<commit_message>
Update purpose and scope
</commit_message>
<xml_diff>
--- a/SE04_SRS_v2.0.docx
+++ b/SE04_SRS_v2.0.docx
@@ -1,6 +1,6 @@
 
 <file path=word/document.xml><?xml version="1.0" encoding="utf-8"?>
-<w:document xmlns:wpc="http://schemas.microsoft.com/office/word/2010/wordprocessingCanvas" xmlns:mc="http://schemas.openxmlformats.org/markup-compatibility/2006" xmlns:o="urn:schemas-microsoft-com:office:office" xmlns:r="http://schemas.openxmlformats.org/officeDocument/2006/relationships" xmlns:m="http://schemas.openxmlformats.org/officeDocument/2006/math" xmlns:v="urn:schemas-microsoft-com:vml" xmlns:wp14="http://schemas.microsoft.com/office/word/2010/wordprocessingDrawing" xmlns:wp="http://schemas.openxmlformats.org/drawingml/2006/wordprocessingDrawing" xmlns:w10="urn:schemas-microsoft-com:office:word" xmlns:w="http://schemas.openxmlformats.org/wordprocessingml/2006/main" xmlns:w14="http://schemas.microsoft.com/office/word/2010/wordml" xmlns:w15="http://schemas.microsoft.com/office/word/2012/wordml" xmlns:wpg="http://schemas.microsoft.com/office/word/2010/wordprocessingGroup" xmlns:wpi="http://schemas.microsoft.com/office/word/2010/wordprocessingInk" xmlns:wne="http://schemas.microsoft.com/office/word/2006/wordml" xmlns:wps="http://schemas.microsoft.com/office/word/2010/wordprocessingShape" mc:Ignorable="w14 w15 wp14">
+<w:document xmlns:wpc="http://schemas.microsoft.com/office/word/2010/wordprocessingCanvas" xmlns:mo="http://schemas.microsoft.com/office/mac/office/2008/main" xmlns:mc="http://schemas.openxmlformats.org/markup-compatibility/2006" xmlns:mv="urn:schemas-microsoft-com:mac:vml" xmlns:o="urn:schemas-microsoft-com:office:office" xmlns:r="http://schemas.openxmlformats.org/officeDocument/2006/relationships" xmlns:m="http://schemas.openxmlformats.org/officeDocument/2006/math" xmlns:v="urn:schemas-microsoft-com:vml" xmlns:wp14="http://schemas.microsoft.com/office/word/2010/wordprocessingDrawing" xmlns:wp="http://schemas.openxmlformats.org/drawingml/2006/wordprocessingDrawing" xmlns:w10="urn:schemas-microsoft-com:office:word" xmlns:w="http://schemas.openxmlformats.org/wordprocessingml/2006/main" xmlns:w14="http://schemas.microsoft.com/office/word/2010/wordml" xmlns:w15="http://schemas.microsoft.com/office/word/2012/wordml" xmlns:wpg="http://schemas.microsoft.com/office/word/2010/wordprocessingGroup" xmlns:wpi="http://schemas.microsoft.com/office/word/2010/wordprocessingInk" xmlns:wne="http://schemas.microsoft.com/office/word/2006/wordml" xmlns:wps="http://schemas.microsoft.com/office/word/2010/wordprocessingShape" mc:Ignorable="w14 w15 wp14">
   <w:body>
     <w:p>
       <w:pPr>
@@ -147,8 +147,6 @@
           <w:sz w:val="32"/>
         </w:rPr>
       </w:pPr>
-      <w:bookmarkStart w:id="0" w:name="_GoBack"/>
-      <w:bookmarkEnd w:id="0"/>
     </w:p>
     <w:p/>
     <w:p/>
@@ -166,11 +164,12 @@
       <w:pPr>
         <w:jc w:val="center"/>
         <w:sectPr>
-          <w:pgSz w:w="11906" w:h="16838"/>
+          <w:pgSz w:w="11900" w:h="16840" w:code="9"/>
           <w:pgMar w:top="1440" w:right="1440" w:bottom="1440" w:left="1440" w:header="706" w:footer="706" w:gutter="0"/>
           <w:cols w:space="708"/>
           <w:titlePg/>
           <w:docGrid w:linePitch="360"/>
+          <w:printerSettings r:id="rId8"/>
         </w:sectPr>
       </w:pPr>
       <w:r>
@@ -210,8 +209,8 @@
           <w:sz w:val="24"/>
         </w:rPr>
       </w:pPr>
-      <w:bookmarkStart w:id="1" w:name="_Toc224617672"/>
-      <w:bookmarkStart w:id="2" w:name="_Toc462064648"/>
+      <w:bookmarkStart w:id="0" w:name="_Toc224617672"/>
+      <w:bookmarkStart w:id="1" w:name="_Toc462064648"/>
       <w:r>
         <w:rPr>
           <w:b/>
@@ -220,8 +219,8 @@
         </w:rPr>
         <w:t>TABLE OF CONTENTS</w:t>
       </w:r>
+      <w:bookmarkEnd w:id="0"/>
       <w:bookmarkEnd w:id="1"/>
-      <w:bookmarkEnd w:id="2"/>
     </w:p>
     <w:p>
       <w:pPr>
@@ -1072,7 +1071,21 @@
             <w:rStyle w:val="Hyperlink"/>
             <w:noProof/>
           </w:rPr>
-          <w:t>System Use Case Diagram</w:t>
+          <w:t xml:space="preserve">System </w:t>
+        </w:r>
+        <w:r>
+          <w:rPr>
+            <w:rStyle w:val="Hyperlink"/>
+            <w:noProof/>
+          </w:rPr>
+          <w:t>U</w:t>
+        </w:r>
+        <w:r>
+          <w:rPr>
+            <w:rStyle w:val="Hyperlink"/>
+            <w:noProof/>
+          </w:rPr>
+          <w:t>se Case Diagram</w:t>
         </w:r>
         <w:r>
           <w:rPr>
@@ -2499,9 +2512,9 @@
     <w:p>
       <w:pPr>
         <w:sectPr>
-          <w:headerReference w:type="even" r:id="rId8"/>
-          <w:headerReference w:type="default" r:id="rId9"/>
-          <w:footerReference w:type="default" r:id="rId10"/>
+          <w:headerReference w:type="even" r:id="rId9"/>
+          <w:headerReference w:type="default" r:id="rId10"/>
+          <w:footerReference w:type="default" r:id="rId11"/>
           <w:pgSz w:w="11906" w:h="16838" w:code="9"/>
           <w:pgMar w:top="851" w:right="851" w:bottom="851" w:left="851" w:header="432" w:footer="432" w:gutter="0"/>
           <w:cols w:space="708"/>
@@ -2513,12 +2526,12 @@
       <w:pPr>
         <w:pStyle w:val="Heading1"/>
       </w:pPr>
-      <w:bookmarkStart w:id="3" w:name="_Toc462064649"/>
+      <w:bookmarkStart w:id="2" w:name="_Toc462064649"/>
       <w:r>
         <w:lastRenderedPageBreak/>
         <w:t>DOCUMENT HISTORY</w:t>
       </w:r>
-      <w:bookmarkEnd w:id="3"/>
+      <w:bookmarkEnd w:id="2"/>
     </w:p>
     <w:tbl>
       <w:tblPr>
@@ -2729,11 +2742,11 @@
       <w:pPr>
         <w:pStyle w:val="Heading1"/>
       </w:pPr>
-      <w:bookmarkStart w:id="4" w:name="_Toc462064650"/>
+      <w:bookmarkStart w:id="3" w:name="_Toc462064650"/>
       <w:r>
         <w:t>REFERENCE DOCUMENTS</w:t>
       </w:r>
-      <w:bookmarkEnd w:id="4"/>
+      <w:bookmarkEnd w:id="3"/>
     </w:p>
     <w:tbl>
       <w:tblPr>
@@ -2995,11 +3008,11 @@
       <w:pPr>
         <w:pStyle w:val="Heading1"/>
       </w:pPr>
-      <w:bookmarkStart w:id="5" w:name="_Toc462064651"/>
+      <w:bookmarkStart w:id="4" w:name="_Toc462064651"/>
       <w:r>
         <w:t>DISTRIBUTION LIST AND APPROVALS</w:t>
       </w:r>
-      <w:bookmarkEnd w:id="5"/>
+      <w:bookmarkEnd w:id="4"/>
     </w:p>
     <w:p>
       <w:r>
@@ -3332,17 +3345,17 @@
       <w:pPr>
         <w:pStyle w:val="Heading1"/>
       </w:pPr>
-      <w:bookmarkStart w:id="6" w:name="_Toc462064652"/>
+      <w:bookmarkStart w:id="5" w:name="_Toc462064652"/>
       <w:r>
         <w:t>INTRODUCTION</w:t>
       </w:r>
-      <w:bookmarkStart w:id="7" w:name="_Toc196577918"/>
-      <w:bookmarkStart w:id="8" w:name="_Toc196577920"/>
-      <w:bookmarkStart w:id="9" w:name="_Toc196577921"/>
+      <w:bookmarkStart w:id="6" w:name="_Toc196577918"/>
+      <w:bookmarkStart w:id="7" w:name="_Toc196577920"/>
+      <w:bookmarkStart w:id="8" w:name="_Toc196577921"/>
+      <w:bookmarkEnd w:id="5"/>
       <w:bookmarkEnd w:id="6"/>
       <w:bookmarkEnd w:id="7"/>
       <w:bookmarkEnd w:id="8"/>
-      <w:bookmarkEnd w:id="9"/>
       <w:r>
         <w:t xml:space="preserve"> </w:t>
       </w:r>
@@ -3350,94 +3363,271 @@
     <w:p>
       <w:pPr>
         <w:pStyle w:val="Heading2"/>
+        <w:spacing w:line="276" w:lineRule="auto"/>
+        <w:rPr>
+          <w:rFonts w:ascii="Tahoma" w:hAnsi="Tahoma" w:cs="Tahoma"/>
+          <w:sz w:val="18"/>
+          <w:szCs w:val="18"/>
+        </w:rPr>
       </w:pPr>
-      <w:bookmarkStart w:id="10" w:name="_Toc238641265"/>
-      <w:bookmarkStart w:id="11" w:name="_Toc238641347"/>
-      <w:bookmarkStart w:id="12" w:name="_Toc462064653"/>
+      <w:bookmarkStart w:id="9" w:name="_Toc238641265"/>
+      <w:bookmarkStart w:id="10" w:name="_Toc238641347"/>
+      <w:bookmarkStart w:id="11" w:name="_Toc462064653"/>
+      <w:bookmarkEnd w:id="9"/>
       <w:bookmarkEnd w:id="10"/>
-      <w:bookmarkEnd w:id="11"/>
       <w:r>
         <w:t>Purpose</w:t>
+      </w:r>
+      <w:bookmarkStart w:id="12" w:name="_Toc462064654"/>
+      <w:bookmarkEnd w:id="11"/>
+    </w:p>
+    <w:p>
+      <w:pPr>
+        <w:widowControl w:val="0"/>
+        <w:autoSpaceDE w:val="0"/>
+        <w:autoSpaceDN w:val="0"/>
+        <w:adjustRightInd w:val="0"/>
+        <w:spacing w:before="0" w:after="0" w:line="276" w:lineRule="auto"/>
+        <w:ind w:firstLine="567"/>
+        <w:rPr>
+          <w:rFonts w:cs="Tahoma"/>
+          <w:color w:val="1A1A1A"/>
+          <w:szCs w:val="20"/>
+          <w:lang w:val="en-US" w:eastAsia="en-US"/>
+        </w:rPr>
+      </w:pPr>
+      <w:r>
+        <w:rPr>
+          <w:rFonts w:cs="Tahoma"/>
+          <w:color w:val="1A1A1A"/>
+          <w:szCs w:val="20"/>
+          <w:lang w:val="en-US" w:eastAsia="en-US"/>
+        </w:rPr>
+        <w:t xml:space="preserve">Với thực trạng hiện </w:t>
+      </w:r>
+      <w:proofErr w:type="gramStart"/>
+      <w:r>
+        <w:rPr>
+          <w:rFonts w:cs="Tahoma"/>
+          <w:color w:val="1A1A1A"/>
+          <w:szCs w:val="20"/>
+          <w:lang w:val="en-US" w:eastAsia="en-US"/>
+        </w:rPr>
+        <w:t>nay ,công</w:t>
+      </w:r>
+      <w:proofErr w:type="gramEnd"/>
+      <w:r>
+        <w:rPr>
+          <w:rFonts w:cs="Tahoma"/>
+          <w:color w:val="1A1A1A"/>
+          <w:szCs w:val="20"/>
+          <w:lang w:val="en-US" w:eastAsia="en-US"/>
+        </w:rPr>
+        <w:t xml:space="preserve"> việc quản lý diễn ra trên giấy tờ,nhưng khối lượng dữ liệu ngày một lớn ,phần mềm quản lý cử hàng thuốc tây ra đời nhằm mục đích giải quyết vướng mắc trên,giúp công việc quản lý trở nên đơn giản ,hiệu quả và chính xác bằng việc tự động hóa quá trình các yếu tố liên quan như thuốc,loại thuốc,hóa đơn...Project thực hiện việc xây dựng một phần mềm quản lý cơ sở dữ liệu ở mức một cửa hàng nhỏ,với số lượng thuốc không quá lớn</w:t>
+      </w:r>
+    </w:p>
+    <w:p>
+      <w:pPr>
+        <w:widowControl w:val="0"/>
+        <w:autoSpaceDE w:val="0"/>
+        <w:autoSpaceDN w:val="0"/>
+        <w:adjustRightInd w:val="0"/>
+        <w:spacing w:before="0" w:after="0" w:line="276" w:lineRule="auto"/>
+        <w:ind w:firstLine="576"/>
+        <w:rPr>
+          <w:rFonts w:cs="Tahoma"/>
+          <w:color w:val="1A1A1A"/>
+          <w:szCs w:val="20"/>
+          <w:lang w:val="en-US" w:eastAsia="en-US"/>
+        </w:rPr>
+      </w:pPr>
+      <w:r>
+        <w:rPr>
+          <w:rFonts w:cs="Tahoma"/>
+          <w:color w:val="1A1A1A"/>
+          <w:szCs w:val="20"/>
+          <w:lang w:val="en-US" w:eastAsia="en-US"/>
+        </w:rPr>
+        <w:t xml:space="preserve">Phần mềm quản lý cửa hàng thuốc tây có các chức năng chính sau: </w:t>
+      </w:r>
+    </w:p>
+    <w:p>
+      <w:pPr>
+        <w:pStyle w:val="ListParagraph"/>
+        <w:widowControl w:val="0"/>
+        <w:numPr>
+          <w:ilvl w:val="0"/>
+          <w:numId w:val="33"/>
+        </w:numPr>
+        <w:autoSpaceDE w:val="0"/>
+        <w:autoSpaceDN w:val="0"/>
+        <w:adjustRightInd w:val="0"/>
+        <w:spacing w:before="0" w:after="0" w:line="276" w:lineRule="auto"/>
+        <w:rPr>
+          <w:rFonts w:cs="Tahoma"/>
+          <w:color w:val="1A1A1A"/>
+          <w:szCs w:val="20"/>
+          <w:lang w:val="en-US" w:eastAsia="en-US"/>
+        </w:rPr>
+      </w:pPr>
+      <w:r>
+        <w:rPr>
+          <w:rFonts w:cs="Tahoma"/>
+          <w:color w:val="1A1A1A"/>
+          <w:szCs w:val="20"/>
+          <w:lang w:val="en-US" w:eastAsia="en-US"/>
+        </w:rPr>
+        <w:t>quản lý thuố</w:t>
+      </w:r>
+      <w:r>
+        <w:rPr>
+          <w:rFonts w:cs="Tahoma"/>
+          <w:color w:val="1A1A1A"/>
+          <w:szCs w:val="20"/>
+          <w:lang w:val="en-US" w:eastAsia="en-US"/>
+        </w:rPr>
+        <w:t>c</w:t>
+      </w:r>
+    </w:p>
+    <w:p>
+      <w:pPr>
+        <w:pStyle w:val="ListParagraph"/>
+        <w:widowControl w:val="0"/>
+        <w:numPr>
+          <w:ilvl w:val="0"/>
+          <w:numId w:val="33"/>
+        </w:numPr>
+        <w:autoSpaceDE w:val="0"/>
+        <w:autoSpaceDN w:val="0"/>
+        <w:adjustRightInd w:val="0"/>
+        <w:spacing w:before="0" w:after="0" w:line="276" w:lineRule="auto"/>
+        <w:rPr>
+          <w:rFonts w:cs="Tahoma"/>
+          <w:color w:val="1A1A1A"/>
+          <w:szCs w:val="20"/>
+          <w:lang w:val="en-US" w:eastAsia="en-US"/>
+        </w:rPr>
+      </w:pPr>
+      <w:r>
+        <w:rPr>
+          <w:rFonts w:cs="Tahoma"/>
+          <w:color w:val="1A1A1A"/>
+          <w:szCs w:val="20"/>
+          <w:lang w:val="en-US" w:eastAsia="en-US"/>
+        </w:rPr>
+        <w:t>quản lý kho thuố</w:t>
+      </w:r>
+      <w:r>
+        <w:rPr>
+          <w:rFonts w:cs="Tahoma"/>
+          <w:color w:val="1A1A1A"/>
+          <w:szCs w:val="20"/>
+          <w:lang w:val="en-US" w:eastAsia="en-US"/>
+        </w:rPr>
+        <w:t>c</w:t>
+      </w:r>
+    </w:p>
+    <w:p>
+      <w:pPr>
+        <w:pStyle w:val="ListParagraph"/>
+        <w:widowControl w:val="0"/>
+        <w:numPr>
+          <w:ilvl w:val="0"/>
+          <w:numId w:val="33"/>
+        </w:numPr>
+        <w:autoSpaceDE w:val="0"/>
+        <w:autoSpaceDN w:val="0"/>
+        <w:adjustRightInd w:val="0"/>
+        <w:spacing w:before="0" w:after="0" w:line="276" w:lineRule="auto"/>
+        <w:rPr>
+          <w:rFonts w:cs="Tahoma"/>
+          <w:color w:val="1A1A1A"/>
+          <w:szCs w:val="20"/>
+          <w:lang w:val="en-US" w:eastAsia="en-US"/>
+        </w:rPr>
+      </w:pPr>
+      <w:r>
+        <w:rPr>
+          <w:rFonts w:cs="Tahoma"/>
+          <w:color w:val="1A1A1A"/>
+          <w:szCs w:val="20"/>
+          <w:lang w:val="en-US" w:eastAsia="en-US"/>
+        </w:rPr>
+        <w:t>quản lý loại thuố</w:t>
+      </w:r>
+      <w:r>
+        <w:rPr>
+          <w:rFonts w:cs="Tahoma"/>
+          <w:color w:val="1A1A1A"/>
+          <w:szCs w:val="20"/>
+          <w:lang w:val="en-US" w:eastAsia="en-US"/>
+        </w:rPr>
+        <w:t>c</w:t>
+      </w:r>
+    </w:p>
+    <w:p>
+      <w:pPr>
+        <w:pStyle w:val="ListParagraph"/>
+        <w:widowControl w:val="0"/>
+        <w:numPr>
+          <w:ilvl w:val="0"/>
+          <w:numId w:val="33"/>
+        </w:numPr>
+        <w:autoSpaceDE w:val="0"/>
+        <w:autoSpaceDN w:val="0"/>
+        <w:adjustRightInd w:val="0"/>
+        <w:spacing w:before="0" w:after="0" w:line="276" w:lineRule="auto"/>
+        <w:rPr>
+          <w:rFonts w:cs="Tahoma"/>
+          <w:color w:val="1A1A1A"/>
+          <w:szCs w:val="20"/>
+          <w:lang w:val="en-US" w:eastAsia="en-US"/>
+        </w:rPr>
+      </w:pPr>
+      <w:r>
+        <w:rPr>
+          <w:rFonts w:cs="Tahoma"/>
+          <w:color w:val="1A1A1A"/>
+          <w:szCs w:val="20"/>
+          <w:lang w:val="en-US" w:eastAsia="en-US"/>
+        </w:rPr>
+        <w:t>quả</w:t>
+      </w:r>
+      <w:r>
+        <w:rPr>
+          <w:rFonts w:cs="Tahoma"/>
+          <w:color w:val="1A1A1A"/>
+          <w:szCs w:val="20"/>
+          <w:lang w:val="en-US" w:eastAsia="en-US"/>
+        </w:rPr>
+        <w:t xml:space="preserve">n lý hóa đơn và </w:t>
+      </w:r>
+      <w:r>
+        <w:rPr>
+          <w:rFonts w:cs="Tahoma"/>
+          <w:color w:val="1A1A1A"/>
+          <w:szCs w:val="20"/>
+          <w:lang w:val="en-US" w:eastAsia="en-US"/>
+        </w:rPr>
+        <w:t>báo cáo.</w:t>
+      </w:r>
+    </w:p>
+    <w:p>
+      <w:pPr>
+        <w:pStyle w:val="Heading2"/>
+        <w:spacing w:line="276" w:lineRule="auto"/>
+      </w:pPr>
+      <w:r>
+        <w:lastRenderedPageBreak/>
+        <w:t>In Scope</w:t>
       </w:r>
       <w:bookmarkEnd w:id="12"/>
     </w:p>
     <w:p>
       <w:pPr>
-        <w:ind w:left="720" w:firstLine="720"/>
-        <w:rPr>
-          <w:szCs w:val="20"/>
-        </w:rPr>
-      </w:pPr>
-      <w:bookmarkStart w:id="13" w:name="_Toc462064654"/>
-      <w:r>
-        <w:rPr>
-          <w:szCs w:val="20"/>
-        </w:rPr>
-        <w:t xml:space="preserve">Tài liệu mô tả một cách đầy đủ, toàn diện các yêu cầu của phần mêm-đó là các yêu cầu chức năng, phi chức </w:t>
-      </w:r>
-      <w:r>
-        <w:rPr>
-          <w:szCs w:val="20"/>
-        </w:rPr>
-        <w:t xml:space="preserve">  </w:t>
-      </w:r>
-      <w:r>
-        <w:rPr>
-          <w:szCs w:val="20"/>
-        </w:rPr>
-        <w:t>năng, các ràng buộc về mặt thiết kế…</w:t>
-      </w:r>
-    </w:p>
-    <w:p>
-      <w:pPr>
-        <w:ind w:left="720" w:firstLine="720"/>
-        <w:rPr>
-          <w:szCs w:val="20"/>
-        </w:rPr>
-      </w:pPr>
-      <w:r>
-        <w:rPr>
-          <w:szCs w:val="20"/>
-        </w:rPr>
-        <w:t>Tài liệu SRS mô tả các yêu cầu của phần mềm đối với toàn bộ hệ thống, và đối với từng hệ thống con</w:t>
-      </w:r>
-      <w:r>
-        <w:rPr>
-          <w:szCs w:val="20"/>
-        </w:rPr>
-        <w:t>.</w:t>
-      </w:r>
-      <w:r>
-        <w:t xml:space="preserve"> </w:t>
-      </w:r>
-      <w:r>
-        <w:t>Cấu trúc giới thiệu trong tài liệu này là cấu trúc điển hình dùng cho các dự án áp dụng mô hình use-case (</w:t>
-      </w:r>
-      <w:r>
-        <w:rPr>
-          <w:b/>
-          <w:bCs/>
-        </w:rPr>
-        <w:t>use-case modeling</w:t>
-      </w:r>
-      <w:r>
-        <w:t xml:space="preserve">). Vì vậy, tài liệu sẽ trình bày các use case, mô tả cho các use case và các đặc tả bổ sung, cũng như các thông tin hỗ trợ khác   </w:t>
-      </w:r>
-    </w:p>
-    <w:p>
-      <w:pPr>
-        <w:pStyle w:val="Heading2"/>
-      </w:pPr>
-      <w:r>
-        <w:t>In Scope</w:t>
-      </w:r>
-      <w:bookmarkEnd w:id="13"/>
-    </w:p>
-    <w:p>
-      <w:pPr>
         <w:pStyle w:val="ListParagraph"/>
         <w:spacing w:before="0" w:after="160" w:line="276" w:lineRule="auto"/>
-        <w:ind w:firstLine="720"/>
+        <w:ind w:left="0" w:firstLine="567"/>
         <w:jc w:val="left"/>
         <w:rPr>
           <w:rFonts w:ascii="Tahoma" w:hAnsi="Tahoma" w:cs="Tahoma"/>
@@ -3451,76 +3641,6 @@
           <w:sz w:val="20"/>
           <w:szCs w:val="20"/>
         </w:rPr>
-        <w:t>Phần mềm “Hệ thống quả</w:t>
-      </w:r>
-      <w:r>
-        <w:rPr>
-          <w:rFonts w:ascii="Tahoma" w:hAnsi="Tahoma" w:cs="Tahoma"/>
-          <w:sz w:val="20"/>
-          <w:szCs w:val="20"/>
-        </w:rPr>
-        <w:t>n lý cửa hàng thuốc tây</w:t>
-      </w:r>
-      <w:r>
-        <w:rPr>
-          <w:rFonts w:ascii="Tahoma" w:hAnsi="Tahoma" w:cs="Tahoma"/>
-          <w:sz w:val="20"/>
-          <w:szCs w:val="20"/>
-        </w:rPr>
-        <w:t>” cung cấp các chức năng quản lý mọi hoạt động xả</w:t>
-      </w:r>
-      <w:r>
-        <w:rPr>
-          <w:rFonts w:ascii="Tahoma" w:hAnsi="Tahoma" w:cs="Tahoma"/>
-          <w:sz w:val="20"/>
-          <w:szCs w:val="20"/>
-        </w:rPr>
-        <w:t>y ra trong cửa hàng thuốc</w:t>
-      </w:r>
-      <w:r>
-        <w:rPr>
-          <w:rFonts w:ascii="Tahoma" w:hAnsi="Tahoma" w:cs="Tahoma"/>
-          <w:sz w:val="20"/>
-          <w:szCs w:val="20"/>
-        </w:rPr>
-        <w:t>, bao gồm: quả</w:t>
-      </w:r>
-      <w:r>
-        <w:rPr>
-          <w:rFonts w:ascii="Tahoma" w:hAnsi="Tahoma" w:cs="Tahoma"/>
-          <w:sz w:val="20"/>
-          <w:szCs w:val="20"/>
-        </w:rPr>
-        <w:t>n lý  thuốc, quản lý kho thuốc ,quản lý loại thuốc,</w:t>
-      </w:r>
-      <w:r>
-        <w:rPr>
-          <w:rFonts w:ascii="Tahoma" w:hAnsi="Tahoma" w:cs="Tahoma"/>
-          <w:sz w:val="20"/>
-          <w:szCs w:val="20"/>
-        </w:rPr>
-        <w:t xml:space="preserve"> quản lý hóa đơn và báo cáo.</w:t>
-      </w:r>
-    </w:p>
-    <w:p>
-      <w:pPr>
-        <w:pStyle w:val="ListParagraph"/>
-        <w:spacing w:before="0" w:after="160" w:line="276" w:lineRule="auto"/>
-        <w:ind w:firstLine="720"/>
-        <w:jc w:val="left"/>
-        <w:rPr>
-          <w:rFonts w:ascii="Tahoma" w:hAnsi="Tahoma" w:cs="Tahoma"/>
-          <w:sz w:val="20"/>
-          <w:szCs w:val="20"/>
-        </w:rPr>
-      </w:pPr>
-      <w:r>
-        <w:rPr>
-          <w:rFonts w:ascii="Tahoma" w:hAnsi="Tahoma" w:cs="Tahoma"/>
-          <w:sz w:val="20"/>
-          <w:szCs w:val="20"/>
-        </w:rPr>
-        <w:lastRenderedPageBreak/>
         <w:t>Phần mềm tập trung hướng vào các đối tượ</w:t>
       </w:r>
       <w:r>
@@ -3553,7 +3673,25 @@
           <w:sz w:val="20"/>
           <w:szCs w:val="20"/>
         </w:rPr>
-        <w:t xml:space="preserve"> giúp cho việc quản lý chặt  chẽ và thống nhất trong mọi hoạt động.</w:t>
+        <w:t xml:space="preserve"> giúp cho việc quản lý </w:t>
+      </w:r>
+      <w:proofErr w:type="gramStart"/>
+      <w:r>
+        <w:rPr>
+          <w:rFonts w:ascii="Tahoma" w:hAnsi="Tahoma" w:cs="Tahoma"/>
+          <w:sz w:val="20"/>
+          <w:szCs w:val="20"/>
+        </w:rPr>
+        <w:t>chặt  chẽ</w:t>
+      </w:r>
+      <w:proofErr w:type="gramEnd"/>
+      <w:r>
+        <w:rPr>
+          <w:rFonts w:ascii="Tahoma" w:hAnsi="Tahoma" w:cs="Tahoma"/>
+          <w:sz w:val="20"/>
+          <w:szCs w:val="20"/>
+        </w:rPr>
+        <w:t xml:space="preserve"> và thống nhất trong mọi hoạt động.</w:t>
       </w:r>
       <w:r>
         <w:rPr>
@@ -3563,6 +3701,139 @@
         </w:rPr>
         <w:t xml:space="preserve">  </w:t>
       </w:r>
+    </w:p>
+    <w:p>
+      <w:pPr>
+        <w:spacing w:before="0" w:after="160" w:line="276" w:lineRule="auto"/>
+        <w:rPr>
+          <w:rFonts w:cs="Tahoma"/>
+          <w:szCs w:val="20"/>
+        </w:rPr>
+      </w:pPr>
+      <w:r>
+        <w:rPr>
+          <w:rFonts w:cs="Tahoma"/>
+          <w:szCs w:val="20"/>
+        </w:rPr>
+        <w:t>Qúa trình xây dựng dự án được tiến hành qua các giai đoạn cụ thể:</w:t>
+      </w:r>
+    </w:p>
+    <w:p>
+      <w:pPr>
+        <w:pStyle w:val="ListParagraph"/>
+        <w:numPr>
+          <w:ilvl w:val="0"/>
+          <w:numId w:val="34"/>
+        </w:numPr>
+        <w:spacing w:before="0" w:after="160" w:line="276" w:lineRule="auto"/>
+        <w:rPr>
+          <w:rFonts w:cs="Tahoma"/>
+          <w:szCs w:val="20"/>
+        </w:rPr>
+      </w:pPr>
+      <w:r>
+        <w:rPr>
+          <w:rFonts w:cs="Tahoma"/>
+          <w:szCs w:val="20"/>
+        </w:rPr>
+        <w:t xml:space="preserve">Chuẩn bị các tài liệu liên quan: Requirement Outline, tài liệu SRS. </w:t>
+      </w:r>
+    </w:p>
+    <w:p>
+      <w:pPr>
+        <w:pStyle w:val="ListParagraph"/>
+        <w:numPr>
+          <w:ilvl w:val="0"/>
+          <w:numId w:val="34"/>
+        </w:numPr>
+        <w:spacing w:before="0" w:after="160" w:line="276" w:lineRule="auto"/>
+        <w:rPr>
+          <w:rFonts w:cs="Tahoma"/>
+          <w:szCs w:val="20"/>
+        </w:rPr>
+      </w:pPr>
+      <w:r>
+        <w:rPr>
+          <w:rFonts w:cs="Tahoma"/>
+          <w:szCs w:val="20"/>
+        </w:rPr>
+        <w:t>Quá trình thực hiện dự án:</w:t>
+      </w:r>
+    </w:p>
+    <w:p>
+      <w:pPr>
+        <w:pStyle w:val="Heading2"/>
+        <w:numPr>
+          <w:ilvl w:val="0"/>
+          <w:numId w:val="0"/>
+        </w:numPr>
+        <w:spacing w:line="276" w:lineRule="auto"/>
+        <w:ind w:firstLine="576"/>
+        <w:rPr>
+          <w:rFonts w:ascii="Tahoma" w:hAnsi="Tahoma" w:cs="Tahoma"/>
+          <w:b w:val="0"/>
+          <w:i w:val="0"/>
+          <w:sz w:val="20"/>
+          <w:szCs w:val="20"/>
+        </w:rPr>
+      </w:pPr>
+      <w:r>
+        <w:rPr>
+          <w:rFonts w:ascii="Tahoma" w:hAnsi="Tahoma" w:cs="Tahoma"/>
+          <w:b w:val="0"/>
+          <w:i w:val="0"/>
+          <w:color w:val="1A1A1A"/>
+          <w:sz w:val="20"/>
+          <w:szCs w:val="20"/>
+          <w:lang w:val="en-US" w:eastAsia="en-US"/>
+        </w:rPr>
+        <w:t xml:space="preserve">Từ các chức năng </w:t>
+      </w:r>
+      <w:proofErr w:type="gramStart"/>
+      <w:r>
+        <w:rPr>
+          <w:rFonts w:ascii="Tahoma" w:hAnsi="Tahoma" w:cs="Tahoma"/>
+          <w:b w:val="0"/>
+          <w:i w:val="0"/>
+          <w:color w:val="1A1A1A"/>
+          <w:sz w:val="20"/>
+          <w:szCs w:val="20"/>
+          <w:lang w:val="en-US" w:eastAsia="en-US"/>
+        </w:rPr>
+        <w:t>trên ,ta</w:t>
+      </w:r>
+      <w:proofErr w:type="gramEnd"/>
+      <w:r>
+        <w:rPr>
+          <w:rFonts w:ascii="Tahoma" w:hAnsi="Tahoma" w:cs="Tahoma"/>
+          <w:b w:val="0"/>
+          <w:i w:val="0"/>
+          <w:color w:val="1A1A1A"/>
+          <w:sz w:val="20"/>
+          <w:szCs w:val="20"/>
+          <w:lang w:val="en-US" w:eastAsia="en-US"/>
+        </w:rPr>
+        <w:t xml:space="preserve"> thiết kế được giao diện phì hợp với màn hình,tạo giao diện đẹp,đơn giản dễ thao tác trên các thành phần chương trình,hệ thống chạy nhanh và ổn định,xây dựng cơ sở dữ liệu thích hợp.Sau đó là viết code ứng với từng  chức năng của phần mềm và chức năng report</w:t>
+      </w:r>
+      <w:r>
+        <w:rPr>
+          <w:rFonts w:ascii="Tahoma" w:hAnsi="Tahoma" w:cs="Tahoma"/>
+          <w:b w:val="0"/>
+          <w:i w:val="0"/>
+          <w:sz w:val="20"/>
+          <w:szCs w:val="20"/>
+        </w:rPr>
+        <w:t xml:space="preserve">   </w:t>
+      </w:r>
+    </w:p>
+    <w:p>
+      <w:pPr>
+        <w:spacing w:before="0" w:after="160" w:line="360" w:lineRule="auto"/>
+        <w:rPr>
+          <w:rFonts w:cs="Tahoma"/>
+          <w:szCs w:val="20"/>
+        </w:rPr>
+      </w:pPr>
     </w:p>
     <w:p>
       <w:pPr>
@@ -3580,24 +3851,29 @@
       <w:pPr>
         <w:pStyle w:val="Heading1"/>
       </w:pPr>
-      <w:bookmarkStart w:id="14" w:name="_Toc196577923"/>
-      <w:bookmarkStart w:id="15" w:name="_Toc462064655"/>
-      <w:bookmarkEnd w:id="14"/>
+      <w:bookmarkStart w:id="13" w:name="_Toc196577923"/>
+      <w:bookmarkStart w:id="14" w:name="_Toc462064655"/>
+      <w:bookmarkEnd w:id="13"/>
       <w:r>
         <w:lastRenderedPageBreak/>
         <w:t>OVERVIEW</w:t>
       </w:r>
-      <w:bookmarkEnd w:id="15"/>
+      <w:bookmarkEnd w:id="14"/>
     </w:p>
     <w:p>
       <w:pPr>
         <w:pStyle w:val="Heading2"/>
       </w:pPr>
-      <w:bookmarkStart w:id="16" w:name="_Toc462064656"/>
+      <w:bookmarkStart w:id="15" w:name="_Toc462064656"/>
       <w:r>
-        <w:t>Actors</w:t>
+        <w:t>Acto</w:t>
       </w:r>
+      <w:bookmarkStart w:id="16" w:name="_GoBack"/>
       <w:bookmarkEnd w:id="16"/>
+      <w:r>
+        <w:t>rs</w:t>
+      </w:r>
+      <w:bookmarkEnd w:id="15"/>
     </w:p>
     <w:p>
       <w:pPr>
@@ -3606,7 +3882,15 @@
         <w:jc w:val="both"/>
       </w:pPr>
       <w:r>
-        <w:t xml:space="preserve">Diagram bên dưới mô tả tất cả các actors của “Hệ thống quản lý cửa hàng thuốc tây” actor đại diện cho 1 User Role, hiện tại chúng ta có tài khoản “Người quản lý tiệm thuốc”.Tài khoản này có sở hữu những actions trong khi truy cập vào hệ thống,dựa trên quyền của nó.”Người quản lý tiệm thuốc” có các quyền để them mới, cập nhật và xóa các bản ghi trong các tính năng, chỉ có “Chủ tiệm cửa hàng thuốc tây” có thể truy cập hệ thống.   </w:t>
+        <w:t>Diagram bên dưới mô tả tất cả các actors của “Hệ thống quản lý cửa hàng thuốc tây” actor đại diện cho 1 User Role, hiện tại chúng ta có tài khoản “Người quản lý tiệm thuốc</w:t>
+      </w:r>
+      <w:proofErr w:type="gramStart"/>
+      <w:r>
+        <w:t>”.Tài</w:t>
+      </w:r>
+      <w:proofErr w:type="gramEnd"/>
+      <w:r>
+        <w:t xml:space="preserve"> khoản này có sở hữu những actions trong khi truy cập vào hệ thống,dựa trên quyền của nó.”Người quản lý tiệm thuốc” có các quyền để them mới, cập nhật và xóa các bản ghi trong các tính năng, chỉ có “Chủ tiệm cửa hàng thuốc tây” có thể truy cập hệ thống.   </w:t>
       </w:r>
     </w:p>
     <w:tbl>
@@ -3821,7 +4105,7 @@
                     <pic:cNvPicPr/>
                   </pic:nvPicPr>
                   <pic:blipFill>
-                    <a:blip r:embed="rId11">
+                    <a:blip r:embed="rId12">
                       <a:extLst>
                         <a:ext uri="{28A0092B-C50C-407E-A947-70E740481C1C}">
                           <a14:useLocalDpi xmlns:a14="http://schemas.microsoft.com/office/drawing/2010/main" val="0"/>
@@ -3854,7 +4138,7 @@
           <w:tab w:val="left" w:pos="2670"/>
         </w:tabs>
         <w:sectPr>
-          <w:footerReference w:type="default" r:id="rId12"/>
+          <w:footerReference w:type="default" r:id="rId13"/>
           <w:pgSz w:w="11906" w:h="16838" w:code="9"/>
           <w:pgMar w:top="851" w:right="851" w:bottom="851" w:left="851" w:header="432" w:footer="432" w:gutter="0"/>
           <w:cols w:space="708"/>
@@ -3905,7 +4189,7 @@
                     <pic:cNvPicPr/>
                   </pic:nvPicPr>
                   <pic:blipFill>
-                    <a:blip r:embed="rId13">
+                    <a:blip r:embed="rId14">
                       <a:extLst>
                         <a:ext uri="{28A0092B-C50C-407E-A947-70E740481C1C}">
                           <a14:useLocalDpi xmlns:a14="http://schemas.microsoft.com/office/drawing/2010/main" val="0"/>
@@ -3992,7 +4276,7 @@
                     <pic:cNvPicPr/>
                   </pic:nvPicPr>
                   <pic:blipFill>
-                    <a:blip r:embed="rId14">
+                    <a:blip r:embed="rId15">
                       <a:extLst>
                         <a:ext uri="{28A0092B-C50C-407E-A947-70E740481C1C}">
                           <a14:useLocalDpi xmlns:a14="http://schemas.microsoft.com/office/drawing/2010/main" val="0"/>
@@ -4072,7 +4356,7 @@
                     <pic:cNvPicPr/>
                   </pic:nvPicPr>
                   <pic:blipFill>
-                    <a:blip r:embed="rId15">
+                    <a:blip r:embed="rId16">
                       <a:extLst>
                         <a:ext uri="{28A0092B-C50C-407E-A947-70E740481C1C}">
                           <a14:useLocalDpi xmlns:a14="http://schemas.microsoft.com/office/drawing/2010/main" val="0"/>
@@ -4153,7 +4437,7 @@
                     <pic:cNvPicPr/>
                   </pic:nvPicPr>
                   <pic:blipFill>
-                    <a:blip r:embed="rId16">
+                    <a:blip r:embed="rId17">
                       <a:extLst>
                         <a:ext uri="{28A0092B-C50C-407E-A947-70E740481C1C}">
                           <a14:useLocalDpi xmlns:a14="http://schemas.microsoft.com/office/drawing/2010/main" val="0"/>
@@ -4234,7 +4518,7 @@
                     <pic:cNvPicPr/>
                   </pic:nvPicPr>
                   <pic:blipFill>
-                    <a:blip r:embed="rId17">
+                    <a:blip r:embed="rId18">
                       <a:extLst>
                         <a:ext uri="{28A0092B-C50C-407E-A947-70E740481C1C}">
                           <a14:useLocalDpi xmlns:a14="http://schemas.microsoft.com/office/drawing/2010/main" val="0"/>
@@ -4338,7 +4622,7 @@
                     <pic:cNvPicPr/>
                   </pic:nvPicPr>
                   <pic:blipFill>
-                    <a:blip r:embed="rId18">
+                    <a:blip r:embed="rId19">
                       <a:extLst>
                         <a:ext uri="{28A0092B-C50C-407E-A947-70E740481C1C}">
                           <a14:useLocalDpi xmlns:a14="http://schemas.microsoft.com/office/drawing/2010/main" val="0"/>
@@ -4434,7 +4718,7 @@
                     </pic:cNvPicPr>
                   </pic:nvPicPr>
                   <pic:blipFill>
-                    <a:blip r:embed="rId19">
+                    <a:blip r:embed="rId20">
                       <a:extLst>
                         <a:ext uri="{28A0092B-C50C-407E-A947-70E740481C1C}">
                           <a14:useLocalDpi xmlns:a14="http://schemas.microsoft.com/office/drawing/2010/main" val="0"/>
@@ -4606,7 +4890,16 @@
           <w:color w:val="0000FF"/>
           <w:sz w:val="20"/>
         </w:rPr>
-        <w:t>Please re-enter.</w:t>
+        <w:t>Please re-</w:t>
+      </w:r>
+      <w:proofErr w:type="gramStart"/>
+      <w:r>
+        <w:rPr>
+          <w:rFonts w:ascii="Tahoma" w:hAnsi="Tahoma" w:cs="Tahoma"/>
+          <w:color w:val="0000FF"/>
+          <w:sz w:val="20"/>
+        </w:rPr>
+        <w:t>enter.</w:t>
       </w:r>
       <w:r>
         <w:rPr>
@@ -4615,6 +4908,7 @@
         </w:rPr>
         <w:t>Customer</w:t>
       </w:r>
+      <w:proofErr w:type="gramEnd"/>
       <w:r>
         <w:rPr>
           <w:rFonts w:ascii="Tahoma" w:hAnsi="Tahoma" w:cs="Tahoma"/>
@@ -45757,7 +46051,7 @@
 </file>
 
 <file path=word/endnotes.xml><?xml version="1.0" encoding="utf-8"?>
-<w:endnotes xmlns:wpc="http://schemas.microsoft.com/office/word/2010/wordprocessingCanvas" xmlns:mc="http://schemas.openxmlformats.org/markup-compatibility/2006" xmlns:o="urn:schemas-microsoft-com:office:office" xmlns:r="http://schemas.openxmlformats.org/officeDocument/2006/relationships" xmlns:m="http://schemas.openxmlformats.org/officeDocument/2006/math" xmlns:v="urn:schemas-microsoft-com:vml" xmlns:wp14="http://schemas.microsoft.com/office/word/2010/wordprocessingDrawing" xmlns:wp="http://schemas.openxmlformats.org/drawingml/2006/wordprocessingDrawing" xmlns:w10="urn:schemas-microsoft-com:office:word" xmlns:w="http://schemas.openxmlformats.org/wordprocessingml/2006/main" xmlns:w14="http://schemas.microsoft.com/office/word/2010/wordml" xmlns:w15="http://schemas.microsoft.com/office/word/2012/wordml" xmlns:wpg="http://schemas.microsoft.com/office/word/2010/wordprocessingGroup" xmlns:wpi="http://schemas.microsoft.com/office/word/2010/wordprocessingInk" xmlns:wne="http://schemas.microsoft.com/office/word/2006/wordml" xmlns:wps="http://schemas.microsoft.com/office/word/2010/wordprocessingShape" mc:Ignorable="w14 w15 wp14">
+<w:endnotes xmlns:wpc="http://schemas.microsoft.com/office/word/2010/wordprocessingCanvas" xmlns:mo="http://schemas.microsoft.com/office/mac/office/2008/main" xmlns:mc="http://schemas.openxmlformats.org/markup-compatibility/2006" xmlns:mv="urn:schemas-microsoft-com:mac:vml" xmlns:o="urn:schemas-microsoft-com:office:office" xmlns:r="http://schemas.openxmlformats.org/officeDocument/2006/relationships" xmlns:m="http://schemas.openxmlformats.org/officeDocument/2006/math" xmlns:v="urn:schemas-microsoft-com:vml" xmlns:wp14="http://schemas.microsoft.com/office/word/2010/wordprocessingDrawing" xmlns:wp="http://schemas.openxmlformats.org/drawingml/2006/wordprocessingDrawing" xmlns:w10="urn:schemas-microsoft-com:office:word" xmlns:w="http://schemas.openxmlformats.org/wordprocessingml/2006/main" xmlns:w14="http://schemas.microsoft.com/office/word/2010/wordml" xmlns:w15="http://schemas.microsoft.com/office/word/2012/wordml" xmlns:wpg="http://schemas.microsoft.com/office/word/2010/wordprocessingGroup" xmlns:wpi="http://schemas.microsoft.com/office/word/2010/wordprocessingInk" xmlns:wne="http://schemas.microsoft.com/office/word/2006/wordml" xmlns:wps="http://schemas.microsoft.com/office/word/2010/wordprocessingShape" mc:Ignorable="w14 w15 wp14">
   <w:endnote w:type="separator" w:id="-1">
     <w:p>
       <w:r>
@@ -45776,7 +46070,7 @@
 </file>
 
 <file path=word/footer1.xml><?xml version="1.0" encoding="utf-8"?>
-<w:ftr xmlns:wpc="http://schemas.microsoft.com/office/word/2010/wordprocessingCanvas" xmlns:mc="http://schemas.openxmlformats.org/markup-compatibility/2006" xmlns:o="urn:schemas-microsoft-com:office:office" xmlns:r="http://schemas.openxmlformats.org/officeDocument/2006/relationships" xmlns:m="http://schemas.openxmlformats.org/officeDocument/2006/math" xmlns:v="urn:schemas-microsoft-com:vml" xmlns:wp14="http://schemas.microsoft.com/office/word/2010/wordprocessingDrawing" xmlns:wp="http://schemas.openxmlformats.org/drawingml/2006/wordprocessingDrawing" xmlns:w10="urn:schemas-microsoft-com:office:word" xmlns:w="http://schemas.openxmlformats.org/wordprocessingml/2006/main" xmlns:w14="http://schemas.microsoft.com/office/word/2010/wordml" xmlns:w15="http://schemas.microsoft.com/office/word/2012/wordml" xmlns:wpg="http://schemas.microsoft.com/office/word/2010/wordprocessingGroup" xmlns:wpi="http://schemas.microsoft.com/office/word/2010/wordprocessingInk" xmlns:wne="http://schemas.microsoft.com/office/word/2006/wordml" xmlns:wps="http://schemas.microsoft.com/office/word/2010/wordprocessingShape" mc:Ignorable="w14 w15 wp14">
+<w:ftr xmlns:wpc="http://schemas.microsoft.com/office/word/2010/wordprocessingCanvas" xmlns:mo="http://schemas.microsoft.com/office/mac/office/2008/main" xmlns:mc="http://schemas.openxmlformats.org/markup-compatibility/2006" xmlns:mv="urn:schemas-microsoft-com:mac:vml" xmlns:o="urn:schemas-microsoft-com:office:office" xmlns:r="http://schemas.openxmlformats.org/officeDocument/2006/relationships" xmlns:m="http://schemas.openxmlformats.org/officeDocument/2006/math" xmlns:v="urn:schemas-microsoft-com:vml" xmlns:wp14="http://schemas.microsoft.com/office/word/2010/wordprocessingDrawing" xmlns:wp="http://schemas.openxmlformats.org/drawingml/2006/wordprocessingDrawing" xmlns:w10="urn:schemas-microsoft-com:office:word" xmlns:w="http://schemas.openxmlformats.org/wordprocessingml/2006/main" xmlns:w14="http://schemas.microsoft.com/office/word/2010/wordml" xmlns:w15="http://schemas.microsoft.com/office/word/2012/wordml" xmlns:wpg="http://schemas.microsoft.com/office/word/2010/wordprocessingGroup" xmlns:wpi="http://schemas.microsoft.com/office/word/2010/wordprocessingInk" xmlns:wne="http://schemas.microsoft.com/office/word/2006/wordml" xmlns:wps="http://schemas.microsoft.com/office/word/2010/wordprocessingShape" mc:Ignorable="w14 w15 wp14">
   <w:p>
     <w:pPr>
       <w:pStyle w:val="Footer"/>
@@ -45810,7 +46104,7 @@
       <w:rPr>
         <w:noProof/>
       </w:rPr>
-      <w:t>10/10/2016</w:t>
+      <w:t>11/10/2016</w:t>
     </w:r>
     <w:r>
       <w:fldChar w:fldCharType="end"/>
@@ -45871,7 +46165,7 @@
 </file>
 
 <file path=word/footer2.xml><?xml version="1.0" encoding="utf-8"?>
-<w:ftr xmlns:wpc="http://schemas.microsoft.com/office/word/2010/wordprocessingCanvas" xmlns:mc="http://schemas.openxmlformats.org/markup-compatibility/2006" xmlns:o="urn:schemas-microsoft-com:office:office" xmlns:r="http://schemas.openxmlformats.org/officeDocument/2006/relationships" xmlns:m="http://schemas.openxmlformats.org/officeDocument/2006/math" xmlns:v="urn:schemas-microsoft-com:vml" xmlns:wp14="http://schemas.microsoft.com/office/word/2010/wordprocessingDrawing" xmlns:wp="http://schemas.openxmlformats.org/drawingml/2006/wordprocessingDrawing" xmlns:w10="urn:schemas-microsoft-com:office:word" xmlns:w="http://schemas.openxmlformats.org/wordprocessingml/2006/main" xmlns:w14="http://schemas.microsoft.com/office/word/2010/wordml" xmlns:w15="http://schemas.microsoft.com/office/word/2012/wordml" xmlns:wpg="http://schemas.microsoft.com/office/word/2010/wordprocessingGroup" xmlns:wpi="http://schemas.microsoft.com/office/word/2010/wordprocessingInk" xmlns:wne="http://schemas.microsoft.com/office/word/2006/wordml" xmlns:wps="http://schemas.microsoft.com/office/word/2010/wordprocessingShape" mc:Ignorable="w14 w15 wp14">
+<w:ftr xmlns:wpc="http://schemas.microsoft.com/office/word/2010/wordprocessingCanvas" xmlns:mo="http://schemas.microsoft.com/office/mac/office/2008/main" xmlns:mc="http://schemas.openxmlformats.org/markup-compatibility/2006" xmlns:mv="urn:schemas-microsoft-com:mac:vml" xmlns:o="urn:schemas-microsoft-com:office:office" xmlns:r="http://schemas.openxmlformats.org/officeDocument/2006/relationships" xmlns:m="http://schemas.openxmlformats.org/officeDocument/2006/math" xmlns:v="urn:schemas-microsoft-com:vml" xmlns:wp14="http://schemas.microsoft.com/office/word/2010/wordprocessingDrawing" xmlns:wp="http://schemas.openxmlformats.org/drawingml/2006/wordprocessingDrawing" xmlns:w10="urn:schemas-microsoft-com:office:word" xmlns:w="http://schemas.openxmlformats.org/wordprocessingml/2006/main" xmlns:w14="http://schemas.microsoft.com/office/word/2010/wordml" xmlns:w15="http://schemas.microsoft.com/office/word/2012/wordml" xmlns:wpg="http://schemas.microsoft.com/office/word/2010/wordprocessingGroup" xmlns:wpi="http://schemas.microsoft.com/office/word/2010/wordprocessingInk" xmlns:wne="http://schemas.microsoft.com/office/word/2006/wordml" xmlns:wps="http://schemas.microsoft.com/office/word/2010/wordprocessingShape" mc:Ignorable="w14 w15 wp14">
   <w:p>
     <w:pPr>
       <w:pStyle w:val="Footer"/>
@@ -45905,7 +46199,7 @@
       <w:rPr>
         <w:noProof/>
       </w:rPr>
-      <w:t>10/10/2016</w:t>
+      <w:t>11/10/2016</w:t>
     </w:r>
     <w:r>
       <w:fldChar w:fldCharType="end"/>
@@ -45935,7 +46229,7 @@
       <w:rPr>
         <w:noProof/>
       </w:rPr>
-      <w:t>3</w:t>
+      <w:t>4</w:t>
     </w:r>
     <w:r>
       <w:fldChar w:fldCharType="end"/>
@@ -45966,7 +46260,7 @@
 </file>
 
 <file path=word/footnotes.xml><?xml version="1.0" encoding="utf-8"?>
-<w:footnotes xmlns:wpc="http://schemas.microsoft.com/office/word/2010/wordprocessingCanvas" xmlns:mc="http://schemas.openxmlformats.org/markup-compatibility/2006" xmlns:o="urn:schemas-microsoft-com:office:office" xmlns:r="http://schemas.openxmlformats.org/officeDocument/2006/relationships" xmlns:m="http://schemas.openxmlformats.org/officeDocument/2006/math" xmlns:v="urn:schemas-microsoft-com:vml" xmlns:wp14="http://schemas.microsoft.com/office/word/2010/wordprocessingDrawing" xmlns:wp="http://schemas.openxmlformats.org/drawingml/2006/wordprocessingDrawing" xmlns:w10="urn:schemas-microsoft-com:office:word" xmlns:w="http://schemas.openxmlformats.org/wordprocessingml/2006/main" xmlns:w14="http://schemas.microsoft.com/office/word/2010/wordml" xmlns:w15="http://schemas.microsoft.com/office/word/2012/wordml" xmlns:wpg="http://schemas.microsoft.com/office/word/2010/wordprocessingGroup" xmlns:wpi="http://schemas.microsoft.com/office/word/2010/wordprocessingInk" xmlns:wne="http://schemas.microsoft.com/office/word/2006/wordml" xmlns:wps="http://schemas.microsoft.com/office/word/2010/wordprocessingShape" mc:Ignorable="w14 w15 wp14">
+<w:footnotes xmlns:wpc="http://schemas.microsoft.com/office/word/2010/wordprocessingCanvas" xmlns:mo="http://schemas.microsoft.com/office/mac/office/2008/main" xmlns:mc="http://schemas.openxmlformats.org/markup-compatibility/2006" xmlns:mv="urn:schemas-microsoft-com:mac:vml" xmlns:o="urn:schemas-microsoft-com:office:office" xmlns:r="http://schemas.openxmlformats.org/officeDocument/2006/relationships" xmlns:m="http://schemas.openxmlformats.org/officeDocument/2006/math" xmlns:v="urn:schemas-microsoft-com:vml" xmlns:wp14="http://schemas.microsoft.com/office/word/2010/wordprocessingDrawing" xmlns:wp="http://schemas.openxmlformats.org/drawingml/2006/wordprocessingDrawing" xmlns:w10="urn:schemas-microsoft-com:office:word" xmlns:w="http://schemas.openxmlformats.org/wordprocessingml/2006/main" xmlns:w14="http://schemas.microsoft.com/office/word/2010/wordml" xmlns:w15="http://schemas.microsoft.com/office/word/2012/wordml" xmlns:wpg="http://schemas.microsoft.com/office/word/2010/wordprocessingGroup" xmlns:wpi="http://schemas.microsoft.com/office/word/2010/wordprocessingInk" xmlns:wne="http://schemas.microsoft.com/office/word/2006/wordml" xmlns:wps="http://schemas.microsoft.com/office/word/2010/wordprocessingShape" mc:Ignorable="w14 w15 wp14">
   <w:footnote w:type="separator" w:id="-1">
     <w:p>
       <w:r>
@@ -45985,7 +46279,7 @@
 </file>
 
 <file path=word/header1.xml><?xml version="1.0" encoding="utf-8"?>
-<w:hdr xmlns:wpc="http://schemas.microsoft.com/office/word/2010/wordprocessingCanvas" xmlns:mc="http://schemas.openxmlformats.org/markup-compatibility/2006" xmlns:o="urn:schemas-microsoft-com:office:office" xmlns:r="http://schemas.openxmlformats.org/officeDocument/2006/relationships" xmlns:m="http://schemas.openxmlformats.org/officeDocument/2006/math" xmlns:v="urn:schemas-microsoft-com:vml" xmlns:wp14="http://schemas.microsoft.com/office/word/2010/wordprocessingDrawing" xmlns:wp="http://schemas.openxmlformats.org/drawingml/2006/wordprocessingDrawing" xmlns:w10="urn:schemas-microsoft-com:office:word" xmlns:w="http://schemas.openxmlformats.org/wordprocessingml/2006/main" xmlns:w14="http://schemas.microsoft.com/office/word/2010/wordml" xmlns:w15="http://schemas.microsoft.com/office/word/2012/wordml" xmlns:wpg="http://schemas.microsoft.com/office/word/2010/wordprocessingGroup" xmlns:wpi="http://schemas.microsoft.com/office/word/2010/wordprocessingInk" xmlns:wne="http://schemas.microsoft.com/office/word/2006/wordml" xmlns:wps="http://schemas.microsoft.com/office/word/2010/wordprocessingShape" mc:Ignorable="w14 w15 wp14">
+<w:hdr xmlns:wpc="http://schemas.microsoft.com/office/word/2010/wordprocessingCanvas" xmlns:mo="http://schemas.microsoft.com/office/mac/office/2008/main" xmlns:mc="http://schemas.openxmlformats.org/markup-compatibility/2006" xmlns:mv="urn:schemas-microsoft-com:mac:vml" xmlns:o="urn:schemas-microsoft-com:office:office" xmlns:r="http://schemas.openxmlformats.org/officeDocument/2006/relationships" xmlns:m="http://schemas.openxmlformats.org/officeDocument/2006/math" xmlns:v="urn:schemas-microsoft-com:vml" xmlns:wp14="http://schemas.microsoft.com/office/word/2010/wordprocessingDrawing" xmlns:wp="http://schemas.openxmlformats.org/drawingml/2006/wordprocessingDrawing" xmlns:w10="urn:schemas-microsoft-com:office:word" xmlns:w="http://schemas.openxmlformats.org/wordprocessingml/2006/main" xmlns:w14="http://schemas.microsoft.com/office/word/2010/wordml" xmlns:w15="http://schemas.microsoft.com/office/word/2012/wordml" xmlns:wpg="http://schemas.microsoft.com/office/word/2010/wordprocessingGroup" xmlns:wpi="http://schemas.microsoft.com/office/word/2010/wordprocessingInk" xmlns:wne="http://schemas.microsoft.com/office/word/2006/wordml" xmlns:wps="http://schemas.microsoft.com/office/word/2010/wordprocessingShape" mc:Ignorable="w14 w15 wp14">
   <w:p/>
   <w:p/>
   <w:p/>
@@ -45997,7 +46291,7 @@
 </file>
 
 <file path=word/header2.xml><?xml version="1.0" encoding="utf-8"?>
-<w:hdr xmlns:wpc="http://schemas.microsoft.com/office/word/2010/wordprocessingCanvas" xmlns:mc="http://schemas.openxmlformats.org/markup-compatibility/2006" xmlns:o="urn:schemas-microsoft-com:office:office" xmlns:r="http://schemas.openxmlformats.org/officeDocument/2006/relationships" xmlns:m="http://schemas.openxmlformats.org/officeDocument/2006/math" xmlns:v="urn:schemas-microsoft-com:vml" xmlns:wp14="http://schemas.microsoft.com/office/word/2010/wordprocessingDrawing" xmlns:wp="http://schemas.openxmlformats.org/drawingml/2006/wordprocessingDrawing" xmlns:w10="urn:schemas-microsoft-com:office:word" xmlns:w="http://schemas.openxmlformats.org/wordprocessingml/2006/main" xmlns:w14="http://schemas.microsoft.com/office/word/2010/wordml" xmlns:w15="http://schemas.microsoft.com/office/word/2012/wordml" xmlns:wpg="http://schemas.microsoft.com/office/word/2010/wordprocessingGroup" xmlns:wpi="http://schemas.microsoft.com/office/word/2010/wordprocessingInk" xmlns:wne="http://schemas.microsoft.com/office/word/2006/wordml" xmlns:wps="http://schemas.microsoft.com/office/word/2010/wordprocessingShape" mc:Ignorable="w14 w15 wp14">
+<w:hdr xmlns:wpc="http://schemas.microsoft.com/office/word/2010/wordprocessingCanvas" xmlns:mo="http://schemas.microsoft.com/office/mac/office/2008/main" xmlns:mc="http://schemas.openxmlformats.org/markup-compatibility/2006" xmlns:mv="urn:schemas-microsoft-com:mac:vml" xmlns:o="urn:schemas-microsoft-com:office:office" xmlns:r="http://schemas.openxmlformats.org/officeDocument/2006/relationships" xmlns:m="http://schemas.openxmlformats.org/officeDocument/2006/math" xmlns:v="urn:schemas-microsoft-com:vml" xmlns:wp14="http://schemas.microsoft.com/office/word/2010/wordprocessingDrawing" xmlns:wp="http://schemas.openxmlformats.org/drawingml/2006/wordprocessingDrawing" xmlns:w10="urn:schemas-microsoft-com:office:word" xmlns:w="http://schemas.openxmlformats.org/wordprocessingml/2006/main" xmlns:w14="http://schemas.microsoft.com/office/word/2010/wordml" xmlns:w15="http://schemas.microsoft.com/office/word/2012/wordml" xmlns:wpg="http://schemas.microsoft.com/office/word/2010/wordprocessingGroup" xmlns:wpi="http://schemas.microsoft.com/office/word/2010/wordprocessingInk" xmlns:wne="http://schemas.microsoft.com/office/word/2006/wordml" xmlns:wps="http://schemas.microsoft.com/office/word/2010/wordprocessingShape" mc:Ignorable="w14 w15 wp14">
   <w:p>
     <w:pPr>
       <w:pStyle w:val="Header"/>
@@ -46042,7 +46336,7 @@
 </file>
 
 <file path=word/numbering.xml><?xml version="1.0" encoding="utf-8"?>
-<w:numbering xmlns:wpc="http://schemas.microsoft.com/office/word/2010/wordprocessingCanvas" xmlns:mc="http://schemas.openxmlformats.org/markup-compatibility/2006" xmlns:o="urn:schemas-microsoft-com:office:office" xmlns:r="http://schemas.openxmlformats.org/officeDocument/2006/relationships" xmlns:m="http://schemas.openxmlformats.org/officeDocument/2006/math" xmlns:v="urn:schemas-microsoft-com:vml" xmlns:wp14="http://schemas.microsoft.com/office/word/2010/wordprocessingDrawing" xmlns:wp="http://schemas.openxmlformats.org/drawingml/2006/wordprocessingDrawing" xmlns:w10="urn:schemas-microsoft-com:office:word" xmlns:w="http://schemas.openxmlformats.org/wordprocessingml/2006/main" xmlns:w14="http://schemas.microsoft.com/office/word/2010/wordml" xmlns:w15="http://schemas.microsoft.com/office/word/2012/wordml" xmlns:wpg="http://schemas.microsoft.com/office/word/2010/wordprocessingGroup" xmlns:wpi="http://schemas.microsoft.com/office/word/2010/wordprocessingInk" xmlns:wne="http://schemas.microsoft.com/office/word/2006/wordml" xmlns:wps="http://schemas.microsoft.com/office/word/2010/wordprocessingShape" mc:Ignorable="w14 w15 wp14">
+<w:numbering xmlns:wpc="http://schemas.microsoft.com/office/word/2010/wordprocessingCanvas" xmlns:mo="http://schemas.microsoft.com/office/mac/office/2008/main" xmlns:mc="http://schemas.openxmlformats.org/markup-compatibility/2006" xmlns:mv="urn:schemas-microsoft-com:mac:vml" xmlns:o="urn:schemas-microsoft-com:office:office" xmlns:r="http://schemas.openxmlformats.org/officeDocument/2006/relationships" xmlns:m="http://schemas.openxmlformats.org/officeDocument/2006/math" xmlns:v="urn:schemas-microsoft-com:vml" xmlns:wp14="http://schemas.microsoft.com/office/word/2010/wordprocessingDrawing" xmlns:wp="http://schemas.openxmlformats.org/drawingml/2006/wordprocessingDrawing" xmlns:w10="urn:schemas-microsoft-com:office:word" xmlns:w="http://schemas.openxmlformats.org/wordprocessingml/2006/main" xmlns:w14="http://schemas.microsoft.com/office/word/2010/wordml" xmlns:w15="http://schemas.microsoft.com/office/word/2012/wordml" xmlns:wpg="http://schemas.microsoft.com/office/word/2010/wordprocessingGroup" xmlns:wpi="http://schemas.microsoft.com/office/word/2010/wordprocessingInk" xmlns:wne="http://schemas.microsoft.com/office/word/2006/wordml" xmlns:wps="http://schemas.microsoft.com/office/word/2010/wordprocessingShape" mc:Ignorable="w14 w15 wp14">
   <w:abstractNum w:abstractNumId="0">
     <w:nsid w:val="007F42F7"/>
     <w:multiLevelType w:val="hybridMultilevel"/>
@@ -46498,6 +46792,119 @@
     </w:lvl>
   </w:abstractNum>
   <w:abstractNum w:abstractNumId="4">
+    <w:nsid w:val="10553132"/>
+    <w:multiLevelType w:val="hybridMultilevel"/>
+    <w:tmpl w:val="0548DC9C"/>
+    <w:lvl w:ilvl="0" w:tplc="04090001">
+      <w:start w:val="1"/>
+      <w:numFmt w:val="bullet"/>
+      <w:lvlText w:val=""/>
+      <w:lvlJc w:val="left"/>
+      <w:pPr>
+        <w:ind w:left="1296" w:hanging="360"/>
+      </w:pPr>
+      <w:rPr>
+        <w:rFonts w:ascii="Symbol" w:hAnsi="Symbol" w:hint="default"/>
+      </w:rPr>
+    </w:lvl>
+    <w:lvl w:ilvl="1" w:tplc="04090003" w:tentative="1">
+      <w:start w:val="1"/>
+      <w:numFmt w:val="bullet"/>
+      <w:lvlText w:val="o"/>
+      <w:lvlJc w:val="left"/>
+      <w:pPr>
+        <w:ind w:left="2016" w:hanging="360"/>
+      </w:pPr>
+      <w:rPr>
+        <w:rFonts w:ascii="Courier New" w:hAnsi="Courier New" w:cs="Courier New" w:hint="default"/>
+      </w:rPr>
+    </w:lvl>
+    <w:lvl w:ilvl="2" w:tplc="04090005" w:tentative="1">
+      <w:start w:val="1"/>
+      <w:numFmt w:val="bullet"/>
+      <w:lvlText w:val=""/>
+      <w:lvlJc w:val="left"/>
+      <w:pPr>
+        <w:ind w:left="2736" w:hanging="360"/>
+      </w:pPr>
+      <w:rPr>
+        <w:rFonts w:ascii="Wingdings" w:hAnsi="Wingdings" w:hint="default"/>
+      </w:rPr>
+    </w:lvl>
+    <w:lvl w:ilvl="3" w:tplc="04090001" w:tentative="1">
+      <w:start w:val="1"/>
+      <w:numFmt w:val="bullet"/>
+      <w:lvlText w:val=""/>
+      <w:lvlJc w:val="left"/>
+      <w:pPr>
+        <w:ind w:left="3456" w:hanging="360"/>
+      </w:pPr>
+      <w:rPr>
+        <w:rFonts w:ascii="Symbol" w:hAnsi="Symbol" w:hint="default"/>
+      </w:rPr>
+    </w:lvl>
+    <w:lvl w:ilvl="4" w:tplc="04090003" w:tentative="1">
+      <w:start w:val="1"/>
+      <w:numFmt w:val="bullet"/>
+      <w:lvlText w:val="o"/>
+      <w:lvlJc w:val="left"/>
+      <w:pPr>
+        <w:ind w:left="4176" w:hanging="360"/>
+      </w:pPr>
+      <w:rPr>
+        <w:rFonts w:ascii="Courier New" w:hAnsi="Courier New" w:cs="Courier New" w:hint="default"/>
+      </w:rPr>
+    </w:lvl>
+    <w:lvl w:ilvl="5" w:tplc="04090005" w:tentative="1">
+      <w:start w:val="1"/>
+      <w:numFmt w:val="bullet"/>
+      <w:lvlText w:val=""/>
+      <w:lvlJc w:val="left"/>
+      <w:pPr>
+        <w:ind w:left="4896" w:hanging="360"/>
+      </w:pPr>
+      <w:rPr>
+        <w:rFonts w:ascii="Wingdings" w:hAnsi="Wingdings" w:hint="default"/>
+      </w:rPr>
+    </w:lvl>
+    <w:lvl w:ilvl="6" w:tplc="04090001" w:tentative="1">
+      <w:start w:val="1"/>
+      <w:numFmt w:val="bullet"/>
+      <w:lvlText w:val=""/>
+      <w:lvlJc w:val="left"/>
+      <w:pPr>
+        <w:ind w:left="5616" w:hanging="360"/>
+      </w:pPr>
+      <w:rPr>
+        <w:rFonts w:ascii="Symbol" w:hAnsi="Symbol" w:hint="default"/>
+      </w:rPr>
+    </w:lvl>
+    <w:lvl w:ilvl="7" w:tplc="04090003" w:tentative="1">
+      <w:start w:val="1"/>
+      <w:numFmt w:val="bullet"/>
+      <w:lvlText w:val="o"/>
+      <w:lvlJc w:val="left"/>
+      <w:pPr>
+        <w:ind w:left="6336" w:hanging="360"/>
+      </w:pPr>
+      <w:rPr>
+        <w:rFonts w:ascii="Courier New" w:hAnsi="Courier New" w:cs="Courier New" w:hint="default"/>
+      </w:rPr>
+    </w:lvl>
+    <w:lvl w:ilvl="8" w:tplc="04090005" w:tentative="1">
+      <w:start w:val="1"/>
+      <w:numFmt w:val="bullet"/>
+      <w:lvlText w:val=""/>
+      <w:lvlJc w:val="left"/>
+      <w:pPr>
+        <w:ind w:left="7056" w:hanging="360"/>
+      </w:pPr>
+      <w:rPr>
+        <w:rFonts w:ascii="Wingdings" w:hAnsi="Wingdings" w:hint="default"/>
+      </w:rPr>
+    </w:lvl>
+  </w:abstractNum>
+  <w:abstractNum w:abstractNumId="5">
     <w:nsid w:val="10EF62D7"/>
     <w:multiLevelType w:val="hybridMultilevel"/>
     <w:tmpl w:val="1A9061F2"/>
@@ -46610,7 +47017,7 @@
       </w:pPr>
     </w:lvl>
   </w:abstractNum>
-  <w:abstractNum w:abstractNumId="5">
+  <w:abstractNum w:abstractNumId="6">
     <w:nsid w:val="11EC43B5"/>
     <w:multiLevelType w:val="multilevel"/>
     <w:tmpl w:val="1352B942"/>
@@ -46755,7 +47162,7 @@
       </w:rPr>
     </w:lvl>
   </w:abstractNum>
-  <w:abstractNum w:abstractNumId="6">
+  <w:abstractNum w:abstractNumId="7">
     <w:nsid w:val="1E4625FC"/>
     <w:multiLevelType w:val="hybridMultilevel"/>
     <w:tmpl w:val="D9F07836"/>
@@ -46844,7 +47251,7 @@
       </w:pPr>
     </w:lvl>
   </w:abstractNum>
-  <w:abstractNum w:abstractNumId="7">
+  <w:abstractNum w:abstractNumId="8">
     <w:nsid w:val="23CD199F"/>
     <w:multiLevelType w:val="hybridMultilevel"/>
     <w:tmpl w:val="B5C27692"/>
@@ -46933,7 +47340,7 @@
       </w:pPr>
     </w:lvl>
   </w:abstractNum>
-  <w:abstractNum w:abstractNumId="8">
+  <w:abstractNum w:abstractNumId="9">
     <w:nsid w:val="267458E8"/>
     <w:multiLevelType w:val="hybridMultilevel"/>
     <w:tmpl w:val="FC5C0CEC"/>
@@ -47073,7 +47480,7 @@
       </w:rPr>
     </w:lvl>
   </w:abstractNum>
-  <w:abstractNum w:abstractNumId="9">
+  <w:abstractNum w:abstractNumId="10">
     <w:nsid w:val="2C4A5FFD"/>
     <w:multiLevelType w:val="multilevel"/>
     <w:tmpl w:val="B840060A"/>
@@ -47215,7 +47622,7 @@
       </w:rPr>
     </w:lvl>
   </w:abstractNum>
-  <w:abstractNum w:abstractNumId="10">
+  <w:abstractNum w:abstractNumId="11">
     <w:nsid w:val="2F2A0E56"/>
     <w:multiLevelType w:val="hybridMultilevel"/>
     <w:tmpl w:val="78140086"/>
@@ -47328,7 +47735,7 @@
       </w:pPr>
     </w:lvl>
   </w:abstractNum>
-  <w:abstractNum w:abstractNumId="11">
+  <w:abstractNum w:abstractNumId="12">
     <w:nsid w:val="306139B4"/>
     <w:multiLevelType w:val="hybridMultilevel"/>
     <w:tmpl w:val="1616A680"/>
@@ -47444,7 +47851,7 @@
       </w:pPr>
     </w:lvl>
   </w:abstractNum>
-  <w:abstractNum w:abstractNumId="12">
+  <w:abstractNum w:abstractNumId="13">
     <w:nsid w:val="35DF7625"/>
     <w:multiLevelType w:val="multilevel"/>
     <w:tmpl w:val="8B5CD730"/>
@@ -47585,7 +47992,7 @@
       </w:rPr>
     </w:lvl>
   </w:abstractNum>
-  <w:abstractNum w:abstractNumId="13">
+  <w:abstractNum w:abstractNumId="14">
     <w:nsid w:val="3948406F"/>
     <w:multiLevelType w:val="hybridMultilevel"/>
     <w:tmpl w:val="665AEEFC"/>
@@ -47726,7 +48133,120 @@
       </w:rPr>
     </w:lvl>
   </w:abstractNum>
-  <w:abstractNum w:abstractNumId="14">
+  <w:abstractNum w:abstractNumId="15">
+    <w:nsid w:val="3DC736E5"/>
+    <w:multiLevelType w:val="hybridMultilevel"/>
+    <w:tmpl w:val="3CF27E4C"/>
+    <w:lvl w:ilvl="0" w:tplc="04090001">
+      <w:start w:val="1"/>
+      <w:numFmt w:val="bullet"/>
+      <w:lvlText w:val=""/>
+      <w:lvlJc w:val="left"/>
+      <w:pPr>
+        <w:ind w:left="720" w:hanging="360"/>
+      </w:pPr>
+      <w:rPr>
+        <w:rFonts w:ascii="Symbol" w:hAnsi="Symbol" w:hint="default"/>
+      </w:rPr>
+    </w:lvl>
+    <w:lvl w:ilvl="1" w:tplc="04090003" w:tentative="1">
+      <w:start w:val="1"/>
+      <w:numFmt w:val="bullet"/>
+      <w:lvlText w:val="o"/>
+      <w:lvlJc w:val="left"/>
+      <w:pPr>
+        <w:ind w:left="1440" w:hanging="360"/>
+      </w:pPr>
+      <w:rPr>
+        <w:rFonts w:ascii="Courier New" w:hAnsi="Courier New" w:cs="Courier New" w:hint="default"/>
+      </w:rPr>
+    </w:lvl>
+    <w:lvl w:ilvl="2" w:tplc="04090005" w:tentative="1">
+      <w:start w:val="1"/>
+      <w:numFmt w:val="bullet"/>
+      <w:lvlText w:val=""/>
+      <w:lvlJc w:val="left"/>
+      <w:pPr>
+        <w:ind w:left="2160" w:hanging="360"/>
+      </w:pPr>
+      <w:rPr>
+        <w:rFonts w:ascii="Wingdings" w:hAnsi="Wingdings" w:hint="default"/>
+      </w:rPr>
+    </w:lvl>
+    <w:lvl w:ilvl="3" w:tplc="04090001" w:tentative="1">
+      <w:start w:val="1"/>
+      <w:numFmt w:val="bullet"/>
+      <w:lvlText w:val=""/>
+      <w:lvlJc w:val="left"/>
+      <w:pPr>
+        <w:ind w:left="2880" w:hanging="360"/>
+      </w:pPr>
+      <w:rPr>
+        <w:rFonts w:ascii="Symbol" w:hAnsi="Symbol" w:hint="default"/>
+      </w:rPr>
+    </w:lvl>
+    <w:lvl w:ilvl="4" w:tplc="04090003" w:tentative="1">
+      <w:start w:val="1"/>
+      <w:numFmt w:val="bullet"/>
+      <w:lvlText w:val="o"/>
+      <w:lvlJc w:val="left"/>
+      <w:pPr>
+        <w:ind w:left="3600" w:hanging="360"/>
+      </w:pPr>
+      <w:rPr>
+        <w:rFonts w:ascii="Courier New" w:hAnsi="Courier New" w:cs="Courier New" w:hint="default"/>
+      </w:rPr>
+    </w:lvl>
+    <w:lvl w:ilvl="5" w:tplc="04090005" w:tentative="1">
+      <w:start w:val="1"/>
+      <w:numFmt w:val="bullet"/>
+      <w:lvlText w:val=""/>
+      <w:lvlJc w:val="left"/>
+      <w:pPr>
+        <w:ind w:left="4320" w:hanging="360"/>
+      </w:pPr>
+      <w:rPr>
+        <w:rFonts w:ascii="Wingdings" w:hAnsi="Wingdings" w:hint="default"/>
+      </w:rPr>
+    </w:lvl>
+    <w:lvl w:ilvl="6" w:tplc="04090001" w:tentative="1">
+      <w:start w:val="1"/>
+      <w:numFmt w:val="bullet"/>
+      <w:lvlText w:val=""/>
+      <w:lvlJc w:val="left"/>
+      <w:pPr>
+        <w:ind w:left="5040" w:hanging="360"/>
+      </w:pPr>
+      <w:rPr>
+        <w:rFonts w:ascii="Symbol" w:hAnsi="Symbol" w:hint="default"/>
+      </w:rPr>
+    </w:lvl>
+    <w:lvl w:ilvl="7" w:tplc="04090003" w:tentative="1">
+      <w:start w:val="1"/>
+      <w:numFmt w:val="bullet"/>
+      <w:lvlText w:val="o"/>
+      <w:lvlJc w:val="left"/>
+      <w:pPr>
+        <w:ind w:left="5760" w:hanging="360"/>
+      </w:pPr>
+      <w:rPr>
+        <w:rFonts w:ascii="Courier New" w:hAnsi="Courier New" w:cs="Courier New" w:hint="default"/>
+      </w:rPr>
+    </w:lvl>
+    <w:lvl w:ilvl="8" w:tplc="04090005" w:tentative="1">
+      <w:start w:val="1"/>
+      <w:numFmt w:val="bullet"/>
+      <w:lvlText w:val=""/>
+      <w:lvlJc w:val="left"/>
+      <w:pPr>
+        <w:ind w:left="6480" w:hanging="360"/>
+      </w:pPr>
+      <w:rPr>
+        <w:rFonts w:ascii="Wingdings" w:hAnsi="Wingdings" w:hint="default"/>
+      </w:rPr>
+    </w:lvl>
+  </w:abstractNum>
+  <w:abstractNum w:abstractNumId="16">
     <w:nsid w:val="464F788F"/>
     <w:multiLevelType w:val="hybridMultilevel"/>
     <w:tmpl w:val="8954D2AA"/>
@@ -47842,7 +48362,7 @@
       </w:pPr>
     </w:lvl>
   </w:abstractNum>
-  <w:abstractNum w:abstractNumId="15">
+  <w:abstractNum w:abstractNumId="17">
     <w:nsid w:val="4A171E3B"/>
     <w:multiLevelType w:val="multilevel"/>
     <w:tmpl w:val="523E651A"/>
@@ -47991,7 +48511,7 @@
       </w:rPr>
     </w:lvl>
   </w:abstractNum>
-  <w:abstractNum w:abstractNumId="16">
+  <w:abstractNum w:abstractNumId="18">
     <w:nsid w:val="4C0E7A13"/>
     <w:multiLevelType w:val="hybridMultilevel"/>
     <w:tmpl w:val="8466CB7A"/>
@@ -48080,7 +48600,7 @@
       </w:pPr>
     </w:lvl>
   </w:abstractNum>
-  <w:abstractNum w:abstractNumId="17">
+  <w:abstractNum w:abstractNumId="19">
     <w:nsid w:val="50145713"/>
     <w:multiLevelType w:val="hybridMultilevel"/>
     <w:tmpl w:val="DFF0B410"/>
@@ -48192,7 +48712,7 @@
       </w:rPr>
     </w:lvl>
   </w:abstractNum>
-  <w:abstractNum w:abstractNumId="18">
+  <w:abstractNum w:abstractNumId="20">
     <w:nsid w:val="502852C7"/>
     <w:multiLevelType w:val="hybridMultilevel"/>
     <w:tmpl w:val="C6B8F696"/>
@@ -48308,7 +48828,7 @@
       </w:pPr>
     </w:lvl>
   </w:abstractNum>
-  <w:abstractNum w:abstractNumId="19">
+  <w:abstractNum w:abstractNumId="21">
     <w:nsid w:val="50FB02D9"/>
     <w:multiLevelType w:val="hybridMultilevel"/>
     <w:tmpl w:val="9CA6F97E"/>
@@ -48421,7 +48941,7 @@
       </w:rPr>
     </w:lvl>
   </w:abstractNum>
-  <w:abstractNum w:abstractNumId="20">
+  <w:abstractNum w:abstractNumId="22">
     <w:nsid w:val="530653A4"/>
     <w:multiLevelType w:val="hybridMultilevel"/>
     <w:tmpl w:val="C2CA4A32"/>
@@ -48537,7 +49057,7 @@
       </w:pPr>
     </w:lvl>
   </w:abstractNum>
-  <w:abstractNum w:abstractNumId="21">
+  <w:abstractNum w:abstractNumId="23">
     <w:nsid w:val="552B22D4"/>
     <w:multiLevelType w:val="hybridMultilevel"/>
     <w:tmpl w:val="49327D22"/>
@@ -48653,7 +49173,7 @@
       </w:pPr>
     </w:lvl>
   </w:abstractNum>
-  <w:abstractNum w:abstractNumId="22">
+  <w:abstractNum w:abstractNumId="24">
     <w:nsid w:val="655C55AF"/>
     <w:multiLevelType w:val="hybridMultilevel"/>
     <w:tmpl w:val="D6586A78"/>
@@ -48766,7 +49286,7 @@
       </w:pPr>
     </w:lvl>
   </w:abstractNum>
-  <w:abstractNum w:abstractNumId="23">
+  <w:abstractNum w:abstractNumId="25">
     <w:nsid w:val="6EB85952"/>
     <w:multiLevelType w:val="hybridMultilevel"/>
     <w:tmpl w:val="FFB800C6"/>
@@ -48907,7 +49427,7 @@
       </w:rPr>
     </w:lvl>
   </w:abstractNum>
-  <w:abstractNum w:abstractNumId="24">
+  <w:abstractNum w:abstractNumId="26">
     <w:nsid w:val="753E0F6F"/>
     <w:multiLevelType w:val="hybridMultilevel"/>
     <w:tmpl w:val="AA8AD970"/>
@@ -48999,7 +49519,7 @@
       </w:pPr>
     </w:lvl>
   </w:abstractNum>
-  <w:abstractNum w:abstractNumId="25">
+  <w:abstractNum w:abstractNumId="27">
     <w:nsid w:val="79C37FA1"/>
     <w:multiLevelType w:val="hybridMultilevel"/>
     <w:tmpl w:val="7D606642"/>
@@ -49140,88 +49660,88 @@
     </w:lvl>
   </w:abstractNum>
   <w:num w:numId="1">
-    <w:abstractNumId w:val="12"/>
+    <w:abstractNumId w:val="13"/>
   </w:num>
   <w:num w:numId="2">
-    <w:abstractNumId w:val="23"/>
+    <w:abstractNumId w:val="25"/>
   </w:num>
   <w:num w:numId="3">
-    <w:abstractNumId w:val="5"/>
+    <w:abstractNumId w:val="6"/>
   </w:num>
   <w:num w:numId="4">
-    <w:abstractNumId w:val="13"/>
+    <w:abstractNumId w:val="14"/>
   </w:num>
   <w:num w:numId="5">
-    <w:abstractNumId w:val="9"/>
+    <w:abstractNumId w:val="10"/>
   </w:num>
   <w:num w:numId="6">
-    <w:abstractNumId w:val="15"/>
+    <w:abstractNumId w:val="17"/>
   </w:num>
   <w:num w:numId="7">
     <w:abstractNumId w:val="1"/>
   </w:num>
   <w:num w:numId="8">
-    <w:abstractNumId w:val="19"/>
+    <w:abstractNumId w:val="21"/>
   </w:num>
   <w:num w:numId="9">
-    <w:abstractNumId w:val="25"/>
+    <w:abstractNumId w:val="27"/>
   </w:num>
   <w:num w:numId="10">
     <w:abstractNumId w:val="0"/>
   </w:num>
   <w:num w:numId="11">
-    <w:abstractNumId w:val="14"/>
+    <w:abstractNumId w:val="16"/>
   </w:num>
   <w:num w:numId="12">
-    <w:abstractNumId w:val="8"/>
+    <w:abstractNumId w:val="9"/>
   </w:num>
   <w:num w:numId="13">
-    <w:abstractNumId w:val="21"/>
+    <w:abstractNumId w:val="23"/>
   </w:num>
   <w:num w:numId="14">
+    <w:abstractNumId w:val="12"/>
+  </w:num>
+  <w:num w:numId="15">
+    <w:abstractNumId w:val="22"/>
+  </w:num>
+  <w:num w:numId="16">
+    <w:abstractNumId w:val="24"/>
+  </w:num>
+  <w:num w:numId="17">
+    <w:abstractNumId w:val="5"/>
+  </w:num>
+  <w:num w:numId="18">
     <w:abstractNumId w:val="11"/>
   </w:num>
-  <w:num w:numId="15">
+  <w:num w:numId="19">
     <w:abstractNumId w:val="20"/>
   </w:num>
-  <w:num w:numId="16">
-    <w:abstractNumId w:val="22"/>
-  </w:num>
-  <w:num w:numId="17">
-    <w:abstractNumId w:val="4"/>
-  </w:num>
-  <w:num w:numId="18">
-    <w:abstractNumId w:val="10"/>
-  </w:num>
-  <w:num w:numId="19">
-    <w:abstractNumId w:val="18"/>
-  </w:num>
   <w:num w:numId="20">
-    <w:abstractNumId w:val="15"/>
+    <w:abstractNumId w:val="17"/>
   </w:num>
   <w:num w:numId="21">
-    <w:abstractNumId w:val="24"/>
+    <w:abstractNumId w:val="26"/>
   </w:num>
   <w:num w:numId="22">
-    <w:abstractNumId w:val="7"/>
+    <w:abstractNumId w:val="8"/>
   </w:num>
   <w:num w:numId="23">
     <w:abstractNumId w:val="3"/>
   </w:num>
   <w:num w:numId="24">
-    <w:abstractNumId w:val="16"/>
+    <w:abstractNumId w:val="18"/>
   </w:num>
   <w:num w:numId="25">
-    <w:abstractNumId w:val="6"/>
+    <w:abstractNumId w:val="7"/>
   </w:num>
   <w:num w:numId="26">
     <w:abstractNumId w:val="2"/>
   </w:num>
   <w:num w:numId="27">
-    <w:abstractNumId w:val="17"/>
+    <w:abstractNumId w:val="19"/>
   </w:num>
   <w:num w:numId="28">
-    <w:abstractNumId w:val="15"/>
+    <w:abstractNumId w:val="17"/>
     <w:lvlOverride w:ilvl="0">
       <w:startOverride w:val="6"/>
     </w:lvlOverride>
@@ -49230,7 +49750,7 @@
     </w:lvlOverride>
   </w:num>
   <w:num w:numId="29">
-    <w:abstractNumId w:val="15"/>
+    <w:abstractNumId w:val="17"/>
     <w:lvlOverride w:ilvl="0">
       <w:startOverride w:val="1"/>
     </w:lvlOverride>
@@ -49260,7 +49780,7 @@
     </w:lvlOverride>
   </w:num>
   <w:num w:numId="30">
-    <w:abstractNumId w:val="15"/>
+    <w:abstractNumId w:val="17"/>
     <w:lvlOverride w:ilvl="0">
       <w:startOverride w:val="6"/>
     </w:lvlOverride>
@@ -49269,7 +49789,7 @@
     </w:lvlOverride>
   </w:num>
   <w:num w:numId="31">
-    <w:abstractNumId w:val="15"/>
+    <w:abstractNumId w:val="17"/>
     <w:lvlOverride w:ilvl="0">
       <w:startOverride w:val="1"/>
     </w:lvlOverride>
@@ -49299,7 +49819,7 @@
     </w:lvlOverride>
   </w:num>
   <w:num w:numId="32">
-    <w:abstractNumId w:val="15"/>
+    <w:abstractNumId w:val="17"/>
     <w:lvlOverride w:ilvl="0">
       <w:startOverride w:val="1"/>
     </w:lvlOverride>
@@ -49328,6 +49848,12 @@
       <w:startOverride w:val="1"/>
     </w:lvlOverride>
   </w:num>
+  <w:num w:numId="33">
+    <w:abstractNumId w:val="4"/>
+  </w:num>
+  <w:num w:numId="34">
+    <w:abstractNumId w:val="15"/>
+  </w:num>
   <w:numIdMacAtCleanup w:val="19"/>
 </w:numbering>
 </file>
@@ -49343,7 +49869,7 @@
     </w:rPrDefault>
     <w:pPrDefault/>
   </w:docDefaults>
-  <w:latentStyles w:defLockedState="0" w:defUIPriority="99" w:defSemiHidden="0" w:defUnhideWhenUsed="0" w:defQFormat="0" w:count="371">
+  <w:latentStyles w:defLockedState="0" w:defUIPriority="99" w:defSemiHidden="0" w:defUnhideWhenUsed="0" w:defQFormat="0" w:count="380">
     <w:lsdException w:name="Normal" w:uiPriority="0" w:qFormat="1"/>
     <w:lsdException w:name="heading 1" w:uiPriority="0" w:qFormat="1"/>
     <w:lsdException w:name="heading 2" w:uiPriority="0" w:qFormat="1"/>
@@ -50968,7 +51494,7 @@
 </file>
 
 <file path=customXml/itemProps1.xml><?xml version="1.0" encoding="utf-8"?>
-<ds:datastoreItem xmlns:ds="http://schemas.openxmlformats.org/officeDocument/2006/customXml" ds:itemID="{B0BDB7CC-A161-4BF5-9978-FF4E74DCE62E}">
+<ds:datastoreItem xmlns:ds="http://schemas.openxmlformats.org/officeDocument/2006/customXml" ds:itemID="{E4EBA6CD-904F-F245-979D-49EA0490BA9F}">
   <ds:schemaRefs>
     <ds:schemaRef ds:uri="http://schemas.openxmlformats.org/officeDocument/2006/bibliography"/>
   </ds:schemaRefs>

</xml_diff>

<commit_message>
Add caption of the diagram and fixed size tables
</commit_message>
<xml_diff>
--- a/SE04_SRS_v2.0.docx
+++ b/SE04_SRS_v2.0.docx
@@ -3558,7 +3558,6 @@
           <w:lang w:val="en-US" w:eastAsia="en-US"/>
         </w:rPr>
       </w:pPr>
-      <w:proofErr w:type="gramStart"/>
       <w:r>
         <w:rPr>
           <w:rFonts w:cs="Tahoma"/>
@@ -3575,17 +3574,7 @@
           <w:szCs w:val="20"/>
           <w:lang w:val="en-US" w:eastAsia="en-US"/>
         </w:rPr>
-        <w:t>n</w:t>
-      </w:r>
-      <w:proofErr w:type="gramEnd"/>
-      <w:r>
-        <w:rPr>
-          <w:rFonts w:cs="Tahoma"/>
-          <w:color w:val="1A1A1A"/>
-          <w:szCs w:val="20"/>
-          <w:lang w:val="en-US" w:eastAsia="en-US"/>
-        </w:rPr>
-        <w:t xml:space="preserve"> lý hóa đơn và </w:t>
+        <w:t xml:space="preserve">n lý hóa đơn và </w:t>
       </w:r>
       <w:r>
         <w:rPr>
@@ -3660,25 +3649,7 @@
           <w:sz w:val="20"/>
           <w:szCs w:val="20"/>
         </w:rPr>
-        <w:t xml:space="preserve"> giúp cho việc quản lý </w:t>
-      </w:r>
-      <w:proofErr w:type="gramStart"/>
-      <w:r>
-        <w:rPr>
-          <w:rFonts w:ascii="Tahoma" w:hAnsi="Tahoma" w:cs="Tahoma"/>
-          <w:sz w:val="20"/>
-          <w:szCs w:val="20"/>
-        </w:rPr>
-        <w:t>chặt  chẽ</w:t>
-      </w:r>
-      <w:proofErr w:type="gramEnd"/>
-      <w:r>
-        <w:rPr>
-          <w:rFonts w:ascii="Tahoma" w:hAnsi="Tahoma" w:cs="Tahoma"/>
-          <w:sz w:val="20"/>
-          <w:szCs w:val="20"/>
-        </w:rPr>
-        <w:t xml:space="preserve"> và thống nhất trong mọi hoạt động.</w:t>
+        <w:t xml:space="preserve"> giúp cho việc quản lý chặt  chẽ và thống nhất trong mọi hoạt động.</w:t>
       </w:r>
       <w:r>
         <w:rPr>
@@ -3702,23 +3673,7 @@
           <w:rFonts w:cs="Tahoma"/>
           <w:szCs w:val="20"/>
         </w:rPr>
-        <w:t xml:space="preserve">Qúa trình xây dựng dự </w:t>
-      </w:r>
-      <w:proofErr w:type="gramStart"/>
-      <w:r>
-        <w:rPr>
-          <w:rFonts w:cs="Tahoma"/>
-          <w:szCs w:val="20"/>
-        </w:rPr>
-        <w:t>án</w:t>
-      </w:r>
-      <w:proofErr w:type="gramEnd"/>
-      <w:r>
-        <w:rPr>
-          <w:rFonts w:cs="Tahoma"/>
-          <w:szCs w:val="20"/>
-        </w:rPr>
-        <w:t xml:space="preserve"> được tiến hành qua các giai đoạn cụ thể:</w:t>
+        <w:t>Qúa trình xây dựng dự án được tiến hành qua các giai đoạn cụ thể:</w:t>
       </w:r>
     </w:p>
     <w:p>
@@ -3790,33 +3745,7 @@
           <w:szCs w:val="20"/>
           <w:lang w:val="en-US" w:eastAsia="en-US"/>
         </w:rPr>
-        <w:t xml:space="preserve">Từ các chức năng </w:t>
-      </w:r>
-      <w:proofErr w:type="gramStart"/>
-      <w:r>
-        <w:rPr>
-          <w:rFonts w:ascii="Tahoma" w:hAnsi="Tahoma" w:cs="Tahoma"/>
-          <w:b w:val="0"/>
-          <w:i w:val="0"/>
-          <w:color w:val="1A1A1A"/>
-          <w:sz w:val="20"/>
-          <w:szCs w:val="20"/>
-          <w:lang w:val="en-US" w:eastAsia="en-US"/>
-        </w:rPr>
-        <w:t>trên ,</w:t>
-      </w:r>
-      <w:proofErr w:type="gramEnd"/>
-      <w:r>
-        <w:rPr>
-          <w:rFonts w:ascii="Tahoma" w:hAnsi="Tahoma" w:cs="Tahoma"/>
-          <w:b w:val="0"/>
-          <w:i w:val="0"/>
-          <w:color w:val="1A1A1A"/>
-          <w:sz w:val="20"/>
-          <w:szCs w:val="20"/>
-          <w:lang w:val="en-US" w:eastAsia="en-US"/>
-        </w:rPr>
-        <w:t>ta thiết kế được giao diện phì hợp với màn hình,tạo giao diện đẹp,đơn giản dễ thao tác trên các thành phần chương trình,hệ thống chạy nhanh và ổn định,xây dựng cơ sở dữ liệu thích hợp.Sau đó là viết code ứng với từng  chức năng của phần mềm và chức năng report</w:t>
+        <w:t>Từ các chức năng trên ,ta thiết kế được giao diện phì hợp với màn hình,tạo giao diện đẹp,đơn giản dễ thao tác trên các thành phần chương trình,hệ thống chạy nhanh và ổn định,xây dựng cơ sở dữ liệu thích hợp.Sau đó là viết code ứng với từng  chức năng của phần mềm và chức năng report</w:t>
       </w:r>
       <w:r>
         <w:rPr>
@@ -3958,24 +3887,15 @@
                 <w:rFonts w:cs="Tahoma"/>
                 <w:szCs w:val="20"/>
               </w:rPr>
-              <w:t xml:space="preserve">Có quyền xem, thêm mới, cập nhật và xóa dữ liệu trong tất cả các </w:t>
-            </w:r>
-            <w:proofErr w:type="gramStart"/>
+              <w:t xml:space="preserve">Có quyền xem, thêm mới, cập nhật và xóa dữ liệu trong tất cả các modules </w:t>
+            </w:r>
             <w:r>
               <w:rPr>
                 <w:rFonts w:cs="Tahoma"/>
                 <w:szCs w:val="20"/>
               </w:rPr>
-              <w:t xml:space="preserve">modules </w:t>
-            </w:r>
-            <w:r>
-              <w:rPr>
-                <w:rFonts w:cs="Tahoma"/>
-                <w:szCs w:val="20"/>
-              </w:rPr>
               <w:t>.</w:t>
             </w:r>
-            <w:proofErr w:type="gramEnd"/>
           </w:p>
         </w:tc>
       </w:tr>
@@ -4048,15 +3968,7 @@
         <w:jc w:val="both"/>
       </w:pPr>
       <w:r>
-        <w:t xml:space="preserve">Sơ đồ dưới đây cung cấp một bức tranh tổng thể về các nhóm chức năng, tác nhân của dự án. Những chức năng của dự </w:t>
-      </w:r>
-      <w:proofErr w:type="gramStart"/>
-      <w:r>
-        <w:t>án</w:t>
-      </w:r>
-      <w:proofErr w:type="gramEnd"/>
-      <w:r>
-        <w:t xml:space="preserve"> sẽ được chia dựa vào sơ đồ “Use case” bên dưới:</w:t>
+        <w:t>Sơ đồ dưới đây cung cấp một bức tranh tổng thể về các nhóm chức năng, tác nhân của dự án. Những chức năng của dự án sẽ được chia dựa vào sơ đồ “Use case” bên dưới:</w:t>
       </w:r>
     </w:p>
     <w:p/>
@@ -4073,9 +3985,9 @@
         </w:rPr>
         <w:lastRenderedPageBreak/>
         <w:drawing>
-          <wp:inline distT="0" distB="0" distL="0" distR="0" wp14:anchorId="15683D58" wp14:editId="68C33300">
-            <wp:extent cx="4344006" cy="4029637"/>
-            <wp:effectExtent l="0" t="0" r="0" b="9525"/>
+          <wp:inline distT="0" distB="0" distL="0" distR="0" wp14:anchorId="15683D58" wp14:editId="7E9424A8">
+            <wp:extent cx="6489430" cy="6019800"/>
+            <wp:effectExtent l="0" t="0" r="6985" b="0"/>
             <wp:docPr id="1" name="Picture 1"/>
             <wp:cNvGraphicFramePr>
               <a:graphicFrameLocks xmlns:a="http://schemas.openxmlformats.org/drawingml/2006/main" noChangeAspect="1"/>
@@ -4102,7 +4014,7 @@
                   <pic:spPr>
                     <a:xfrm>
                       <a:off x="0" y="0"/>
-                      <a:ext cx="4344006" cy="4029637"/>
+                      <a:ext cx="6495493" cy="6025425"/>
                     </a:xfrm>
                     <a:prstGeom prst="rect">
                       <a:avLst/>
@@ -4131,6 +4043,12 @@
       <w:r>
         <w:tab/>
       </w:r>
+      <w:r>
+        <w:t>Hình 1: Sơ đồ  use case tổng qu</w:t>
+      </w:r>
+      <w:r>
+        <w:t>át</w:t>
+      </w:r>
     </w:p>
     <w:p>
       <w:pPr>
@@ -4139,17 +4057,19 @@
     </w:p>
     <w:p>
       <w:pPr>
-        <w:jc w:val="both"/>
+        <w:pStyle w:val="Heading3"/>
+        <w:tabs>
+          <w:tab w:val="clear" w:pos="3330"/>
+        </w:tabs>
+        <w:ind w:left="810" w:hanging="810"/>
       </w:pPr>
-    </w:p>
-    <w:p>
-      <w:pPr>
-        <w:jc w:val="both"/>
-      </w:pPr>
+      <w:r>
+        <w:t xml:space="preserve">Quản lý hóa đơn </w:t>
+      </w:r>
     </w:p>
     <w:p>
       <w:r>
-        <w:t xml:space="preserve">                         </w:t>
+        <w:t xml:space="preserve">     </w:t>
       </w:r>
       <w:r>
         <w:rPr>
@@ -4201,42 +4121,29 @@
     </w:p>
     <w:p>
       <w:pPr>
-        <w:pStyle w:val="Heading3"/>
-      </w:pPr>
-      <w:r>
-        <w:t>Quả</w:t>
-      </w:r>
-      <w:r>
-        <w:t>n lý hóa đơn – Use Case Diagram</w:t>
-      </w:r>
-    </w:p>
-    <w:p>
-      <w:pPr>
+        <w:jc w:val="center"/>
         <w:rPr>
           <w:noProof/>
           <w:lang w:val="en-US" w:eastAsia="en-US"/>
         </w:rPr>
       </w:pPr>
+      <w:r>
+        <w:t>Hình 2: Sơ đồ  use case Quản lý hóa đơn</w:t>
+      </w:r>
     </w:p>
-    <w:p/>
-    <w:p/>
-    <w:p/>
-    <w:p/>
-    <w:p/>
-    <w:p/>
-    <w:p/>
-    <w:p/>
-    <w:p/>
-    <w:p/>
-    <w:p/>
-    <w:p/>
-    <w:p/>
-    <w:p/>
-    <w:p/>
-    <w:p/>
-    <w:p/>
-    <w:p/>
-    <w:p/>
+    <w:p>
+      <w:pPr>
+        <w:pStyle w:val="Heading3"/>
+        <w:tabs>
+          <w:tab w:val="clear" w:pos="3330"/>
+          <w:tab w:val="left" w:pos="810"/>
+        </w:tabs>
+        <w:ind w:left="-270" w:firstLine="450"/>
+      </w:pPr>
+      <w:r>
+        <w:t xml:space="preserve"> Quản lý kho thuốc </w:t>
+      </w:r>
+    </w:p>
     <w:p>
       <w:r>
         <w:rPr>
@@ -4244,9 +4151,9 @@
           <w:lang w:val="en-US" w:eastAsia="en-US"/>
         </w:rPr>
         <w:drawing>
-          <wp:inline distT="0" distB="0" distL="0" distR="0" wp14:anchorId="539B1242" wp14:editId="7D0B66FE">
-            <wp:extent cx="6479540" cy="4333875"/>
-            <wp:effectExtent l="0" t="0" r="0" b="9525"/>
+          <wp:inline distT="0" distB="0" distL="0" distR="0" wp14:anchorId="7EE0FA88" wp14:editId="17F83B41">
+            <wp:extent cx="5638800" cy="3771542"/>
+            <wp:effectExtent l="0" t="0" r="0" b="635"/>
             <wp:docPr id="6" name="Picture 6"/>
             <wp:cNvGraphicFramePr>
               <a:graphicFrameLocks xmlns:a="http://schemas.openxmlformats.org/drawingml/2006/main" noChangeAspect="1"/>
@@ -4273,7 +4180,7 @@
                   <pic:spPr>
                     <a:xfrm>
                       <a:off x="0" y="0"/>
-                      <a:ext cx="6479540" cy="4333875"/>
+                      <a:ext cx="5640678" cy="3772798"/>
                     </a:xfrm>
                     <a:prstGeom prst="rect">
                       <a:avLst/>
@@ -4288,45 +4195,51 @@
     </w:p>
     <w:p>
       <w:pPr>
+        <w:jc w:val="center"/>
+        <w:rPr>
+          <w:noProof/>
+          <w:lang w:val="en-US" w:eastAsia="en-US"/>
+        </w:rPr>
+      </w:pPr>
+      <w:r>
+        <w:t>Hình 3: Sơ đồ  use case Quản lý kho thuốc</w:t>
+      </w:r>
+    </w:p>
+    <w:p/>
+    <w:p>
+      <w:pPr>
         <w:pStyle w:val="Heading3"/>
         <w:tabs>
           <w:tab w:val="clear" w:pos="3330"/>
           <w:tab w:val="num" w:pos="720"/>
         </w:tabs>
         <w:ind w:left="720"/>
-        <w:jc w:val="center"/>
       </w:pPr>
       <w:r>
-        <w:t>Quản lý kho thuốc</w:t>
+        <w:t>Quản lý loại thuốc</w:t>
       </w:r>
       <w:r>
-        <w:t xml:space="preserve"> – Use Case Diagram</w:t>
+        <w:t xml:space="preserve"> </w:t>
       </w:r>
     </w:p>
-    <w:p/>
-    <w:p/>
-    <w:p/>
-    <w:p/>
-    <w:p/>
-    <w:p/>
-    <w:p/>
-    <w:p/>
-    <w:p/>
-    <w:p/>
-    <w:p/>
-    <w:p/>
-    <w:p/>
-    <w:p/>
     <w:p>
+      <w:pPr>
+        <w:pStyle w:val="Heading3"/>
+        <w:numPr>
+          <w:ilvl w:val="0"/>
+          <w:numId w:val="0"/>
+        </w:numPr>
+        <w:ind w:left="360" w:hanging="720"/>
+      </w:pPr>
       <w:r>
         <w:rPr>
           <w:noProof/>
           <w:lang w:val="en-US" w:eastAsia="en-US"/>
         </w:rPr>
         <w:drawing>
-          <wp:inline distT="0" distB="0" distL="0" distR="0" wp14:anchorId="5AF4F2F0" wp14:editId="6BD7E2E6">
-            <wp:extent cx="6479540" cy="4338955"/>
-            <wp:effectExtent l="0" t="0" r="0" b="4445"/>
+          <wp:inline distT="0" distB="0" distL="0" distR="0" wp14:anchorId="77FD6A1C" wp14:editId="051A4CDD">
+            <wp:extent cx="6479540" cy="3686175"/>
+            <wp:effectExtent l="0" t="0" r="0" b="9525"/>
             <wp:docPr id="4" name="Picture 4"/>
             <wp:cNvGraphicFramePr>
               <a:graphicFrameLocks xmlns:a="http://schemas.openxmlformats.org/drawingml/2006/main" noChangeAspect="1"/>
@@ -4353,7 +4266,7 @@
                   <pic:spPr>
                     <a:xfrm>
                       <a:off x="0" y="0"/>
-                      <a:ext cx="6479540" cy="4338955"/>
+                      <a:ext cx="6479540" cy="3686175"/>
                     </a:xfrm>
                     <a:prstGeom prst="rect">
                       <a:avLst/>
@@ -4368,46 +4281,48 @@
     </w:p>
     <w:p>
       <w:pPr>
+        <w:jc w:val="center"/>
+      </w:pPr>
+      <w:r>
+        <w:t>Hình 4</w:t>
+      </w:r>
+      <w:r>
+        <w:t>: Sơ đồ  use case Quản lý loại thuốc</w:t>
+      </w:r>
+    </w:p>
+    <w:p>
+      <w:pPr>
+        <w:jc w:val="center"/>
+        <w:rPr>
+          <w:noProof/>
+          <w:lang w:val="en-US" w:eastAsia="en-US"/>
+        </w:rPr>
+      </w:pPr>
+    </w:p>
+    <w:p>
+      <w:pPr>
         <w:pStyle w:val="Heading3"/>
         <w:tabs>
           <w:tab w:val="clear" w:pos="3330"/>
           <w:tab w:val="num" w:pos="720"/>
         </w:tabs>
         <w:ind w:left="720"/>
-        <w:jc w:val="center"/>
       </w:pPr>
       <w:r>
-        <w:t>Quản lý loại thuốc</w:t>
+        <w:t>Quản lý thuốc</w:t>
       </w:r>
       <w:r>
-        <w:t xml:space="preserve"> – Use Case Diagram</w:t>
+        <w:t xml:space="preserve"> </w:t>
       </w:r>
-    </w:p>
-    <w:p/>
-    <w:p/>
-    <w:p/>
-    <w:p/>
-    <w:p/>
-    <w:p/>
-    <w:p/>
-    <w:p/>
-    <w:p/>
-    <w:p/>
-    <w:p/>
-    <w:p/>
-    <w:p/>
-    <w:p/>
-    <w:p/>
-    <w:p>
       <w:r>
         <w:rPr>
           <w:noProof/>
           <w:lang w:val="en-US" w:eastAsia="en-US"/>
         </w:rPr>
         <w:drawing>
-          <wp:inline distT="0" distB="0" distL="0" distR="0" wp14:anchorId="0AAC8852" wp14:editId="1BD7FFBE">
-            <wp:extent cx="6479540" cy="4359910"/>
-            <wp:effectExtent l="0" t="0" r="0" b="2540"/>
+          <wp:inline distT="0" distB="0" distL="0" distR="0" wp14:anchorId="7DCC8260" wp14:editId="2E971F8C">
+            <wp:extent cx="6479540" cy="3762375"/>
+            <wp:effectExtent l="0" t="0" r="0" b="9525"/>
             <wp:docPr id="5" name="Picture 5"/>
             <wp:cNvGraphicFramePr>
               <a:graphicFrameLocks xmlns:a="http://schemas.openxmlformats.org/drawingml/2006/main" noChangeAspect="1"/>
@@ -4434,7 +4349,7 @@
                   <pic:spPr>
                     <a:xfrm>
                       <a:off x="0" y="0"/>
-                      <a:ext cx="6479540" cy="4359910"/>
+                      <a:ext cx="6479540" cy="3762375"/>
                     </a:xfrm>
                     <a:prstGeom prst="rect">
                       <a:avLst/>
@@ -4449,45 +4364,43 @@
     </w:p>
     <w:p>
       <w:pPr>
+        <w:jc w:val="center"/>
+        <w:rPr>
+          <w:noProof/>
+          <w:lang w:val="en-US" w:eastAsia="en-US"/>
+        </w:rPr>
+      </w:pPr>
+      <w:r>
+        <w:t>Hình 5</w:t>
+      </w:r>
+      <w:r>
+        <w:t>: Sơ đồ  use case Quản lý thuốc</w:t>
+      </w:r>
+    </w:p>
+    <w:p>
+      <w:pPr>
         <w:pStyle w:val="Heading3"/>
         <w:tabs>
           <w:tab w:val="clear" w:pos="3330"/>
-          <w:tab w:val="num" w:pos="720"/>
+          <w:tab w:val="num" w:pos="0"/>
         </w:tabs>
-        <w:ind w:left="720"/>
-        <w:jc w:val="center"/>
+        <w:ind w:left="-180" w:firstLine="180"/>
       </w:pPr>
       <w:r>
-        <w:t>Quản lý thuốc</w:t>
+        <w:lastRenderedPageBreak/>
+        <w:t>Báo cáo</w:t>
       </w:r>
       <w:r>
-        <w:t xml:space="preserve"> – Use Case Diagram</w:t>
+        <w:t xml:space="preserve"> </w:t>
       </w:r>
-    </w:p>
-    <w:p/>
-    <w:p/>
-    <w:p/>
-    <w:p/>
-    <w:p/>
-    <w:p/>
-    <w:p/>
-    <w:p/>
-    <w:p/>
-    <w:p/>
-    <w:p/>
-    <w:p/>
-    <w:p/>
-    <w:p/>
-    <w:p/>
-    <w:p>
       <w:r>
         <w:rPr>
           <w:noProof/>
           <w:lang w:val="en-US" w:eastAsia="en-US"/>
         </w:rPr>
         <w:drawing>
-          <wp:inline distT="0" distB="0" distL="0" distR="0" wp14:anchorId="54ED84FA" wp14:editId="5A89EFDA">
-            <wp:extent cx="6479540" cy="4109159"/>
+          <wp:inline distT="0" distB="0" distL="0" distR="0" wp14:anchorId="212BA85E" wp14:editId="06070942">
+            <wp:extent cx="6479540" cy="4109085"/>
             <wp:effectExtent l="0" t="0" r="0" b="5715"/>
             <wp:docPr id="8" name="Picture 8"/>
             <wp:cNvGraphicFramePr>
@@ -4515,7 +4428,7 @@
                   <pic:spPr>
                     <a:xfrm>
                       <a:off x="0" y="0"/>
-                      <a:ext cx="6481685" cy="4110519"/>
+                      <a:ext cx="6479540" cy="4109085"/>
                     </a:xfrm>
                     <a:prstGeom prst="rect">
                       <a:avLst/>
@@ -4530,19 +4443,20 @@
     </w:p>
     <w:p>
       <w:pPr>
-        <w:pStyle w:val="Heading3"/>
-        <w:tabs>
-          <w:tab w:val="clear" w:pos="3330"/>
-          <w:tab w:val="num" w:pos="720"/>
-        </w:tabs>
-        <w:ind w:left="720"/>
         <w:jc w:val="center"/>
+        <w:rPr>
+          <w:noProof/>
+          <w:lang w:val="en-US" w:eastAsia="en-US"/>
+        </w:rPr>
       </w:pPr>
       <w:r>
-        <w:t>Báo cáo</w:t>
+        <w:t xml:space="preserve">Hình </w:t>
       </w:r>
       <w:r>
-        <w:t xml:space="preserve"> – Use Case Diagram</w:t>
+        <w:t>6</w:t>
+      </w:r>
+      <w:r>
+        <w:t>: Sơ đồ  use case Quản lý kho thuốc</w:t>
       </w:r>
     </w:p>
     <w:p/>
@@ -4564,6 +4478,7 @@
       </w:pPr>
       <w:bookmarkStart w:id="25" w:name="_Toc462064658"/>
       <w:r>
+        <w:lastRenderedPageBreak/>
         <w:t>S</w:t>
       </w:r>
       <w:r>
@@ -4634,6 +4549,27 @@
     </w:p>
     <w:p/>
     <w:p/>
+    <w:p>
+      <w:pPr>
+        <w:jc w:val="center"/>
+        <w:rPr>
+          <w:noProof/>
+          <w:lang w:val="en-US" w:eastAsia="en-US"/>
+        </w:rPr>
+      </w:pPr>
+      <w:r>
+        <w:t xml:space="preserve">Hình </w:t>
+      </w:r>
+      <w:r>
+        <w:t>7</w:t>
+      </w:r>
+      <w:r>
+        <w:t xml:space="preserve">: </w:t>
+      </w:r>
+      <w:r>
+        <w:t>Phân luồng hệ thống</w:t>
+      </w:r>
+    </w:p>
     <w:p/>
     <w:p/>
     <w:p/>
@@ -4750,23 +4686,7 @@
           <w:rFonts w:cs="Tahoma"/>
           <w:szCs w:val="20"/>
         </w:rPr>
-        <w:t xml:space="preserve">Sau khi người dùng nhập lại và hệ thống xac nhận đúng thì ứng dụng sẽ dẫn người dùng tới màn hình của hệ thống quản lý thuốc tây mặc </w:t>
-      </w:r>
-      <w:proofErr w:type="gramStart"/>
-      <w:r>
-        <w:rPr>
-          <w:rFonts w:cs="Tahoma"/>
-          <w:szCs w:val="20"/>
-        </w:rPr>
-        <w:t>định :</w:t>
-      </w:r>
-      <w:proofErr w:type="gramEnd"/>
-      <w:r>
-        <w:rPr>
-          <w:rFonts w:cs="Tahoma"/>
-          <w:szCs w:val="20"/>
-        </w:rPr>
-        <w:t xml:space="preserve"> Trang chủ giới thiệu hệ thống quản lý thuốc tây.</w:t>
+        <w:t>Sau khi người dùng nhập lại và hệ thống xac nhận đúng thì ứng dụng sẽ dẫn người dùng tới màn hình của hệ thống quản lý thuốc tây mặc định : Trang chủ giới thiệu hệ thống quản lý thuốc tây.</w:t>
       </w:r>
     </w:p>
     <w:p>
@@ -5510,13 +5430,8 @@
             <w:pPr>
               <w:spacing w:before="0" w:after="0"/>
             </w:pPr>
-            <w:proofErr w:type="gramStart"/>
-            <w:r>
-              <w:t>lượng</w:t>
-            </w:r>
-            <w:proofErr w:type="gramEnd"/>
-            <w:r>
-              <w:t xml:space="preserve"> hóa đơn.</w:t>
+            <w:r>
+              <w:t>lượng hóa đơn.</w:t>
             </w:r>
           </w:p>
         </w:tc>
@@ -6371,7 +6286,7 @@
       </w:tr>
       <w:tr>
         <w:trPr>
-          <w:trHeight w:val="2397"/>
+          <w:trHeight w:val="1362"/>
         </w:trPr>
         <w:tc>
           <w:tcPr>
@@ -6987,13 +6902,8 @@
             <w:pPr>
               <w:spacing w:before="0" w:after="0"/>
             </w:pPr>
-            <w:proofErr w:type="gramStart"/>
-            <w:r>
-              <w:t>lượng</w:t>
-            </w:r>
-            <w:proofErr w:type="gramEnd"/>
-            <w:r>
-              <w:t xml:space="preserve"> hóa đơn.</w:t>
+            <w:r>
+              <w:t>lượng hóa đơn.</w:t>
             </w:r>
           </w:p>
         </w:tc>
@@ -7152,78 +7062,74 @@
               <w:spacing w:before="0" w:after="0"/>
             </w:pPr>
             <w:r>
-              <w:t xml:space="preserve">Mỗi thuốc có một mã riêng biệt dùng để </w:t>
-            </w:r>
+              <w:t>Mỗi thuốc có một mã riêng biệt dùng để phân biệt các thuốc với nhau</w:t>
+            </w:r>
+          </w:p>
+        </w:tc>
+      </w:tr>
+      <w:tr>
+        <w:tc>
+          <w:tcPr>
+            <w:tcW w:w="1942" w:type="dxa"/>
+            <w:gridSpan w:val="2"/>
+          </w:tcPr>
+          <w:p>
+            <w:pPr>
+              <w:spacing w:before="0" w:after="0"/>
+            </w:pPr>
+            <w:r>
+              <w:t>Đơn vị tính</w:t>
+            </w:r>
+          </w:p>
+        </w:tc>
+        <w:tc>
+          <w:tcPr>
+            <w:tcW w:w="1571" w:type="dxa"/>
+          </w:tcPr>
+          <w:p>
+            <w:pPr>
+              <w:spacing w:before="0" w:after="0"/>
+            </w:pPr>
+          </w:p>
+        </w:tc>
+        <w:tc>
+          <w:tcPr>
+            <w:tcW w:w="2878" w:type="dxa"/>
+            <w:gridSpan w:val="2"/>
+          </w:tcPr>
+          <w:p>
+            <w:pPr>
+              <w:spacing w:before="0" w:after="0"/>
+            </w:pPr>
+          </w:p>
+        </w:tc>
+        <w:tc>
+          <w:tcPr>
+            <w:tcW w:w="3797" w:type="dxa"/>
+            <w:gridSpan w:val="2"/>
+          </w:tcPr>
+          <w:p>
+            <w:pPr>
+              <w:spacing w:before="0" w:after="0"/>
+            </w:pPr>
+            <w:r>
+              <w:t>Cho phép người quản trị biết được số lượng thuốc được nhập vào theo từng hóa đơn</w:t>
+            </w:r>
+          </w:p>
+        </w:tc>
+      </w:tr>
+      <w:tr>
+        <w:tc>
+          <w:tcPr>
+            <w:tcW w:w="1942" w:type="dxa"/>
+            <w:gridSpan w:val="2"/>
+          </w:tcPr>
+          <w:p>
+            <w:pPr>
+              <w:spacing w:before="0" w:after="0"/>
+            </w:pPr>
             <w:r>
               <w:lastRenderedPageBreak/>
-              <w:t>phân biệt các thuốc với nhau</w:t>
-            </w:r>
-          </w:p>
-        </w:tc>
-      </w:tr>
-      <w:tr>
-        <w:tc>
-          <w:tcPr>
-            <w:tcW w:w="1942" w:type="dxa"/>
-            <w:gridSpan w:val="2"/>
-          </w:tcPr>
-          <w:p>
-            <w:pPr>
-              <w:spacing w:before="0" w:after="0"/>
-            </w:pPr>
-            <w:r>
-              <w:lastRenderedPageBreak/>
-              <w:t>Đơn vị tính</w:t>
-            </w:r>
-          </w:p>
-        </w:tc>
-        <w:tc>
-          <w:tcPr>
-            <w:tcW w:w="1571" w:type="dxa"/>
-          </w:tcPr>
-          <w:p>
-            <w:pPr>
-              <w:spacing w:before="0" w:after="0"/>
-            </w:pPr>
-          </w:p>
-        </w:tc>
-        <w:tc>
-          <w:tcPr>
-            <w:tcW w:w="2878" w:type="dxa"/>
-            <w:gridSpan w:val="2"/>
-          </w:tcPr>
-          <w:p>
-            <w:pPr>
-              <w:spacing w:before="0" w:after="0"/>
-            </w:pPr>
-          </w:p>
-        </w:tc>
-        <w:tc>
-          <w:tcPr>
-            <w:tcW w:w="3797" w:type="dxa"/>
-            <w:gridSpan w:val="2"/>
-          </w:tcPr>
-          <w:p>
-            <w:pPr>
-              <w:spacing w:before="0" w:after="0"/>
-            </w:pPr>
-            <w:r>
-              <w:t>Cho phép người quản trị biết được số lượng thuốc được nhập vào theo từng hóa đơn</w:t>
-            </w:r>
-          </w:p>
-        </w:tc>
-      </w:tr>
-      <w:tr>
-        <w:tc>
-          <w:tcPr>
-            <w:tcW w:w="1942" w:type="dxa"/>
-            <w:gridSpan w:val="2"/>
-          </w:tcPr>
-          <w:p>
-            <w:pPr>
-              <w:spacing w:before="0" w:after="0"/>
-            </w:pPr>
-            <w:r>
               <w:t>Số lượng</w:t>
             </w:r>
           </w:p>
@@ -8407,13 +8313,8 @@
             <w:pPr>
               <w:spacing w:before="0" w:after="0"/>
             </w:pPr>
-            <w:proofErr w:type="gramStart"/>
-            <w:r>
-              <w:t>lượng</w:t>
-            </w:r>
-            <w:proofErr w:type="gramEnd"/>
-            <w:r>
-              <w:t xml:space="preserve"> hóa đơn.</w:t>
+            <w:r>
+              <w:t>lượng hóa đơn.</w:t>
             </w:r>
           </w:p>
         </w:tc>
@@ -10291,19 +10192,16 @@
     </w:p>
     <w:tbl>
       <w:tblPr>
-        <w:tblW w:w="10286" w:type="dxa"/>
-        <w:tblInd w:w="-5" w:type="dxa"/>
-        <w:tblLayout w:type="fixed"/>
+        <w:tblW w:w="0" w:type="auto"/>
         <w:tblLook w:val="04A0" w:firstRow="1" w:lastRow="0" w:firstColumn="1" w:lastColumn="0" w:noHBand="0" w:noVBand="1"/>
       </w:tblPr>
       <w:tblGrid>
-        <w:gridCol w:w="1664"/>
-        <w:gridCol w:w="9"/>
-        <w:gridCol w:w="209"/>
-        <w:gridCol w:w="2342"/>
-        <w:gridCol w:w="1973"/>
-        <w:gridCol w:w="2012"/>
-        <w:gridCol w:w="2077"/>
+        <w:gridCol w:w="1774"/>
+        <w:gridCol w:w="960"/>
+        <w:gridCol w:w="960"/>
+        <w:gridCol w:w="1848"/>
+        <w:gridCol w:w="3853"/>
+        <w:gridCol w:w="1025"/>
       </w:tblGrid>
       <w:tr>
         <w:trPr>
@@ -10311,8 +10209,8 @@
         </w:trPr>
         <w:tc>
           <w:tcPr>
-            <w:tcW w:w="1882" w:type="dxa"/>
-            <w:gridSpan w:val="3"/>
+            <w:tcW w:w="0" w:type="auto"/>
+            <w:gridSpan w:val="2"/>
             <w:tcBorders>
               <w:top w:val="single" w:sz="4" w:space="0" w:color="000000"/>
               <w:left w:val="single" w:sz="4" w:space="0" w:color="000000"/>
@@ -10343,7 +10241,7 @@
         </w:tc>
         <w:tc>
           <w:tcPr>
-            <w:tcW w:w="8404" w:type="dxa"/>
+            <w:tcW w:w="0" w:type="auto"/>
             <w:gridSpan w:val="4"/>
             <w:tcBorders>
               <w:top w:val="single" w:sz="4" w:space="0" w:color="000000"/>
@@ -10374,8 +10272,8 @@
         </w:trPr>
         <w:tc>
           <w:tcPr>
-            <w:tcW w:w="1882" w:type="dxa"/>
-            <w:gridSpan w:val="3"/>
+            <w:tcW w:w="0" w:type="auto"/>
+            <w:gridSpan w:val="2"/>
             <w:tcBorders>
               <w:top w:val="single" w:sz="4" w:space="0" w:color="000000"/>
               <w:left w:val="single" w:sz="4" w:space="0" w:color="000000"/>
@@ -10406,7 +10304,7 @@
         </w:tc>
         <w:tc>
           <w:tcPr>
-            <w:tcW w:w="8404" w:type="dxa"/>
+            <w:tcW w:w="0" w:type="auto"/>
             <w:gridSpan w:val="4"/>
             <w:tcBorders>
               <w:top w:val="single" w:sz="4" w:space="0" w:color="000000"/>
@@ -10441,8 +10339,8 @@
         </w:trPr>
         <w:tc>
           <w:tcPr>
-            <w:tcW w:w="1882" w:type="dxa"/>
-            <w:gridSpan w:val="3"/>
+            <w:tcW w:w="0" w:type="auto"/>
+            <w:gridSpan w:val="2"/>
             <w:tcBorders>
               <w:top w:val="single" w:sz="4" w:space="0" w:color="000000"/>
               <w:left w:val="single" w:sz="4" w:space="0" w:color="000000"/>
@@ -10473,7 +10371,7 @@
         </w:tc>
         <w:tc>
           <w:tcPr>
-            <w:tcW w:w="8404" w:type="dxa"/>
+            <w:tcW w:w="0" w:type="auto"/>
             <w:gridSpan w:val="4"/>
             <w:tcBorders>
               <w:top w:val="single" w:sz="4" w:space="0" w:color="000000"/>
@@ -10515,8 +10413,8 @@
         </w:trPr>
         <w:tc>
           <w:tcPr>
-            <w:tcW w:w="10286" w:type="dxa"/>
-            <w:gridSpan w:val="7"/>
+            <w:tcW w:w="0" w:type="auto"/>
+            <w:gridSpan w:val="6"/>
             <w:tcBorders>
               <w:top w:val="single" w:sz="4" w:space="0" w:color="000000"/>
               <w:left w:val="single" w:sz="4" w:space="0" w:color="000000"/>
@@ -10552,8 +10450,7 @@
         </w:trPr>
         <w:tc>
           <w:tcPr>
-            <w:tcW w:w="1673" w:type="dxa"/>
-            <w:gridSpan w:val="2"/>
+            <w:tcW w:w="0" w:type="auto"/>
             <w:tcBorders>
               <w:top w:val="single" w:sz="4" w:space="0" w:color="000000"/>
               <w:left w:val="single" w:sz="4" w:space="0" w:color="000000"/>
@@ -10586,7 +10483,7 @@
         </w:tc>
         <w:tc>
           <w:tcPr>
-            <w:tcW w:w="2551" w:type="dxa"/>
+            <w:tcW w:w="0" w:type="auto"/>
             <w:gridSpan w:val="2"/>
             <w:tcBorders>
               <w:top w:val="single" w:sz="4" w:space="0" w:color="000000"/>
@@ -10620,7 +10517,7 @@
         </w:tc>
         <w:tc>
           <w:tcPr>
-            <w:tcW w:w="1973" w:type="dxa"/>
+            <w:tcW w:w="0" w:type="auto"/>
             <w:tcBorders>
               <w:top w:val="single" w:sz="4" w:space="0" w:color="000000"/>
               <w:left w:val="single" w:sz="4" w:space="0" w:color="000000"/>
@@ -10653,7 +10550,7 @@
         </w:tc>
         <w:tc>
           <w:tcPr>
-            <w:tcW w:w="4089" w:type="dxa"/>
+            <w:tcW w:w="0" w:type="auto"/>
             <w:gridSpan w:val="2"/>
             <w:tcBorders>
               <w:top w:val="single" w:sz="4" w:space="0" w:color="000000"/>
@@ -10691,8 +10588,7 @@
         </w:trPr>
         <w:tc>
           <w:tcPr>
-            <w:tcW w:w="1673" w:type="dxa"/>
-            <w:gridSpan w:val="2"/>
+            <w:tcW w:w="0" w:type="auto"/>
             <w:tcBorders>
               <w:top w:val="single" w:sz="4" w:space="0" w:color="000000"/>
               <w:left w:val="single" w:sz="4" w:space="0" w:color="000000"/>
@@ -10716,7 +10612,7 @@
         </w:tc>
         <w:tc>
           <w:tcPr>
-            <w:tcW w:w="2551" w:type="dxa"/>
+            <w:tcW w:w="0" w:type="auto"/>
             <w:gridSpan w:val="2"/>
             <w:tcBorders>
               <w:top w:val="single" w:sz="4" w:space="0" w:color="000000"/>
@@ -10738,7 +10634,7 @@
         </w:tc>
         <w:tc>
           <w:tcPr>
-            <w:tcW w:w="1973" w:type="dxa"/>
+            <w:tcW w:w="0" w:type="auto"/>
             <w:tcBorders>
               <w:top w:val="single" w:sz="4" w:space="0" w:color="000000"/>
               <w:left w:val="single" w:sz="4" w:space="0" w:color="000000"/>
@@ -10759,7 +10655,7 @@
         </w:tc>
         <w:tc>
           <w:tcPr>
-            <w:tcW w:w="4089" w:type="dxa"/>
+            <w:tcW w:w="0" w:type="auto"/>
             <w:gridSpan w:val="2"/>
             <w:tcBorders>
               <w:top w:val="single" w:sz="4" w:space="0" w:color="000000"/>
@@ -10794,13 +10690,8 @@
                 <w:szCs w:val="26"/>
               </w:rPr>
             </w:pPr>
-            <w:proofErr w:type="gramStart"/>
-            <w:r>
-              <w:t>lượng</w:t>
-            </w:r>
-            <w:proofErr w:type="gramEnd"/>
-            <w:r>
-              <w:t xml:space="preserve"> hóa đơn.</w:t>
+            <w:r>
+              <w:t>lượng hóa đơn.</w:t>
             </w:r>
           </w:p>
         </w:tc>
@@ -10811,8 +10702,7 @@
         </w:trPr>
         <w:tc>
           <w:tcPr>
-            <w:tcW w:w="1673" w:type="dxa"/>
-            <w:gridSpan w:val="2"/>
+            <w:tcW w:w="0" w:type="auto"/>
             <w:tcBorders>
               <w:left w:val="single" w:sz="4" w:space="0" w:color="000000"/>
               <w:bottom w:val="single" w:sz="4" w:space="0" w:color="000000"/>
@@ -10838,7 +10728,7 @@
         </w:tc>
         <w:tc>
           <w:tcPr>
-            <w:tcW w:w="2551" w:type="dxa"/>
+            <w:tcW w:w="0" w:type="auto"/>
             <w:gridSpan w:val="2"/>
             <w:tcBorders>
               <w:left w:val="single" w:sz="4" w:space="0" w:color="000000"/>
@@ -10859,7 +10749,7 @@
         </w:tc>
         <w:tc>
           <w:tcPr>
-            <w:tcW w:w="1973" w:type="dxa"/>
+            <w:tcW w:w="0" w:type="auto"/>
             <w:tcBorders>
               <w:left w:val="single" w:sz="4" w:space="0" w:color="000000"/>
               <w:bottom w:val="single" w:sz="4" w:space="0" w:color="000000"/>
@@ -10879,7 +10769,7 @@
         </w:tc>
         <w:tc>
           <w:tcPr>
-            <w:tcW w:w="4089" w:type="dxa"/>
+            <w:tcW w:w="0" w:type="auto"/>
             <w:gridSpan w:val="2"/>
             <w:tcBorders>
               <w:left w:val="single" w:sz="4" w:space="0" w:color="000000"/>
@@ -10910,8 +10800,7 @@
         </w:trPr>
         <w:tc>
           <w:tcPr>
-            <w:tcW w:w="1673" w:type="dxa"/>
-            <w:gridSpan w:val="2"/>
+            <w:tcW w:w="0" w:type="auto"/>
             <w:tcBorders>
               <w:left w:val="single" w:sz="4" w:space="0" w:color="000000"/>
               <w:bottom w:val="single" w:sz="4" w:space="0" w:color="000000"/>
@@ -10934,7 +10823,7 @@
         </w:tc>
         <w:tc>
           <w:tcPr>
-            <w:tcW w:w="2551" w:type="dxa"/>
+            <w:tcW w:w="0" w:type="auto"/>
             <w:gridSpan w:val="2"/>
             <w:tcBorders>
               <w:left w:val="single" w:sz="4" w:space="0" w:color="000000"/>
@@ -10955,7 +10844,7 @@
         </w:tc>
         <w:tc>
           <w:tcPr>
-            <w:tcW w:w="1973" w:type="dxa"/>
+            <w:tcW w:w="0" w:type="auto"/>
             <w:tcBorders>
               <w:left w:val="single" w:sz="4" w:space="0" w:color="000000"/>
               <w:bottom w:val="single" w:sz="4" w:space="0" w:color="000000"/>
@@ -10975,7 +10864,7 @@
         </w:tc>
         <w:tc>
           <w:tcPr>
-            <w:tcW w:w="4089" w:type="dxa"/>
+            <w:tcW w:w="0" w:type="auto"/>
             <w:gridSpan w:val="2"/>
             <w:tcBorders>
               <w:left w:val="single" w:sz="4" w:space="0" w:color="000000"/>
@@ -11006,8 +10895,7 @@
         </w:trPr>
         <w:tc>
           <w:tcPr>
-            <w:tcW w:w="1673" w:type="dxa"/>
-            <w:gridSpan w:val="2"/>
+            <w:tcW w:w="0" w:type="auto"/>
             <w:tcBorders>
               <w:left w:val="single" w:sz="4" w:space="0" w:color="000000"/>
               <w:bottom w:val="single" w:sz="4" w:space="0" w:color="000000"/>
@@ -11030,7 +10918,7 @@
         </w:tc>
         <w:tc>
           <w:tcPr>
-            <w:tcW w:w="2551" w:type="dxa"/>
+            <w:tcW w:w="0" w:type="auto"/>
             <w:gridSpan w:val="2"/>
             <w:tcBorders>
               <w:left w:val="single" w:sz="4" w:space="0" w:color="000000"/>
@@ -11051,7 +10939,7 @@
         </w:tc>
         <w:tc>
           <w:tcPr>
-            <w:tcW w:w="1973" w:type="dxa"/>
+            <w:tcW w:w="0" w:type="auto"/>
             <w:tcBorders>
               <w:left w:val="single" w:sz="4" w:space="0" w:color="000000"/>
               <w:bottom w:val="single" w:sz="4" w:space="0" w:color="000000"/>
@@ -11071,7 +10959,7 @@
         </w:tc>
         <w:tc>
           <w:tcPr>
-            <w:tcW w:w="4089" w:type="dxa"/>
+            <w:tcW w:w="0" w:type="auto"/>
             <w:gridSpan w:val="2"/>
             <w:tcBorders>
               <w:left w:val="single" w:sz="4" w:space="0" w:color="000000"/>
@@ -11101,8 +10989,7 @@
         </w:trPr>
         <w:tc>
           <w:tcPr>
-            <w:tcW w:w="1673" w:type="dxa"/>
-            <w:gridSpan w:val="2"/>
+            <w:tcW w:w="0" w:type="auto"/>
             <w:tcBorders>
               <w:left w:val="single" w:sz="4" w:space="0" w:color="000000"/>
               <w:bottom w:val="single" w:sz="4" w:space="0" w:color="000000"/>
@@ -11125,7 +11012,7 @@
         </w:tc>
         <w:tc>
           <w:tcPr>
-            <w:tcW w:w="2551" w:type="dxa"/>
+            <w:tcW w:w="0" w:type="auto"/>
             <w:gridSpan w:val="2"/>
             <w:tcBorders>
               <w:left w:val="single" w:sz="4" w:space="0" w:color="000000"/>
@@ -11146,7 +11033,7 @@
         </w:tc>
         <w:tc>
           <w:tcPr>
-            <w:tcW w:w="1973" w:type="dxa"/>
+            <w:tcW w:w="0" w:type="auto"/>
             <w:tcBorders>
               <w:left w:val="single" w:sz="4" w:space="0" w:color="000000"/>
               <w:bottom w:val="single" w:sz="4" w:space="0" w:color="000000"/>
@@ -11166,7 +11053,7 @@
         </w:tc>
         <w:tc>
           <w:tcPr>
-            <w:tcW w:w="4089" w:type="dxa"/>
+            <w:tcW w:w="0" w:type="auto"/>
             <w:gridSpan w:val="2"/>
             <w:tcBorders>
               <w:left w:val="single" w:sz="4" w:space="0" w:color="000000"/>
@@ -11196,8 +11083,7 @@
         </w:trPr>
         <w:tc>
           <w:tcPr>
-            <w:tcW w:w="1673" w:type="dxa"/>
-            <w:gridSpan w:val="2"/>
+            <w:tcW w:w="0" w:type="auto"/>
             <w:tcBorders>
               <w:left w:val="single" w:sz="4" w:space="0" w:color="000000"/>
               <w:bottom w:val="single" w:sz="4" w:space="0" w:color="000000"/>
@@ -11215,7 +11101,7 @@
         </w:tc>
         <w:tc>
           <w:tcPr>
-            <w:tcW w:w="2551" w:type="dxa"/>
+            <w:tcW w:w="0" w:type="auto"/>
             <w:gridSpan w:val="2"/>
             <w:tcBorders>
               <w:left w:val="single" w:sz="4" w:space="0" w:color="000000"/>
@@ -11236,7 +11122,7 @@
         </w:tc>
         <w:tc>
           <w:tcPr>
-            <w:tcW w:w="1973" w:type="dxa"/>
+            <w:tcW w:w="0" w:type="auto"/>
             <w:tcBorders>
               <w:left w:val="single" w:sz="4" w:space="0" w:color="000000"/>
               <w:bottom w:val="single" w:sz="4" w:space="0" w:color="000000"/>
@@ -11256,7 +11142,7 @@
         </w:tc>
         <w:tc>
           <w:tcPr>
-            <w:tcW w:w="4089" w:type="dxa"/>
+            <w:tcW w:w="0" w:type="auto"/>
             <w:gridSpan w:val="2"/>
             <w:tcBorders>
               <w:left w:val="single" w:sz="4" w:space="0" w:color="000000"/>
@@ -11281,8 +11167,7 @@
         </w:trPr>
         <w:tc>
           <w:tcPr>
-            <w:tcW w:w="1673" w:type="dxa"/>
-            <w:gridSpan w:val="2"/>
+            <w:tcW w:w="0" w:type="auto"/>
             <w:tcBorders>
               <w:left w:val="single" w:sz="4" w:space="0" w:color="000000"/>
               <w:bottom w:val="single" w:sz="4" w:space="0" w:color="000000"/>
@@ -11309,7 +11194,7 @@
         </w:tc>
         <w:tc>
           <w:tcPr>
-            <w:tcW w:w="2551" w:type="dxa"/>
+            <w:tcW w:w="0" w:type="auto"/>
             <w:gridSpan w:val="2"/>
             <w:tcBorders>
               <w:left w:val="single" w:sz="4" w:space="0" w:color="000000"/>
@@ -11330,7 +11215,7 @@
         </w:tc>
         <w:tc>
           <w:tcPr>
-            <w:tcW w:w="1973" w:type="dxa"/>
+            <w:tcW w:w="0" w:type="auto"/>
             <w:tcBorders>
               <w:left w:val="single" w:sz="4" w:space="0" w:color="000000"/>
               <w:bottom w:val="single" w:sz="4" w:space="0" w:color="000000"/>
@@ -11351,7 +11236,7 @@
         </w:tc>
         <w:tc>
           <w:tcPr>
-            <w:tcW w:w="4089" w:type="dxa"/>
+            <w:tcW w:w="0" w:type="auto"/>
             <w:gridSpan w:val="2"/>
             <w:tcBorders>
               <w:left w:val="single" w:sz="4" w:space="0" w:color="000000"/>
@@ -11370,23 +11255,22 @@
               </w:rPr>
             </w:pPr>
             <w:r>
-              <w:t xml:space="preserve">Cho phép người quản trị biết được ngày giờ </w:t>
+              <w:t xml:space="preserve">Cho phép người quản trị biết được ngày giờ xuất </w:t>
             </w:r>
             <w:r>
               <w:lastRenderedPageBreak/>
-              <w:t>xuất hóa đơn</w:t>
+              <w:t>hóa đơn</w:t>
             </w:r>
           </w:p>
         </w:tc>
       </w:tr>
       <w:tr>
         <w:trPr>
-          <w:trHeight w:val="516"/>
+          <w:trHeight w:val="462"/>
         </w:trPr>
         <w:tc>
           <w:tcPr>
-            <w:tcW w:w="1673" w:type="dxa"/>
-            <w:gridSpan w:val="2"/>
+            <w:tcW w:w="0" w:type="auto"/>
             <w:tcBorders>
               <w:left w:val="single" w:sz="4" w:space="0" w:color="000000"/>
               <w:bottom w:val="single" w:sz="2" w:space="0" w:color="auto"/>
@@ -11410,7 +11294,7 @@
         </w:tc>
         <w:tc>
           <w:tcPr>
-            <w:tcW w:w="2551" w:type="dxa"/>
+            <w:tcW w:w="0" w:type="auto"/>
             <w:gridSpan w:val="2"/>
             <w:tcBorders>
               <w:left w:val="single" w:sz="4" w:space="0" w:color="000000"/>
@@ -11430,7 +11314,7 @@
         </w:tc>
         <w:tc>
           <w:tcPr>
-            <w:tcW w:w="1973" w:type="dxa"/>
+            <w:tcW w:w="0" w:type="auto"/>
             <w:tcBorders>
               <w:left w:val="single" w:sz="4" w:space="0" w:color="000000"/>
               <w:bottom w:val="single" w:sz="2" w:space="0" w:color="auto"/>
@@ -11450,7 +11334,7 @@
         </w:tc>
         <w:tc>
           <w:tcPr>
-            <w:tcW w:w="4089" w:type="dxa"/>
+            <w:tcW w:w="0" w:type="auto"/>
             <w:gridSpan w:val="2"/>
             <w:tcBorders>
               <w:left w:val="single" w:sz="4" w:space="0" w:color="000000"/>
@@ -11481,8 +11365,7 @@
         </w:trPr>
         <w:tc>
           <w:tcPr>
-            <w:tcW w:w="1673" w:type="dxa"/>
-            <w:gridSpan w:val="2"/>
+            <w:tcW w:w="0" w:type="auto"/>
             <w:tcBorders>
               <w:top w:val="single" w:sz="2" w:space="0" w:color="auto"/>
               <w:left w:val="single" w:sz="4" w:space="0" w:color="000000"/>
@@ -11505,7 +11388,7 @@
         </w:tc>
         <w:tc>
           <w:tcPr>
-            <w:tcW w:w="2551" w:type="dxa"/>
+            <w:tcW w:w="0" w:type="auto"/>
             <w:gridSpan w:val="2"/>
             <w:tcBorders>
               <w:top w:val="single" w:sz="2" w:space="0" w:color="auto"/>
@@ -11525,7 +11408,7 @@
         </w:tc>
         <w:tc>
           <w:tcPr>
-            <w:tcW w:w="1973" w:type="dxa"/>
+            <w:tcW w:w="0" w:type="auto"/>
             <w:tcBorders>
               <w:top w:val="single" w:sz="2" w:space="0" w:color="auto"/>
               <w:left w:val="single" w:sz="4" w:space="0" w:color="000000"/>
@@ -11545,7 +11428,7 @@
         </w:tc>
         <w:tc>
           <w:tcPr>
-            <w:tcW w:w="4089" w:type="dxa"/>
+            <w:tcW w:w="0" w:type="auto"/>
             <w:gridSpan w:val="2"/>
             <w:tcBorders>
               <w:top w:val="single" w:sz="2" w:space="0" w:color="auto"/>
@@ -11576,8 +11459,7 @@
         </w:trPr>
         <w:tc>
           <w:tcPr>
-            <w:tcW w:w="1673" w:type="dxa"/>
-            <w:gridSpan w:val="2"/>
+            <w:tcW w:w="0" w:type="auto"/>
             <w:tcBorders>
               <w:top w:val="single" w:sz="2" w:space="0" w:color="auto"/>
               <w:left w:val="single" w:sz="4" w:space="0" w:color="000000"/>
@@ -11595,7 +11477,7 @@
         </w:tc>
         <w:tc>
           <w:tcPr>
-            <w:tcW w:w="2551" w:type="dxa"/>
+            <w:tcW w:w="0" w:type="auto"/>
             <w:gridSpan w:val="2"/>
             <w:tcBorders>
               <w:top w:val="single" w:sz="2" w:space="0" w:color="auto"/>
@@ -11615,7 +11497,7 @@
         </w:tc>
         <w:tc>
           <w:tcPr>
-            <w:tcW w:w="1973" w:type="dxa"/>
+            <w:tcW w:w="0" w:type="auto"/>
             <w:tcBorders>
               <w:top w:val="single" w:sz="2" w:space="0" w:color="auto"/>
               <w:left w:val="single" w:sz="4" w:space="0" w:color="000000"/>
@@ -11635,7 +11517,7 @@
         </w:tc>
         <w:tc>
           <w:tcPr>
-            <w:tcW w:w="4089" w:type="dxa"/>
+            <w:tcW w:w="0" w:type="auto"/>
             <w:gridSpan w:val="2"/>
             <w:tcBorders>
               <w:top w:val="single" w:sz="2" w:space="0" w:color="auto"/>
@@ -11657,12 +11539,11 @@
       </w:tr>
       <w:tr>
         <w:trPr>
-          <w:trHeight w:val="575"/>
+          <w:trHeight w:val="458"/>
         </w:trPr>
         <w:tc>
           <w:tcPr>
-            <w:tcW w:w="1673" w:type="dxa"/>
-            <w:gridSpan w:val="2"/>
+            <w:tcW w:w="0" w:type="auto"/>
             <w:tcBorders>
               <w:top w:val="single" w:sz="2" w:space="0" w:color="auto"/>
               <w:left w:val="single" w:sz="4" w:space="0" w:color="000000"/>
@@ -11680,7 +11561,7 @@
         </w:tc>
         <w:tc>
           <w:tcPr>
-            <w:tcW w:w="2551" w:type="dxa"/>
+            <w:tcW w:w="0" w:type="auto"/>
             <w:gridSpan w:val="2"/>
             <w:tcBorders>
               <w:top w:val="single" w:sz="2" w:space="0" w:color="auto"/>
@@ -11700,7 +11581,7 @@
         </w:tc>
         <w:tc>
           <w:tcPr>
-            <w:tcW w:w="1973" w:type="dxa"/>
+            <w:tcW w:w="0" w:type="auto"/>
             <w:tcBorders>
               <w:top w:val="single" w:sz="2" w:space="0" w:color="auto"/>
               <w:left w:val="single" w:sz="4" w:space="0" w:color="000000"/>
@@ -11720,7 +11601,7 @@
         </w:tc>
         <w:tc>
           <w:tcPr>
-            <w:tcW w:w="4089" w:type="dxa"/>
+            <w:tcW w:w="0" w:type="auto"/>
             <w:gridSpan w:val="2"/>
             <w:tcBorders>
               <w:top w:val="single" w:sz="2" w:space="0" w:color="auto"/>
@@ -11752,12 +11633,11 @@
           </w:tblBorders>
         </w:tblPrEx>
         <w:trPr>
-          <w:trHeight w:val="761"/>
+          <w:trHeight w:val="202"/>
         </w:trPr>
         <w:tc>
           <w:tcPr>
-            <w:tcW w:w="1673" w:type="dxa"/>
-            <w:gridSpan w:val="2"/>
+            <w:tcW w:w="0" w:type="auto"/>
           </w:tcPr>
           <w:p>
             <w:pPr>
@@ -11774,7 +11654,7 @@
         </w:tc>
         <w:tc>
           <w:tcPr>
-            <w:tcW w:w="2551" w:type="dxa"/>
+            <w:tcW w:w="0" w:type="auto"/>
             <w:gridSpan w:val="2"/>
           </w:tcPr>
           <w:p>
@@ -11789,7 +11669,7 @@
         </w:tc>
         <w:tc>
           <w:tcPr>
-            <w:tcW w:w="1973" w:type="dxa"/>
+            <w:tcW w:w="0" w:type="auto"/>
           </w:tcPr>
           <w:p>
             <w:pPr>
@@ -11805,7 +11685,7 @@
         </w:tc>
         <w:tc>
           <w:tcPr>
-            <w:tcW w:w="4089" w:type="dxa"/>
+            <w:tcW w:w="0" w:type="auto"/>
             <w:gridSpan w:val="2"/>
           </w:tcPr>
           <w:p>
@@ -11828,8 +11708,8 @@
         </w:trPr>
         <w:tc>
           <w:tcPr>
-            <w:tcW w:w="10286" w:type="dxa"/>
-            <w:gridSpan w:val="7"/>
+            <w:tcW w:w="0" w:type="auto"/>
+            <w:gridSpan w:val="6"/>
             <w:tcBorders>
               <w:top w:val="single" w:sz="2" w:space="0" w:color="auto"/>
               <w:bottom w:val="single" w:sz="4" w:space="0" w:color="000000"/>
@@ -11860,7 +11740,7 @@
       <w:tr>
         <w:tc>
           <w:tcPr>
-            <w:tcW w:w="1664" w:type="dxa"/>
+            <w:tcW w:w="0" w:type="auto"/>
             <w:tcBorders>
               <w:top w:val="single" w:sz="4" w:space="0" w:color="000000"/>
               <w:left w:val="single" w:sz="4" w:space="0" w:color="000000"/>
@@ -11893,8 +11773,8 @@
         </w:tc>
         <w:tc>
           <w:tcPr>
-            <w:tcW w:w="4533" w:type="dxa"/>
-            <w:gridSpan w:val="4"/>
+            <w:tcW w:w="0" w:type="auto"/>
+            <w:gridSpan w:val="3"/>
             <w:tcBorders>
               <w:top w:val="single" w:sz="4" w:space="0" w:color="000000"/>
               <w:left w:val="single" w:sz="4" w:space="0" w:color="000000"/>
@@ -11927,7 +11807,7 @@
         </w:tc>
         <w:tc>
           <w:tcPr>
-            <w:tcW w:w="2012" w:type="dxa"/>
+            <w:tcW w:w="0" w:type="auto"/>
             <w:tcBorders>
               <w:top w:val="single" w:sz="4" w:space="0" w:color="000000"/>
               <w:left w:val="single" w:sz="4" w:space="0" w:color="000000"/>
@@ -11960,7 +11840,7 @@
         </w:tc>
         <w:tc>
           <w:tcPr>
-            <w:tcW w:w="2077" w:type="dxa"/>
+            <w:tcW w:w="0" w:type="auto"/>
             <w:tcBorders>
               <w:top w:val="single" w:sz="4" w:space="0" w:color="000000"/>
               <w:left w:val="single" w:sz="4" w:space="0" w:color="000000"/>
@@ -11994,7 +11874,7 @@
       <w:tr>
         <w:tc>
           <w:tcPr>
-            <w:tcW w:w="1664" w:type="dxa"/>
+            <w:tcW w:w="0" w:type="auto"/>
             <w:tcBorders>
               <w:top w:val="single" w:sz="4" w:space="0" w:color="000000"/>
               <w:left w:val="single" w:sz="4" w:space="0" w:color="000000"/>
@@ -12018,8 +11898,8 @@
         </w:tc>
         <w:tc>
           <w:tcPr>
-            <w:tcW w:w="4533" w:type="dxa"/>
-            <w:gridSpan w:val="4"/>
+            <w:tcW w:w="0" w:type="auto"/>
+            <w:gridSpan w:val="3"/>
             <w:tcBorders>
               <w:top w:val="single" w:sz="4" w:space="0" w:color="000000"/>
               <w:left w:val="single" w:sz="4" w:space="0" w:color="000000"/>
@@ -12118,7 +11998,7 @@
         </w:tc>
         <w:tc>
           <w:tcPr>
-            <w:tcW w:w="2012" w:type="dxa"/>
+            <w:tcW w:w="0" w:type="auto"/>
             <w:tcBorders>
               <w:top w:val="single" w:sz="4" w:space="0" w:color="000000"/>
               <w:left w:val="single" w:sz="4" w:space="0" w:color="000000"/>
@@ -12163,7 +12043,7 @@
         </w:tc>
         <w:tc>
           <w:tcPr>
-            <w:tcW w:w="2077" w:type="dxa"/>
+            <w:tcW w:w="0" w:type="auto"/>
             <w:tcBorders>
               <w:top w:val="single" w:sz="4" w:space="0" w:color="000000"/>
               <w:left w:val="single" w:sz="4" w:space="0" w:color="000000"/>
@@ -12187,7 +12067,7 @@
       <w:tr>
         <w:tc>
           <w:tcPr>
-            <w:tcW w:w="1664" w:type="dxa"/>
+            <w:tcW w:w="0" w:type="auto"/>
             <w:tcBorders>
               <w:top w:val="single" w:sz="4" w:space="0" w:color="000000"/>
               <w:left w:val="single" w:sz="4" w:space="0" w:color="000000"/>
@@ -12211,8 +12091,8 @@
         </w:tc>
         <w:tc>
           <w:tcPr>
-            <w:tcW w:w="4533" w:type="dxa"/>
-            <w:gridSpan w:val="4"/>
+            <w:tcW w:w="0" w:type="auto"/>
+            <w:gridSpan w:val="3"/>
             <w:tcBorders>
               <w:top w:val="single" w:sz="4" w:space="0" w:color="000000"/>
               <w:left w:val="single" w:sz="4" w:space="0" w:color="000000"/>
@@ -12263,7 +12143,7 @@
         </w:tc>
         <w:tc>
           <w:tcPr>
-            <w:tcW w:w="2012" w:type="dxa"/>
+            <w:tcW w:w="0" w:type="auto"/>
             <w:tcBorders>
               <w:top w:val="single" w:sz="4" w:space="0" w:color="000000"/>
               <w:left w:val="single" w:sz="4" w:space="0" w:color="000000"/>
@@ -12298,7 +12178,7 @@
         </w:tc>
         <w:tc>
           <w:tcPr>
-            <w:tcW w:w="2077" w:type="dxa"/>
+            <w:tcW w:w="0" w:type="auto"/>
             <w:tcBorders>
               <w:top w:val="single" w:sz="4" w:space="0" w:color="000000"/>
               <w:left w:val="single" w:sz="4" w:space="0" w:color="000000"/>
@@ -12322,7 +12202,7 @@
       <w:tr>
         <w:tc>
           <w:tcPr>
-            <w:tcW w:w="1664" w:type="dxa"/>
+            <w:tcW w:w="0" w:type="auto"/>
             <w:tcBorders>
               <w:top w:val="single" w:sz="4" w:space="0" w:color="000000"/>
               <w:left w:val="single" w:sz="4" w:space="0" w:color="000000"/>
@@ -12346,8 +12226,8 @@
         </w:tc>
         <w:tc>
           <w:tcPr>
-            <w:tcW w:w="4533" w:type="dxa"/>
-            <w:gridSpan w:val="4"/>
+            <w:tcW w:w="0" w:type="auto"/>
+            <w:gridSpan w:val="3"/>
             <w:tcBorders>
               <w:top w:val="single" w:sz="4" w:space="0" w:color="000000"/>
               <w:left w:val="single" w:sz="4" w:space="0" w:color="000000"/>
@@ -12389,7 +12269,7 @@
         </w:tc>
         <w:tc>
           <w:tcPr>
-            <w:tcW w:w="2012" w:type="dxa"/>
+            <w:tcW w:w="0" w:type="auto"/>
             <w:tcBorders>
               <w:top w:val="single" w:sz="4" w:space="0" w:color="000000"/>
               <w:left w:val="single" w:sz="4" w:space="0" w:color="000000"/>
@@ -12408,7 +12288,7 @@
         </w:tc>
         <w:tc>
           <w:tcPr>
-            <w:tcW w:w="2077" w:type="dxa"/>
+            <w:tcW w:w="0" w:type="auto"/>
             <w:tcBorders>
               <w:top w:val="single" w:sz="4" w:space="0" w:color="000000"/>
               <w:left w:val="single" w:sz="4" w:space="0" w:color="000000"/>
@@ -12998,13 +12878,8 @@
                 <w:szCs w:val="26"/>
               </w:rPr>
             </w:pPr>
-            <w:proofErr w:type="gramStart"/>
-            <w:r>
-              <w:t>lượng</w:t>
-            </w:r>
-            <w:proofErr w:type="gramEnd"/>
-            <w:r>
-              <w:t xml:space="preserve"> hóa đơn.</w:t>
+            <w:r>
+              <w:t>lượng hóa đơn.</w:t>
             </w:r>
           </w:p>
         </w:tc>
@@ -13577,7 +13452,7 @@
       </w:tr>
       <w:tr>
         <w:trPr>
-          <w:trHeight w:val="516"/>
+          <w:trHeight w:val="186"/>
         </w:trPr>
         <w:tc>
           <w:tcPr>
@@ -13585,7 +13460,26 @@
             <w:gridSpan w:val="2"/>
             <w:tcBorders>
               <w:left w:val="single" w:sz="4" w:space="0" w:color="000000"/>
-              <w:bottom w:val="single" w:sz="2" w:space="0" w:color="auto"/>
+              <w:bottom w:val="single" w:sz="4" w:space="0" w:color="000000"/>
+            </w:tcBorders>
+            <w:shd w:val="clear" w:color="auto" w:fill="auto"/>
+          </w:tcPr>
+          <w:p>
+            <w:pPr>
+              <w:spacing w:before="0" w:after="0"/>
+            </w:pPr>
+            <w:r>
+              <w:t>Mã nhà phân phối</w:t>
+            </w:r>
+          </w:p>
+        </w:tc>
+        <w:tc>
+          <w:tcPr>
+            <w:tcW w:w="2551" w:type="dxa"/>
+            <w:gridSpan w:val="2"/>
+            <w:tcBorders>
+              <w:left w:val="single" w:sz="4" w:space="0" w:color="000000"/>
+              <w:bottom w:val="single" w:sz="4" w:space="0" w:color="000000"/>
             </w:tcBorders>
             <w:shd w:val="clear" w:color="auto" w:fill="auto"/>
           </w:tcPr>
@@ -13598,23 +13492,21 @@
                 <w:szCs w:val="26"/>
               </w:rPr>
             </w:pPr>
-            <w:r>
-              <w:t>Mã nhà phân phối</w:t>
-            </w:r>
-          </w:p>
-        </w:tc>
-        <w:tc>
-          <w:tcPr>
-            <w:tcW w:w="2551" w:type="dxa"/>
-            <w:gridSpan w:val="2"/>
+          </w:p>
+        </w:tc>
+        <w:tc>
+          <w:tcPr>
+            <w:tcW w:w="1973" w:type="dxa"/>
             <w:tcBorders>
               <w:left w:val="single" w:sz="4" w:space="0" w:color="000000"/>
-              <w:bottom w:val="single" w:sz="2" w:space="0" w:color="auto"/>
+              <w:bottom w:val="single" w:sz="4" w:space="0" w:color="000000"/>
             </w:tcBorders>
             <w:shd w:val="clear" w:color="auto" w:fill="auto"/>
           </w:tcPr>
           <w:p>
             <w:pPr>
+              <w:snapToGrid w:val="0"/>
+              <w:spacing w:before="0" w:after="0"/>
               <w:rPr>
                 <w:rFonts w:ascii="Times New Roman" w:hAnsi="Times New Roman"/>
                 <w:sz w:val="26"/>
@@ -13625,15 +13517,81 @@
         </w:tc>
         <w:tc>
           <w:tcPr>
+            <w:tcW w:w="4089" w:type="dxa"/>
+            <w:gridSpan w:val="2"/>
+            <w:tcBorders>
+              <w:left w:val="single" w:sz="4" w:space="0" w:color="000000"/>
+              <w:bottom w:val="single" w:sz="4" w:space="0" w:color="000000"/>
+              <w:right w:val="single" w:sz="4" w:space="0" w:color="000000"/>
+            </w:tcBorders>
+            <w:shd w:val="clear" w:color="auto" w:fill="auto"/>
+          </w:tcPr>
+          <w:p>
+            <w:pPr>
+              <w:spacing w:before="0" w:after="0"/>
+            </w:pPr>
+            <w:r>
+              <w:t>Mỗi nhà phân phối có một mã riêng biệt để phân biệt.</w:t>
+            </w:r>
+          </w:p>
+        </w:tc>
+      </w:tr>
+      <w:tr>
+        <w:trPr>
+          <w:trHeight w:val="186"/>
+        </w:trPr>
+        <w:tc>
+          <w:tcPr>
+            <w:tcW w:w="1673" w:type="dxa"/>
+            <w:gridSpan w:val="2"/>
+            <w:tcBorders>
+              <w:left w:val="single" w:sz="4" w:space="0" w:color="000000"/>
+              <w:bottom w:val="single" w:sz="4" w:space="0" w:color="000000"/>
+            </w:tcBorders>
+            <w:shd w:val="clear" w:color="auto" w:fill="auto"/>
+          </w:tcPr>
+          <w:p>
+            <w:pPr>
+              <w:spacing w:before="0" w:after="0"/>
+            </w:pPr>
+            <w:r>
+              <w:t>Tên nhà phân phối</w:t>
+            </w:r>
+          </w:p>
+        </w:tc>
+        <w:tc>
+          <w:tcPr>
+            <w:tcW w:w="2551" w:type="dxa"/>
+            <w:gridSpan w:val="2"/>
+            <w:tcBorders>
+              <w:left w:val="single" w:sz="4" w:space="0" w:color="000000"/>
+              <w:bottom w:val="single" w:sz="4" w:space="0" w:color="000000"/>
+            </w:tcBorders>
+            <w:shd w:val="clear" w:color="auto" w:fill="auto"/>
+          </w:tcPr>
+          <w:p>
+            <w:pPr>
+              <w:spacing w:before="0" w:after="0"/>
+              <w:rPr>
+                <w:rFonts w:ascii="Times New Roman" w:hAnsi="Times New Roman"/>
+                <w:sz w:val="26"/>
+                <w:szCs w:val="26"/>
+              </w:rPr>
+            </w:pPr>
+          </w:p>
+        </w:tc>
+        <w:tc>
+          <w:tcPr>
             <w:tcW w:w="1973" w:type="dxa"/>
             <w:tcBorders>
               <w:left w:val="single" w:sz="4" w:space="0" w:color="000000"/>
-              <w:bottom w:val="single" w:sz="2" w:space="0" w:color="auto"/>
+              <w:bottom w:val="single" w:sz="4" w:space="0" w:color="000000"/>
             </w:tcBorders>
             <w:shd w:val="clear" w:color="auto" w:fill="auto"/>
           </w:tcPr>
           <w:p>
             <w:pPr>
+              <w:snapToGrid w:val="0"/>
               <w:spacing w:before="0" w:after="0"/>
               <w:rPr>
                 <w:rFonts w:ascii="Times New Roman" w:hAnsi="Times New Roman"/>
@@ -13649,14 +13607,56 @@
             <w:gridSpan w:val="2"/>
             <w:tcBorders>
               <w:left w:val="single" w:sz="4" w:space="0" w:color="000000"/>
-              <w:bottom w:val="single" w:sz="2" w:space="0" w:color="auto"/>
+              <w:bottom w:val="single" w:sz="4" w:space="0" w:color="000000"/>
               <w:right w:val="single" w:sz="4" w:space="0" w:color="000000"/>
             </w:tcBorders>
             <w:shd w:val="clear" w:color="auto" w:fill="auto"/>
           </w:tcPr>
           <w:p>
             <w:pPr>
-              <w:snapToGrid w:val="0"/>
+              <w:spacing w:before="0" w:after="0"/>
+            </w:pPr>
+            <w:r>
+              <w:t>Cho người quản trị biết được tên của nhà phân phối thuốc</w:t>
+            </w:r>
+          </w:p>
+        </w:tc>
+      </w:tr>
+      <w:tr>
+        <w:trPr>
+          <w:trHeight w:val="186"/>
+        </w:trPr>
+        <w:tc>
+          <w:tcPr>
+            <w:tcW w:w="1673" w:type="dxa"/>
+            <w:gridSpan w:val="2"/>
+            <w:tcBorders>
+              <w:left w:val="single" w:sz="4" w:space="0" w:color="000000"/>
+              <w:bottom w:val="single" w:sz="4" w:space="0" w:color="000000"/>
+            </w:tcBorders>
+            <w:shd w:val="clear" w:color="auto" w:fill="auto"/>
+          </w:tcPr>
+          <w:p>
+            <w:pPr>
+              <w:spacing w:before="0" w:after="0"/>
+            </w:pPr>
+            <w:r>
+              <w:t>Địa chỉ nhà phân phối</w:t>
+            </w:r>
+          </w:p>
+        </w:tc>
+        <w:tc>
+          <w:tcPr>
+            <w:tcW w:w="2551" w:type="dxa"/>
+            <w:gridSpan w:val="2"/>
+            <w:tcBorders>
+              <w:left w:val="single" w:sz="4" w:space="0" w:color="000000"/>
+              <w:bottom w:val="single" w:sz="4" w:space="0" w:color="000000"/>
+            </w:tcBorders>
+            <w:shd w:val="clear" w:color="auto" w:fill="auto"/>
+          </w:tcPr>
+          <w:p>
+            <w:pPr>
               <w:spacing w:before="0" w:after="0"/>
               <w:rPr>
                 <w:rFonts w:ascii="Times New Roman" w:hAnsi="Times New Roman"/>
@@ -13664,28 +13664,20 @@
                 <w:szCs w:val="26"/>
               </w:rPr>
             </w:pPr>
-            <w:r>
-              <w:t>Mỗi nhà phân phối có một mã riêng biệt để phân biệt.</w:t>
-            </w:r>
-          </w:p>
-        </w:tc>
-      </w:tr>
-      <w:tr>
-        <w:trPr>
-          <w:trHeight w:val="191"/>
-        </w:trPr>
-        <w:tc>
-          <w:tcPr>
-            <w:tcW w:w="1673" w:type="dxa"/>
-            <w:gridSpan w:val="2"/>
+          </w:p>
+        </w:tc>
+        <w:tc>
+          <w:tcPr>
+            <w:tcW w:w="1973" w:type="dxa"/>
             <w:tcBorders>
-              <w:top w:val="single" w:sz="2" w:space="0" w:color="auto"/>
               <w:left w:val="single" w:sz="4" w:space="0" w:color="000000"/>
+              <w:bottom w:val="single" w:sz="4" w:space="0" w:color="000000"/>
             </w:tcBorders>
             <w:shd w:val="clear" w:color="auto" w:fill="auto"/>
           </w:tcPr>
           <w:p>
             <w:pPr>
+              <w:snapToGrid w:val="0"/>
               <w:spacing w:before="0" w:after="0"/>
               <w:rPr>
                 <w:rFonts w:ascii="Times New Roman" w:hAnsi="Times New Roman"/>
@@ -13693,8 +13685,49 @@
                 <w:szCs w:val="26"/>
               </w:rPr>
             </w:pPr>
-            <w:r>
-              <w:t>Tên nhà phân phối</w:t>
+          </w:p>
+        </w:tc>
+        <w:tc>
+          <w:tcPr>
+            <w:tcW w:w="4089" w:type="dxa"/>
+            <w:gridSpan w:val="2"/>
+            <w:tcBorders>
+              <w:left w:val="single" w:sz="4" w:space="0" w:color="000000"/>
+              <w:bottom w:val="single" w:sz="4" w:space="0" w:color="000000"/>
+              <w:right w:val="single" w:sz="4" w:space="0" w:color="000000"/>
+            </w:tcBorders>
+            <w:shd w:val="clear" w:color="auto" w:fill="auto"/>
+          </w:tcPr>
+          <w:p>
+            <w:pPr>
+              <w:spacing w:before="0" w:after="0"/>
+            </w:pPr>
+            <w:r>
+              <w:t>Cho người quản trị biết được địa chỉ của nhà phân phối thuốc</w:t>
+            </w:r>
+          </w:p>
+        </w:tc>
+      </w:tr>
+      <w:tr>
+        <w:trPr>
+          <w:trHeight w:val="186"/>
+        </w:trPr>
+        <w:tc>
+          <w:tcPr>
+            <w:tcW w:w="1673" w:type="dxa"/>
+            <w:gridSpan w:val="2"/>
+            <w:tcBorders>
+              <w:left w:val="single" w:sz="4" w:space="0" w:color="000000"/>
+              <w:bottom w:val="single" w:sz="4" w:space="0" w:color="000000"/>
+            </w:tcBorders>
+            <w:shd w:val="clear" w:color="auto" w:fill="auto"/>
+          </w:tcPr>
+          <w:p>
+            <w:pPr>
+              <w:spacing w:before="0" w:after="0"/>
+            </w:pPr>
+            <w:r>
+              <w:t>Tình trạng</w:t>
             </w:r>
           </w:p>
         </w:tc>
@@ -13703,13 +13736,14 @@
             <w:tcW w:w="2551" w:type="dxa"/>
             <w:gridSpan w:val="2"/>
             <w:tcBorders>
-              <w:top w:val="single" w:sz="2" w:space="0" w:color="auto"/>
               <w:left w:val="single" w:sz="4" w:space="0" w:color="000000"/>
+              <w:bottom w:val="single" w:sz="4" w:space="0" w:color="000000"/>
             </w:tcBorders>
             <w:shd w:val="clear" w:color="auto" w:fill="auto"/>
           </w:tcPr>
           <w:p>
             <w:pPr>
+              <w:spacing w:before="0" w:after="0"/>
               <w:rPr>
                 <w:rFonts w:ascii="Times New Roman" w:hAnsi="Times New Roman"/>
                 <w:sz w:val="26"/>
@@ -13722,13 +13756,14 @@
           <w:tcPr>
             <w:tcW w:w="1973" w:type="dxa"/>
             <w:tcBorders>
-              <w:top w:val="single" w:sz="2" w:space="0" w:color="auto"/>
               <w:left w:val="single" w:sz="4" w:space="0" w:color="000000"/>
+              <w:bottom w:val="single" w:sz="4" w:space="0" w:color="000000"/>
             </w:tcBorders>
             <w:shd w:val="clear" w:color="auto" w:fill="auto"/>
           </w:tcPr>
           <w:p>
             <w:pPr>
+              <w:snapToGrid w:val="0"/>
               <w:spacing w:before="0" w:after="0"/>
               <w:rPr>
                 <w:rFonts w:ascii="Times New Roman" w:hAnsi="Times New Roman"/>
@@ -13743,15 +13778,57 @@
             <w:tcW w:w="4089" w:type="dxa"/>
             <w:gridSpan w:val="2"/>
             <w:tcBorders>
-              <w:top w:val="single" w:sz="2" w:space="0" w:color="auto"/>
               <w:left w:val="single" w:sz="4" w:space="0" w:color="000000"/>
+              <w:bottom w:val="single" w:sz="4" w:space="0" w:color="000000"/>
               <w:right w:val="single" w:sz="4" w:space="0" w:color="000000"/>
             </w:tcBorders>
             <w:shd w:val="clear" w:color="auto" w:fill="auto"/>
           </w:tcPr>
           <w:p>
             <w:pPr>
-              <w:snapToGrid w:val="0"/>
+              <w:spacing w:before="0" w:after="0"/>
+            </w:pPr>
+            <w:r>
+              <w:t>Tình trạng của hóa đơn</w:t>
+            </w:r>
+          </w:p>
+        </w:tc>
+      </w:tr>
+      <w:tr>
+        <w:trPr>
+          <w:trHeight w:val="186"/>
+        </w:trPr>
+        <w:tc>
+          <w:tcPr>
+            <w:tcW w:w="1673" w:type="dxa"/>
+            <w:gridSpan w:val="2"/>
+            <w:tcBorders>
+              <w:left w:val="single" w:sz="4" w:space="0" w:color="000000"/>
+              <w:bottom w:val="single" w:sz="4" w:space="0" w:color="000000"/>
+            </w:tcBorders>
+            <w:shd w:val="clear" w:color="auto" w:fill="auto"/>
+          </w:tcPr>
+          <w:p>
+            <w:pPr>
+              <w:spacing w:before="0" w:after="0"/>
+            </w:pPr>
+            <w:r>
+              <w:t>Số tiền</w:t>
+            </w:r>
+          </w:p>
+        </w:tc>
+        <w:tc>
+          <w:tcPr>
+            <w:tcW w:w="2551" w:type="dxa"/>
+            <w:gridSpan w:val="2"/>
+            <w:tcBorders>
+              <w:left w:val="single" w:sz="4" w:space="0" w:color="000000"/>
+              <w:bottom w:val="single" w:sz="4" w:space="0" w:color="000000"/>
+            </w:tcBorders>
+            <w:shd w:val="clear" w:color="auto" w:fill="auto"/>
+          </w:tcPr>
+          <w:p>
+            <w:pPr>
               <w:spacing w:before="0" w:after="0"/>
               <w:rPr>
                 <w:rFonts w:ascii="Times New Roman" w:hAnsi="Times New Roman"/>
@@ -13759,47 +13836,21 @@
                 <w:szCs w:val="26"/>
               </w:rPr>
             </w:pPr>
-            <w:r>
-              <w:t>Cho người quản trị biết được tên của nhà phân phối thuốc</w:t>
-            </w:r>
-          </w:p>
-        </w:tc>
-      </w:tr>
-      <w:tr>
-        <w:trPr>
-          <w:trHeight w:val="191"/>
-        </w:trPr>
-        <w:tc>
-          <w:tcPr>
-            <w:tcW w:w="1673" w:type="dxa"/>
-            <w:gridSpan w:val="2"/>
+          </w:p>
+        </w:tc>
+        <w:tc>
+          <w:tcPr>
+            <w:tcW w:w="1973" w:type="dxa"/>
             <w:tcBorders>
-              <w:top w:val="single" w:sz="2" w:space="0" w:color="auto"/>
               <w:left w:val="single" w:sz="4" w:space="0" w:color="000000"/>
+              <w:bottom w:val="single" w:sz="4" w:space="0" w:color="000000"/>
             </w:tcBorders>
             <w:shd w:val="clear" w:color="auto" w:fill="auto"/>
           </w:tcPr>
           <w:p>
             <w:pPr>
-              <w:spacing w:before="0" w:after="0"/>
-            </w:pPr>
-            <w:r>
-              <w:t>Địa chỉ nhà phân phối</w:t>
-            </w:r>
-          </w:p>
-        </w:tc>
-        <w:tc>
-          <w:tcPr>
-            <w:tcW w:w="2551" w:type="dxa"/>
-            <w:gridSpan w:val="2"/>
-            <w:tcBorders>
-              <w:top w:val="single" w:sz="2" w:space="0" w:color="auto"/>
-              <w:left w:val="single" w:sz="4" w:space="0" w:color="000000"/>
-            </w:tcBorders>
-            <w:shd w:val="clear" w:color="auto" w:fill="auto"/>
-          </w:tcPr>
-          <w:p>
-            <w:pPr>
+              <w:snapToGrid w:val="0"/>
+              <w:spacing w:before="0" w:after="0"/>
               <w:rPr>
                 <w:rFonts w:ascii="Times New Roman" w:hAnsi="Times New Roman"/>
                 <w:sz w:val="26"/>
@@ -13810,10 +13861,55 @@
         </w:tc>
         <w:tc>
           <w:tcPr>
-            <w:tcW w:w="1973" w:type="dxa"/>
+            <w:tcW w:w="4089" w:type="dxa"/>
+            <w:gridSpan w:val="2"/>
             <w:tcBorders>
-              <w:top w:val="single" w:sz="2" w:space="0" w:color="auto"/>
               <w:left w:val="single" w:sz="4" w:space="0" w:color="000000"/>
+              <w:bottom w:val="single" w:sz="4" w:space="0" w:color="000000"/>
+              <w:right w:val="single" w:sz="4" w:space="0" w:color="000000"/>
+            </w:tcBorders>
+            <w:shd w:val="clear" w:color="auto" w:fill="auto"/>
+          </w:tcPr>
+          <w:p>
+            <w:pPr>
+              <w:spacing w:before="0" w:after="0"/>
+            </w:pPr>
+            <w:r>
+              <w:t>Cho người quản trị biết được giá trị của mỗi hóa đơn xuất hàng</w:t>
+            </w:r>
+          </w:p>
+        </w:tc>
+      </w:tr>
+      <w:tr>
+        <w:trPr>
+          <w:trHeight w:val="186"/>
+        </w:trPr>
+        <w:tc>
+          <w:tcPr>
+            <w:tcW w:w="1673" w:type="dxa"/>
+            <w:gridSpan w:val="2"/>
+            <w:tcBorders>
+              <w:left w:val="single" w:sz="4" w:space="0" w:color="000000"/>
+              <w:bottom w:val="single" w:sz="4" w:space="0" w:color="000000"/>
+            </w:tcBorders>
+            <w:shd w:val="clear" w:color="auto" w:fill="auto"/>
+          </w:tcPr>
+          <w:p>
+            <w:pPr>
+              <w:spacing w:before="0" w:after="0"/>
+            </w:pPr>
+            <w:r>
+              <w:t>Lưu</w:t>
+            </w:r>
+          </w:p>
+        </w:tc>
+        <w:tc>
+          <w:tcPr>
+            <w:tcW w:w="2551" w:type="dxa"/>
+            <w:gridSpan w:val="2"/>
+            <w:tcBorders>
+              <w:left w:val="single" w:sz="4" w:space="0" w:color="000000"/>
+              <w:bottom w:val="single" w:sz="4" w:space="0" w:color="000000"/>
             </w:tcBorders>
             <w:shd w:val="clear" w:color="auto" w:fill="auto"/>
           </w:tcPr>
@@ -13830,12 +13926,10 @@
         </w:tc>
         <w:tc>
           <w:tcPr>
-            <w:tcW w:w="4089" w:type="dxa"/>
-            <w:gridSpan w:val="2"/>
+            <w:tcW w:w="1973" w:type="dxa"/>
             <w:tcBorders>
-              <w:top w:val="single" w:sz="2" w:space="0" w:color="auto"/>
               <w:left w:val="single" w:sz="4" w:space="0" w:color="000000"/>
-              <w:right w:val="single" w:sz="4" w:space="0" w:color="000000"/>
+              <w:bottom w:val="single" w:sz="4" w:space="0" w:color="000000"/>
             </w:tcBorders>
             <w:shd w:val="clear" w:color="auto" w:fill="auto"/>
           </w:tcPr>
@@ -13843,48 +13937,6 @@
             <w:pPr>
               <w:snapToGrid w:val="0"/>
               <w:spacing w:before="0" w:after="0"/>
-            </w:pPr>
-            <w:r>
-              <w:t>Cho người quản trị biết được địa chỉ của nhà phân phối thuốc</w:t>
-            </w:r>
-          </w:p>
-        </w:tc>
-      </w:tr>
-      <w:tr>
-        <w:trPr>
-          <w:trHeight w:val="191"/>
-        </w:trPr>
-        <w:tc>
-          <w:tcPr>
-            <w:tcW w:w="1673" w:type="dxa"/>
-            <w:gridSpan w:val="2"/>
-            <w:tcBorders>
-              <w:top w:val="single" w:sz="2" w:space="0" w:color="auto"/>
-              <w:left w:val="single" w:sz="4" w:space="0" w:color="000000"/>
-            </w:tcBorders>
-            <w:shd w:val="clear" w:color="auto" w:fill="auto"/>
-          </w:tcPr>
-          <w:p>
-            <w:pPr>
-              <w:spacing w:before="0" w:after="0"/>
-            </w:pPr>
-            <w:r>
-              <w:t>Tình trạng</w:t>
-            </w:r>
-          </w:p>
-        </w:tc>
-        <w:tc>
-          <w:tcPr>
-            <w:tcW w:w="2551" w:type="dxa"/>
-            <w:gridSpan w:val="2"/>
-            <w:tcBorders>
-              <w:top w:val="single" w:sz="2" w:space="0" w:color="auto"/>
-              <w:left w:val="single" w:sz="4" w:space="0" w:color="000000"/>
-            </w:tcBorders>
-            <w:shd w:val="clear" w:color="auto" w:fill="auto"/>
-          </w:tcPr>
-          <w:p>
-            <w:pPr>
               <w:rPr>
                 <w:rFonts w:ascii="Times New Roman" w:hAnsi="Times New Roman"/>
                 <w:sz w:val="26"/>
@@ -13895,10 +13947,55 @@
         </w:tc>
         <w:tc>
           <w:tcPr>
-            <w:tcW w:w="1973" w:type="dxa"/>
+            <w:tcW w:w="4089" w:type="dxa"/>
+            <w:gridSpan w:val="2"/>
             <w:tcBorders>
-              <w:top w:val="single" w:sz="2" w:space="0" w:color="auto"/>
               <w:left w:val="single" w:sz="4" w:space="0" w:color="000000"/>
+              <w:bottom w:val="single" w:sz="4" w:space="0" w:color="000000"/>
+              <w:right w:val="single" w:sz="4" w:space="0" w:color="000000"/>
+            </w:tcBorders>
+            <w:shd w:val="clear" w:color="auto" w:fill="auto"/>
+          </w:tcPr>
+          <w:p>
+            <w:pPr>
+              <w:spacing w:before="0" w:after="0"/>
+            </w:pPr>
+            <w:r>
+              <w:t>Lưu thông tin hóa đơn</w:t>
+            </w:r>
+          </w:p>
+        </w:tc>
+      </w:tr>
+      <w:tr>
+        <w:trPr>
+          <w:trHeight w:val="186"/>
+        </w:trPr>
+        <w:tc>
+          <w:tcPr>
+            <w:tcW w:w="1673" w:type="dxa"/>
+            <w:gridSpan w:val="2"/>
+            <w:tcBorders>
+              <w:left w:val="single" w:sz="4" w:space="0" w:color="000000"/>
+              <w:bottom w:val="single" w:sz="4" w:space="0" w:color="000000"/>
+            </w:tcBorders>
+            <w:shd w:val="clear" w:color="auto" w:fill="auto"/>
+          </w:tcPr>
+          <w:p>
+            <w:pPr>
+              <w:spacing w:before="0" w:after="0"/>
+            </w:pPr>
+            <w:r>
+              <w:t>Hủy</w:t>
+            </w:r>
+          </w:p>
+        </w:tc>
+        <w:tc>
+          <w:tcPr>
+            <w:tcW w:w="2551" w:type="dxa"/>
+            <w:gridSpan w:val="2"/>
+            <w:tcBorders>
+              <w:left w:val="single" w:sz="4" w:space="0" w:color="000000"/>
+              <w:bottom w:val="single" w:sz="4" w:space="0" w:color="000000"/>
             </w:tcBorders>
             <w:shd w:val="clear" w:color="auto" w:fill="auto"/>
           </w:tcPr>
@@ -13915,12 +14012,10 @@
         </w:tc>
         <w:tc>
           <w:tcPr>
-            <w:tcW w:w="4089" w:type="dxa"/>
-            <w:gridSpan w:val="2"/>
+            <w:tcW w:w="1973" w:type="dxa"/>
             <w:tcBorders>
-              <w:top w:val="single" w:sz="2" w:space="0" w:color="auto"/>
               <w:left w:val="single" w:sz="4" w:space="0" w:color="000000"/>
-              <w:right w:val="single" w:sz="4" w:space="0" w:color="000000"/>
+              <w:bottom w:val="single" w:sz="4" w:space="0" w:color="000000"/>
             </w:tcBorders>
             <w:shd w:val="clear" w:color="auto" w:fill="auto"/>
           </w:tcPr>
@@ -13928,226 +14023,29 @@
             <w:pPr>
               <w:snapToGrid w:val="0"/>
               <w:spacing w:before="0" w:after="0"/>
-            </w:pPr>
-            <w:r>
-              <w:t>Tình trạng của hóa đơn</w:t>
-            </w:r>
-          </w:p>
-        </w:tc>
-      </w:tr>
-      <w:tr>
-        <w:tblPrEx>
-          <w:tblBorders>
-            <w:top w:val="single" w:sz="2" w:space="0" w:color="auto"/>
-            <w:left w:val="single" w:sz="2" w:space="0" w:color="auto"/>
-            <w:bottom w:val="single" w:sz="2" w:space="0" w:color="auto"/>
-            <w:right w:val="single" w:sz="2" w:space="0" w:color="auto"/>
-            <w:insideH w:val="single" w:sz="2" w:space="0" w:color="auto"/>
-            <w:insideV w:val="single" w:sz="2" w:space="0" w:color="auto"/>
-          </w:tblBorders>
-        </w:tblPrEx>
-        <w:trPr>
-          <w:trHeight w:val="761"/>
-        </w:trPr>
-        <w:tc>
-          <w:tcPr>
-            <w:tcW w:w="1673" w:type="dxa"/>
-            <w:gridSpan w:val="2"/>
-          </w:tcPr>
-          <w:p>
-            <w:pPr>
               <w:rPr>
                 <w:rFonts w:ascii="Times New Roman" w:hAnsi="Times New Roman"/>
                 <w:sz w:val="26"/>
                 <w:szCs w:val="26"/>
               </w:rPr>
             </w:pPr>
-            <w:r>
-              <w:t>Số tiền</w:t>
-            </w:r>
-          </w:p>
-        </w:tc>
-        <w:tc>
-          <w:tcPr>
-            <w:tcW w:w="2551" w:type="dxa"/>
-            <w:gridSpan w:val="2"/>
-          </w:tcPr>
-          <w:p>
-            <w:pPr>
-              <w:rPr>
-                <w:rFonts w:ascii="Times New Roman" w:hAnsi="Times New Roman"/>
-                <w:sz w:val="26"/>
-                <w:szCs w:val="26"/>
-              </w:rPr>
-            </w:pPr>
-          </w:p>
-        </w:tc>
-        <w:tc>
-          <w:tcPr>
-            <w:tcW w:w="1973" w:type="dxa"/>
-          </w:tcPr>
-          <w:p>
-            <w:pPr>
-              <w:pStyle w:val="ListParagraph1"/>
-              <w:ind w:left="833"/>
-              <w:rPr>
-                <w:rFonts w:ascii="Times New Roman" w:hAnsi="Times New Roman"/>
-                <w:sz w:val="26"/>
-                <w:szCs w:val="26"/>
-              </w:rPr>
-            </w:pPr>
           </w:p>
         </w:tc>
         <w:tc>
           <w:tcPr>
             <w:tcW w:w="4089" w:type="dxa"/>
             <w:gridSpan w:val="2"/>
-          </w:tcPr>
-          <w:p>
-            <w:pPr>
-              <w:rPr>
-                <w:rFonts w:ascii="Times New Roman" w:hAnsi="Times New Roman"/>
-                <w:sz w:val="26"/>
-                <w:szCs w:val="26"/>
-              </w:rPr>
-            </w:pPr>
-            <w:r>
-              <w:t>Cho người quản trị biết được giá trị của mỗi hóa đơn xuất hàng</w:t>
-            </w:r>
-          </w:p>
-        </w:tc>
-      </w:tr>
-      <w:tr>
-        <w:tblPrEx>
-          <w:tblBorders>
-            <w:top w:val="single" w:sz="2" w:space="0" w:color="auto"/>
-            <w:left w:val="single" w:sz="2" w:space="0" w:color="auto"/>
-            <w:bottom w:val="single" w:sz="2" w:space="0" w:color="auto"/>
-            <w:right w:val="single" w:sz="2" w:space="0" w:color="auto"/>
-            <w:insideH w:val="single" w:sz="2" w:space="0" w:color="auto"/>
-            <w:insideV w:val="single" w:sz="2" w:space="0" w:color="auto"/>
-          </w:tblBorders>
-        </w:tblPrEx>
-        <w:trPr>
-          <w:trHeight w:val="761"/>
-        </w:trPr>
-        <w:tc>
-          <w:tcPr>
-            <w:tcW w:w="1673" w:type="dxa"/>
-            <w:gridSpan w:val="2"/>
-          </w:tcPr>
-          <w:p>
-            <w:r>
-              <w:lastRenderedPageBreak/>
-              <w:t>Lưu</w:t>
-            </w:r>
-          </w:p>
-        </w:tc>
-        <w:tc>
-          <w:tcPr>
-            <w:tcW w:w="2551" w:type="dxa"/>
-            <w:gridSpan w:val="2"/>
-          </w:tcPr>
-          <w:p>
-            <w:pPr>
-              <w:rPr>
-                <w:rFonts w:ascii="Times New Roman" w:hAnsi="Times New Roman"/>
-                <w:sz w:val="26"/>
-                <w:szCs w:val="26"/>
-              </w:rPr>
-            </w:pPr>
-          </w:p>
-        </w:tc>
-        <w:tc>
-          <w:tcPr>
-            <w:tcW w:w="1973" w:type="dxa"/>
-          </w:tcPr>
-          <w:p>
-            <w:pPr>
-              <w:pStyle w:val="ListParagraph1"/>
-              <w:ind w:left="833"/>
-              <w:rPr>
-                <w:rFonts w:ascii="Times New Roman" w:hAnsi="Times New Roman"/>
-                <w:sz w:val="26"/>
-                <w:szCs w:val="26"/>
-              </w:rPr>
-            </w:pPr>
-          </w:p>
-        </w:tc>
-        <w:tc>
-          <w:tcPr>
-            <w:tcW w:w="4089" w:type="dxa"/>
-            <w:gridSpan w:val="2"/>
-          </w:tcPr>
-          <w:p>
-            <w:r>
-              <w:t>Lưu thông tin hóa đơn</w:t>
-            </w:r>
-          </w:p>
-        </w:tc>
-      </w:tr>
-      <w:tr>
-        <w:tblPrEx>
-          <w:tblBorders>
-            <w:top w:val="single" w:sz="2" w:space="0" w:color="auto"/>
-            <w:left w:val="single" w:sz="2" w:space="0" w:color="auto"/>
-            <w:bottom w:val="single" w:sz="2" w:space="0" w:color="auto"/>
-            <w:right w:val="single" w:sz="2" w:space="0" w:color="auto"/>
-            <w:insideH w:val="single" w:sz="2" w:space="0" w:color="auto"/>
-            <w:insideV w:val="single" w:sz="2" w:space="0" w:color="auto"/>
-          </w:tblBorders>
-        </w:tblPrEx>
-        <w:trPr>
-          <w:trHeight w:val="761"/>
-        </w:trPr>
-        <w:tc>
-          <w:tcPr>
-            <w:tcW w:w="1673" w:type="dxa"/>
-            <w:gridSpan w:val="2"/>
-          </w:tcPr>
-          <w:p>
-            <w:r>
-              <w:t>Hủy</w:t>
-            </w:r>
-          </w:p>
-        </w:tc>
-        <w:tc>
-          <w:tcPr>
-            <w:tcW w:w="2551" w:type="dxa"/>
-            <w:gridSpan w:val="2"/>
-          </w:tcPr>
-          <w:p>
-            <w:pPr>
-              <w:rPr>
-                <w:rFonts w:ascii="Times New Roman" w:hAnsi="Times New Roman"/>
-                <w:sz w:val="26"/>
-                <w:szCs w:val="26"/>
-              </w:rPr>
-            </w:pPr>
-          </w:p>
-        </w:tc>
-        <w:tc>
-          <w:tcPr>
-            <w:tcW w:w="1973" w:type="dxa"/>
-          </w:tcPr>
-          <w:p>
-            <w:pPr>
-              <w:pStyle w:val="ListParagraph1"/>
-              <w:ind w:left="833"/>
-              <w:rPr>
-                <w:rFonts w:ascii="Times New Roman" w:hAnsi="Times New Roman"/>
-                <w:sz w:val="26"/>
-                <w:szCs w:val="26"/>
-              </w:rPr>
-            </w:pPr>
-          </w:p>
-        </w:tc>
-        <w:tc>
-          <w:tcPr>
-            <w:tcW w:w="4089" w:type="dxa"/>
-            <w:gridSpan w:val="2"/>
-          </w:tcPr>
-          <w:p>
+            <w:tcBorders>
+              <w:left w:val="single" w:sz="4" w:space="0" w:color="000000"/>
+              <w:bottom w:val="single" w:sz="4" w:space="0" w:color="000000"/>
+              <w:right w:val="single" w:sz="4" w:space="0" w:color="000000"/>
+            </w:tcBorders>
+            <w:shd w:val="clear" w:color="auto" w:fill="auto"/>
+          </w:tcPr>
+          <w:p>
+            <w:pPr>
+              <w:spacing w:before="0" w:after="0"/>
+            </w:pPr>
             <w:r>
               <w:t>Đóng form, hủy bỏ thao tác.</w:t>
             </w:r>
@@ -14219,7 +14117,18 @@
                 <w:sz w:val="26"/>
                 <w:szCs w:val="26"/>
               </w:rPr>
-              <w:t>Action Name</w:t>
+              <w:t xml:space="preserve">Action </w:t>
+            </w:r>
+            <w:r>
+              <w:rPr>
+                <w:rFonts w:ascii="Times New Roman" w:hAnsi="Times New Roman"/>
+                <w:b/>
+                <w:color w:val="000080"/>
+                <w:sz w:val="26"/>
+                <w:szCs w:val="26"/>
+              </w:rPr>
+              <w:lastRenderedPageBreak/>
+              <w:t>Name</w:t>
             </w:r>
           </w:p>
         </w:tc>
@@ -14253,6 +14162,7 @@
                 <w:sz w:val="26"/>
                 <w:szCs w:val="26"/>
               </w:rPr>
+              <w:lastRenderedPageBreak/>
               <w:t>Description</w:t>
             </w:r>
           </w:p>
@@ -14344,6 +14254,7 @@
               </w:rPr>
             </w:pPr>
             <w:r>
+              <w:lastRenderedPageBreak/>
               <w:t>Lưu</w:t>
             </w:r>
           </w:p>
@@ -14622,7 +14533,6 @@
           <w:noProof/>
           <w:lang w:val="en-US" w:eastAsia="en-US"/>
         </w:rPr>
-        <w:lastRenderedPageBreak/>
         <w:drawing>
           <wp:inline distT="0" distB="0" distL="0" distR="0" wp14:anchorId="5764F2BF" wp14:editId="4E2F74BF">
             <wp:extent cx="6479540" cy="3133090"/>
@@ -14922,6 +14832,7 @@
                 <w:sz w:val="26"/>
                 <w:szCs w:val="26"/>
               </w:rPr>
+              <w:lastRenderedPageBreak/>
               <w:t>Screen Content</w:t>
             </w:r>
           </w:p>
@@ -15175,13 +15086,8 @@
                 <w:szCs w:val="26"/>
               </w:rPr>
             </w:pPr>
-            <w:proofErr w:type="gramStart"/>
-            <w:r>
-              <w:t>lượng</w:t>
-            </w:r>
-            <w:proofErr w:type="gramEnd"/>
-            <w:r>
-              <w:t xml:space="preserve"> hóa đơn.</w:t>
+            <w:r>
+              <w:t>lượng hóa đơn.</w:t>
             </w:r>
           </w:p>
         </w:tc>
@@ -15754,7 +15660,7 @@
       </w:tr>
       <w:tr>
         <w:trPr>
-          <w:trHeight w:val="516"/>
+          <w:trHeight w:val="186"/>
         </w:trPr>
         <w:tc>
           <w:tcPr>
@@ -15762,7 +15668,26 @@
             <w:gridSpan w:val="2"/>
             <w:tcBorders>
               <w:left w:val="single" w:sz="4" w:space="0" w:color="000000"/>
-              <w:bottom w:val="single" w:sz="2" w:space="0" w:color="auto"/>
+              <w:bottom w:val="single" w:sz="4" w:space="0" w:color="000000"/>
+            </w:tcBorders>
+            <w:shd w:val="clear" w:color="auto" w:fill="auto"/>
+          </w:tcPr>
+          <w:p>
+            <w:pPr>
+              <w:spacing w:before="0" w:after="0"/>
+            </w:pPr>
+            <w:r>
+              <w:t>Mã nhà phân phối</w:t>
+            </w:r>
+          </w:p>
+        </w:tc>
+        <w:tc>
+          <w:tcPr>
+            <w:tcW w:w="2551" w:type="dxa"/>
+            <w:gridSpan w:val="2"/>
+            <w:tcBorders>
+              <w:left w:val="single" w:sz="4" w:space="0" w:color="000000"/>
+              <w:bottom w:val="single" w:sz="4" w:space="0" w:color="000000"/>
             </w:tcBorders>
             <w:shd w:val="clear" w:color="auto" w:fill="auto"/>
           </w:tcPr>
@@ -15775,23 +15700,21 @@
                 <w:szCs w:val="26"/>
               </w:rPr>
             </w:pPr>
-            <w:r>
-              <w:t>Mã nhà phân phối</w:t>
-            </w:r>
-          </w:p>
-        </w:tc>
-        <w:tc>
-          <w:tcPr>
-            <w:tcW w:w="2551" w:type="dxa"/>
-            <w:gridSpan w:val="2"/>
+          </w:p>
+        </w:tc>
+        <w:tc>
+          <w:tcPr>
+            <w:tcW w:w="1973" w:type="dxa"/>
             <w:tcBorders>
               <w:left w:val="single" w:sz="4" w:space="0" w:color="000000"/>
-              <w:bottom w:val="single" w:sz="2" w:space="0" w:color="auto"/>
+              <w:bottom w:val="single" w:sz="4" w:space="0" w:color="000000"/>
             </w:tcBorders>
             <w:shd w:val="clear" w:color="auto" w:fill="auto"/>
           </w:tcPr>
           <w:p>
             <w:pPr>
+              <w:snapToGrid w:val="0"/>
+              <w:spacing w:before="0" w:after="0"/>
               <w:rPr>
                 <w:rFonts w:ascii="Times New Roman" w:hAnsi="Times New Roman"/>
                 <w:sz w:val="26"/>
@@ -15802,15 +15725,81 @@
         </w:tc>
         <w:tc>
           <w:tcPr>
+            <w:tcW w:w="4089" w:type="dxa"/>
+            <w:gridSpan w:val="2"/>
+            <w:tcBorders>
+              <w:left w:val="single" w:sz="4" w:space="0" w:color="000000"/>
+              <w:bottom w:val="single" w:sz="4" w:space="0" w:color="000000"/>
+              <w:right w:val="single" w:sz="4" w:space="0" w:color="000000"/>
+            </w:tcBorders>
+            <w:shd w:val="clear" w:color="auto" w:fill="auto"/>
+          </w:tcPr>
+          <w:p>
+            <w:pPr>
+              <w:spacing w:before="0" w:after="0"/>
+            </w:pPr>
+            <w:r>
+              <w:t>Mỗi nhà phân phối có một mã riêng biệt để phân biệt.</w:t>
+            </w:r>
+          </w:p>
+        </w:tc>
+      </w:tr>
+      <w:tr>
+        <w:trPr>
+          <w:trHeight w:val="186"/>
+        </w:trPr>
+        <w:tc>
+          <w:tcPr>
+            <w:tcW w:w="1673" w:type="dxa"/>
+            <w:gridSpan w:val="2"/>
+            <w:tcBorders>
+              <w:left w:val="single" w:sz="4" w:space="0" w:color="000000"/>
+              <w:bottom w:val="single" w:sz="4" w:space="0" w:color="000000"/>
+            </w:tcBorders>
+            <w:shd w:val="clear" w:color="auto" w:fill="auto"/>
+          </w:tcPr>
+          <w:p>
+            <w:pPr>
+              <w:spacing w:before="0" w:after="0"/>
+            </w:pPr>
+            <w:r>
+              <w:t>Tên nhà phân phối</w:t>
+            </w:r>
+          </w:p>
+        </w:tc>
+        <w:tc>
+          <w:tcPr>
+            <w:tcW w:w="2551" w:type="dxa"/>
+            <w:gridSpan w:val="2"/>
+            <w:tcBorders>
+              <w:left w:val="single" w:sz="4" w:space="0" w:color="000000"/>
+              <w:bottom w:val="single" w:sz="4" w:space="0" w:color="000000"/>
+            </w:tcBorders>
+            <w:shd w:val="clear" w:color="auto" w:fill="auto"/>
+          </w:tcPr>
+          <w:p>
+            <w:pPr>
+              <w:spacing w:before="0" w:after="0"/>
+              <w:rPr>
+                <w:rFonts w:ascii="Times New Roman" w:hAnsi="Times New Roman"/>
+                <w:sz w:val="26"/>
+                <w:szCs w:val="26"/>
+              </w:rPr>
+            </w:pPr>
+          </w:p>
+        </w:tc>
+        <w:tc>
+          <w:tcPr>
             <w:tcW w:w="1973" w:type="dxa"/>
             <w:tcBorders>
               <w:left w:val="single" w:sz="4" w:space="0" w:color="000000"/>
-              <w:bottom w:val="single" w:sz="2" w:space="0" w:color="auto"/>
+              <w:bottom w:val="single" w:sz="4" w:space="0" w:color="000000"/>
             </w:tcBorders>
             <w:shd w:val="clear" w:color="auto" w:fill="auto"/>
           </w:tcPr>
           <w:p>
             <w:pPr>
+              <w:snapToGrid w:val="0"/>
               <w:spacing w:before="0" w:after="0"/>
               <w:rPr>
                 <w:rFonts w:ascii="Times New Roman" w:hAnsi="Times New Roman"/>
@@ -15826,14 +15815,56 @@
             <w:gridSpan w:val="2"/>
             <w:tcBorders>
               <w:left w:val="single" w:sz="4" w:space="0" w:color="000000"/>
-              <w:bottom w:val="single" w:sz="2" w:space="0" w:color="auto"/>
+              <w:bottom w:val="single" w:sz="4" w:space="0" w:color="000000"/>
               <w:right w:val="single" w:sz="4" w:space="0" w:color="000000"/>
             </w:tcBorders>
             <w:shd w:val="clear" w:color="auto" w:fill="auto"/>
           </w:tcPr>
           <w:p>
             <w:pPr>
-              <w:snapToGrid w:val="0"/>
+              <w:spacing w:before="0" w:after="0"/>
+            </w:pPr>
+            <w:r>
+              <w:t>Cho người quản trị biết được tên của nhà phân phối thuốc</w:t>
+            </w:r>
+          </w:p>
+        </w:tc>
+      </w:tr>
+      <w:tr>
+        <w:trPr>
+          <w:trHeight w:val="186"/>
+        </w:trPr>
+        <w:tc>
+          <w:tcPr>
+            <w:tcW w:w="1673" w:type="dxa"/>
+            <w:gridSpan w:val="2"/>
+            <w:tcBorders>
+              <w:left w:val="single" w:sz="4" w:space="0" w:color="000000"/>
+              <w:bottom w:val="single" w:sz="4" w:space="0" w:color="000000"/>
+            </w:tcBorders>
+            <w:shd w:val="clear" w:color="auto" w:fill="auto"/>
+          </w:tcPr>
+          <w:p>
+            <w:pPr>
+              <w:spacing w:before="0" w:after="0"/>
+            </w:pPr>
+            <w:r>
+              <w:t>Địa chỉ nhà phân phối</w:t>
+            </w:r>
+          </w:p>
+        </w:tc>
+        <w:tc>
+          <w:tcPr>
+            <w:tcW w:w="2551" w:type="dxa"/>
+            <w:gridSpan w:val="2"/>
+            <w:tcBorders>
+              <w:left w:val="single" w:sz="4" w:space="0" w:color="000000"/>
+              <w:bottom w:val="single" w:sz="4" w:space="0" w:color="000000"/>
+            </w:tcBorders>
+            <w:shd w:val="clear" w:color="auto" w:fill="auto"/>
+          </w:tcPr>
+          <w:p>
+            <w:pPr>
               <w:spacing w:before="0" w:after="0"/>
               <w:rPr>
                 <w:rFonts w:ascii="Times New Roman" w:hAnsi="Times New Roman"/>
@@ -15841,28 +15872,20 @@
                 <w:szCs w:val="26"/>
               </w:rPr>
             </w:pPr>
-            <w:r>
-              <w:t>Mỗi nhà phân phối có một mã riêng biệt để phân biệt.</w:t>
-            </w:r>
-          </w:p>
-        </w:tc>
-      </w:tr>
-      <w:tr>
-        <w:trPr>
-          <w:trHeight w:val="191"/>
-        </w:trPr>
-        <w:tc>
-          <w:tcPr>
-            <w:tcW w:w="1673" w:type="dxa"/>
-            <w:gridSpan w:val="2"/>
+          </w:p>
+        </w:tc>
+        <w:tc>
+          <w:tcPr>
+            <w:tcW w:w="1973" w:type="dxa"/>
             <w:tcBorders>
-              <w:top w:val="single" w:sz="2" w:space="0" w:color="auto"/>
               <w:left w:val="single" w:sz="4" w:space="0" w:color="000000"/>
+              <w:bottom w:val="single" w:sz="4" w:space="0" w:color="000000"/>
             </w:tcBorders>
             <w:shd w:val="clear" w:color="auto" w:fill="auto"/>
           </w:tcPr>
           <w:p>
             <w:pPr>
+              <w:snapToGrid w:val="0"/>
               <w:spacing w:before="0" w:after="0"/>
               <w:rPr>
                 <w:rFonts w:ascii="Times New Roman" w:hAnsi="Times New Roman"/>
@@ -15870,8 +15893,49 @@
                 <w:szCs w:val="26"/>
               </w:rPr>
             </w:pPr>
-            <w:r>
-              <w:t>Tên nhà phân phối</w:t>
+          </w:p>
+        </w:tc>
+        <w:tc>
+          <w:tcPr>
+            <w:tcW w:w="4089" w:type="dxa"/>
+            <w:gridSpan w:val="2"/>
+            <w:tcBorders>
+              <w:left w:val="single" w:sz="4" w:space="0" w:color="000000"/>
+              <w:bottom w:val="single" w:sz="4" w:space="0" w:color="000000"/>
+              <w:right w:val="single" w:sz="4" w:space="0" w:color="000000"/>
+            </w:tcBorders>
+            <w:shd w:val="clear" w:color="auto" w:fill="auto"/>
+          </w:tcPr>
+          <w:p>
+            <w:pPr>
+              <w:spacing w:before="0" w:after="0"/>
+            </w:pPr>
+            <w:r>
+              <w:t>Cho người quản trị biết được địa chỉ của nhà phân phối thuốc</w:t>
+            </w:r>
+          </w:p>
+        </w:tc>
+      </w:tr>
+      <w:tr>
+        <w:trPr>
+          <w:trHeight w:val="186"/>
+        </w:trPr>
+        <w:tc>
+          <w:tcPr>
+            <w:tcW w:w="1673" w:type="dxa"/>
+            <w:gridSpan w:val="2"/>
+            <w:tcBorders>
+              <w:left w:val="single" w:sz="4" w:space="0" w:color="000000"/>
+              <w:bottom w:val="single" w:sz="4" w:space="0" w:color="000000"/>
+            </w:tcBorders>
+            <w:shd w:val="clear" w:color="auto" w:fill="auto"/>
+          </w:tcPr>
+          <w:p>
+            <w:pPr>
+              <w:spacing w:before="0" w:after="0"/>
+            </w:pPr>
+            <w:r>
+              <w:t>Tình trạng</w:t>
             </w:r>
           </w:p>
         </w:tc>
@@ -15880,13 +15944,14 @@
             <w:tcW w:w="2551" w:type="dxa"/>
             <w:gridSpan w:val="2"/>
             <w:tcBorders>
-              <w:top w:val="single" w:sz="2" w:space="0" w:color="auto"/>
               <w:left w:val="single" w:sz="4" w:space="0" w:color="000000"/>
+              <w:bottom w:val="single" w:sz="4" w:space="0" w:color="000000"/>
             </w:tcBorders>
             <w:shd w:val="clear" w:color="auto" w:fill="auto"/>
           </w:tcPr>
           <w:p>
             <w:pPr>
+              <w:spacing w:before="0" w:after="0"/>
               <w:rPr>
                 <w:rFonts w:ascii="Times New Roman" w:hAnsi="Times New Roman"/>
                 <w:sz w:val="26"/>
@@ -15899,13 +15964,14 @@
           <w:tcPr>
             <w:tcW w:w="1973" w:type="dxa"/>
             <w:tcBorders>
-              <w:top w:val="single" w:sz="2" w:space="0" w:color="auto"/>
               <w:left w:val="single" w:sz="4" w:space="0" w:color="000000"/>
+              <w:bottom w:val="single" w:sz="4" w:space="0" w:color="000000"/>
             </w:tcBorders>
             <w:shd w:val="clear" w:color="auto" w:fill="auto"/>
           </w:tcPr>
           <w:p>
             <w:pPr>
+              <w:snapToGrid w:val="0"/>
               <w:spacing w:before="0" w:after="0"/>
               <w:rPr>
                 <w:rFonts w:ascii="Times New Roman" w:hAnsi="Times New Roman"/>
@@ -15920,15 +15986,57 @@
             <w:tcW w:w="4089" w:type="dxa"/>
             <w:gridSpan w:val="2"/>
             <w:tcBorders>
-              <w:top w:val="single" w:sz="2" w:space="0" w:color="auto"/>
               <w:left w:val="single" w:sz="4" w:space="0" w:color="000000"/>
+              <w:bottom w:val="single" w:sz="4" w:space="0" w:color="000000"/>
               <w:right w:val="single" w:sz="4" w:space="0" w:color="000000"/>
             </w:tcBorders>
             <w:shd w:val="clear" w:color="auto" w:fill="auto"/>
           </w:tcPr>
           <w:p>
             <w:pPr>
-              <w:snapToGrid w:val="0"/>
+              <w:spacing w:before="0" w:after="0"/>
+            </w:pPr>
+            <w:r>
+              <w:t>Tình trạng của hóa đơn</w:t>
+            </w:r>
+          </w:p>
+        </w:tc>
+      </w:tr>
+      <w:tr>
+        <w:trPr>
+          <w:trHeight w:val="186"/>
+        </w:trPr>
+        <w:tc>
+          <w:tcPr>
+            <w:tcW w:w="1673" w:type="dxa"/>
+            <w:gridSpan w:val="2"/>
+            <w:tcBorders>
+              <w:left w:val="single" w:sz="4" w:space="0" w:color="000000"/>
+              <w:bottom w:val="single" w:sz="4" w:space="0" w:color="000000"/>
+            </w:tcBorders>
+            <w:shd w:val="clear" w:color="auto" w:fill="auto"/>
+          </w:tcPr>
+          <w:p>
+            <w:pPr>
+              <w:spacing w:before="0" w:after="0"/>
+            </w:pPr>
+            <w:r>
+              <w:t>Số tiền</w:t>
+            </w:r>
+          </w:p>
+        </w:tc>
+        <w:tc>
+          <w:tcPr>
+            <w:tcW w:w="2551" w:type="dxa"/>
+            <w:gridSpan w:val="2"/>
+            <w:tcBorders>
+              <w:left w:val="single" w:sz="4" w:space="0" w:color="000000"/>
+              <w:bottom w:val="single" w:sz="4" w:space="0" w:color="000000"/>
+            </w:tcBorders>
+            <w:shd w:val="clear" w:color="auto" w:fill="auto"/>
+          </w:tcPr>
+          <w:p>
+            <w:pPr>
               <w:spacing w:before="0" w:after="0"/>
               <w:rPr>
                 <w:rFonts w:ascii="Times New Roman" w:hAnsi="Times New Roman"/>
@@ -15936,47 +16044,21 @@
                 <w:szCs w:val="26"/>
               </w:rPr>
             </w:pPr>
-            <w:r>
-              <w:t>Cho người quản trị biết được tên của nhà phân phối thuốc</w:t>
-            </w:r>
-          </w:p>
-        </w:tc>
-      </w:tr>
-      <w:tr>
-        <w:trPr>
-          <w:trHeight w:val="191"/>
-        </w:trPr>
-        <w:tc>
-          <w:tcPr>
-            <w:tcW w:w="1673" w:type="dxa"/>
-            <w:gridSpan w:val="2"/>
+          </w:p>
+        </w:tc>
+        <w:tc>
+          <w:tcPr>
+            <w:tcW w:w="1973" w:type="dxa"/>
             <w:tcBorders>
-              <w:top w:val="single" w:sz="2" w:space="0" w:color="auto"/>
               <w:left w:val="single" w:sz="4" w:space="0" w:color="000000"/>
+              <w:bottom w:val="single" w:sz="4" w:space="0" w:color="000000"/>
             </w:tcBorders>
             <w:shd w:val="clear" w:color="auto" w:fill="auto"/>
           </w:tcPr>
           <w:p>
             <w:pPr>
-              <w:spacing w:before="0" w:after="0"/>
-            </w:pPr>
-            <w:r>
-              <w:t>Địa chỉ nhà phân phối</w:t>
-            </w:r>
-          </w:p>
-        </w:tc>
-        <w:tc>
-          <w:tcPr>
-            <w:tcW w:w="2551" w:type="dxa"/>
-            <w:gridSpan w:val="2"/>
-            <w:tcBorders>
-              <w:top w:val="single" w:sz="2" w:space="0" w:color="auto"/>
-              <w:left w:val="single" w:sz="4" w:space="0" w:color="000000"/>
-            </w:tcBorders>
-            <w:shd w:val="clear" w:color="auto" w:fill="auto"/>
-          </w:tcPr>
-          <w:p>
-            <w:pPr>
+              <w:snapToGrid w:val="0"/>
+              <w:spacing w:before="0" w:after="0"/>
               <w:rPr>
                 <w:rFonts w:ascii="Times New Roman" w:hAnsi="Times New Roman"/>
                 <w:sz w:val="26"/>
@@ -15987,10 +16069,55 @@
         </w:tc>
         <w:tc>
           <w:tcPr>
-            <w:tcW w:w="1973" w:type="dxa"/>
+            <w:tcW w:w="4089" w:type="dxa"/>
+            <w:gridSpan w:val="2"/>
             <w:tcBorders>
-              <w:top w:val="single" w:sz="2" w:space="0" w:color="auto"/>
               <w:left w:val="single" w:sz="4" w:space="0" w:color="000000"/>
+              <w:bottom w:val="single" w:sz="4" w:space="0" w:color="000000"/>
+              <w:right w:val="single" w:sz="4" w:space="0" w:color="000000"/>
+            </w:tcBorders>
+            <w:shd w:val="clear" w:color="auto" w:fill="auto"/>
+          </w:tcPr>
+          <w:p>
+            <w:pPr>
+              <w:spacing w:before="0" w:after="0"/>
+            </w:pPr>
+            <w:r>
+              <w:t>Cho người quản trị biết được giá trị của mỗi hóa đơn xuất hàng</w:t>
+            </w:r>
+          </w:p>
+        </w:tc>
+      </w:tr>
+      <w:tr>
+        <w:trPr>
+          <w:trHeight w:val="186"/>
+        </w:trPr>
+        <w:tc>
+          <w:tcPr>
+            <w:tcW w:w="1673" w:type="dxa"/>
+            <w:gridSpan w:val="2"/>
+            <w:tcBorders>
+              <w:left w:val="single" w:sz="4" w:space="0" w:color="000000"/>
+              <w:bottom w:val="single" w:sz="4" w:space="0" w:color="000000"/>
+            </w:tcBorders>
+            <w:shd w:val="clear" w:color="auto" w:fill="auto"/>
+          </w:tcPr>
+          <w:p>
+            <w:pPr>
+              <w:spacing w:before="0" w:after="0"/>
+            </w:pPr>
+            <w:r>
+              <w:t>Lưu</w:t>
+            </w:r>
+          </w:p>
+        </w:tc>
+        <w:tc>
+          <w:tcPr>
+            <w:tcW w:w="2551" w:type="dxa"/>
+            <w:gridSpan w:val="2"/>
+            <w:tcBorders>
+              <w:left w:val="single" w:sz="4" w:space="0" w:color="000000"/>
+              <w:bottom w:val="single" w:sz="4" w:space="0" w:color="000000"/>
             </w:tcBorders>
             <w:shd w:val="clear" w:color="auto" w:fill="auto"/>
           </w:tcPr>
@@ -16007,12 +16134,10 @@
         </w:tc>
         <w:tc>
           <w:tcPr>
-            <w:tcW w:w="4089" w:type="dxa"/>
-            <w:gridSpan w:val="2"/>
+            <w:tcW w:w="1973" w:type="dxa"/>
             <w:tcBorders>
-              <w:top w:val="single" w:sz="2" w:space="0" w:color="auto"/>
               <w:left w:val="single" w:sz="4" w:space="0" w:color="000000"/>
-              <w:right w:val="single" w:sz="4" w:space="0" w:color="000000"/>
+              <w:bottom w:val="single" w:sz="4" w:space="0" w:color="000000"/>
             </w:tcBorders>
             <w:shd w:val="clear" w:color="auto" w:fill="auto"/>
           </w:tcPr>
@@ -16020,48 +16145,6 @@
             <w:pPr>
               <w:snapToGrid w:val="0"/>
               <w:spacing w:before="0" w:after="0"/>
-            </w:pPr>
-            <w:r>
-              <w:t>Cho người quản trị biết được địa chỉ của nhà phân phối thuốc</w:t>
-            </w:r>
-          </w:p>
-        </w:tc>
-      </w:tr>
-      <w:tr>
-        <w:trPr>
-          <w:trHeight w:val="191"/>
-        </w:trPr>
-        <w:tc>
-          <w:tcPr>
-            <w:tcW w:w="1673" w:type="dxa"/>
-            <w:gridSpan w:val="2"/>
-            <w:tcBorders>
-              <w:top w:val="single" w:sz="2" w:space="0" w:color="auto"/>
-              <w:left w:val="single" w:sz="4" w:space="0" w:color="000000"/>
-            </w:tcBorders>
-            <w:shd w:val="clear" w:color="auto" w:fill="auto"/>
-          </w:tcPr>
-          <w:p>
-            <w:pPr>
-              <w:spacing w:before="0" w:after="0"/>
-            </w:pPr>
-            <w:r>
-              <w:t>Tình trạng</w:t>
-            </w:r>
-          </w:p>
-        </w:tc>
-        <w:tc>
-          <w:tcPr>
-            <w:tcW w:w="2551" w:type="dxa"/>
-            <w:gridSpan w:val="2"/>
-            <w:tcBorders>
-              <w:top w:val="single" w:sz="2" w:space="0" w:color="auto"/>
-              <w:left w:val="single" w:sz="4" w:space="0" w:color="000000"/>
-            </w:tcBorders>
-            <w:shd w:val="clear" w:color="auto" w:fill="auto"/>
-          </w:tcPr>
-          <w:p>
-            <w:pPr>
               <w:rPr>
                 <w:rFonts w:ascii="Times New Roman" w:hAnsi="Times New Roman"/>
                 <w:sz w:val="26"/>
@@ -16072,10 +16155,55 @@
         </w:tc>
         <w:tc>
           <w:tcPr>
-            <w:tcW w:w="1973" w:type="dxa"/>
+            <w:tcW w:w="4089" w:type="dxa"/>
+            <w:gridSpan w:val="2"/>
             <w:tcBorders>
-              <w:top w:val="single" w:sz="2" w:space="0" w:color="auto"/>
               <w:left w:val="single" w:sz="4" w:space="0" w:color="000000"/>
+              <w:bottom w:val="single" w:sz="4" w:space="0" w:color="000000"/>
+              <w:right w:val="single" w:sz="4" w:space="0" w:color="000000"/>
+            </w:tcBorders>
+            <w:shd w:val="clear" w:color="auto" w:fill="auto"/>
+          </w:tcPr>
+          <w:p>
+            <w:pPr>
+              <w:spacing w:before="0" w:after="0"/>
+            </w:pPr>
+            <w:r>
+              <w:t>Lưu thông tin hóa đơn</w:t>
+            </w:r>
+          </w:p>
+        </w:tc>
+      </w:tr>
+      <w:tr>
+        <w:trPr>
+          <w:trHeight w:val="186"/>
+        </w:trPr>
+        <w:tc>
+          <w:tcPr>
+            <w:tcW w:w="1673" w:type="dxa"/>
+            <w:gridSpan w:val="2"/>
+            <w:tcBorders>
+              <w:left w:val="single" w:sz="4" w:space="0" w:color="000000"/>
+              <w:bottom w:val="single" w:sz="4" w:space="0" w:color="000000"/>
+            </w:tcBorders>
+            <w:shd w:val="clear" w:color="auto" w:fill="auto"/>
+          </w:tcPr>
+          <w:p>
+            <w:pPr>
+              <w:spacing w:before="0" w:after="0"/>
+            </w:pPr>
+            <w:r>
+              <w:t>Hủy</w:t>
+            </w:r>
+          </w:p>
+        </w:tc>
+        <w:tc>
+          <w:tcPr>
+            <w:tcW w:w="2551" w:type="dxa"/>
+            <w:gridSpan w:val="2"/>
+            <w:tcBorders>
+              <w:left w:val="single" w:sz="4" w:space="0" w:color="000000"/>
+              <w:bottom w:val="single" w:sz="4" w:space="0" w:color="000000"/>
             </w:tcBorders>
             <w:shd w:val="clear" w:color="auto" w:fill="auto"/>
           </w:tcPr>
@@ -16092,12 +16220,10 @@
         </w:tc>
         <w:tc>
           <w:tcPr>
-            <w:tcW w:w="4089" w:type="dxa"/>
-            <w:gridSpan w:val="2"/>
+            <w:tcW w:w="1973" w:type="dxa"/>
             <w:tcBorders>
-              <w:top w:val="single" w:sz="2" w:space="0" w:color="auto"/>
               <w:left w:val="single" w:sz="4" w:space="0" w:color="000000"/>
-              <w:right w:val="single" w:sz="4" w:space="0" w:color="000000"/>
+              <w:bottom w:val="single" w:sz="4" w:space="0" w:color="000000"/>
             </w:tcBorders>
             <w:shd w:val="clear" w:color="auto" w:fill="auto"/>
           </w:tcPr>
@@ -16105,230 +16231,29 @@
             <w:pPr>
               <w:snapToGrid w:val="0"/>
               <w:spacing w:before="0" w:after="0"/>
-            </w:pPr>
-            <w:r>
-              <w:t>Tình trạng của hóa đơn</w:t>
-            </w:r>
-          </w:p>
-        </w:tc>
-      </w:tr>
-      <w:tr>
-        <w:tblPrEx>
-          <w:tblBorders>
-            <w:top w:val="single" w:sz="2" w:space="0" w:color="auto"/>
-            <w:left w:val="single" w:sz="2" w:space="0" w:color="auto"/>
-            <w:bottom w:val="single" w:sz="2" w:space="0" w:color="auto"/>
-            <w:right w:val="single" w:sz="2" w:space="0" w:color="auto"/>
-            <w:insideH w:val="single" w:sz="2" w:space="0" w:color="auto"/>
-            <w:insideV w:val="single" w:sz="2" w:space="0" w:color="auto"/>
-          </w:tblBorders>
-        </w:tblPrEx>
-        <w:trPr>
-          <w:trHeight w:val="761"/>
-        </w:trPr>
-        <w:tc>
-          <w:tcPr>
-            <w:tcW w:w="1673" w:type="dxa"/>
-            <w:gridSpan w:val="2"/>
-          </w:tcPr>
-          <w:p>
-            <w:pPr>
               <w:rPr>
                 <w:rFonts w:ascii="Times New Roman" w:hAnsi="Times New Roman"/>
                 <w:sz w:val="26"/>
                 <w:szCs w:val="26"/>
               </w:rPr>
             </w:pPr>
-            <w:r>
-              <w:t>Số tiền</w:t>
-            </w:r>
-          </w:p>
-        </w:tc>
-        <w:tc>
-          <w:tcPr>
-            <w:tcW w:w="2551" w:type="dxa"/>
-            <w:gridSpan w:val="2"/>
-          </w:tcPr>
-          <w:p>
-            <w:pPr>
-              <w:rPr>
-                <w:rFonts w:ascii="Times New Roman" w:hAnsi="Times New Roman"/>
-                <w:sz w:val="26"/>
-                <w:szCs w:val="26"/>
-              </w:rPr>
-            </w:pPr>
-          </w:p>
-        </w:tc>
-        <w:tc>
-          <w:tcPr>
-            <w:tcW w:w="1973" w:type="dxa"/>
-          </w:tcPr>
-          <w:p>
-            <w:pPr>
-              <w:pStyle w:val="ListParagraph1"/>
-              <w:ind w:left="833"/>
-              <w:rPr>
-                <w:rFonts w:ascii="Times New Roman" w:hAnsi="Times New Roman"/>
-                <w:sz w:val="26"/>
-                <w:szCs w:val="26"/>
-              </w:rPr>
-            </w:pPr>
           </w:p>
         </w:tc>
         <w:tc>
           <w:tcPr>
             <w:tcW w:w="4089" w:type="dxa"/>
             <w:gridSpan w:val="2"/>
-          </w:tcPr>
-          <w:p>
-            <w:pPr>
-              <w:rPr>
-                <w:rFonts w:ascii="Times New Roman" w:hAnsi="Times New Roman"/>
-                <w:sz w:val="26"/>
-                <w:szCs w:val="26"/>
-              </w:rPr>
-            </w:pPr>
-            <w:r>
-              <w:t xml:space="preserve">Cho người quản trị biết được giá trị của </w:t>
-            </w:r>
-            <w:r>
-              <w:lastRenderedPageBreak/>
-              <w:t>mỗi hóa đơn xuất hàng</w:t>
-            </w:r>
-          </w:p>
-        </w:tc>
-      </w:tr>
-      <w:tr>
-        <w:tblPrEx>
-          <w:tblBorders>
-            <w:top w:val="single" w:sz="2" w:space="0" w:color="auto"/>
-            <w:left w:val="single" w:sz="2" w:space="0" w:color="auto"/>
-            <w:bottom w:val="single" w:sz="2" w:space="0" w:color="auto"/>
-            <w:right w:val="single" w:sz="2" w:space="0" w:color="auto"/>
-            <w:insideH w:val="single" w:sz="2" w:space="0" w:color="auto"/>
-            <w:insideV w:val="single" w:sz="2" w:space="0" w:color="auto"/>
-          </w:tblBorders>
-        </w:tblPrEx>
-        <w:trPr>
-          <w:trHeight w:val="761"/>
-        </w:trPr>
-        <w:tc>
-          <w:tcPr>
-            <w:tcW w:w="1673" w:type="dxa"/>
-            <w:gridSpan w:val="2"/>
-          </w:tcPr>
-          <w:p>
-            <w:r>
-              <w:lastRenderedPageBreak/>
-              <w:t>Lưu</w:t>
-            </w:r>
-          </w:p>
-        </w:tc>
-        <w:tc>
-          <w:tcPr>
-            <w:tcW w:w="2551" w:type="dxa"/>
-            <w:gridSpan w:val="2"/>
-          </w:tcPr>
-          <w:p>
-            <w:pPr>
-              <w:rPr>
-                <w:rFonts w:ascii="Times New Roman" w:hAnsi="Times New Roman"/>
-                <w:sz w:val="26"/>
-                <w:szCs w:val="26"/>
-              </w:rPr>
-            </w:pPr>
-          </w:p>
-        </w:tc>
-        <w:tc>
-          <w:tcPr>
-            <w:tcW w:w="1973" w:type="dxa"/>
-          </w:tcPr>
-          <w:p>
-            <w:pPr>
-              <w:pStyle w:val="ListParagraph1"/>
-              <w:ind w:left="833"/>
-              <w:rPr>
-                <w:rFonts w:ascii="Times New Roman" w:hAnsi="Times New Roman"/>
-                <w:sz w:val="26"/>
-                <w:szCs w:val="26"/>
-              </w:rPr>
-            </w:pPr>
-          </w:p>
-        </w:tc>
-        <w:tc>
-          <w:tcPr>
-            <w:tcW w:w="4089" w:type="dxa"/>
-            <w:gridSpan w:val="2"/>
-          </w:tcPr>
-          <w:p>
-            <w:r>
-              <w:t>Lưu thông tin hóa đơn</w:t>
-            </w:r>
-          </w:p>
-        </w:tc>
-      </w:tr>
-      <w:tr>
-        <w:tblPrEx>
-          <w:tblBorders>
-            <w:top w:val="single" w:sz="2" w:space="0" w:color="auto"/>
-            <w:left w:val="single" w:sz="2" w:space="0" w:color="auto"/>
-            <w:bottom w:val="single" w:sz="2" w:space="0" w:color="auto"/>
-            <w:right w:val="single" w:sz="2" w:space="0" w:color="auto"/>
-            <w:insideH w:val="single" w:sz="2" w:space="0" w:color="auto"/>
-            <w:insideV w:val="single" w:sz="2" w:space="0" w:color="auto"/>
-          </w:tblBorders>
-        </w:tblPrEx>
-        <w:trPr>
-          <w:trHeight w:val="761"/>
-        </w:trPr>
-        <w:tc>
-          <w:tcPr>
-            <w:tcW w:w="1673" w:type="dxa"/>
-            <w:gridSpan w:val="2"/>
-          </w:tcPr>
-          <w:p>
-            <w:r>
-              <w:t>Hủy</w:t>
-            </w:r>
-          </w:p>
-        </w:tc>
-        <w:tc>
-          <w:tcPr>
-            <w:tcW w:w="2551" w:type="dxa"/>
-            <w:gridSpan w:val="2"/>
-          </w:tcPr>
-          <w:p>
-            <w:pPr>
-              <w:rPr>
-                <w:rFonts w:ascii="Times New Roman" w:hAnsi="Times New Roman"/>
-                <w:sz w:val="26"/>
-                <w:szCs w:val="26"/>
-              </w:rPr>
-            </w:pPr>
-          </w:p>
-        </w:tc>
-        <w:tc>
-          <w:tcPr>
-            <w:tcW w:w="1973" w:type="dxa"/>
-          </w:tcPr>
-          <w:p>
-            <w:pPr>
-              <w:pStyle w:val="ListParagraph1"/>
-              <w:ind w:left="833"/>
-              <w:rPr>
-                <w:rFonts w:ascii="Times New Roman" w:hAnsi="Times New Roman"/>
-                <w:sz w:val="26"/>
-                <w:szCs w:val="26"/>
-              </w:rPr>
-            </w:pPr>
-          </w:p>
-        </w:tc>
-        <w:tc>
-          <w:tcPr>
-            <w:tcW w:w="4089" w:type="dxa"/>
-            <w:gridSpan w:val="2"/>
-          </w:tcPr>
-          <w:p>
+            <w:tcBorders>
+              <w:left w:val="single" w:sz="4" w:space="0" w:color="000000"/>
+              <w:bottom w:val="single" w:sz="4" w:space="0" w:color="000000"/>
+              <w:right w:val="single" w:sz="4" w:space="0" w:color="000000"/>
+            </w:tcBorders>
+            <w:shd w:val="clear" w:color="auto" w:fill="auto"/>
+          </w:tcPr>
+          <w:p>
+            <w:pPr>
+              <w:spacing w:before="0" w:after="0"/>
+            </w:pPr>
             <w:r>
               <w:t>Đóng form, hủy bỏ thao tác.</w:t>
             </w:r>
@@ -16669,7 +16594,11 @@
               </w:rPr>
             </w:pPr>
             <w:r>
-              <w:t>-Hiện ra form thông báo: “Nhập đúng định dạng số tiền”</w:t>
+              <w:t xml:space="preserve">-Hiện ra form thông báo: “Nhập đúng </w:t>
+            </w:r>
+            <w:r>
+              <w:lastRenderedPageBreak/>
+              <w:t>định dạng số tiền”</w:t>
             </w:r>
           </w:p>
         </w:tc>
@@ -16690,6 +16619,7 @@
               <w:spacing w:before="0" w:after="0"/>
             </w:pPr>
             <w:r>
+              <w:lastRenderedPageBreak/>
               <w:t>Hủy</w:t>
             </w:r>
           </w:p>
@@ -16810,7 +16740,6 @@
           <w:noProof/>
           <w:lang w:val="en-US" w:eastAsia="en-US"/>
         </w:rPr>
-        <w:lastRenderedPageBreak/>
         <w:drawing>
           <wp:inline distT="0" distB="0" distL="0" distR="0" wp14:anchorId="68C8B61A" wp14:editId="2B22C3B1">
             <wp:extent cx="4790476" cy="1952381"/>
@@ -19547,7 +19476,7 @@
       </w:tr>
       <w:tr>
         <w:trPr>
-          <w:trHeight w:val="516"/>
+          <w:trHeight w:val="186"/>
         </w:trPr>
         <w:tc>
           <w:tcPr>
@@ -19555,7 +19484,26 @@
             <w:gridSpan w:val="2"/>
             <w:tcBorders>
               <w:left w:val="single" w:sz="4" w:space="0" w:color="000000"/>
-              <w:bottom w:val="single" w:sz="2" w:space="0" w:color="auto"/>
+              <w:bottom w:val="single" w:sz="4" w:space="0" w:color="000000"/>
+            </w:tcBorders>
+            <w:shd w:val="clear" w:color="auto" w:fill="auto"/>
+          </w:tcPr>
+          <w:p>
+            <w:pPr>
+              <w:spacing w:before="0" w:after="0"/>
+            </w:pPr>
+            <w:r>
+              <w:t>Tình trạng thuốc</w:t>
+            </w:r>
+          </w:p>
+        </w:tc>
+        <w:tc>
+          <w:tcPr>
+            <w:tcW w:w="2551" w:type="dxa"/>
+            <w:gridSpan w:val="2"/>
+            <w:tcBorders>
+              <w:left w:val="single" w:sz="4" w:space="0" w:color="000000"/>
+              <w:bottom w:val="single" w:sz="4" w:space="0" w:color="000000"/>
             </w:tcBorders>
             <w:shd w:val="clear" w:color="auto" w:fill="auto"/>
           </w:tcPr>
@@ -19568,23 +19516,20 @@
                 <w:szCs w:val="26"/>
               </w:rPr>
             </w:pPr>
-            <w:r>
-              <w:t>Tình trạng thuốc</w:t>
-            </w:r>
-          </w:p>
-        </w:tc>
-        <w:tc>
-          <w:tcPr>
-            <w:tcW w:w="2551" w:type="dxa"/>
-            <w:gridSpan w:val="2"/>
+          </w:p>
+        </w:tc>
+        <w:tc>
+          <w:tcPr>
+            <w:tcW w:w="1973" w:type="dxa"/>
             <w:tcBorders>
               <w:left w:val="single" w:sz="4" w:space="0" w:color="000000"/>
-              <w:bottom w:val="single" w:sz="2" w:space="0" w:color="auto"/>
+              <w:bottom w:val="single" w:sz="4" w:space="0" w:color="000000"/>
             </w:tcBorders>
             <w:shd w:val="clear" w:color="auto" w:fill="auto"/>
           </w:tcPr>
           <w:p>
             <w:pPr>
+              <w:spacing w:before="0" w:after="0"/>
               <w:rPr>
                 <w:rFonts w:ascii="Times New Roman" w:hAnsi="Times New Roman"/>
                 <w:sz w:val="26"/>
@@ -19595,50 +19540,26 @@
         </w:tc>
         <w:tc>
           <w:tcPr>
-            <w:tcW w:w="1973" w:type="dxa"/>
+            <w:tcW w:w="4089" w:type="dxa"/>
+            <w:gridSpan w:val="2"/>
             <w:tcBorders>
               <w:left w:val="single" w:sz="4" w:space="0" w:color="000000"/>
-              <w:bottom w:val="single" w:sz="2" w:space="0" w:color="auto"/>
-            </w:tcBorders>
-            <w:shd w:val="clear" w:color="auto" w:fill="auto"/>
-          </w:tcPr>
-          <w:p>
-            <w:pPr>
-              <w:spacing w:before="0" w:after="0"/>
-              <w:rPr>
-                <w:rFonts w:ascii="Times New Roman" w:hAnsi="Times New Roman"/>
-                <w:sz w:val="26"/>
-                <w:szCs w:val="26"/>
-              </w:rPr>
-            </w:pPr>
-          </w:p>
-        </w:tc>
-        <w:tc>
-          <w:tcPr>
-            <w:tcW w:w="4089" w:type="dxa"/>
-            <w:gridSpan w:val="2"/>
-            <w:tcBorders>
-              <w:left w:val="single" w:sz="4" w:space="0" w:color="000000"/>
-              <w:bottom w:val="single" w:sz="2" w:space="0" w:color="auto"/>
+              <w:bottom w:val="single" w:sz="4" w:space="0" w:color="000000"/>
               <w:right w:val="single" w:sz="4" w:space="0" w:color="000000"/>
             </w:tcBorders>
             <w:shd w:val="clear" w:color="auto" w:fill="auto"/>
           </w:tcPr>
           <w:p>
             <w:pPr>
-              <w:snapToGrid w:val="0"/>
-              <w:spacing w:before="0" w:after="0"/>
-              <w:rPr>
-                <w:rFonts w:ascii="Times New Roman" w:hAnsi="Times New Roman"/>
-                <w:sz w:val="26"/>
-                <w:szCs w:val="26"/>
-              </w:rPr>
+              <w:spacing w:before="0" w:after="0"/>
             </w:pPr>
             <w:r>
               <w:t>Cho người quản trị biết được tình trạng của thuốc còn tồn kho</w:t>
             </w:r>
           </w:p>
         </w:tc>
+        <w:bookmarkStart w:id="31" w:name="_GoBack"/>
+        <w:bookmarkEnd w:id="31"/>
       </w:tr>
       <w:tr>
         <w:trPr>
@@ -19670,6 +19591,7 @@
                 <w:sz w:val="26"/>
                 <w:szCs w:val="26"/>
               </w:rPr>
+              <w:lastRenderedPageBreak/>
               <w:t>Screen Actions</w:t>
             </w:r>
           </w:p>
@@ -19902,7 +19824,6 @@
               <w:rPr>
                 <w:rFonts w:cs="Tahoma"/>
               </w:rPr>
-              <w:lastRenderedPageBreak/>
               <w:t>nhậ</w:t>
             </w:r>
             <w:r>
@@ -19956,21 +19877,13 @@
               <w:rPr>
                 <w:rFonts w:cs="Tahoma"/>
               </w:rPr>
-              <w:lastRenderedPageBreak/>
               <w:t xml:space="preserve">Form thêm thuốc xuất ra </w:t>
             </w:r>
             <w:r>
               <w:rPr>
                 <w:rFonts w:cs="Tahoma"/>
               </w:rPr>
-              <w:t xml:space="preserve">xuất hiện, </w:t>
-            </w:r>
-            <w:r>
-              <w:rPr>
-                <w:rFonts w:cs="Tahoma"/>
-              </w:rPr>
-              <w:lastRenderedPageBreak/>
-              <w:t>quả</w:t>
+              <w:t>xuất hiện, quả</w:t>
             </w:r>
             <w:r>
               <w:rPr>
@@ -20024,7 +19937,6 @@
               </w:rPr>
             </w:pPr>
             <w:r>
-              <w:lastRenderedPageBreak/>
               <w:t>Sửa</w:t>
             </w:r>
           </w:p>
@@ -20789,6 +20701,7 @@
               <w:spacing w:before="0" w:after="0"/>
             </w:pPr>
             <w:r>
+              <w:lastRenderedPageBreak/>
               <w:t>Mã hóa đơn nhập</w:t>
             </w:r>
           </w:p>
@@ -20945,7 +20858,6 @@
               <w:spacing w:before="0" w:after="0"/>
             </w:pPr>
             <w:r>
-              <w:lastRenderedPageBreak/>
               <w:t>Mã loại thuốc</w:t>
             </w:r>
           </w:p>
@@ -38012,7 +37924,6 @@
           <w:i w:val="0"/>
         </w:rPr>
       </w:pPr>
-      <w:proofErr w:type="gramStart"/>
       <w:r>
         <w:rPr>
           <w:i w:val="0"/>
@@ -38031,7 +37942,6 @@
         </w:rPr>
         <w:t>:</w:t>
       </w:r>
-      <w:proofErr w:type="gramEnd"/>
       <w:r>
         <w:rPr>
           <w:i w:val="0"/>
@@ -38729,7 +38639,6 @@
           <w:i w:val="0"/>
         </w:rPr>
       </w:pPr>
-      <w:proofErr w:type="gramStart"/>
       <w:r>
         <w:rPr>
           <w:i w:val="0"/>
@@ -38741,14 +38650,7 @@
         <w:rPr>
           <w:i w:val="0"/>
         </w:rPr>
-        <w:t>:</w:t>
-      </w:r>
-      <w:proofErr w:type="gramEnd"/>
-      <w:r>
-        <w:rPr>
-          <w:i w:val="0"/>
-        </w:rPr>
-        <w:t xml:space="preserve"> Thống kê thuốc bán ra nhiều nhất/ ít nhất tính theo mốc thời gian</w:t>
+        <w:t>: Thống kê thuốc bán ra nhiều nhất/ ít nhất tính theo mốc thời gian</w:t>
       </w:r>
     </w:p>
     <w:p>
@@ -39442,7 +39344,6 @@
           <w:i w:val="0"/>
         </w:rPr>
       </w:pPr>
-      <w:proofErr w:type="gramStart"/>
       <w:r>
         <w:rPr>
           <w:i w:val="0"/>
@@ -39454,14 +39355,7 @@
         <w:rPr>
           <w:i w:val="0"/>
         </w:rPr>
-        <w:t>:</w:t>
-      </w:r>
-      <w:proofErr w:type="gramEnd"/>
-      <w:r>
-        <w:rPr>
-          <w:i w:val="0"/>
-        </w:rPr>
-        <w:t xml:space="preserve"> Thống kê lượng thuốc tồn kho</w:t>
+        <w:t>: Thống kê lượng thuốc tồn kho</w:t>
       </w:r>
     </w:p>
     <w:p>
@@ -40149,16 +40043,8 @@
         <w:pStyle w:val="Heading2"/>
       </w:pPr>
       <w:r>
-        <w:t xml:space="preserve">Help, </w:t>
+        <w:t>Help, About :</w:t>
       </w:r>
-      <w:proofErr w:type="gramStart"/>
-      <w:r>
-        <w:t xml:space="preserve">About </w:t>
-      </w:r>
-      <w:r>
-        <w:t>:</w:t>
-      </w:r>
-      <w:proofErr w:type="gramEnd"/>
     </w:p>
     <w:p>
       <w:pPr>
@@ -40194,7 +40080,6 @@
           <w:i w:val="0"/>
         </w:rPr>
       </w:pPr>
-      <w:proofErr w:type="gramStart"/>
       <w:r>
         <w:rPr>
           <w:i w:val="0"/>
@@ -40220,18 +40105,11 @@
         </w:rPr>
         <w:t>:</w:t>
       </w:r>
-      <w:proofErr w:type="gramEnd"/>
       <w:r>
         <w:rPr>
           <w:i w:val="0"/>
         </w:rPr>
-        <w:t xml:space="preserve"> </w:t>
-      </w:r>
-      <w:r>
-        <w:rPr>
-          <w:i w:val="0"/>
-        </w:rPr>
-        <w:t>Help</w:t>
+        <w:t xml:space="preserve"> Help</w:t>
       </w:r>
     </w:p>
     <w:p>
@@ -40946,16 +40824,8 @@
         <w:rPr>
           <w:i w:val="0"/>
         </w:rPr>
-        <w:t xml:space="preserve"> </w:t>
+        <w:t xml:space="preserve"> About</w:t>
       </w:r>
-      <w:r>
-        <w:rPr>
-          <w:i w:val="0"/>
-        </w:rPr>
-        <w:t>About</w:t>
-      </w:r>
-      <w:bookmarkStart w:id="31" w:name="_GoBack"/>
-      <w:bookmarkEnd w:id="31"/>
     </w:p>
     <w:p>
       <w:r>
@@ -43194,19 +43064,11 @@
                 <w:rFonts w:cs="Arial"/>
               </w:rPr>
             </w:pPr>
-            <w:proofErr w:type="gramStart"/>
             <w:r>
               <w:rPr>
                 <w:rFonts w:cs="Arial"/>
               </w:rPr>
-              <w:t>nằm</w:t>
-            </w:r>
-            <w:proofErr w:type="gramEnd"/>
-            <w:r>
-              <w:rPr>
-                <w:rFonts w:cs="Arial"/>
-              </w:rPr>
-              <w:t xml:space="preserve"> bên trái hoặc phải củ</w:t>
+              <w:t>nằm bên trái hoặc phải củ</w:t>
             </w:r>
             <w:r>
               <w:rPr>
@@ -43360,7 +43222,7 @@
       <w:rPr>
         <w:noProof/>
       </w:rPr>
-      <w:t>15/10/2016</w:t>
+      <w:t>16/10/2016</w:t>
     </w:r>
     <w:r>
       <w:fldChar w:fldCharType="end"/>
@@ -43411,7 +43273,7 @@
       <w:rPr>
         <w:noProof/>
       </w:rPr>
-      <w:t>48</w:t>
+      <w:t>46</w:t>
     </w:r>
     <w:r>
       <w:fldChar w:fldCharType="end"/>
@@ -43455,7 +43317,7 @@
       <w:rPr>
         <w:noProof/>
       </w:rPr>
-      <w:t>15/10/2016</w:t>
+      <w:t>16/10/2016</w:t>
     </w:r>
     <w:r>
       <w:fldChar w:fldCharType="end"/>
@@ -43485,7 +43347,7 @@
       <w:rPr>
         <w:noProof/>
       </w:rPr>
-      <w:t>46</w:t>
+      <w:t>45</w:t>
     </w:r>
     <w:r>
       <w:fldChar w:fldCharType="end"/>
@@ -43506,7 +43368,7 @@
       <w:rPr>
         <w:noProof/>
       </w:rPr>
-      <w:t>48</w:t>
+      <w:t>45</w:t>
     </w:r>
     <w:r>
       <w:fldChar w:fldCharType="end"/>
@@ -48751,7 +48613,7 @@
 </file>
 
 <file path=customXml/itemProps1.xml><?xml version="1.0" encoding="utf-8"?>
-<ds:datastoreItem xmlns:ds="http://schemas.openxmlformats.org/officeDocument/2006/customXml" ds:itemID="{B455C94C-57D1-4551-8723-C1026D35460C}">
+<ds:datastoreItem xmlns:ds="http://schemas.openxmlformats.org/officeDocument/2006/customXml" ds:itemID="{968FC7CB-F210-4884-8E36-621466491014}">
   <ds:schemaRefs>
     <ds:schemaRef ds:uri="http://schemas.openxmlformats.org/officeDocument/2006/bibliography"/>
   </ds:schemaRefs>

</xml_diff>

<commit_message>
Action của báo cáo thống kê
Làm thêm Action của phần báo cáo thống kê
</commit_message>
<xml_diff>
--- a/SE04_SRS_v2.0.docx
+++ b/SE04_SRS_v2.0.docx
@@ -1,6 +1,6 @@
 
 <file path=word/document.xml><?xml version="1.0" encoding="utf-8"?>
-<w:document xmlns:wpc="http://schemas.microsoft.com/office/word/2010/wordprocessingCanvas" xmlns:mc="http://schemas.openxmlformats.org/markup-compatibility/2006" xmlns:o="urn:schemas-microsoft-com:office:office" xmlns:r="http://schemas.openxmlformats.org/officeDocument/2006/relationships" xmlns:m="http://schemas.openxmlformats.org/officeDocument/2006/math" xmlns:v="urn:schemas-microsoft-com:vml" xmlns:wp14="http://schemas.microsoft.com/office/word/2010/wordprocessingDrawing" xmlns:wp="http://schemas.openxmlformats.org/drawingml/2006/wordprocessingDrawing" xmlns:w10="urn:schemas-microsoft-com:office:word" xmlns:w="http://schemas.openxmlformats.org/wordprocessingml/2006/main" xmlns:w14="http://schemas.microsoft.com/office/word/2010/wordml" xmlns:w15="http://schemas.microsoft.com/office/word/2012/wordml" xmlns:wpg="http://schemas.microsoft.com/office/word/2010/wordprocessingGroup" xmlns:wpi="http://schemas.microsoft.com/office/word/2010/wordprocessingInk" xmlns:wne="http://schemas.microsoft.com/office/word/2006/wordml" xmlns:wps="http://schemas.microsoft.com/office/word/2010/wordprocessingShape" mc:Ignorable="w14 w15 wp14">
+<w:document xmlns:ve="http://schemas.openxmlformats.org/markup-compatibility/2006" xmlns:o="urn:schemas-microsoft-com:office:office" xmlns:r="http://schemas.openxmlformats.org/officeDocument/2006/relationships" xmlns:m="http://schemas.openxmlformats.org/officeDocument/2006/math" xmlns:v="urn:schemas-microsoft-com:vml" xmlns:wp="http://schemas.openxmlformats.org/drawingml/2006/wordprocessingDrawing" xmlns:w10="urn:schemas-microsoft-com:office:word" xmlns:w="http://schemas.openxmlformats.org/wordprocessingml/2006/main" xmlns:wne="http://schemas.microsoft.com/office/word/2006/wordml">
   <w:body>
     <w:p>
       <w:pPr>
@@ -296,19 +296,7 @@
         <w:rPr>
           <w:rFonts w:cs="Tahoma"/>
         </w:rPr>
-        <w:t>Sep</w:t>
-      </w:r>
-      <w:r>
-        <w:rPr>
-          <w:rFonts w:cs="Tahoma"/>
-        </w:rPr>
-        <w:t xml:space="preserve"> </w:t>
-      </w:r>
-      <w:r>
-        <w:rPr>
-          <w:rFonts w:cs="Tahoma"/>
-        </w:rPr>
-        <w:t>2016</w:t>
+        <w:t>Sep2016</w:t>
       </w:r>
     </w:p>
     <w:p>
@@ -4811,7 +4799,7 @@
           <w:insideH w:val="single" w:sz="4" w:space="0" w:color="auto"/>
           <w:insideV w:val="single" w:sz="4" w:space="0" w:color="auto"/>
         </w:tblBorders>
-        <w:tblLook w:val="01E0" w:firstRow="1" w:lastRow="1" w:firstColumn="1" w:lastColumn="1" w:noHBand="0" w:noVBand="0"/>
+        <w:tblLook w:val="01E0"/>
       </w:tblPr>
       <w:tblGrid>
         <w:gridCol w:w="1243"/>
@@ -5088,7 +5076,7 @@
           <w:insideH w:val="single" w:sz="4" w:space="0" w:color="auto"/>
           <w:insideV w:val="single" w:sz="4" w:space="0" w:color="auto"/>
         </w:tblBorders>
-        <w:tblLook w:val="01E0" w:firstRow="1" w:lastRow="1" w:firstColumn="1" w:lastColumn="1" w:noHBand="0" w:noVBand="0"/>
+        <w:tblLook w:val="01E0"/>
       </w:tblPr>
       <w:tblGrid>
         <w:gridCol w:w="4608"/>
@@ -5435,7 +5423,7 @@
           <w:insideH w:val="single" w:sz="4" w:space="0" w:color="auto"/>
           <w:insideV w:val="single" w:sz="4" w:space="0" w:color="auto"/>
         </w:tblBorders>
-        <w:tblLook w:val="01E0" w:firstRow="1" w:lastRow="1" w:firstColumn="1" w:lastColumn="1" w:noHBand="0" w:noVBand="0"/>
+        <w:tblLook w:val="01E0"/>
       </w:tblPr>
       <w:tblGrid>
         <w:gridCol w:w="4608"/>
@@ -5797,9 +5785,6 @@
       <w:bookmarkEnd w:id="12"/>
       <w:bookmarkEnd w:id="13"/>
       <w:bookmarkEnd w:id="14"/>
-      <w:r>
-        <w:t xml:space="preserve"> </w:t>
-      </w:r>
     </w:p>
     <w:p>
       <w:pPr>
@@ -5858,43 +5843,7 @@
           <w:szCs w:val="20"/>
           <w:lang w:val="en-US" w:eastAsia="en-US"/>
         </w:rPr>
-        <w:t>,</w:t>
-      </w:r>
-      <w:r>
-        <w:rPr>
-          <w:rFonts w:cs="Tahoma"/>
-          <w:color w:val="1A1A1A"/>
-          <w:szCs w:val="20"/>
-          <w:lang w:val="en-US" w:eastAsia="en-US"/>
-        </w:rPr>
-        <w:t xml:space="preserve"> </w:t>
-      </w:r>
-      <w:r>
-        <w:rPr>
-          <w:rFonts w:cs="Tahoma"/>
-          <w:color w:val="1A1A1A"/>
-          <w:szCs w:val="20"/>
-          <w:lang w:val="en-US" w:eastAsia="en-US"/>
-        </w:rPr>
-        <w:t>công việc quản lý diễn ra trên giấy tờ,</w:t>
-      </w:r>
-      <w:r>
-        <w:rPr>
-          <w:rFonts w:cs="Tahoma"/>
-          <w:color w:val="1A1A1A"/>
-          <w:szCs w:val="20"/>
-          <w:lang w:val="en-US" w:eastAsia="en-US"/>
-        </w:rPr>
-        <w:t xml:space="preserve"> </w:t>
-      </w:r>
-      <w:r>
-        <w:rPr>
-          <w:rFonts w:cs="Tahoma"/>
-          <w:color w:val="1A1A1A"/>
-          <w:szCs w:val="20"/>
-          <w:lang w:val="en-US" w:eastAsia="en-US"/>
-        </w:rPr>
-        <w:t>nhưng khối lượng dữ liệu ngày một lớ</w:t>
+        <w:t>,công việc quản lý diễn ra trên giấy tờ,nhưng khối lượng dữ liệu ngày một lớ</w:t>
       </w:r>
       <w:r>
         <w:rPr>
@@ -5912,43 +5861,7 @@
           <w:szCs w:val="20"/>
           <w:lang w:val="en-US" w:eastAsia="en-US"/>
         </w:rPr>
-        <w:t>,</w:t>
-      </w:r>
-      <w:r>
-        <w:rPr>
-          <w:rFonts w:cs="Tahoma"/>
-          <w:color w:val="1A1A1A"/>
-          <w:szCs w:val="20"/>
-          <w:lang w:val="en-US" w:eastAsia="en-US"/>
-        </w:rPr>
-        <w:t xml:space="preserve"> </w:t>
-      </w:r>
-      <w:r>
-        <w:rPr>
-          <w:rFonts w:cs="Tahoma"/>
-          <w:color w:val="1A1A1A"/>
-          <w:szCs w:val="20"/>
-          <w:lang w:val="en-US" w:eastAsia="en-US"/>
-        </w:rPr>
-        <w:t>phần mềm quản lý cử hàng thuốc tây ra đời nhằm mục đích giải quyết vướng mắc trên,</w:t>
-      </w:r>
-      <w:r>
-        <w:rPr>
-          <w:rFonts w:cs="Tahoma"/>
-          <w:color w:val="1A1A1A"/>
-          <w:szCs w:val="20"/>
-          <w:lang w:val="en-US" w:eastAsia="en-US"/>
-        </w:rPr>
-        <w:t xml:space="preserve"> </w:t>
-      </w:r>
-      <w:r>
-        <w:rPr>
-          <w:rFonts w:cs="Tahoma"/>
-          <w:color w:val="1A1A1A"/>
-          <w:szCs w:val="20"/>
-          <w:lang w:val="en-US" w:eastAsia="en-US"/>
-        </w:rPr>
-        <w:t>giúp công việc quản lý trở nên đơn giả</w:t>
+        <w:t>,phần mềm quản lý cử hàng thuốc tây ra đời nhằm mục đích giải quyết vướng mắc trên,giúp công việc quản lý trở nên đơn giả</w:t>
       </w:r>
       <w:r>
         <w:rPr>
@@ -5966,79 +5879,7 @@
           <w:szCs w:val="20"/>
           <w:lang w:val="en-US" w:eastAsia="en-US"/>
         </w:rPr>
-        <w:t>,</w:t>
-      </w:r>
-      <w:r>
-        <w:rPr>
-          <w:rFonts w:cs="Tahoma"/>
-          <w:color w:val="1A1A1A"/>
-          <w:szCs w:val="20"/>
-          <w:lang w:val="en-US" w:eastAsia="en-US"/>
-        </w:rPr>
-        <w:t xml:space="preserve"> </w:t>
-      </w:r>
-      <w:r>
-        <w:rPr>
-          <w:rFonts w:cs="Tahoma"/>
-          <w:color w:val="1A1A1A"/>
-          <w:szCs w:val="20"/>
-          <w:lang w:val="en-US" w:eastAsia="en-US"/>
-        </w:rPr>
-        <w:t>hiệu quả và chính xác bằng việc tự động hóa quá trình các yếu tố liên quan như thuốc,</w:t>
-      </w:r>
-      <w:r>
-        <w:rPr>
-          <w:rFonts w:cs="Tahoma"/>
-          <w:color w:val="1A1A1A"/>
-          <w:szCs w:val="20"/>
-          <w:lang w:val="en-US" w:eastAsia="en-US"/>
-        </w:rPr>
-        <w:t xml:space="preserve"> </w:t>
-      </w:r>
-      <w:r>
-        <w:rPr>
-          <w:rFonts w:cs="Tahoma"/>
-          <w:color w:val="1A1A1A"/>
-          <w:szCs w:val="20"/>
-          <w:lang w:val="en-US" w:eastAsia="en-US"/>
-        </w:rPr>
-        <w:t>loại thuốc,</w:t>
-      </w:r>
-      <w:r>
-        <w:rPr>
-          <w:rFonts w:cs="Tahoma"/>
-          <w:color w:val="1A1A1A"/>
-          <w:szCs w:val="20"/>
-          <w:lang w:val="en-US" w:eastAsia="en-US"/>
-        </w:rPr>
-        <w:t xml:space="preserve"> </w:t>
-      </w:r>
-      <w:r>
-        <w:rPr>
-          <w:rFonts w:cs="Tahoma"/>
-          <w:color w:val="1A1A1A"/>
-          <w:szCs w:val="20"/>
-          <w:lang w:val="en-US" w:eastAsia="en-US"/>
-        </w:rPr>
-        <w:t>hóa đơn...Project thực hiện việc xây dựng một phần mềm quản lý cơ sở dữ liệu ở mức một cửa hàng nhỏ,</w:t>
-      </w:r>
-      <w:r>
-        <w:rPr>
-          <w:rFonts w:cs="Tahoma"/>
-          <w:color w:val="1A1A1A"/>
-          <w:szCs w:val="20"/>
-          <w:lang w:val="en-US" w:eastAsia="en-US"/>
-        </w:rPr>
-        <w:t xml:space="preserve"> </w:t>
-      </w:r>
-      <w:r>
-        <w:rPr>
-          <w:rFonts w:cs="Tahoma"/>
-          <w:color w:val="1A1A1A"/>
-          <w:szCs w:val="20"/>
-          <w:lang w:val="en-US" w:eastAsia="en-US"/>
-        </w:rPr>
-        <w:t>với số lượng thuốc không quá lớn</w:t>
+        <w:t>,hiệu quả và chính xác bằng việc tự động hóa quá trình các yếu tố liên quan như thuốc,loại thuốc,hóa đơn...Project thực hiện việc xây dựng một phần mềm quản lý cơ sở dữ liệu ở mức một cửa hàng nhỏ,với số lượng thuốc không quá lớn</w:t>
       </w:r>
       <w:r>
         <w:rPr>
@@ -6352,14 +6193,6 @@
         </w:rPr>
         <w:t>.</w:t>
       </w:r>
-      <w:r>
-        <w:rPr>
-          <w:rFonts w:ascii="Tahoma" w:hAnsi="Tahoma" w:cs="Tahoma"/>
-          <w:sz w:val="20"/>
-          <w:szCs w:val="20"/>
-        </w:rPr>
-        <w:t xml:space="preserve">   </w:t>
-      </w:r>
     </w:p>
     <w:p>
       <w:pPr>
@@ -6396,43 +6229,7 @@
         <w:rPr>
           <w:rFonts w:cs="Tahoma"/>
         </w:rPr>
-        <w:t>Diagram bên dưới mô tả tất cả các actors của “Hệ thống quản lý cửa hàng thuốc tây” actor đại diện cho 1 User Role, hiện tại chúng ta có tài khoản “Người quản lý tiệm thuốc”.</w:t>
-      </w:r>
-      <w:r>
-        <w:rPr>
-          <w:rFonts w:cs="Tahoma"/>
-        </w:rPr>
-        <w:t xml:space="preserve"> </w:t>
-      </w:r>
-      <w:r>
-        <w:rPr>
-          <w:rFonts w:cs="Tahoma"/>
-        </w:rPr>
-        <w:t>Tài khoản này có sở hữu những actions trong khi truy cập vào hệ thống,</w:t>
-      </w:r>
-      <w:r>
-        <w:rPr>
-          <w:rFonts w:cs="Tahoma"/>
-        </w:rPr>
-        <w:t xml:space="preserve"> </w:t>
-      </w:r>
-      <w:r>
-        <w:rPr>
-          <w:rFonts w:cs="Tahoma"/>
-        </w:rPr>
-        <w:t>dựa trên quyền của nó.</w:t>
-      </w:r>
-      <w:r>
-        <w:rPr>
-          <w:rFonts w:cs="Tahoma"/>
-        </w:rPr>
-        <w:t xml:space="preserve"> </w:t>
-      </w:r>
-      <w:r>
-        <w:rPr>
-          <w:rFonts w:cs="Tahoma"/>
-        </w:rPr>
-        <w:t xml:space="preserve">”Người quản lý tiệm thuốc” có các quyền để them mới, cập nhật và xóa các bản ghi trong các tính năng, chỉ có “Chủ tiệm cửa hàng thuốc tây” có thể truy cập hệ thống.   </w:t>
+        <w:t xml:space="preserve">Diagram bên dưới mô tả tất cả các actors của “Hệ thống quản lý cửa hàng thuốc tây” actor đại diện cho 1 User Role, hiện tại chúng ta có tài khoản “Người quản lý tiệm thuốc”.Tài khoản này có sở hữu những actions trong khi truy cập vào hệ thống,dựa trên quyền của nó.”Người quản lý tiệm thuốc” có các quyền để them mới, cập nhật và xóa các bản ghi trong các tính năng, chỉ có “Chủ tiệm cửa hàng thuốc tây” có thể truy cập hệ thống.   </w:t>
       </w:r>
     </w:p>
     <w:tbl>
@@ -6447,7 +6244,7 @@
           <w:insideH w:val="single" w:sz="4" w:space="0" w:color="auto"/>
           <w:insideV w:val="single" w:sz="4" w:space="0" w:color="auto"/>
         </w:tblBorders>
-        <w:tblLook w:val="01E0" w:firstRow="1" w:lastRow="1" w:firstColumn="1" w:lastColumn="1" w:noHBand="0" w:noVBand="0"/>
+        <w:tblLook w:val="01E0"/>
       </w:tblPr>
       <w:tblGrid>
         <w:gridCol w:w="2880"/>
@@ -6769,7 +6566,7 @@
           <w:lang w:val="en-US" w:eastAsia="en-US"/>
         </w:rPr>
         <w:drawing>
-          <wp:inline distT="0" distB="0" distL="0" distR="0" wp14:anchorId="48897FF3" wp14:editId="5B882F39">
+          <wp:inline distT="0" distB="0" distL="0" distR="0">
             <wp:extent cx="6468378" cy="5877745"/>
             <wp:effectExtent l="0" t="0" r="8890" b="8890"/>
             <wp:docPr id="41" name="Picture 41"/>
@@ -6787,7 +6584,7 @@
                     <a:blip r:embed="rId11">
                       <a:extLst>
                         <a:ext uri="{28A0092B-C50C-407E-A947-70E740481C1C}">
-                          <a14:useLocalDpi xmlns:a14="http://schemas.microsoft.com/office/drawing/2010/main" val="0"/>
+                          <a14:useLocalDpi xmlns:a14="http://schemas.microsoft.com/office/drawing/2010/main" xmlns:wps="http://schemas.microsoft.com/office/word/2010/wordprocessingShape" xmlns:wpi="http://schemas.microsoft.com/office/word/2010/wordprocessingInk" xmlns:wpg="http://schemas.microsoft.com/office/word/2010/wordprocessingGroup" xmlns:w15="http://schemas.microsoft.com/office/word/2012/wordml" xmlns:w14="http://schemas.microsoft.com/office/word/2010/wordml" xmlns:w="http://schemas.openxmlformats.org/wordprocessingml/2006/main" xmlns:w10="urn:schemas-microsoft-com:office:word" xmlns:wp14="http://schemas.microsoft.com/office/word/2010/wordprocessingDrawing" xmlns:v="urn:schemas-microsoft-com:vml" xmlns:o="urn:schemas-microsoft-com:office:office" xmlns:mc="http://schemas.openxmlformats.org/markup-compatibility/2006" xmlns:wpc="http://schemas.microsoft.com/office/word/2010/wordprocessingCanvas" xmlns="" val="0"/>
                         </a:ext>
                       </a:extLst>
                     </a:blip>
@@ -6829,19 +6626,7 @@
         <w:rPr>
           <w:rFonts w:cs="Tahoma"/>
         </w:rPr>
-        <w:t>Hình 1: Sơ đồ</w:t>
-      </w:r>
-      <w:r>
-        <w:rPr>
-          <w:rFonts w:cs="Tahoma"/>
-        </w:rPr>
-        <w:t xml:space="preserve"> </w:t>
-      </w:r>
-      <w:r>
-        <w:rPr>
-          <w:rFonts w:cs="Tahoma"/>
-        </w:rPr>
-        <w:t>use case tổng qu</w:t>
+        <w:t>Hình 1: Sơ đồuse case tổng qu</w:t>
       </w:r>
       <w:r>
         <w:rPr>
@@ -6877,9 +6662,6 @@
         <w:t>Quản lý hóa đơn</w:t>
       </w:r>
       <w:bookmarkEnd w:id="36"/>
-      <w:r>
-        <w:t xml:space="preserve"> </w:t>
-      </w:r>
     </w:p>
     <w:p>
       <w:pPr>
@@ -6890,17 +6672,11 @@
       <w:r>
         <w:rPr>
           <w:rFonts w:cs="Tahoma"/>
-        </w:rPr>
-        <w:t xml:space="preserve">     </w:t>
-      </w:r>
-      <w:r>
-        <w:rPr>
-          <w:rFonts w:cs="Tahoma"/>
           <w:noProof/>
           <w:lang w:val="en-US" w:eastAsia="en-US"/>
         </w:rPr>
         <w:drawing>
-          <wp:inline distT="0" distB="0" distL="0" distR="0" wp14:anchorId="6292CC8C" wp14:editId="47A23493">
+          <wp:inline distT="0" distB="0" distL="0" distR="0">
             <wp:extent cx="6479540" cy="2508250"/>
             <wp:effectExtent l="0" t="0" r="0" b="6350"/>
             <wp:docPr id="44" name="Picture 44"/>
@@ -6918,7 +6694,7 @@
                     <a:blip r:embed="rId13">
                       <a:extLst>
                         <a:ext uri="{28A0092B-C50C-407E-A947-70E740481C1C}">
-                          <a14:useLocalDpi xmlns:a14="http://schemas.microsoft.com/office/drawing/2010/main" val="0"/>
+                          <a14:useLocalDpi xmlns:a14="http://schemas.microsoft.com/office/drawing/2010/main" xmlns:wps="http://schemas.microsoft.com/office/word/2010/wordprocessingShape" xmlns:wpi="http://schemas.microsoft.com/office/word/2010/wordprocessingInk" xmlns:wpg="http://schemas.microsoft.com/office/word/2010/wordprocessingGroup" xmlns:w15="http://schemas.microsoft.com/office/word/2012/wordml" xmlns:w14="http://schemas.microsoft.com/office/word/2010/wordml" xmlns:w="http://schemas.openxmlformats.org/wordprocessingml/2006/main" xmlns:w10="urn:schemas-microsoft-com:office:word" xmlns:wp14="http://schemas.microsoft.com/office/word/2010/wordprocessingDrawing" xmlns:v="urn:schemas-microsoft-com:vml" xmlns:o="urn:schemas-microsoft-com:office:office" xmlns:mc="http://schemas.openxmlformats.org/markup-compatibility/2006" xmlns:wpc="http://schemas.microsoft.com/office/word/2010/wordprocessingCanvas" xmlns="" val="0"/>
                         </a:ext>
                       </a:extLst>
                     </a:blip>
@@ -6955,19 +6731,7 @@
         <w:rPr>
           <w:rFonts w:cs="Tahoma"/>
         </w:rPr>
-        <w:t>Hình 2: Sơ đồ</w:t>
-      </w:r>
-      <w:r>
-        <w:rPr>
-          <w:rFonts w:cs="Tahoma"/>
-        </w:rPr>
-        <w:t xml:space="preserve"> </w:t>
-      </w:r>
-      <w:r>
-        <w:rPr>
-          <w:rFonts w:cs="Tahoma"/>
-        </w:rPr>
-        <w:t>use case Quản lý hóa đơn</w:t>
+        <w:t>Hình 2: Sơ đồuse case Quản lý hóa đơn</w:t>
       </w:r>
       <w:r>
         <w:rPr>
@@ -6985,20 +6749,11 @@
         </w:tabs>
         <w:ind w:left="-270" w:firstLine="450"/>
       </w:pPr>
-      <w:r>
-        <w:rPr>
-          <w:rFonts w:ascii="Tahoma" w:hAnsi="Tahoma" w:cs="Tahoma"/>
-        </w:rPr>
-        <w:t xml:space="preserve"> </w:t>
-      </w:r>
       <w:bookmarkStart w:id="37" w:name="_Toc464394161"/>
       <w:r>
         <w:t>Quản lý kho thuốc</w:t>
       </w:r>
       <w:bookmarkEnd w:id="37"/>
-      <w:r>
-        <w:t xml:space="preserve"> </w:t>
-      </w:r>
     </w:p>
     <w:p>
       <w:pPr>
@@ -7013,7 +6768,7 @@
           <w:lang w:val="en-US" w:eastAsia="en-US"/>
         </w:rPr>
         <w:drawing>
-          <wp:inline distT="0" distB="0" distL="0" distR="0" wp14:anchorId="5C95A0C7" wp14:editId="0310D06A">
+          <wp:inline distT="0" distB="0" distL="0" distR="0">
             <wp:extent cx="6479540" cy="2764155"/>
             <wp:effectExtent l="0" t="0" r="0" b="0"/>
             <wp:docPr id="7" name="Picture 7"/>
@@ -7031,7 +6786,7 @@
                     <a:blip r:embed="rId14">
                       <a:extLst>
                         <a:ext uri="{28A0092B-C50C-407E-A947-70E740481C1C}">
-                          <a14:useLocalDpi xmlns:a14="http://schemas.microsoft.com/office/drawing/2010/main" val="0"/>
+                          <a14:useLocalDpi xmlns:a14="http://schemas.microsoft.com/office/drawing/2010/main" xmlns:wps="http://schemas.microsoft.com/office/word/2010/wordprocessingShape" xmlns:wpi="http://schemas.microsoft.com/office/word/2010/wordprocessingInk" xmlns:wpg="http://schemas.microsoft.com/office/word/2010/wordprocessingGroup" xmlns:w15="http://schemas.microsoft.com/office/word/2012/wordml" xmlns:w14="http://schemas.microsoft.com/office/word/2010/wordml" xmlns:w="http://schemas.openxmlformats.org/wordprocessingml/2006/main" xmlns:w10="urn:schemas-microsoft-com:office:word" xmlns:wp14="http://schemas.microsoft.com/office/word/2010/wordprocessingDrawing" xmlns:v="urn:schemas-microsoft-com:vml" xmlns:o="urn:schemas-microsoft-com:office:office" xmlns:mc="http://schemas.openxmlformats.org/markup-compatibility/2006" xmlns:wpc="http://schemas.microsoft.com/office/word/2010/wordprocessingCanvas" xmlns="" val="0"/>
                         </a:ext>
                       </a:extLst>
                     </a:blip>
@@ -7068,19 +6823,7 @@
         <w:rPr>
           <w:rFonts w:cs="Tahoma"/>
         </w:rPr>
-        <w:t>Hình 3: Sơ đồ</w:t>
-      </w:r>
-      <w:r>
-        <w:rPr>
-          <w:rFonts w:cs="Tahoma"/>
-        </w:rPr>
-        <w:t xml:space="preserve"> </w:t>
-      </w:r>
-      <w:r>
-        <w:rPr>
-          <w:rFonts w:cs="Tahoma"/>
-        </w:rPr>
-        <w:t>use case Quản lý kho thuốc</w:t>
+        <w:t>Hình 3: Sơ đồuse case Quản lý kho thuốc</w:t>
       </w:r>
       <w:r>
         <w:rPr>
@@ -7111,9 +6854,6 @@
         <w:t>Quản lý loại thuốc</w:t>
       </w:r>
       <w:bookmarkEnd w:id="38"/>
-      <w:r>
-        <w:t xml:space="preserve"> </w:t>
-      </w:r>
     </w:p>
     <w:p>
       <w:pPr>
@@ -7128,7 +6868,7 @@
           <w:lang w:val="en-US" w:eastAsia="en-US"/>
         </w:rPr>
         <w:drawing>
-          <wp:inline distT="0" distB="0" distL="0" distR="0" wp14:anchorId="208CEAEC" wp14:editId="6654427D">
+          <wp:inline distT="0" distB="0" distL="0" distR="0">
             <wp:extent cx="6479540" cy="2731135"/>
             <wp:effectExtent l="0" t="0" r="0" b="0"/>
             <wp:docPr id="45" name="Picture 45"/>
@@ -7146,7 +6886,7 @@
                     <a:blip r:embed="rId15">
                       <a:extLst>
                         <a:ext uri="{28A0092B-C50C-407E-A947-70E740481C1C}">
-                          <a14:useLocalDpi xmlns:a14="http://schemas.microsoft.com/office/drawing/2010/main" val="0"/>
+                          <a14:useLocalDpi xmlns:a14="http://schemas.microsoft.com/office/drawing/2010/main" xmlns:wps="http://schemas.microsoft.com/office/word/2010/wordprocessingShape" xmlns:wpi="http://schemas.microsoft.com/office/word/2010/wordprocessingInk" xmlns:wpg="http://schemas.microsoft.com/office/word/2010/wordprocessingGroup" xmlns:w15="http://schemas.microsoft.com/office/word/2012/wordml" xmlns:w14="http://schemas.microsoft.com/office/word/2010/wordml" xmlns:w="http://schemas.openxmlformats.org/wordprocessingml/2006/main" xmlns:w10="urn:schemas-microsoft-com:office:word" xmlns:wp14="http://schemas.microsoft.com/office/word/2010/wordprocessingDrawing" xmlns:v="urn:schemas-microsoft-com:vml" xmlns:o="urn:schemas-microsoft-com:office:office" xmlns:mc="http://schemas.openxmlformats.org/markup-compatibility/2006" xmlns:wpc="http://schemas.microsoft.com/office/word/2010/wordprocessingCanvas" xmlns="" val="0"/>
                         </a:ext>
                       </a:extLst>
                     </a:blip>
@@ -7187,19 +6927,7 @@
         <w:rPr>
           <w:rFonts w:cs="Tahoma"/>
         </w:rPr>
-        <w:t>: Sơ đồ</w:t>
-      </w:r>
-      <w:r>
-        <w:rPr>
-          <w:rFonts w:cs="Tahoma"/>
-        </w:rPr>
-        <w:t xml:space="preserve"> </w:t>
-      </w:r>
-      <w:r>
-        <w:rPr>
-          <w:rFonts w:cs="Tahoma"/>
-        </w:rPr>
-        <w:t>use case Quản lý loại thuốc</w:t>
+        <w:t>: Sơ đồuse case Quản lý loại thuốc</w:t>
       </w:r>
     </w:p>
     <w:p>
@@ -7225,9 +6953,6 @@
         <w:t>Quản lý thuốc</w:t>
       </w:r>
       <w:bookmarkEnd w:id="39"/>
-      <w:r>
-        <w:t xml:space="preserve"> </w:t>
-      </w:r>
     </w:p>
     <w:p>
       <w:pPr>
@@ -7250,7 +6975,7 @@
           <w:lang w:val="en-US" w:eastAsia="en-US"/>
         </w:rPr>
         <w:drawing>
-          <wp:inline distT="0" distB="0" distL="0" distR="0" wp14:anchorId="76243509" wp14:editId="0EBE523A">
+          <wp:inline distT="0" distB="0" distL="0" distR="0">
             <wp:extent cx="6479540" cy="2816860"/>
             <wp:effectExtent l="0" t="0" r="0" b="2540"/>
             <wp:docPr id="46" name="Picture 46"/>
@@ -7268,7 +6993,7 @@
                     <a:blip r:embed="rId16">
                       <a:extLst>
                         <a:ext uri="{28A0092B-C50C-407E-A947-70E740481C1C}">
-                          <a14:useLocalDpi xmlns:a14="http://schemas.microsoft.com/office/drawing/2010/main" val="0"/>
+                          <a14:useLocalDpi xmlns:a14="http://schemas.microsoft.com/office/drawing/2010/main" xmlns:wps="http://schemas.microsoft.com/office/word/2010/wordprocessingShape" xmlns:wpi="http://schemas.microsoft.com/office/word/2010/wordprocessingInk" xmlns:wpg="http://schemas.microsoft.com/office/word/2010/wordprocessingGroup" xmlns:w15="http://schemas.microsoft.com/office/word/2012/wordml" xmlns:w14="http://schemas.microsoft.com/office/word/2010/wordml" xmlns:w="http://schemas.openxmlformats.org/wordprocessingml/2006/main" xmlns:w10="urn:schemas-microsoft-com:office:word" xmlns:wp14="http://schemas.microsoft.com/office/word/2010/wordprocessingDrawing" xmlns:v="urn:schemas-microsoft-com:vml" xmlns:o="urn:schemas-microsoft-com:office:office" xmlns:mc="http://schemas.openxmlformats.org/markup-compatibility/2006" xmlns:wpc="http://schemas.microsoft.com/office/word/2010/wordprocessingCanvas" xmlns="" val="0"/>
                         </a:ext>
                       </a:extLst>
                     </a:blip>
@@ -7311,19 +7036,7 @@
         <w:rPr>
           <w:rFonts w:cs="Tahoma"/>
         </w:rPr>
-        <w:t>: Sơ đồ</w:t>
-      </w:r>
-      <w:r>
-        <w:rPr>
-          <w:rFonts w:cs="Tahoma"/>
-        </w:rPr>
-        <w:t xml:space="preserve"> </w:t>
-      </w:r>
-      <w:r>
-        <w:rPr>
-          <w:rFonts w:cs="Tahoma"/>
-        </w:rPr>
-        <w:t>use case Quản lý thuốc</w:t>
+        <w:t>: Sơ đồuse case Quản lý thuốc</w:t>
       </w:r>
     </w:p>
     <w:p>
@@ -7341,9 +7054,6 @@
         <w:t>Báo cáo</w:t>
       </w:r>
       <w:bookmarkEnd w:id="40"/>
-      <w:r>
-        <w:t xml:space="preserve"> </w:t>
-      </w:r>
     </w:p>
     <w:p>
       <w:pPr>
@@ -7358,7 +7068,7 @@
           <w:lang w:val="en-US" w:eastAsia="en-US"/>
         </w:rPr>
         <w:drawing>
-          <wp:inline distT="0" distB="0" distL="0" distR="0" wp14:anchorId="6ECAB303" wp14:editId="0D8D69DB">
+          <wp:inline distT="0" distB="0" distL="0" distR="0">
             <wp:extent cx="6479540" cy="2261870"/>
             <wp:effectExtent l="0" t="0" r="0" b="5080"/>
             <wp:docPr id="47" name="Picture 47"/>
@@ -7376,7 +7086,7 @@
                     <a:blip r:embed="rId17">
                       <a:extLst>
                         <a:ext uri="{28A0092B-C50C-407E-A947-70E740481C1C}">
-                          <a14:useLocalDpi xmlns:a14="http://schemas.microsoft.com/office/drawing/2010/main" val="0"/>
+                          <a14:useLocalDpi xmlns:a14="http://schemas.microsoft.com/office/drawing/2010/main" xmlns:wps="http://schemas.microsoft.com/office/word/2010/wordprocessingShape" xmlns:wpi="http://schemas.microsoft.com/office/word/2010/wordprocessingInk" xmlns:wpg="http://schemas.microsoft.com/office/word/2010/wordprocessingGroup" xmlns:w15="http://schemas.microsoft.com/office/word/2012/wordml" xmlns:w14="http://schemas.microsoft.com/office/word/2010/wordml" xmlns:w="http://schemas.openxmlformats.org/wordprocessingml/2006/main" xmlns:w10="urn:schemas-microsoft-com:office:word" xmlns:wp14="http://schemas.microsoft.com/office/word/2010/wordprocessingDrawing" xmlns:v="urn:schemas-microsoft-com:vml" xmlns:o="urn:schemas-microsoft-com:office:office" xmlns:mc="http://schemas.openxmlformats.org/markup-compatibility/2006" xmlns:wpc="http://schemas.microsoft.com/office/word/2010/wordprocessingCanvas" xmlns="" val="0"/>
                         </a:ext>
                       </a:extLst>
                     </a:blip>
@@ -7414,12 +7124,6 @@
           <w:rFonts w:cs="Tahoma"/>
         </w:rPr>
         <w:t>Hình 6: Sơ đồ</w:t>
-      </w:r>
-      <w:r>
-        <w:rPr>
-          <w:rFonts w:cs="Tahoma"/>
-        </w:rPr>
-        <w:t xml:space="preserve"> </w:t>
       </w:r>
       <w:r>
         <w:rPr>
@@ -7560,7 +7264,7 @@
           <w:lang w:val="en-US" w:eastAsia="en-US"/>
         </w:rPr>
         <w:drawing>
-          <wp:inline distT="0" distB="0" distL="0" distR="0" wp14:anchorId="6D14498D" wp14:editId="2B5201B7">
+          <wp:inline distT="0" distB="0" distL="0" distR="0">
             <wp:extent cx="6479540" cy="6229350"/>
             <wp:effectExtent l="0" t="0" r="0" b="0"/>
             <wp:docPr id="9" name="Picture 9"/>
@@ -7578,7 +7282,7 @@
                     <a:blip r:embed="rId18">
                       <a:extLst>
                         <a:ext uri="{28A0092B-C50C-407E-A947-70E740481C1C}">
-                          <a14:useLocalDpi xmlns:a14="http://schemas.microsoft.com/office/drawing/2010/main" val="0"/>
+                          <a14:useLocalDpi xmlns:a14="http://schemas.microsoft.com/office/drawing/2010/main" xmlns:wps="http://schemas.microsoft.com/office/word/2010/wordprocessingShape" xmlns:wpi="http://schemas.microsoft.com/office/word/2010/wordprocessingInk" xmlns:wpg="http://schemas.microsoft.com/office/word/2010/wordprocessingGroup" xmlns:w15="http://schemas.microsoft.com/office/word/2012/wordml" xmlns:w14="http://schemas.microsoft.com/office/word/2010/wordml" xmlns:w="http://schemas.openxmlformats.org/wordprocessingml/2006/main" xmlns:w10="urn:schemas-microsoft-com:office:word" xmlns:wp14="http://schemas.microsoft.com/office/word/2010/wordprocessingDrawing" xmlns:v="urn:schemas-microsoft-com:vml" xmlns:o="urn:schemas-microsoft-com:office:office" xmlns:mc="http://schemas.openxmlformats.org/markup-compatibility/2006" xmlns:wpc="http://schemas.microsoft.com/office/word/2010/wordprocessingCanvas" xmlns="" val="0"/>
                         </a:ext>
                       </a:extLst>
                     </a:blip>
@@ -7710,7 +7414,7 @@
           <w:lang w:val="en-US" w:eastAsia="en-US"/>
         </w:rPr>
         <w:drawing>
-          <wp:inline distT="0" distB="0" distL="0" distR="0" wp14:anchorId="5924083C" wp14:editId="4AC833E7">
+          <wp:inline distT="0" distB="0" distL="0" distR="0">
             <wp:extent cx="6479540" cy="2965450"/>
             <wp:effectExtent l="0" t="0" r="0" b="6350"/>
             <wp:docPr id="10" name="Picture 10"/>
@@ -7728,7 +7432,7 @@
                     <a:blip r:embed="rId19">
                       <a:extLst>
                         <a:ext uri="{28A0092B-C50C-407E-A947-70E740481C1C}">
-                          <a14:useLocalDpi xmlns:a14="http://schemas.microsoft.com/office/drawing/2010/main" val="0"/>
+                          <a14:useLocalDpi xmlns:a14="http://schemas.microsoft.com/office/drawing/2010/main" xmlns:wps="http://schemas.microsoft.com/office/word/2010/wordprocessingShape" xmlns:wpi="http://schemas.microsoft.com/office/word/2010/wordprocessingInk" xmlns:wpg="http://schemas.microsoft.com/office/word/2010/wordprocessingGroup" xmlns:w15="http://schemas.microsoft.com/office/word/2012/wordml" xmlns:w14="http://schemas.microsoft.com/office/word/2010/wordml" xmlns:w="http://schemas.openxmlformats.org/wordprocessingml/2006/main" xmlns:w10="urn:schemas-microsoft-com:office:word" xmlns:wp14="http://schemas.microsoft.com/office/word/2010/wordprocessingDrawing" xmlns:v="urn:schemas-microsoft-com:vml" xmlns:o="urn:schemas-microsoft-com:office:office" xmlns:mc="http://schemas.openxmlformats.org/markup-compatibility/2006" xmlns:wpc="http://schemas.microsoft.com/office/word/2010/wordprocessingCanvas" xmlns="" val="0"/>
                         </a:ext>
                       </a:extLst>
                     </a:blip>
@@ -7834,7 +7538,7 @@
           <w:insideH w:val="single" w:sz="4" w:space="0" w:color="auto"/>
           <w:insideV w:val="single" w:sz="4" w:space="0" w:color="auto"/>
         </w:tblBorders>
-        <w:tblLook w:val="01E0" w:firstRow="1" w:lastRow="1" w:firstColumn="1" w:lastColumn="1" w:noHBand="0" w:noVBand="0"/>
+        <w:tblLook w:val="01E0"/>
       </w:tblPr>
       <w:tblGrid>
         <w:gridCol w:w="1728"/>
@@ -8283,7 +7987,7 @@
           <w:lang w:val="en-US" w:eastAsia="en-US"/>
         </w:rPr>
         <w:drawing>
-          <wp:inline distT="0" distB="0" distL="0" distR="0" wp14:anchorId="15447123" wp14:editId="07386B33">
+          <wp:inline distT="0" distB="0" distL="0" distR="0">
             <wp:extent cx="6479540" cy="2994660"/>
             <wp:effectExtent l="0" t="0" r="0" b="0"/>
             <wp:docPr id="11" name="Picture 11"/>
@@ -8301,7 +8005,7 @@
                     <a:blip r:embed="rId20">
                       <a:extLst>
                         <a:ext uri="{28A0092B-C50C-407E-A947-70E740481C1C}">
-                          <a14:useLocalDpi xmlns:a14="http://schemas.microsoft.com/office/drawing/2010/main" val="0"/>
+                          <a14:useLocalDpi xmlns:a14="http://schemas.microsoft.com/office/drawing/2010/main" xmlns:wps="http://schemas.microsoft.com/office/word/2010/wordprocessingShape" xmlns:wpi="http://schemas.microsoft.com/office/word/2010/wordprocessingInk" xmlns:wpg="http://schemas.microsoft.com/office/word/2010/wordprocessingGroup" xmlns:w15="http://schemas.microsoft.com/office/word/2012/wordml" xmlns:w14="http://schemas.microsoft.com/office/word/2010/wordml" xmlns:w="http://schemas.openxmlformats.org/wordprocessingml/2006/main" xmlns:w10="urn:schemas-microsoft-com:office:word" xmlns:wp14="http://schemas.microsoft.com/office/word/2010/wordprocessingDrawing" xmlns:v="urn:schemas-microsoft-com:vml" xmlns:o="urn:schemas-microsoft-com:office:office" xmlns:mc="http://schemas.openxmlformats.org/markup-compatibility/2006" xmlns:wpc="http://schemas.microsoft.com/office/word/2010/wordprocessingCanvas" xmlns="" val="0"/>
                         </a:ext>
                       </a:extLst>
                     </a:blip>
@@ -8336,7 +8040,7 @@
           <w:insideH w:val="single" w:sz="4" w:space="0" w:color="auto"/>
           <w:insideV w:val="single" w:sz="4" w:space="0" w:color="auto"/>
         </w:tblBorders>
-        <w:tblLook w:val="01E0" w:firstRow="1" w:lastRow="1" w:firstColumn="1" w:lastColumn="1" w:noHBand="0" w:noVBand="0"/>
+        <w:tblLook w:val="01E0"/>
       </w:tblPr>
       <w:tblGrid>
         <w:gridCol w:w="1651"/>
@@ -10174,7 +9878,7 @@
           <w:lang w:val="en-US" w:eastAsia="en-US"/>
         </w:rPr>
         <w:drawing>
-          <wp:inline distT="0" distB="0" distL="0" distR="0" wp14:anchorId="50D102C5" wp14:editId="10B07182">
+          <wp:inline distT="0" distB="0" distL="0" distR="0">
             <wp:extent cx="6479540" cy="3145155"/>
             <wp:effectExtent l="0" t="0" r="0" b="0"/>
             <wp:docPr id="12" name="Picture 12"/>
@@ -10192,7 +9896,7 @@
                     <a:blip r:embed="rId21">
                       <a:extLst>
                         <a:ext uri="{28A0092B-C50C-407E-A947-70E740481C1C}">
-                          <a14:useLocalDpi xmlns:a14="http://schemas.microsoft.com/office/drawing/2010/main" val="0"/>
+                          <a14:useLocalDpi xmlns:a14="http://schemas.microsoft.com/office/drawing/2010/main" xmlns:wps="http://schemas.microsoft.com/office/word/2010/wordprocessingShape" xmlns:wpi="http://schemas.microsoft.com/office/word/2010/wordprocessingInk" xmlns:wpg="http://schemas.microsoft.com/office/word/2010/wordprocessingGroup" xmlns:w15="http://schemas.microsoft.com/office/word/2012/wordml" xmlns:w14="http://schemas.microsoft.com/office/word/2010/wordml" xmlns:w="http://schemas.openxmlformats.org/wordprocessingml/2006/main" xmlns:w10="urn:schemas-microsoft-com:office:word" xmlns:wp14="http://schemas.microsoft.com/office/word/2010/wordprocessingDrawing" xmlns:v="urn:schemas-microsoft-com:vml" xmlns:o="urn:schemas-microsoft-com:office:office" xmlns:mc="http://schemas.openxmlformats.org/markup-compatibility/2006" xmlns:wpc="http://schemas.microsoft.com/office/word/2010/wordprocessingCanvas" xmlns="" val="0"/>
                         </a:ext>
                       </a:extLst>
                     </a:blip>
@@ -10227,7 +9931,7 @@
           <w:insideH w:val="single" w:sz="4" w:space="0" w:color="auto"/>
           <w:insideV w:val="single" w:sz="4" w:space="0" w:color="auto"/>
         </w:tblBorders>
-        <w:tblLook w:val="01E0" w:firstRow="1" w:lastRow="1" w:firstColumn="1" w:lastColumn="1" w:noHBand="0" w:noVBand="0"/>
+        <w:tblLook w:val="01E0"/>
       </w:tblPr>
       <w:tblGrid>
         <w:gridCol w:w="1932"/>
@@ -12090,7 +11794,7 @@
         </w:rPr>
         <w:lastRenderedPageBreak/>
         <w:drawing>
-          <wp:inline distT="0" distB="0" distL="0" distR="0" wp14:anchorId="11E6DCC6" wp14:editId="63A44984">
+          <wp:inline distT="0" distB="0" distL="0" distR="0">
             <wp:extent cx="6479540" cy="3150235"/>
             <wp:effectExtent l="0" t="0" r="0" b="0"/>
             <wp:docPr id="13" name="Picture 13"/>
@@ -12108,7 +11812,7 @@
                     <a:blip r:embed="rId22">
                       <a:extLst>
                         <a:ext uri="{28A0092B-C50C-407E-A947-70E740481C1C}">
-                          <a14:useLocalDpi xmlns:a14="http://schemas.microsoft.com/office/drawing/2010/main" val="0"/>
+                          <a14:useLocalDpi xmlns:a14="http://schemas.microsoft.com/office/drawing/2010/main" xmlns:wps="http://schemas.microsoft.com/office/word/2010/wordprocessingShape" xmlns:wpi="http://schemas.microsoft.com/office/word/2010/wordprocessingInk" xmlns:wpg="http://schemas.microsoft.com/office/word/2010/wordprocessingGroup" xmlns:w15="http://schemas.microsoft.com/office/word/2012/wordml" xmlns:w14="http://schemas.microsoft.com/office/word/2010/wordml" xmlns:w="http://schemas.openxmlformats.org/wordprocessingml/2006/main" xmlns:w10="urn:schemas-microsoft-com:office:word" xmlns:wp14="http://schemas.microsoft.com/office/word/2010/wordprocessingDrawing" xmlns:v="urn:schemas-microsoft-com:vml" xmlns:o="urn:schemas-microsoft-com:office:office" xmlns:mc="http://schemas.openxmlformats.org/markup-compatibility/2006" xmlns:wpc="http://schemas.microsoft.com/office/word/2010/wordprocessingCanvas" xmlns="" val="0"/>
                         </a:ext>
                       </a:extLst>
                     </a:blip>
@@ -12143,7 +11847,7 @@
           <w:insideH w:val="single" w:sz="4" w:space="0" w:color="auto"/>
           <w:insideV w:val="single" w:sz="4" w:space="0" w:color="auto"/>
         </w:tblBorders>
-        <w:tblLook w:val="01E0" w:firstRow="1" w:lastRow="1" w:firstColumn="1" w:lastColumn="1" w:noHBand="0" w:noVBand="0"/>
+        <w:tblLook w:val="01E0"/>
       </w:tblPr>
       <w:tblGrid>
         <w:gridCol w:w="2052"/>
@@ -13946,7 +13650,7 @@
           <w:lang w:val="en-US" w:eastAsia="en-US"/>
         </w:rPr>
         <w:drawing>
-          <wp:inline distT="0" distB="0" distL="0" distR="0" wp14:anchorId="58CC2DE5" wp14:editId="07A74FB7">
+          <wp:inline distT="0" distB="0" distL="0" distR="0">
             <wp:extent cx="4790476" cy="1952381"/>
             <wp:effectExtent l="0" t="0" r="0" b="0"/>
             <wp:docPr id="14" name="Picture 14"/>
@@ -13964,7 +13668,7 @@
                     <a:blip r:embed="rId23">
                       <a:extLst>
                         <a:ext uri="{28A0092B-C50C-407E-A947-70E740481C1C}">
-                          <a14:useLocalDpi xmlns:a14="http://schemas.microsoft.com/office/drawing/2010/main" val="0"/>
+                          <a14:useLocalDpi xmlns:a14="http://schemas.microsoft.com/office/drawing/2010/main" xmlns:wps="http://schemas.microsoft.com/office/word/2010/wordprocessingShape" xmlns:wpi="http://schemas.microsoft.com/office/word/2010/wordprocessingInk" xmlns:wpg="http://schemas.microsoft.com/office/word/2010/wordprocessingGroup" xmlns:w15="http://schemas.microsoft.com/office/word/2012/wordml" xmlns:w14="http://schemas.microsoft.com/office/word/2010/wordml" xmlns:w="http://schemas.openxmlformats.org/wordprocessingml/2006/main" xmlns:w10="urn:schemas-microsoft-com:office:word" xmlns:wp14="http://schemas.microsoft.com/office/word/2010/wordprocessingDrawing" xmlns:v="urn:schemas-microsoft-com:vml" xmlns:o="urn:schemas-microsoft-com:office:office" xmlns:mc="http://schemas.openxmlformats.org/markup-compatibility/2006" xmlns:wpc="http://schemas.microsoft.com/office/word/2010/wordprocessingCanvas" xmlns="" val="0"/>
                         </a:ext>
                       </a:extLst>
                     </a:blip>
@@ -13999,7 +13703,7 @@
           <w:insideH w:val="single" w:sz="4" w:space="0" w:color="auto"/>
           <w:insideV w:val="single" w:sz="4" w:space="0" w:color="auto"/>
         </w:tblBorders>
-        <w:tblLook w:val="01E0" w:firstRow="1" w:lastRow="1" w:firstColumn="1" w:lastColumn="1" w:noHBand="0" w:noVBand="0"/>
+        <w:tblLook w:val="01E0"/>
       </w:tblPr>
       <w:tblGrid>
         <w:gridCol w:w="2052"/>
@@ -14899,7 +14603,7 @@
           <w:lang w:val="en-US" w:eastAsia="en-US"/>
         </w:rPr>
         <w:drawing>
-          <wp:inline distT="0" distB="0" distL="0" distR="0" wp14:anchorId="42CBA6D9" wp14:editId="18E13592">
+          <wp:inline distT="0" distB="0" distL="0" distR="0">
             <wp:extent cx="6479540" cy="3128645"/>
             <wp:effectExtent l="0" t="0" r="0" b="0"/>
             <wp:docPr id="15" name="Picture 15"/>
@@ -14917,7 +14621,7 @@
                     <a:blip r:embed="rId24">
                       <a:extLst>
                         <a:ext uri="{28A0092B-C50C-407E-A947-70E740481C1C}">
-                          <a14:useLocalDpi xmlns:a14="http://schemas.microsoft.com/office/drawing/2010/main" val="0"/>
+                          <a14:useLocalDpi xmlns:a14="http://schemas.microsoft.com/office/drawing/2010/main" xmlns:wps="http://schemas.microsoft.com/office/word/2010/wordprocessingShape" xmlns:wpi="http://schemas.microsoft.com/office/word/2010/wordprocessingInk" xmlns:wpg="http://schemas.microsoft.com/office/word/2010/wordprocessingGroup" xmlns:w15="http://schemas.microsoft.com/office/word/2012/wordml" xmlns:w14="http://schemas.microsoft.com/office/word/2010/wordml" xmlns:w="http://schemas.openxmlformats.org/wordprocessingml/2006/main" xmlns:w10="urn:schemas-microsoft-com:office:word" xmlns:wp14="http://schemas.microsoft.com/office/word/2010/wordprocessingDrawing" xmlns:v="urn:schemas-microsoft-com:vml" xmlns:o="urn:schemas-microsoft-com:office:office" xmlns:mc="http://schemas.openxmlformats.org/markup-compatibility/2006" xmlns:wpc="http://schemas.microsoft.com/office/word/2010/wordprocessingCanvas" xmlns="" val="0"/>
                         </a:ext>
                       </a:extLst>
                     </a:blip>
@@ -14944,7 +14648,7 @@
     <w:tbl>
       <w:tblPr>
         <w:tblW w:w="0" w:type="auto"/>
-        <w:tblLook w:val="04A0" w:firstRow="1" w:lastRow="0" w:firstColumn="1" w:lastColumn="0" w:noHBand="0" w:noVBand="1"/>
+        <w:tblLook w:val="04A0"/>
       </w:tblPr>
       <w:tblGrid>
         <w:gridCol w:w="1576"/>
@@ -16753,43 +16457,7 @@
               <w:rPr>
                 <w:rFonts w:cs="Tahoma"/>
               </w:rPr>
-              <w:t>Khi người quản trị click vào button thêm mới</w:t>
-            </w:r>
-            <w:r>
-              <w:rPr>
-                <w:rFonts w:cs="Tahoma"/>
-              </w:rPr>
-              <w:t xml:space="preserve"> </w:t>
-            </w:r>
-            <w:r>
-              <w:rPr>
-                <w:rFonts w:cs="Tahoma"/>
-              </w:rPr>
-              <w:t>hóa đơn thì sẽ hiện ra form cho phép</w:t>
-            </w:r>
-            <w:r>
-              <w:rPr>
-                <w:rFonts w:cs="Tahoma"/>
-              </w:rPr>
-              <w:t xml:space="preserve"> </w:t>
-            </w:r>
-            <w:r>
-              <w:rPr>
-                <w:rFonts w:cs="Tahoma"/>
-              </w:rPr>
-              <w:t>nhập thông tin hóa đơn và cập nhật dữ</w:t>
-            </w:r>
-            <w:r>
-              <w:rPr>
-                <w:rFonts w:cs="Tahoma"/>
-              </w:rPr>
-              <w:t xml:space="preserve"> </w:t>
-            </w:r>
-            <w:r>
-              <w:rPr>
-                <w:rFonts w:cs="Tahoma"/>
-              </w:rPr>
-              <w:t>liệu vào kho dữ liệu</w:t>
+              <w:t>Khi người quản trị click vào button thêm mớihóa đơn thì sẽ hiện ra form cho phépnhập thông tin hóa đơn và cập nhật dữliệu vào kho dữ liệu</w:t>
             </w:r>
             <w:r>
               <w:rPr>
@@ -16820,19 +16488,7 @@
               <w:rPr>
                 <w:rFonts w:cs="Tahoma"/>
               </w:rPr>
-              <w:t>Form thêm hóa đơn</w:t>
-            </w:r>
-            <w:r>
-              <w:rPr>
-                <w:rFonts w:cs="Tahoma"/>
-              </w:rPr>
-              <w:t xml:space="preserve"> </w:t>
-            </w:r>
-            <w:r>
-              <w:rPr>
-                <w:rFonts w:cs="Tahoma"/>
-              </w:rPr>
-              <w:t>xuấ</w:t>
+              <w:t>Form thêm hóa đơnxuấ</w:t>
             </w:r>
             <w:r>
               <w:rPr>
@@ -17102,19 +16758,7 @@
               <w:rPr>
                 <w:rFonts w:cs="Tahoma"/>
               </w:rPr>
-              <w:t>Khi quản trị click vào icon xóa ở cột chức</w:t>
-            </w:r>
-            <w:r>
-              <w:rPr>
-                <w:rFonts w:cs="Tahoma"/>
-              </w:rPr>
-              <w:t xml:space="preserve"> </w:t>
-            </w:r>
-            <w:r>
-              <w:rPr>
-                <w:rFonts w:cs="Tahoma"/>
-              </w:rPr>
-              <w:t>năng, 1 hộp thông báo hiện lên để ngườ</w:t>
+              <w:t>Khi quản trị click vào icon xóa ở cột chứcnăng, 1 hộp thông báo hiện lên để ngườ</w:t>
             </w:r>
             <w:r>
               <w:rPr>
@@ -17243,7 +16887,7 @@
           <w:lang w:val="en-US" w:eastAsia="en-US"/>
         </w:rPr>
         <w:drawing>
-          <wp:inline distT="0" distB="0" distL="0" distR="0" wp14:anchorId="106B0677" wp14:editId="49F89E9B">
+          <wp:inline distT="0" distB="0" distL="0" distR="0">
             <wp:extent cx="6479540" cy="3086735"/>
             <wp:effectExtent l="0" t="0" r="0" b="0"/>
             <wp:docPr id="16" name="Picture 16"/>
@@ -17261,7 +16905,7 @@
                     <a:blip r:embed="rId25">
                       <a:extLst>
                         <a:ext uri="{28A0092B-C50C-407E-A947-70E740481C1C}">
-                          <a14:useLocalDpi xmlns:a14="http://schemas.microsoft.com/office/drawing/2010/main" val="0"/>
+                          <a14:useLocalDpi xmlns:a14="http://schemas.microsoft.com/office/drawing/2010/main" xmlns:wps="http://schemas.microsoft.com/office/word/2010/wordprocessingShape" xmlns:wpi="http://schemas.microsoft.com/office/word/2010/wordprocessingInk" xmlns:wpg="http://schemas.microsoft.com/office/word/2010/wordprocessingGroup" xmlns:w15="http://schemas.microsoft.com/office/word/2012/wordml" xmlns:w14="http://schemas.microsoft.com/office/word/2010/wordml" xmlns:w="http://schemas.openxmlformats.org/wordprocessingml/2006/main" xmlns:w10="urn:schemas-microsoft-com:office:word" xmlns:wp14="http://schemas.microsoft.com/office/word/2010/wordprocessingDrawing" xmlns:v="urn:schemas-microsoft-com:vml" xmlns:o="urn:schemas-microsoft-com:office:office" xmlns:mc="http://schemas.openxmlformats.org/markup-compatibility/2006" xmlns:wpc="http://schemas.microsoft.com/office/word/2010/wordprocessingCanvas" xmlns="" val="0"/>
                         </a:ext>
                       </a:extLst>
                     </a:blip>
@@ -17290,7 +16934,7 @@
         <w:tblW w:w="10286" w:type="dxa"/>
         <w:tblInd w:w="-5" w:type="dxa"/>
         <w:tblLayout w:type="fixed"/>
-        <w:tblLook w:val="04A0" w:firstRow="1" w:lastRow="0" w:firstColumn="1" w:lastColumn="0" w:noHBand="0" w:noVBand="1"/>
+        <w:tblLook w:val="04A0"/>
       </w:tblPr>
       <w:tblGrid>
         <w:gridCol w:w="1664"/>
@@ -17759,31 +17403,7 @@
               <w:rPr>
                 <w:rFonts w:cs="Tahoma"/>
               </w:rPr>
-              <w:t>Cho phép người quản trị biết được số</w:t>
-            </w:r>
-            <w:r>
-              <w:rPr>
-                <w:rFonts w:cs="Tahoma"/>
-              </w:rPr>
-              <w:t xml:space="preserve"> </w:t>
-            </w:r>
-            <w:r>
-              <w:rPr>
-                <w:rFonts w:cs="Tahoma"/>
-              </w:rPr>
-              <w:t>thứ tự của từng hóa đơn và số</w:t>
-            </w:r>
-            <w:r>
-              <w:rPr>
-                <w:rFonts w:cs="Tahoma"/>
-              </w:rPr>
-              <w:t xml:space="preserve"> </w:t>
-            </w:r>
-            <w:r>
-              <w:rPr>
-                <w:rFonts w:cs="Tahoma"/>
-              </w:rPr>
-              <w:t>lượng hóa đơn.</w:t>
+              <w:t>Cho phép người quản trị biết được sốthứ tự của từng hóa đơn và sốlượng hóa đơn.</w:t>
             </w:r>
           </w:p>
         </w:tc>
@@ -19779,7 +19399,7 @@
           <w:lang w:val="en-US" w:eastAsia="en-US"/>
         </w:rPr>
         <w:drawing>
-          <wp:inline distT="0" distB="0" distL="0" distR="0" wp14:anchorId="5764F2BF" wp14:editId="4E2F74BF">
+          <wp:inline distT="0" distB="0" distL="0" distR="0">
             <wp:extent cx="6479540" cy="3133090"/>
             <wp:effectExtent l="0" t="0" r="0" b="0"/>
             <wp:docPr id="17" name="Picture 17"/>
@@ -19797,7 +19417,7 @@
                     <a:blip r:embed="rId26">
                       <a:extLst>
                         <a:ext uri="{28A0092B-C50C-407E-A947-70E740481C1C}">
-                          <a14:useLocalDpi xmlns:a14="http://schemas.microsoft.com/office/drawing/2010/main" val="0"/>
+                          <a14:useLocalDpi xmlns:a14="http://schemas.microsoft.com/office/drawing/2010/main" xmlns:wps="http://schemas.microsoft.com/office/word/2010/wordprocessingShape" xmlns:wpi="http://schemas.microsoft.com/office/word/2010/wordprocessingInk" xmlns:wpg="http://schemas.microsoft.com/office/word/2010/wordprocessingGroup" xmlns:w15="http://schemas.microsoft.com/office/word/2012/wordml" xmlns:w14="http://schemas.microsoft.com/office/word/2010/wordml" xmlns:w="http://schemas.openxmlformats.org/wordprocessingml/2006/main" xmlns:w10="urn:schemas-microsoft-com:office:word" xmlns:wp14="http://schemas.microsoft.com/office/word/2010/wordprocessingDrawing" xmlns:v="urn:schemas-microsoft-com:vml" xmlns:o="urn:schemas-microsoft-com:office:office" xmlns:mc="http://schemas.openxmlformats.org/markup-compatibility/2006" xmlns:wpc="http://schemas.microsoft.com/office/word/2010/wordprocessingCanvas" xmlns="" val="0"/>
                         </a:ext>
                       </a:extLst>
                     </a:blip>
@@ -19826,7 +19446,7 @@
         <w:tblW w:w="10286" w:type="dxa"/>
         <w:tblInd w:w="-5" w:type="dxa"/>
         <w:tblLayout w:type="fixed"/>
-        <w:tblLook w:val="04A0" w:firstRow="1" w:lastRow="0" w:firstColumn="1" w:lastColumn="0" w:noHBand="0" w:noVBand="1"/>
+        <w:tblLook w:val="04A0"/>
       </w:tblPr>
       <w:tblGrid>
         <w:gridCol w:w="1664"/>
@@ -20307,31 +19927,7 @@
               <w:rPr>
                 <w:rFonts w:cs="Tahoma"/>
               </w:rPr>
-              <w:t>Cho phép người quản trị biết được số</w:t>
-            </w:r>
-            <w:r>
-              <w:rPr>
-                <w:rFonts w:cs="Tahoma"/>
-              </w:rPr>
-              <w:t xml:space="preserve"> </w:t>
-            </w:r>
-            <w:r>
-              <w:rPr>
-                <w:rFonts w:cs="Tahoma"/>
-              </w:rPr>
-              <w:t>thứ tự của từng hóa đơn và số</w:t>
-            </w:r>
-            <w:r>
-              <w:rPr>
-                <w:rFonts w:cs="Tahoma"/>
-              </w:rPr>
-              <w:t xml:space="preserve"> </w:t>
-            </w:r>
-            <w:r>
-              <w:rPr>
-                <w:rFonts w:cs="Tahoma"/>
-              </w:rPr>
-              <w:t>lượng hóa đơn.</w:t>
+              <w:t>Cho phép người quản trị biết được sốthứ tự của từng hóa đơn và sốlượng hóa đơn.</w:t>
             </w:r>
           </w:p>
         </w:tc>
@@ -22272,13 +21868,6 @@
           <w:rFonts w:ascii="Arial" w:hAnsi="Arial" w:cs="Arial"/>
           <w:i w:val="0"/>
         </w:rPr>
-        <w:t xml:space="preserve"> </w:t>
-      </w:r>
-      <w:r>
-        <w:rPr>
-          <w:rFonts w:ascii="Arial" w:hAnsi="Arial" w:cs="Arial"/>
-          <w:i w:val="0"/>
-        </w:rPr>
         <w:t>Xóa thông tin hóa đơn xuất</w:t>
       </w:r>
     </w:p>
@@ -22295,7 +21884,7 @@
           <w:lang w:val="en-US" w:eastAsia="en-US"/>
         </w:rPr>
         <w:drawing>
-          <wp:inline distT="0" distB="0" distL="0" distR="0" wp14:anchorId="68C8B61A" wp14:editId="2B22C3B1">
+          <wp:inline distT="0" distB="0" distL="0" distR="0">
             <wp:extent cx="4790476" cy="1952381"/>
             <wp:effectExtent l="0" t="0" r="0" b="0"/>
             <wp:docPr id="18" name="Picture 18"/>
@@ -22313,7 +21902,7 @@
                     <a:blip r:embed="rId23">
                       <a:extLst>
                         <a:ext uri="{28A0092B-C50C-407E-A947-70E740481C1C}">
-                          <a14:useLocalDpi xmlns:a14="http://schemas.microsoft.com/office/drawing/2010/main" val="0"/>
+                          <a14:useLocalDpi xmlns:a14="http://schemas.microsoft.com/office/drawing/2010/main" xmlns:wps="http://schemas.microsoft.com/office/word/2010/wordprocessingShape" xmlns:wpi="http://schemas.microsoft.com/office/word/2010/wordprocessingInk" xmlns:wpg="http://schemas.microsoft.com/office/word/2010/wordprocessingGroup" xmlns:w15="http://schemas.microsoft.com/office/word/2012/wordml" xmlns:w14="http://schemas.microsoft.com/office/word/2010/wordml" xmlns:w="http://schemas.openxmlformats.org/wordprocessingml/2006/main" xmlns:w10="urn:schemas-microsoft-com:office:word" xmlns:wp14="http://schemas.microsoft.com/office/word/2010/wordprocessingDrawing" xmlns:v="urn:schemas-microsoft-com:vml" xmlns:o="urn:schemas-microsoft-com:office:office" xmlns:mc="http://schemas.openxmlformats.org/markup-compatibility/2006" xmlns:wpc="http://schemas.microsoft.com/office/word/2010/wordprocessingCanvas" xmlns="" val="0"/>
                         </a:ext>
                       </a:extLst>
                     </a:blip>
@@ -22342,7 +21931,7 @@
         <w:tblW w:w="10286" w:type="dxa"/>
         <w:tblInd w:w="-5" w:type="dxa"/>
         <w:tblLayout w:type="fixed"/>
-        <w:tblLook w:val="04A0" w:firstRow="1" w:lastRow="0" w:firstColumn="1" w:lastColumn="0" w:noHBand="0" w:noVBand="1"/>
+        <w:tblLook w:val="04A0"/>
       </w:tblPr>
       <w:tblGrid>
         <w:gridCol w:w="1664"/>
@@ -23469,7 +23058,7 @@
           <w:insideH w:val="single" w:sz="4" w:space="0" w:color="auto"/>
           <w:insideV w:val="single" w:sz="4" w:space="0" w:color="auto"/>
         </w:tblBorders>
-        <w:tblLook w:val="01E0" w:firstRow="1" w:lastRow="1" w:firstColumn="1" w:lastColumn="1" w:noHBand="0" w:noVBand="0"/>
+        <w:tblLook w:val="01E0"/>
       </w:tblPr>
       <w:tblGrid>
         <w:gridCol w:w="1728"/>
@@ -23919,7 +23508,7 @@
         </w:rPr>
         <w:lastRenderedPageBreak/>
         <w:drawing>
-          <wp:inline distT="0" distB="0" distL="0" distR="0" wp14:anchorId="163F523B" wp14:editId="1A11351D">
+          <wp:inline distT="0" distB="0" distL="0" distR="0">
             <wp:extent cx="6479540" cy="3101975"/>
             <wp:effectExtent l="0" t="0" r="0" b="3175"/>
             <wp:docPr id="19" name="Picture 19"/>
@@ -23937,7 +23526,7 @@
                     <a:blip r:embed="rId27">
                       <a:extLst>
                         <a:ext uri="{28A0092B-C50C-407E-A947-70E740481C1C}">
-                          <a14:useLocalDpi xmlns:a14="http://schemas.microsoft.com/office/drawing/2010/main" val="0"/>
+                          <a14:useLocalDpi xmlns:a14="http://schemas.microsoft.com/office/drawing/2010/main" xmlns:wps="http://schemas.microsoft.com/office/word/2010/wordprocessingShape" xmlns:wpi="http://schemas.microsoft.com/office/word/2010/wordprocessingInk" xmlns:wpg="http://schemas.microsoft.com/office/word/2010/wordprocessingGroup" xmlns:w15="http://schemas.microsoft.com/office/word/2012/wordml" xmlns:w14="http://schemas.microsoft.com/office/word/2010/wordml" xmlns:w="http://schemas.openxmlformats.org/wordprocessingml/2006/main" xmlns:w10="urn:schemas-microsoft-com:office:word" xmlns:wp14="http://schemas.microsoft.com/office/word/2010/wordprocessingDrawing" xmlns:v="urn:schemas-microsoft-com:vml" xmlns:o="urn:schemas-microsoft-com:office:office" xmlns:mc="http://schemas.openxmlformats.org/markup-compatibility/2006" xmlns:wpc="http://schemas.microsoft.com/office/word/2010/wordprocessingCanvas" xmlns="" val="0"/>
                         </a:ext>
                       </a:extLst>
                     </a:blip>
@@ -23966,7 +23555,7 @@
         <w:tblW w:w="10286" w:type="dxa"/>
         <w:tblInd w:w="-5" w:type="dxa"/>
         <w:tblLayout w:type="fixed"/>
-        <w:tblLook w:val="04A0" w:firstRow="1" w:lastRow="0" w:firstColumn="1" w:lastColumn="0" w:noHBand="0" w:noVBand="1"/>
+        <w:tblLook w:val="04A0"/>
       </w:tblPr>
       <w:tblGrid>
         <w:gridCol w:w="1664"/>
@@ -26024,7 +25613,7 @@
           <w:lang w:val="en-US" w:eastAsia="en-US"/>
         </w:rPr>
         <w:drawing>
-          <wp:inline distT="0" distB="0" distL="0" distR="0" wp14:anchorId="7530B701" wp14:editId="58FF247A">
+          <wp:inline distT="0" distB="0" distL="0" distR="0">
             <wp:extent cx="6479540" cy="3152140"/>
             <wp:effectExtent l="0" t="0" r="0" b="0"/>
             <wp:docPr id="20" name="Picture 20"/>
@@ -26042,7 +25631,7 @@
                     <a:blip r:embed="rId28">
                       <a:extLst>
                         <a:ext uri="{28A0092B-C50C-407E-A947-70E740481C1C}">
-                          <a14:useLocalDpi xmlns:a14="http://schemas.microsoft.com/office/drawing/2010/main" val="0"/>
+                          <a14:useLocalDpi xmlns:a14="http://schemas.microsoft.com/office/drawing/2010/main" xmlns:wps="http://schemas.microsoft.com/office/word/2010/wordprocessingShape" xmlns:wpi="http://schemas.microsoft.com/office/word/2010/wordprocessingInk" xmlns:wpg="http://schemas.microsoft.com/office/word/2010/wordprocessingGroup" xmlns:w15="http://schemas.microsoft.com/office/word/2012/wordml" xmlns:w14="http://schemas.microsoft.com/office/word/2010/wordml" xmlns:w="http://schemas.openxmlformats.org/wordprocessingml/2006/main" xmlns:w10="urn:schemas-microsoft-com:office:word" xmlns:wp14="http://schemas.microsoft.com/office/word/2010/wordprocessingDrawing" xmlns:v="urn:schemas-microsoft-com:vml" xmlns:o="urn:schemas-microsoft-com:office:office" xmlns:mc="http://schemas.openxmlformats.org/markup-compatibility/2006" xmlns:wpc="http://schemas.microsoft.com/office/word/2010/wordprocessingCanvas" xmlns="" val="0"/>
                         </a:ext>
                       </a:extLst>
                     </a:blip>
@@ -26077,7 +25666,7 @@
           <w:insideH w:val="single" w:sz="4" w:space="0" w:color="auto"/>
           <w:insideV w:val="single" w:sz="4" w:space="0" w:color="auto"/>
         </w:tblBorders>
-        <w:tblLook w:val="01E0" w:firstRow="1" w:lastRow="1" w:firstColumn="1" w:lastColumn="1" w:noHBand="0" w:noVBand="0"/>
+        <w:tblLook w:val="01E0"/>
       </w:tblPr>
       <w:tblGrid>
         <w:gridCol w:w="1932"/>
@@ -27677,7 +27266,7 @@
         </w:rPr>
         <w:lastRenderedPageBreak/>
         <w:drawing>
-          <wp:inline distT="0" distB="0" distL="0" distR="0" wp14:anchorId="0D1D40AC" wp14:editId="273F5DDF">
+          <wp:inline distT="0" distB="0" distL="0" distR="0">
             <wp:extent cx="6479540" cy="3130550"/>
             <wp:effectExtent l="0" t="0" r="0" b="0"/>
             <wp:docPr id="21" name="Picture 21"/>
@@ -27695,7 +27284,7 @@
                     <a:blip r:embed="rId29">
                       <a:extLst>
                         <a:ext uri="{28A0092B-C50C-407E-A947-70E740481C1C}">
-                          <a14:useLocalDpi xmlns:a14="http://schemas.microsoft.com/office/drawing/2010/main" val="0"/>
+                          <a14:useLocalDpi xmlns:a14="http://schemas.microsoft.com/office/drawing/2010/main" xmlns:wps="http://schemas.microsoft.com/office/word/2010/wordprocessingShape" xmlns:wpi="http://schemas.microsoft.com/office/word/2010/wordprocessingInk" xmlns:wpg="http://schemas.microsoft.com/office/word/2010/wordprocessingGroup" xmlns:w15="http://schemas.microsoft.com/office/word/2012/wordml" xmlns:w14="http://schemas.microsoft.com/office/word/2010/wordml" xmlns:w="http://schemas.openxmlformats.org/wordprocessingml/2006/main" xmlns:w10="urn:schemas-microsoft-com:office:word" xmlns:wp14="http://schemas.microsoft.com/office/word/2010/wordprocessingDrawing" xmlns:v="urn:schemas-microsoft-com:vml" xmlns:o="urn:schemas-microsoft-com:office:office" xmlns:mc="http://schemas.openxmlformats.org/markup-compatibility/2006" xmlns:wpc="http://schemas.microsoft.com/office/word/2010/wordprocessingCanvas" xmlns="" val="0"/>
                         </a:ext>
                       </a:extLst>
                     </a:blip>
@@ -27730,7 +27319,7 @@
           <w:insideH w:val="single" w:sz="4" w:space="0" w:color="auto"/>
           <w:insideV w:val="single" w:sz="4" w:space="0" w:color="auto"/>
         </w:tblBorders>
-        <w:tblLook w:val="01E0" w:firstRow="1" w:lastRow="1" w:firstColumn="1" w:lastColumn="1" w:noHBand="0" w:noVBand="0"/>
+        <w:tblLook w:val="01E0"/>
       </w:tblPr>
       <w:tblGrid>
         <w:gridCol w:w="1932"/>
@@ -29320,7 +28909,7 @@
           <w:lang w:val="en-US" w:eastAsia="en-US"/>
         </w:rPr>
         <w:drawing>
-          <wp:inline distT="0" distB="0" distL="0" distR="0" wp14:anchorId="1EE5A107" wp14:editId="62F6D783">
+          <wp:inline distT="0" distB="0" distL="0" distR="0">
             <wp:extent cx="4790476" cy="1952381"/>
             <wp:effectExtent l="0" t="0" r="0" b="0"/>
             <wp:docPr id="22" name="Picture 22"/>
@@ -29338,7 +28927,7 @@
                     <a:blip r:embed="rId23">
                       <a:extLst>
                         <a:ext uri="{28A0092B-C50C-407E-A947-70E740481C1C}">
-                          <a14:useLocalDpi xmlns:a14="http://schemas.microsoft.com/office/drawing/2010/main" val="0"/>
+                          <a14:useLocalDpi xmlns:a14="http://schemas.microsoft.com/office/drawing/2010/main" xmlns:wps="http://schemas.microsoft.com/office/word/2010/wordprocessingShape" xmlns:wpi="http://schemas.microsoft.com/office/word/2010/wordprocessingInk" xmlns:wpg="http://schemas.microsoft.com/office/word/2010/wordprocessingGroup" xmlns:w15="http://schemas.microsoft.com/office/word/2012/wordml" xmlns:w14="http://schemas.microsoft.com/office/word/2010/wordml" xmlns:w="http://schemas.openxmlformats.org/wordprocessingml/2006/main" xmlns:w10="urn:schemas-microsoft-com:office:word" xmlns:wp14="http://schemas.microsoft.com/office/word/2010/wordprocessingDrawing" xmlns:v="urn:schemas-microsoft-com:vml" xmlns:o="urn:schemas-microsoft-com:office:office" xmlns:mc="http://schemas.openxmlformats.org/markup-compatibility/2006" xmlns:wpc="http://schemas.microsoft.com/office/word/2010/wordprocessingCanvas" xmlns="" val="0"/>
                         </a:ext>
                       </a:extLst>
                     </a:blip>
@@ -29373,7 +28962,7 @@
           <w:insideH w:val="single" w:sz="4" w:space="0" w:color="auto"/>
           <w:insideV w:val="single" w:sz="4" w:space="0" w:color="auto"/>
         </w:tblBorders>
-        <w:tblLook w:val="01E0" w:firstRow="1" w:lastRow="1" w:firstColumn="1" w:lastColumn="1" w:noHBand="0" w:noVBand="0"/>
+        <w:tblLook w:val="01E0"/>
       </w:tblPr>
       <w:tblGrid>
         <w:gridCol w:w="2052"/>
@@ -30245,7 +29834,7 @@
           <w:lang w:val="en-US" w:eastAsia="en-US"/>
         </w:rPr>
         <w:drawing>
-          <wp:inline distT="0" distB="0" distL="0" distR="0" wp14:anchorId="07ED217C" wp14:editId="66DCC741">
+          <wp:inline distT="0" distB="0" distL="0" distR="0">
             <wp:extent cx="6479540" cy="3101975"/>
             <wp:effectExtent l="0" t="0" r="0" b="3175"/>
             <wp:docPr id="23" name="Picture 23"/>
@@ -30263,7 +29852,7 @@
                     <a:blip r:embed="rId27">
                       <a:extLst>
                         <a:ext uri="{28A0092B-C50C-407E-A947-70E740481C1C}">
-                          <a14:useLocalDpi xmlns:a14="http://schemas.microsoft.com/office/drawing/2010/main" val="0"/>
+                          <a14:useLocalDpi xmlns:a14="http://schemas.microsoft.com/office/drawing/2010/main" xmlns:wps="http://schemas.microsoft.com/office/word/2010/wordprocessingShape" xmlns:wpi="http://schemas.microsoft.com/office/word/2010/wordprocessingInk" xmlns:wpg="http://schemas.microsoft.com/office/word/2010/wordprocessingGroup" xmlns:w15="http://schemas.microsoft.com/office/word/2012/wordml" xmlns:w14="http://schemas.microsoft.com/office/word/2010/wordml" xmlns:w="http://schemas.openxmlformats.org/wordprocessingml/2006/main" xmlns:w10="urn:schemas-microsoft-com:office:word" xmlns:wp14="http://schemas.microsoft.com/office/word/2010/wordprocessingDrawing" xmlns:v="urn:schemas-microsoft-com:vml" xmlns:o="urn:schemas-microsoft-com:office:office" xmlns:mc="http://schemas.openxmlformats.org/markup-compatibility/2006" xmlns:wpc="http://schemas.microsoft.com/office/word/2010/wordprocessingCanvas" xmlns="" val="0"/>
                         </a:ext>
                       </a:extLst>
                     </a:blip>
@@ -30298,7 +29887,7 @@
           <w:insideH w:val="single" w:sz="4" w:space="0" w:color="auto"/>
           <w:insideV w:val="single" w:sz="4" w:space="0" w:color="auto"/>
         </w:tblBorders>
-        <w:tblLook w:val="01E0" w:firstRow="1" w:lastRow="1" w:firstColumn="1" w:lastColumn="1" w:noHBand="0" w:noVBand="0"/>
+        <w:tblLook w:val="01E0"/>
       </w:tblPr>
       <w:tblGrid>
         <w:gridCol w:w="2052"/>
@@ -31669,7 +31258,7 @@
           <w:insideH w:val="single" w:sz="4" w:space="0" w:color="auto"/>
           <w:insideV w:val="single" w:sz="4" w:space="0" w:color="auto"/>
         </w:tblBorders>
-        <w:tblLook w:val="01E0" w:firstRow="1" w:lastRow="1" w:firstColumn="1" w:lastColumn="1" w:noHBand="0" w:noVBand="0"/>
+        <w:tblLook w:val="01E0"/>
       </w:tblPr>
       <w:tblGrid>
         <w:gridCol w:w="1728"/>
@@ -32086,7 +31675,7 @@
         </w:rPr>
         <w:lastRenderedPageBreak/>
         <w:drawing>
-          <wp:inline distT="0" distB="0" distL="0" distR="0" wp14:anchorId="46CDBAFA" wp14:editId="6636D083">
+          <wp:inline distT="0" distB="0" distL="0" distR="0">
             <wp:extent cx="6479540" cy="3084830"/>
             <wp:effectExtent l="0" t="0" r="0" b="1270"/>
             <wp:docPr id="24" name="Picture 24"/>
@@ -32104,7 +31693,7 @@
                     <a:blip r:embed="rId30">
                       <a:extLst>
                         <a:ext uri="{28A0092B-C50C-407E-A947-70E740481C1C}">
-                          <a14:useLocalDpi xmlns:a14="http://schemas.microsoft.com/office/drawing/2010/main" val="0"/>
+                          <a14:useLocalDpi xmlns:a14="http://schemas.microsoft.com/office/drawing/2010/main" xmlns:wps="http://schemas.microsoft.com/office/word/2010/wordprocessingShape" xmlns:wpi="http://schemas.microsoft.com/office/word/2010/wordprocessingInk" xmlns:wpg="http://schemas.microsoft.com/office/word/2010/wordprocessingGroup" xmlns:w15="http://schemas.microsoft.com/office/word/2012/wordml" xmlns:w14="http://schemas.microsoft.com/office/word/2010/wordml" xmlns:w="http://schemas.openxmlformats.org/wordprocessingml/2006/main" xmlns:w10="urn:schemas-microsoft-com:office:word" xmlns:wp14="http://schemas.microsoft.com/office/word/2010/wordprocessingDrawing" xmlns:v="urn:schemas-microsoft-com:vml" xmlns:o="urn:schemas-microsoft-com:office:office" xmlns:mc="http://schemas.openxmlformats.org/markup-compatibility/2006" xmlns:wpc="http://schemas.microsoft.com/office/word/2010/wordprocessingCanvas" xmlns="" val="0"/>
                         </a:ext>
                       </a:extLst>
                     </a:blip>
@@ -32133,7 +31722,7 @@
         <w:tblW w:w="10286" w:type="dxa"/>
         <w:tblInd w:w="-5" w:type="dxa"/>
         <w:tblLayout w:type="fixed"/>
-        <w:tblLook w:val="04A0" w:firstRow="1" w:lastRow="0" w:firstColumn="1" w:lastColumn="0" w:noHBand="0" w:noVBand="1"/>
+        <w:tblLook w:val="04A0"/>
       </w:tblPr>
       <w:tblGrid>
         <w:gridCol w:w="1664"/>
@@ -33349,19 +32938,7 @@
               <w:rPr>
                 <w:rFonts w:cs="Tahoma"/>
               </w:rPr>
-              <w:t xml:space="preserve"> thuốc thì sẽ hiện ra form cho phép nhập thông tin loại thuốc và cập nhật dữ</w:t>
-            </w:r>
-            <w:r>
-              <w:rPr>
-                <w:rFonts w:cs="Tahoma"/>
-              </w:rPr>
-              <w:t xml:space="preserve"> </w:t>
-            </w:r>
-            <w:r>
-              <w:rPr>
-                <w:rFonts w:cs="Tahoma"/>
-              </w:rPr>
-              <w:t>liệu vào kho dữ liệu</w:t>
+              <w:t xml:space="preserve"> thuốc thì sẽ hiện ra form cho phép nhập thông tin loại thuốc và cập nhật dữliệu vào kho dữ liệu</w:t>
             </w:r>
             <w:r>
               <w:rPr>
@@ -33724,20 +33301,14 @@
               <w:rPr>
                 <w:rFonts w:cs="Tahoma"/>
               </w:rPr>
-              <w:t>Khi quản trị click vào search thì dữ liệu vừa nhập vào sẽ kiểm tra và hiển thị ra thông tin loại</w:t>
-            </w:r>
-            <w:r>
-              <w:rPr>
-                <w:rFonts w:cs="Tahoma"/>
-              </w:rPr>
-              <w:t xml:space="preserve"> </w:t>
+              <w:t xml:space="preserve">Khi quản trị click vào search thì dữ liệu vừa nhập vào sẽ kiểm tra và hiển thị ra thông tin loạithuốc </w:t>
             </w:r>
             <w:r>
               <w:rPr>
                 <w:rFonts w:cs="Tahoma"/>
               </w:rPr>
               <w:lastRenderedPageBreak/>
-              <w:t>thuốc muốn tìm kiếm</w:t>
+              <w:t>muốn tìm kiếm</w:t>
             </w:r>
             <w:r>
               <w:rPr>
@@ -33866,7 +33437,7 @@
           <w:lang w:val="en-US" w:eastAsia="en-US"/>
         </w:rPr>
         <w:drawing>
-          <wp:inline distT="0" distB="0" distL="0" distR="0" wp14:anchorId="5B7DEF59" wp14:editId="035C465C">
+          <wp:inline distT="0" distB="0" distL="0" distR="0">
             <wp:extent cx="6479540" cy="3137535"/>
             <wp:effectExtent l="0" t="0" r="0" b="5715"/>
             <wp:docPr id="25" name="Picture 25"/>
@@ -33884,7 +33455,7 @@
                     <a:blip r:embed="rId31">
                       <a:extLst>
                         <a:ext uri="{28A0092B-C50C-407E-A947-70E740481C1C}">
-                          <a14:useLocalDpi xmlns:a14="http://schemas.microsoft.com/office/drawing/2010/main" val="0"/>
+                          <a14:useLocalDpi xmlns:a14="http://schemas.microsoft.com/office/drawing/2010/main" xmlns:wps="http://schemas.microsoft.com/office/word/2010/wordprocessingShape" xmlns:wpi="http://schemas.microsoft.com/office/word/2010/wordprocessingInk" xmlns:wpg="http://schemas.microsoft.com/office/word/2010/wordprocessingGroup" xmlns:w15="http://schemas.microsoft.com/office/word/2012/wordml" xmlns:w14="http://schemas.microsoft.com/office/word/2010/wordml" xmlns:w="http://schemas.openxmlformats.org/wordprocessingml/2006/main" xmlns:w10="urn:schemas-microsoft-com:office:word" xmlns:wp14="http://schemas.microsoft.com/office/word/2010/wordprocessingDrawing" xmlns:v="urn:schemas-microsoft-com:vml" xmlns:o="urn:schemas-microsoft-com:office:office" xmlns:mc="http://schemas.openxmlformats.org/markup-compatibility/2006" xmlns:wpc="http://schemas.microsoft.com/office/word/2010/wordprocessingCanvas" xmlns="" val="0"/>
                         </a:ext>
                       </a:extLst>
                     </a:blip>
@@ -33919,7 +33490,7 @@
           <w:insideH w:val="single" w:sz="4" w:space="0" w:color="auto"/>
           <w:insideV w:val="single" w:sz="4" w:space="0" w:color="auto"/>
         </w:tblBorders>
-        <w:tblLook w:val="01E0" w:firstRow="1" w:lastRow="1" w:firstColumn="1" w:lastColumn="1" w:noHBand="0" w:noVBand="0"/>
+        <w:tblLook w:val="01E0"/>
       </w:tblPr>
       <w:tblGrid>
         <w:gridCol w:w="1932"/>
@@ -35215,7 +34786,7 @@
           <w:lang w:val="en-US" w:eastAsia="en-US"/>
         </w:rPr>
         <w:drawing>
-          <wp:inline distT="0" distB="0" distL="0" distR="0" wp14:anchorId="444F7FAE" wp14:editId="78FC230D">
+          <wp:inline distT="0" distB="0" distL="0" distR="0">
             <wp:extent cx="6479540" cy="3145155"/>
             <wp:effectExtent l="0" t="0" r="0" b="0"/>
             <wp:docPr id="26" name="Picture 26"/>
@@ -35233,7 +34804,7 @@
                     <a:blip r:embed="rId32">
                       <a:extLst>
                         <a:ext uri="{28A0092B-C50C-407E-A947-70E740481C1C}">
-                          <a14:useLocalDpi xmlns:a14="http://schemas.microsoft.com/office/drawing/2010/main" val="0"/>
+                          <a14:useLocalDpi xmlns:a14="http://schemas.microsoft.com/office/drawing/2010/main" xmlns:wps="http://schemas.microsoft.com/office/word/2010/wordprocessingShape" xmlns:wpi="http://schemas.microsoft.com/office/word/2010/wordprocessingInk" xmlns:wpg="http://schemas.microsoft.com/office/word/2010/wordprocessingGroup" xmlns:w15="http://schemas.microsoft.com/office/word/2012/wordml" xmlns:w14="http://schemas.microsoft.com/office/word/2010/wordml" xmlns:w="http://schemas.openxmlformats.org/wordprocessingml/2006/main" xmlns:w10="urn:schemas-microsoft-com:office:word" xmlns:wp14="http://schemas.microsoft.com/office/word/2010/wordprocessingDrawing" xmlns:v="urn:schemas-microsoft-com:vml" xmlns:o="urn:schemas-microsoft-com:office:office" xmlns:mc="http://schemas.openxmlformats.org/markup-compatibility/2006" xmlns:wpc="http://schemas.microsoft.com/office/word/2010/wordprocessingCanvas" xmlns="" val="0"/>
                         </a:ext>
                       </a:extLst>
                     </a:blip>
@@ -35268,7 +34839,7 @@
           <w:insideH w:val="single" w:sz="4" w:space="0" w:color="auto"/>
           <w:insideV w:val="single" w:sz="4" w:space="0" w:color="auto"/>
         </w:tblBorders>
-        <w:tblLook w:val="01E0" w:firstRow="1" w:lastRow="1" w:firstColumn="1" w:lastColumn="1" w:noHBand="0" w:noVBand="0"/>
+        <w:tblLook w:val="01E0"/>
       </w:tblPr>
       <w:tblGrid>
         <w:gridCol w:w="2052"/>
@@ -36508,7 +36079,7 @@
           <w:lang w:val="en-US" w:eastAsia="en-US"/>
         </w:rPr>
         <w:drawing>
-          <wp:inline distT="0" distB="0" distL="0" distR="0" wp14:anchorId="2D2C406D" wp14:editId="2B6DFBD8">
+          <wp:inline distT="0" distB="0" distL="0" distR="0">
             <wp:extent cx="4790476" cy="1952381"/>
             <wp:effectExtent l="0" t="0" r="0" b="0"/>
             <wp:docPr id="27" name="Picture 27"/>
@@ -36526,7 +36097,7 @@
                     <a:blip r:embed="rId23">
                       <a:extLst>
                         <a:ext uri="{28A0092B-C50C-407E-A947-70E740481C1C}">
-                          <a14:useLocalDpi xmlns:a14="http://schemas.microsoft.com/office/drawing/2010/main" val="0"/>
+                          <a14:useLocalDpi xmlns:a14="http://schemas.microsoft.com/office/drawing/2010/main" xmlns:wps="http://schemas.microsoft.com/office/word/2010/wordprocessingShape" xmlns:wpi="http://schemas.microsoft.com/office/word/2010/wordprocessingInk" xmlns:wpg="http://schemas.microsoft.com/office/word/2010/wordprocessingGroup" xmlns:w15="http://schemas.microsoft.com/office/word/2012/wordml" xmlns:w14="http://schemas.microsoft.com/office/word/2010/wordml" xmlns:w="http://schemas.openxmlformats.org/wordprocessingml/2006/main" xmlns:w10="urn:schemas-microsoft-com:office:word" xmlns:wp14="http://schemas.microsoft.com/office/word/2010/wordprocessingDrawing" xmlns:v="urn:schemas-microsoft-com:vml" xmlns:o="urn:schemas-microsoft-com:office:office" xmlns:mc="http://schemas.openxmlformats.org/markup-compatibility/2006" xmlns:wpc="http://schemas.microsoft.com/office/word/2010/wordprocessingCanvas" xmlns="" val="0"/>
                         </a:ext>
                       </a:extLst>
                     </a:blip>
@@ -36561,7 +36132,7 @@
           <w:insideH w:val="single" w:sz="4" w:space="0" w:color="auto"/>
           <w:insideV w:val="single" w:sz="4" w:space="0" w:color="auto"/>
         </w:tblBorders>
-        <w:tblLook w:val="01E0" w:firstRow="1" w:lastRow="1" w:firstColumn="1" w:lastColumn="1" w:noHBand="0" w:noVBand="0"/>
+        <w:tblLook w:val="01E0"/>
       </w:tblPr>
       <w:tblGrid>
         <w:gridCol w:w="2052"/>
@@ -37424,7 +36995,7 @@
         </w:rPr>
         <w:lastRenderedPageBreak/>
         <w:drawing>
-          <wp:inline distT="0" distB="0" distL="0" distR="0" wp14:anchorId="04EC1A2D" wp14:editId="2515C91F">
+          <wp:inline distT="0" distB="0" distL="0" distR="0">
             <wp:extent cx="6479540" cy="3084830"/>
             <wp:effectExtent l="0" t="0" r="0" b="1270"/>
             <wp:docPr id="28" name="Picture 28"/>
@@ -37442,7 +37013,7 @@
                     <a:blip r:embed="rId30">
                       <a:extLst>
                         <a:ext uri="{28A0092B-C50C-407E-A947-70E740481C1C}">
-                          <a14:useLocalDpi xmlns:a14="http://schemas.microsoft.com/office/drawing/2010/main" val="0"/>
+                          <a14:useLocalDpi xmlns:a14="http://schemas.microsoft.com/office/drawing/2010/main" xmlns:wps="http://schemas.microsoft.com/office/word/2010/wordprocessingShape" xmlns:wpi="http://schemas.microsoft.com/office/word/2010/wordprocessingInk" xmlns:wpg="http://schemas.microsoft.com/office/word/2010/wordprocessingGroup" xmlns:w15="http://schemas.microsoft.com/office/word/2012/wordml" xmlns:w14="http://schemas.microsoft.com/office/word/2010/wordml" xmlns:w="http://schemas.openxmlformats.org/wordprocessingml/2006/main" xmlns:w10="urn:schemas-microsoft-com:office:word" xmlns:wp14="http://schemas.microsoft.com/office/word/2010/wordprocessingDrawing" xmlns:v="urn:schemas-microsoft-com:vml" xmlns:o="urn:schemas-microsoft-com:office:office" xmlns:mc="http://schemas.openxmlformats.org/markup-compatibility/2006" xmlns:wpc="http://schemas.microsoft.com/office/word/2010/wordprocessingCanvas" xmlns="" val="0"/>
                         </a:ext>
                       </a:extLst>
                     </a:blip>
@@ -37477,7 +37048,7 @@
           <w:insideH w:val="single" w:sz="4" w:space="0" w:color="auto"/>
           <w:insideV w:val="single" w:sz="4" w:space="0" w:color="auto"/>
         </w:tblBorders>
-        <w:tblLook w:val="01E0" w:firstRow="1" w:lastRow="1" w:firstColumn="1" w:lastColumn="1" w:noHBand="0" w:noVBand="0"/>
+        <w:tblLook w:val="01E0"/>
       </w:tblPr>
       <w:tblGrid>
         <w:gridCol w:w="2052"/>
@@ -38637,7 +38208,7 @@
           <w:insideH w:val="single" w:sz="4" w:space="0" w:color="auto"/>
           <w:insideV w:val="single" w:sz="4" w:space="0" w:color="auto"/>
         </w:tblBorders>
-        <w:tblLook w:val="01E0" w:firstRow="1" w:lastRow="1" w:firstColumn="1" w:lastColumn="1" w:noHBand="0" w:noVBand="0"/>
+        <w:tblLook w:val="01E0"/>
       </w:tblPr>
       <w:tblGrid>
         <w:gridCol w:w="1728"/>
@@ -39039,7 +38610,7 @@
           <w:lang w:val="en-US" w:eastAsia="en-US"/>
         </w:rPr>
         <w:drawing>
-          <wp:inline distT="0" distB="0" distL="0" distR="0" wp14:anchorId="043A9245" wp14:editId="2D88D029">
+          <wp:inline distT="0" distB="0" distL="0" distR="0">
             <wp:extent cx="6479540" cy="3176270"/>
             <wp:effectExtent l="0" t="0" r="0" b="5080"/>
             <wp:docPr id="29" name="Picture 29"/>
@@ -39057,7 +38628,7 @@
                     <a:blip r:embed="rId33">
                       <a:extLst>
                         <a:ext uri="{28A0092B-C50C-407E-A947-70E740481C1C}">
-                          <a14:useLocalDpi xmlns:a14="http://schemas.microsoft.com/office/drawing/2010/main" val="0"/>
+                          <a14:useLocalDpi xmlns:a14="http://schemas.microsoft.com/office/drawing/2010/main" xmlns:wps="http://schemas.microsoft.com/office/word/2010/wordprocessingShape" xmlns:wpi="http://schemas.microsoft.com/office/word/2010/wordprocessingInk" xmlns:wpg="http://schemas.microsoft.com/office/word/2010/wordprocessingGroup" xmlns:w15="http://schemas.microsoft.com/office/word/2012/wordml" xmlns:w14="http://schemas.microsoft.com/office/word/2010/wordml" xmlns:w="http://schemas.openxmlformats.org/wordprocessingml/2006/main" xmlns:w10="urn:schemas-microsoft-com:office:word" xmlns:wp14="http://schemas.microsoft.com/office/word/2010/wordprocessingDrawing" xmlns:v="urn:schemas-microsoft-com:vml" xmlns:o="urn:schemas-microsoft-com:office:office" xmlns:mc="http://schemas.openxmlformats.org/markup-compatibility/2006" xmlns:wpc="http://schemas.microsoft.com/office/word/2010/wordprocessingCanvas" xmlns="" val="0"/>
                         </a:ext>
                       </a:extLst>
                     </a:blip>
@@ -39086,7 +38657,7 @@
         <w:tblW w:w="10286" w:type="dxa"/>
         <w:tblInd w:w="-5" w:type="dxa"/>
         <w:tblLayout w:type="fixed"/>
-        <w:tblLook w:val="04A0" w:firstRow="1" w:lastRow="0" w:firstColumn="1" w:lastColumn="0" w:noHBand="0" w:noVBand="1"/>
+        <w:tblLook w:val="04A0"/>
       </w:tblPr>
       <w:tblGrid>
         <w:gridCol w:w="1664"/>
@@ -41059,7 +40630,7 @@
           <w:lang w:val="en-US" w:eastAsia="en-US"/>
         </w:rPr>
         <w:drawing>
-          <wp:inline distT="0" distB="0" distL="0" distR="0" wp14:anchorId="3AB77E99" wp14:editId="0D8EA66E">
+          <wp:inline distT="0" distB="0" distL="0" distR="0">
             <wp:extent cx="6479540" cy="3125470"/>
             <wp:effectExtent l="0" t="0" r="0" b="0"/>
             <wp:docPr id="30" name="Picture 30"/>
@@ -41077,7 +40648,7 @@
                     <a:blip r:embed="rId34">
                       <a:extLst>
                         <a:ext uri="{28A0092B-C50C-407E-A947-70E740481C1C}">
-                          <a14:useLocalDpi xmlns:a14="http://schemas.microsoft.com/office/drawing/2010/main" val="0"/>
+                          <a14:useLocalDpi xmlns:a14="http://schemas.microsoft.com/office/drawing/2010/main" xmlns:wps="http://schemas.microsoft.com/office/word/2010/wordprocessingShape" xmlns:wpi="http://schemas.microsoft.com/office/word/2010/wordprocessingInk" xmlns:wpg="http://schemas.microsoft.com/office/word/2010/wordprocessingGroup" xmlns:w15="http://schemas.microsoft.com/office/word/2012/wordml" xmlns:w14="http://schemas.microsoft.com/office/word/2010/wordml" xmlns:w="http://schemas.openxmlformats.org/wordprocessingml/2006/main" xmlns:w10="urn:schemas-microsoft-com:office:word" xmlns:wp14="http://schemas.microsoft.com/office/word/2010/wordprocessingDrawing" xmlns:v="urn:schemas-microsoft-com:vml" xmlns:o="urn:schemas-microsoft-com:office:office" xmlns:mc="http://schemas.openxmlformats.org/markup-compatibility/2006" xmlns:wpc="http://schemas.microsoft.com/office/word/2010/wordprocessingCanvas" xmlns="" val="0"/>
                         </a:ext>
                       </a:extLst>
                     </a:blip>
@@ -41112,7 +40683,7 @@
           <w:insideH w:val="single" w:sz="4" w:space="0" w:color="auto"/>
           <w:insideV w:val="single" w:sz="4" w:space="0" w:color="auto"/>
         </w:tblBorders>
-        <w:tblLook w:val="01E0" w:firstRow="1" w:lastRow="1" w:firstColumn="1" w:lastColumn="1" w:noHBand="0" w:noVBand="0"/>
+        <w:tblLook w:val="01E0"/>
       </w:tblPr>
       <w:tblGrid>
         <w:gridCol w:w="1932"/>
@@ -42640,7 +42211,7 @@
         </w:rPr>
         <w:lastRenderedPageBreak/>
         <w:drawing>
-          <wp:inline distT="0" distB="0" distL="0" distR="0" wp14:anchorId="5978A917" wp14:editId="7631C0D1">
+          <wp:inline distT="0" distB="0" distL="0" distR="0">
             <wp:extent cx="6479540" cy="3135630"/>
             <wp:effectExtent l="0" t="0" r="0" b="7620"/>
             <wp:docPr id="31" name="Picture 31"/>
@@ -42658,7 +42229,7 @@
                     <a:blip r:embed="rId35">
                       <a:extLst>
                         <a:ext uri="{28A0092B-C50C-407E-A947-70E740481C1C}">
-                          <a14:useLocalDpi xmlns:a14="http://schemas.microsoft.com/office/drawing/2010/main" val="0"/>
+                          <a14:useLocalDpi xmlns:a14="http://schemas.microsoft.com/office/drawing/2010/main" xmlns:wps="http://schemas.microsoft.com/office/word/2010/wordprocessingShape" xmlns:wpi="http://schemas.microsoft.com/office/word/2010/wordprocessingInk" xmlns:wpg="http://schemas.microsoft.com/office/word/2010/wordprocessingGroup" xmlns:w15="http://schemas.microsoft.com/office/word/2012/wordml" xmlns:w14="http://schemas.microsoft.com/office/word/2010/wordml" xmlns:w="http://schemas.openxmlformats.org/wordprocessingml/2006/main" xmlns:w10="urn:schemas-microsoft-com:office:word" xmlns:wp14="http://schemas.microsoft.com/office/word/2010/wordprocessingDrawing" xmlns:v="urn:schemas-microsoft-com:vml" xmlns:o="urn:schemas-microsoft-com:office:office" xmlns:mc="http://schemas.openxmlformats.org/markup-compatibility/2006" xmlns:wpc="http://schemas.microsoft.com/office/word/2010/wordprocessingCanvas" xmlns="" val="0"/>
                         </a:ext>
                       </a:extLst>
                     </a:blip>
@@ -42693,7 +42264,7 @@
           <w:insideH w:val="single" w:sz="4" w:space="0" w:color="auto"/>
           <w:insideV w:val="single" w:sz="4" w:space="0" w:color="auto"/>
         </w:tblBorders>
-        <w:tblLook w:val="01E0" w:firstRow="1" w:lastRow="1" w:firstColumn="1" w:lastColumn="1" w:noHBand="0" w:noVBand="0"/>
+        <w:tblLook w:val="01E0"/>
       </w:tblPr>
       <w:tblGrid>
         <w:gridCol w:w="2052"/>
@@ -44155,7 +43726,7 @@
           <w:lang w:val="en-US" w:eastAsia="en-US"/>
         </w:rPr>
         <w:drawing>
-          <wp:inline distT="0" distB="0" distL="0" distR="0" wp14:anchorId="5A8B6776" wp14:editId="5938F510">
+          <wp:inline distT="0" distB="0" distL="0" distR="0">
             <wp:extent cx="4790476" cy="1952381"/>
             <wp:effectExtent l="0" t="0" r="0" b="0"/>
             <wp:docPr id="32" name="Picture 32"/>
@@ -44173,7 +43744,7 @@
                     <a:blip r:embed="rId23">
                       <a:extLst>
                         <a:ext uri="{28A0092B-C50C-407E-A947-70E740481C1C}">
-                          <a14:useLocalDpi xmlns:a14="http://schemas.microsoft.com/office/drawing/2010/main" val="0"/>
+                          <a14:useLocalDpi xmlns:a14="http://schemas.microsoft.com/office/drawing/2010/main" xmlns:wps="http://schemas.microsoft.com/office/word/2010/wordprocessingShape" xmlns:wpi="http://schemas.microsoft.com/office/word/2010/wordprocessingInk" xmlns:wpg="http://schemas.microsoft.com/office/word/2010/wordprocessingGroup" xmlns:w15="http://schemas.microsoft.com/office/word/2012/wordml" xmlns:w14="http://schemas.microsoft.com/office/word/2010/wordml" xmlns:w="http://schemas.openxmlformats.org/wordprocessingml/2006/main" xmlns:w10="urn:schemas-microsoft-com:office:word" xmlns:wp14="http://schemas.microsoft.com/office/word/2010/wordprocessingDrawing" xmlns:v="urn:schemas-microsoft-com:vml" xmlns:o="urn:schemas-microsoft-com:office:office" xmlns:mc="http://schemas.openxmlformats.org/markup-compatibility/2006" xmlns:wpc="http://schemas.microsoft.com/office/word/2010/wordprocessingCanvas" xmlns="" val="0"/>
                         </a:ext>
                       </a:extLst>
                     </a:blip>
@@ -44208,7 +43779,7 @@
           <w:insideH w:val="single" w:sz="4" w:space="0" w:color="auto"/>
           <w:insideV w:val="single" w:sz="4" w:space="0" w:color="auto"/>
         </w:tblBorders>
-        <w:tblLook w:val="01E0" w:firstRow="1" w:lastRow="1" w:firstColumn="1" w:lastColumn="1" w:noHBand="0" w:noVBand="0"/>
+        <w:tblLook w:val="01E0"/>
       </w:tblPr>
       <w:tblGrid>
         <w:gridCol w:w="2052"/>
@@ -45080,7 +44651,7 @@
         </w:rPr>
         <w:lastRenderedPageBreak/>
         <w:drawing>
-          <wp:inline distT="0" distB="0" distL="0" distR="0" wp14:anchorId="3DC10AE1" wp14:editId="14CB163B">
+          <wp:inline distT="0" distB="0" distL="0" distR="0">
             <wp:extent cx="6479540" cy="3176270"/>
             <wp:effectExtent l="0" t="0" r="0" b="5080"/>
             <wp:docPr id="33" name="Picture 33"/>
@@ -45098,7 +44669,7 @@
                     <a:blip r:embed="rId33">
                       <a:extLst>
                         <a:ext uri="{28A0092B-C50C-407E-A947-70E740481C1C}">
-                          <a14:useLocalDpi xmlns:a14="http://schemas.microsoft.com/office/drawing/2010/main" val="0"/>
+                          <a14:useLocalDpi xmlns:a14="http://schemas.microsoft.com/office/drawing/2010/main" xmlns:wps="http://schemas.microsoft.com/office/word/2010/wordprocessingShape" xmlns:wpi="http://schemas.microsoft.com/office/word/2010/wordprocessingInk" xmlns:wpg="http://schemas.microsoft.com/office/word/2010/wordprocessingGroup" xmlns:w15="http://schemas.microsoft.com/office/word/2012/wordml" xmlns:w14="http://schemas.microsoft.com/office/word/2010/wordml" xmlns:w="http://schemas.openxmlformats.org/wordprocessingml/2006/main" xmlns:w10="urn:schemas-microsoft-com:office:word" xmlns:wp14="http://schemas.microsoft.com/office/word/2010/wordprocessingDrawing" xmlns:v="urn:schemas-microsoft-com:vml" xmlns:o="urn:schemas-microsoft-com:office:office" xmlns:mc="http://schemas.openxmlformats.org/markup-compatibility/2006" xmlns:wpc="http://schemas.microsoft.com/office/word/2010/wordprocessingCanvas" xmlns="" val="0"/>
                         </a:ext>
                       </a:extLst>
                     </a:blip>
@@ -45133,7 +44704,7 @@
           <w:insideH w:val="single" w:sz="4" w:space="0" w:color="auto"/>
           <w:insideV w:val="single" w:sz="4" w:space="0" w:color="auto"/>
         </w:tblBorders>
-        <w:tblLook w:val="01E0" w:firstRow="1" w:lastRow="1" w:firstColumn="1" w:lastColumn="1" w:noHBand="0" w:noVBand="0"/>
+        <w:tblLook w:val="01E0"/>
       </w:tblPr>
       <w:tblGrid>
         <w:gridCol w:w="2052"/>
@@ -46548,7 +46119,7 @@
           <w:lang w:val="en-US" w:eastAsia="en-US"/>
         </w:rPr>
         <w:drawing>
-          <wp:inline distT="0" distB="0" distL="0" distR="0" wp14:anchorId="3BEF5C76" wp14:editId="19037336">
+          <wp:inline distT="0" distB="0" distL="0" distR="0">
             <wp:extent cx="6479540" cy="2696845"/>
             <wp:effectExtent l="0" t="0" r="0" b="8255"/>
             <wp:docPr id="34" name="Picture 34"/>
@@ -46566,7 +46137,7 @@
                     <a:blip r:embed="rId36">
                       <a:extLst>
                         <a:ext uri="{28A0092B-C50C-407E-A947-70E740481C1C}">
-                          <a14:useLocalDpi xmlns:a14="http://schemas.microsoft.com/office/drawing/2010/main" val="0"/>
+                          <a14:useLocalDpi xmlns:a14="http://schemas.microsoft.com/office/drawing/2010/main" xmlns:wps="http://schemas.microsoft.com/office/word/2010/wordprocessingShape" xmlns:wpi="http://schemas.microsoft.com/office/word/2010/wordprocessingInk" xmlns:wpg="http://schemas.microsoft.com/office/word/2010/wordprocessingGroup" xmlns:w15="http://schemas.microsoft.com/office/word/2012/wordml" xmlns:w14="http://schemas.microsoft.com/office/word/2010/wordml" xmlns:w="http://schemas.openxmlformats.org/wordprocessingml/2006/main" xmlns:w10="urn:schemas-microsoft-com:office:word" xmlns:wp14="http://schemas.microsoft.com/office/word/2010/wordprocessingDrawing" xmlns:v="urn:schemas-microsoft-com:vml" xmlns:o="urn:schemas-microsoft-com:office:office" xmlns:mc="http://schemas.openxmlformats.org/markup-compatibility/2006" xmlns:wpc="http://schemas.microsoft.com/office/word/2010/wordprocessingCanvas" xmlns="" val="0"/>
                         </a:ext>
                       </a:extLst>
                     </a:blip>
@@ -46601,7 +46172,7 @@
           <w:insideH w:val="single" w:sz="4" w:space="0" w:color="auto"/>
           <w:insideV w:val="single" w:sz="4" w:space="0" w:color="auto"/>
         </w:tblBorders>
-        <w:tblLook w:val="01E0" w:firstRow="1" w:lastRow="1" w:firstColumn="1" w:lastColumn="1" w:noHBand="0" w:noVBand="0"/>
+        <w:tblLook w:val="01E0"/>
       </w:tblPr>
       <w:tblGrid>
         <w:gridCol w:w="2052"/>
@@ -47195,6 +46766,12 @@
                 <w:rFonts w:cs="Tahoma"/>
               </w:rPr>
             </w:pPr>
+            <w:r>
+              <w:rPr>
+                <w:rFonts w:cs="Tahoma"/>
+              </w:rPr>
+              <w:t>Xuất dữ liệu</w:t>
+            </w:r>
           </w:p>
         </w:tc>
         <w:tc>
@@ -47209,6 +46786,12 @@
                 <w:rFonts w:cs="Tahoma"/>
               </w:rPr>
             </w:pPr>
+            <w:r>
+              <w:rPr>
+                <w:rFonts w:cs="Tahoma"/>
+              </w:rPr>
+              <w:t>Khi quản trị click vào button xuất dữ liệu sẽ hiện ra một bản báo cáo lãi xuất được tính theo mốc thời gian mà quản trị chọn</w:t>
+            </w:r>
           </w:p>
         </w:tc>
         <w:tc>
@@ -47222,6 +46805,12 @@
                 <w:rFonts w:cs="Tahoma"/>
               </w:rPr>
             </w:pPr>
+            <w:r>
+              <w:rPr>
+                <w:rFonts w:cs="Tahoma"/>
+              </w:rPr>
+              <w:t>Hiện ra các thông số số tiền nhập hàng, bán ra và lãi xuất theo mốc thời gian đã chọn</w:t>
+            </w:r>
           </w:p>
         </w:tc>
         <w:tc>
@@ -47336,7 +46925,7 @@
           <w:lang w:val="en-US" w:eastAsia="en-US"/>
         </w:rPr>
         <w:drawing>
-          <wp:inline distT="0" distB="0" distL="0" distR="0" wp14:anchorId="61106653" wp14:editId="40F34522">
+          <wp:inline distT="0" distB="0" distL="0" distR="0">
             <wp:extent cx="6479540" cy="2940050"/>
             <wp:effectExtent l="0" t="0" r="0" b="0"/>
             <wp:docPr id="35" name="Picture 35"/>
@@ -47354,7 +46943,7 @@
                     <a:blip r:embed="rId37">
                       <a:extLst>
                         <a:ext uri="{28A0092B-C50C-407E-A947-70E740481C1C}">
-                          <a14:useLocalDpi xmlns:a14="http://schemas.microsoft.com/office/drawing/2010/main" val="0"/>
+                          <a14:useLocalDpi xmlns:a14="http://schemas.microsoft.com/office/drawing/2010/main" xmlns:wps="http://schemas.microsoft.com/office/word/2010/wordprocessingShape" xmlns:wpi="http://schemas.microsoft.com/office/word/2010/wordprocessingInk" xmlns:wpg="http://schemas.microsoft.com/office/word/2010/wordprocessingGroup" xmlns:w15="http://schemas.microsoft.com/office/word/2012/wordml" xmlns:w14="http://schemas.microsoft.com/office/word/2010/wordml" xmlns:w="http://schemas.openxmlformats.org/wordprocessingml/2006/main" xmlns:w10="urn:schemas-microsoft-com:office:word" xmlns:wp14="http://schemas.microsoft.com/office/word/2010/wordprocessingDrawing" xmlns:v="urn:schemas-microsoft-com:vml" xmlns:o="urn:schemas-microsoft-com:office:office" xmlns:mc="http://schemas.openxmlformats.org/markup-compatibility/2006" xmlns:wpc="http://schemas.microsoft.com/office/word/2010/wordprocessingCanvas" xmlns="" val="0"/>
                         </a:ext>
                       </a:extLst>
                     </a:blip>
@@ -47389,7 +46978,7 @@
           <w:insideH w:val="single" w:sz="4" w:space="0" w:color="auto"/>
           <w:insideV w:val="single" w:sz="4" w:space="0" w:color="auto"/>
         </w:tblBorders>
-        <w:tblLook w:val="01E0" w:firstRow="1" w:lastRow="1" w:firstColumn="1" w:lastColumn="1" w:noHBand="0" w:noVBand="0"/>
+        <w:tblLook w:val="01E0"/>
       </w:tblPr>
       <w:tblGrid>
         <w:gridCol w:w="2052"/>
@@ -47983,6 +47572,12 @@
                 <w:rFonts w:cs="Tahoma"/>
               </w:rPr>
             </w:pPr>
+            <w:r>
+              <w:rPr>
+                <w:rFonts w:cs="Tahoma"/>
+              </w:rPr>
+              <w:t>Xuất dữ liệu</w:t>
+            </w:r>
           </w:p>
         </w:tc>
         <w:tc>
@@ -47997,6 +47592,12 @@
                 <w:rFonts w:cs="Tahoma"/>
               </w:rPr>
             </w:pPr>
+            <w:r>
+              <w:rPr>
+                <w:rFonts w:cs="Tahoma"/>
+              </w:rPr>
+              <w:t>Khi quản trị click vào button xuất dữ liệu sẽ hiện ra một bản báo cáo số lượng thuốc được sắp xếp theo thứ tự giảm dần được tính theo mốc thời gian mà quản trị chọn</w:t>
+            </w:r>
           </w:p>
         </w:tc>
         <w:tc>
@@ -48010,6 +47611,12 @@
                 <w:rFonts w:cs="Tahoma"/>
               </w:rPr>
             </w:pPr>
+            <w:r>
+              <w:rPr>
+                <w:rFonts w:cs="Tahoma"/>
+              </w:rPr>
+              <w:t>Hiện ra các thông số về tên thuốc và số lượng theo mốc thời gian đã chọn</w:t>
+            </w:r>
           </w:p>
         </w:tc>
         <w:tc>
@@ -48131,7 +47738,7 @@
           <w:lang w:val="en-US" w:eastAsia="en-US"/>
         </w:rPr>
         <w:drawing>
-          <wp:inline distT="0" distB="0" distL="0" distR="0" wp14:anchorId="00EF541E" wp14:editId="0C538AF4">
+          <wp:inline distT="0" distB="0" distL="0" distR="0">
             <wp:extent cx="6479540" cy="2564765"/>
             <wp:effectExtent l="0" t="0" r="0" b="6985"/>
             <wp:docPr id="36" name="Picture 36"/>
@@ -48149,7 +47756,7 @@
                     <a:blip r:embed="rId38">
                       <a:extLst>
                         <a:ext uri="{28A0092B-C50C-407E-A947-70E740481C1C}">
-                          <a14:useLocalDpi xmlns:a14="http://schemas.microsoft.com/office/drawing/2010/main" val="0"/>
+                          <a14:useLocalDpi xmlns:a14="http://schemas.microsoft.com/office/drawing/2010/main" xmlns:wps="http://schemas.microsoft.com/office/word/2010/wordprocessingShape" xmlns:wpi="http://schemas.microsoft.com/office/word/2010/wordprocessingInk" xmlns:wpg="http://schemas.microsoft.com/office/word/2010/wordprocessingGroup" xmlns:w15="http://schemas.microsoft.com/office/word/2012/wordml" xmlns:w14="http://schemas.microsoft.com/office/word/2010/wordml" xmlns:w="http://schemas.openxmlformats.org/wordprocessingml/2006/main" xmlns:w10="urn:schemas-microsoft-com:office:word" xmlns:wp14="http://schemas.microsoft.com/office/word/2010/wordprocessingDrawing" xmlns:v="urn:schemas-microsoft-com:vml" xmlns:o="urn:schemas-microsoft-com:office:office" xmlns:mc="http://schemas.openxmlformats.org/markup-compatibility/2006" xmlns:wpc="http://schemas.microsoft.com/office/word/2010/wordprocessingCanvas" xmlns="" val="0"/>
                         </a:ext>
                       </a:extLst>
                     </a:blip>
@@ -48184,7 +47791,7 @@
           <w:insideH w:val="single" w:sz="4" w:space="0" w:color="auto"/>
           <w:insideV w:val="single" w:sz="4" w:space="0" w:color="auto"/>
         </w:tblBorders>
-        <w:tblLook w:val="01E0" w:firstRow="1" w:lastRow="1" w:firstColumn="1" w:lastColumn="1" w:noHBand="0" w:noVBand="0"/>
+        <w:tblLook w:val="01E0"/>
       </w:tblPr>
       <w:tblGrid>
         <w:gridCol w:w="2052"/>
@@ -48778,6 +48385,12 @@
                 <w:rFonts w:cs="Tahoma"/>
               </w:rPr>
             </w:pPr>
+            <w:r>
+              <w:rPr>
+                <w:rFonts w:cs="Tahoma"/>
+              </w:rPr>
+              <w:t>Xuất dữ liệu</w:t>
+            </w:r>
           </w:p>
         </w:tc>
         <w:tc>
@@ -48792,6 +48405,12 @@
                 <w:rFonts w:cs="Tahoma"/>
               </w:rPr>
             </w:pPr>
+            <w:r>
+              <w:rPr>
+                <w:rFonts w:cs="Tahoma"/>
+              </w:rPr>
+              <w:t>Khi quản trị click vào button xuất dữ liệu sẽ hiện ra số lượng còn lại trong kho của từng loại thuốc mà quản trị đã chọn</w:t>
+            </w:r>
           </w:p>
         </w:tc>
         <w:tc>
@@ -48805,6 +48424,12 @@
                 <w:rFonts w:cs="Tahoma"/>
               </w:rPr>
             </w:pPr>
+            <w:r>
+              <w:rPr>
+                <w:rFonts w:cs="Tahoma"/>
+              </w:rPr>
+              <w:t>Hiển thị số lượng tồn của từng loại thuốc</w:t>
+            </w:r>
           </w:p>
         </w:tc>
         <w:tc>
@@ -48973,7 +48598,7 @@
           <w:lang w:val="en-US" w:eastAsia="en-US"/>
         </w:rPr>
         <w:drawing>
-          <wp:inline distT="0" distB="0" distL="0" distR="0" wp14:anchorId="42C45ABB" wp14:editId="1C7C8B3C">
+          <wp:inline distT="0" distB="0" distL="0" distR="0">
             <wp:extent cx="6479540" cy="2063115"/>
             <wp:effectExtent l="0" t="0" r="0" b="0"/>
             <wp:docPr id="37" name="Picture 37"/>
@@ -48991,7 +48616,7 @@
                     <a:blip r:embed="rId39">
                       <a:extLst>
                         <a:ext uri="{28A0092B-C50C-407E-A947-70E740481C1C}">
-                          <a14:useLocalDpi xmlns:a14="http://schemas.microsoft.com/office/drawing/2010/main" val="0"/>
+                          <a14:useLocalDpi xmlns:a14="http://schemas.microsoft.com/office/drawing/2010/main" xmlns:wps="http://schemas.microsoft.com/office/word/2010/wordprocessingShape" xmlns:wpi="http://schemas.microsoft.com/office/word/2010/wordprocessingInk" xmlns:wpg="http://schemas.microsoft.com/office/word/2010/wordprocessingGroup" xmlns:w15="http://schemas.microsoft.com/office/word/2012/wordml" xmlns:w14="http://schemas.microsoft.com/office/word/2010/wordml" xmlns:w="http://schemas.openxmlformats.org/wordprocessingml/2006/main" xmlns:w10="urn:schemas-microsoft-com:office:word" xmlns:wp14="http://schemas.microsoft.com/office/word/2010/wordprocessingDrawing" xmlns:v="urn:schemas-microsoft-com:vml" xmlns:o="urn:schemas-microsoft-com:office:office" xmlns:mc="http://schemas.openxmlformats.org/markup-compatibility/2006" xmlns:wpc="http://schemas.microsoft.com/office/word/2010/wordprocessingCanvas" xmlns="" val="0"/>
                         </a:ext>
                       </a:extLst>
                     </a:blip>
@@ -49026,7 +48651,7 @@
           <w:insideH w:val="single" w:sz="4" w:space="0" w:color="auto"/>
           <w:insideV w:val="single" w:sz="4" w:space="0" w:color="auto"/>
         </w:tblBorders>
-        <w:tblLook w:val="01E0" w:firstRow="1" w:lastRow="1" w:firstColumn="1" w:lastColumn="1" w:noHBand="0" w:noVBand="0"/>
+        <w:tblLook w:val="01E0"/>
       </w:tblPr>
       <w:tblGrid>
         <w:gridCol w:w="2052"/>
@@ -49766,7 +49391,7 @@
           <w:lang w:val="en-US" w:eastAsia="en-US"/>
         </w:rPr>
         <w:drawing>
-          <wp:inline distT="0" distB="0" distL="0" distR="0" wp14:anchorId="45E0A223" wp14:editId="31CD2AC5">
+          <wp:inline distT="0" distB="0" distL="0" distR="0">
             <wp:extent cx="6479540" cy="1292225"/>
             <wp:effectExtent l="0" t="0" r="0" b="3175"/>
             <wp:docPr id="38" name="Picture 38"/>
@@ -49784,7 +49409,7 @@
                     <a:blip r:embed="rId40">
                       <a:extLst>
                         <a:ext uri="{28A0092B-C50C-407E-A947-70E740481C1C}">
-                          <a14:useLocalDpi xmlns:a14="http://schemas.microsoft.com/office/drawing/2010/main" val="0"/>
+                          <a14:useLocalDpi xmlns:a14="http://schemas.microsoft.com/office/drawing/2010/main" xmlns:wps="http://schemas.microsoft.com/office/word/2010/wordprocessingShape" xmlns:wpi="http://schemas.microsoft.com/office/word/2010/wordprocessingInk" xmlns:wpg="http://schemas.microsoft.com/office/word/2010/wordprocessingGroup" xmlns:w15="http://schemas.microsoft.com/office/word/2012/wordml" xmlns:w14="http://schemas.microsoft.com/office/word/2010/wordml" xmlns:w="http://schemas.openxmlformats.org/wordprocessingml/2006/main" xmlns:w10="urn:schemas-microsoft-com:office:word" xmlns:wp14="http://schemas.microsoft.com/office/word/2010/wordprocessingDrawing" xmlns:v="urn:schemas-microsoft-com:vml" xmlns:o="urn:schemas-microsoft-com:office:office" xmlns:mc="http://schemas.openxmlformats.org/markup-compatibility/2006" xmlns:wpc="http://schemas.microsoft.com/office/word/2010/wordprocessingCanvas" xmlns="" val="0"/>
                         </a:ext>
                       </a:extLst>
                     </a:blip>
@@ -49819,7 +49444,7 @@
           <w:insideH w:val="single" w:sz="4" w:space="0" w:color="auto"/>
           <w:insideV w:val="single" w:sz="4" w:space="0" w:color="auto"/>
         </w:tblBorders>
-        <w:tblLook w:val="01E0" w:firstRow="1" w:lastRow="1" w:firstColumn="1" w:lastColumn="1" w:noHBand="0" w:noVBand="0"/>
+        <w:tblLook w:val="01E0"/>
       </w:tblPr>
       <w:tblGrid>
         <w:gridCol w:w="2052"/>
@@ -50561,7 +50186,7 @@
           <w:insideV w:val="single" w:sz="6" w:space="0" w:color="auto"/>
         </w:tblBorders>
         <w:tblLayout w:type="fixed"/>
-        <w:tblLook w:val="0000" w:firstRow="0" w:lastRow="0" w:firstColumn="0" w:lastColumn="0" w:noHBand="0" w:noVBand="0"/>
+        <w:tblLook w:val="0000"/>
       </w:tblPr>
       <w:tblGrid>
         <w:gridCol w:w="854"/>
@@ -50780,7 +50405,7 @@
           <w:insideV w:val="single" w:sz="6" w:space="0" w:color="auto"/>
         </w:tblBorders>
         <w:tblLayout w:type="fixed"/>
-        <w:tblLook w:val="0000" w:firstRow="0" w:lastRow="0" w:firstColumn="0" w:lastColumn="0" w:noHBand="0" w:noVBand="0"/>
+        <w:tblLook w:val="0000"/>
       </w:tblPr>
       <w:tblGrid>
         <w:gridCol w:w="851"/>
@@ -50945,7 +50570,7 @@
           <w:insideV w:val="single" w:sz="6" w:space="0" w:color="auto"/>
         </w:tblBorders>
         <w:tblLayout w:type="fixed"/>
-        <w:tblLook w:val="0000" w:firstRow="0" w:lastRow="0" w:firstColumn="0" w:lastColumn="0" w:noHBand="0" w:noVBand="0"/>
+        <w:tblLook w:val="0000"/>
       </w:tblPr>
       <w:tblGrid>
         <w:gridCol w:w="851"/>
@@ -51066,7 +50691,7 @@
           <w:insideV w:val="single" w:sz="6" w:space="0" w:color="auto"/>
         </w:tblBorders>
         <w:tblLayout w:type="fixed"/>
-        <w:tblLook w:val="0000" w:firstRow="0" w:lastRow="0" w:firstColumn="0" w:lastColumn="0" w:noHBand="0" w:noVBand="0"/>
+        <w:tblLook w:val="0000"/>
       </w:tblPr>
       <w:tblGrid>
         <w:gridCol w:w="851"/>
@@ -51190,7 +50815,7 @@
           <w:insideV w:val="single" w:sz="6" w:space="0" w:color="auto"/>
         </w:tblBorders>
         <w:tblLayout w:type="fixed"/>
-        <w:tblLook w:val="0000" w:firstRow="0" w:lastRow="0" w:firstColumn="0" w:lastColumn="0" w:noHBand="0" w:noVBand="0"/>
+        <w:tblLook w:val="0000"/>
       </w:tblPr>
       <w:tblGrid>
         <w:gridCol w:w="851"/>
@@ -51345,7 +50970,7 @@
           <w:insideV w:val="single" w:sz="6" w:space="0" w:color="auto"/>
         </w:tblBorders>
         <w:tblLayout w:type="fixed"/>
-        <w:tblLook w:val="0000" w:firstRow="0" w:lastRow="0" w:firstColumn="0" w:lastColumn="0" w:noHBand="0" w:noVBand="0"/>
+        <w:tblLook w:val="0000"/>
       </w:tblPr>
       <w:tblGrid>
         <w:gridCol w:w="851"/>
@@ -51510,7 +51135,7 @@
           <w:insideV w:val="single" w:sz="6" w:space="0" w:color="auto"/>
         </w:tblBorders>
         <w:tblLayout w:type="fixed"/>
-        <w:tblLook w:val="0000" w:firstRow="0" w:lastRow="0" w:firstColumn="0" w:lastColumn="0" w:noHBand="0" w:noVBand="0"/>
+        <w:tblLook w:val="0000"/>
       </w:tblPr>
       <w:tblGrid>
         <w:gridCol w:w="851"/>
@@ -51664,7 +51289,7 @@
           <w:insideV w:val="single" w:sz="6" w:space="0" w:color="auto"/>
         </w:tblBorders>
         <w:tblLayout w:type="fixed"/>
-        <w:tblLook w:val="0000" w:firstRow="0" w:lastRow="0" w:firstColumn="0" w:lastColumn="0" w:noHBand="0" w:noVBand="0"/>
+        <w:tblLook w:val="0000"/>
       </w:tblPr>
       <w:tblGrid>
         <w:gridCol w:w="851"/>
@@ -51873,7 +51498,7 @@
           <w:insideV w:val="single" w:sz="6" w:space="0" w:color="auto"/>
         </w:tblBorders>
         <w:tblLayout w:type="fixed"/>
-        <w:tblLook w:val="0000" w:firstRow="0" w:lastRow="0" w:firstColumn="0" w:lastColumn="0" w:noHBand="0" w:noVBand="0"/>
+        <w:tblLook w:val="0000"/>
       </w:tblPr>
       <w:tblGrid>
         <w:gridCol w:w="851"/>
@@ -51988,7 +51613,7 @@
           <w:insideV w:val="single" w:sz="6" w:space="0" w:color="auto"/>
         </w:tblBorders>
         <w:tblLayout w:type="fixed"/>
-        <w:tblLook w:val="0000" w:firstRow="0" w:lastRow="0" w:firstColumn="0" w:lastColumn="0" w:noHBand="0" w:noVBand="0"/>
+        <w:tblLook w:val="0000"/>
       </w:tblPr>
       <w:tblGrid>
         <w:gridCol w:w="851"/>
@@ -52189,15 +51814,15 @@
 </file>
 
 <file path=word/endnotes.xml><?xml version="1.0" encoding="utf-8"?>
-<w:endnotes xmlns:wpc="http://schemas.microsoft.com/office/word/2010/wordprocessingCanvas" xmlns:mc="http://schemas.openxmlformats.org/markup-compatibility/2006" xmlns:o="urn:schemas-microsoft-com:office:office" xmlns:r="http://schemas.openxmlformats.org/officeDocument/2006/relationships" xmlns:m="http://schemas.openxmlformats.org/officeDocument/2006/math" xmlns:v="urn:schemas-microsoft-com:vml" xmlns:wp14="http://schemas.microsoft.com/office/word/2010/wordprocessingDrawing" xmlns:wp="http://schemas.openxmlformats.org/drawingml/2006/wordprocessingDrawing" xmlns:w10="urn:schemas-microsoft-com:office:word" xmlns:w="http://schemas.openxmlformats.org/wordprocessingml/2006/main" xmlns:w14="http://schemas.microsoft.com/office/word/2010/wordml" xmlns:w15="http://schemas.microsoft.com/office/word/2012/wordml" xmlns:wpg="http://schemas.microsoft.com/office/word/2010/wordprocessingGroup" xmlns:wpi="http://schemas.microsoft.com/office/word/2010/wordprocessingInk" xmlns:wne="http://schemas.microsoft.com/office/word/2006/wordml" xmlns:wps="http://schemas.microsoft.com/office/word/2010/wordprocessingShape" mc:Ignorable="w14 w15 wp14">
-  <w:endnote w:type="separator" w:id="-1">
+<w:endnotes xmlns:ve="http://schemas.openxmlformats.org/markup-compatibility/2006" xmlns:o="urn:schemas-microsoft-com:office:office" xmlns:r="http://schemas.openxmlformats.org/officeDocument/2006/relationships" xmlns:m="http://schemas.openxmlformats.org/officeDocument/2006/math" xmlns:v="urn:schemas-microsoft-com:vml" xmlns:wp="http://schemas.openxmlformats.org/drawingml/2006/wordprocessingDrawing" xmlns:w10="urn:schemas-microsoft-com:office:word" xmlns:w="http://schemas.openxmlformats.org/wordprocessingml/2006/main" xmlns:wne="http://schemas.microsoft.com/office/word/2006/wordml">
+  <w:endnote w:type="separator" w:id="0">
     <w:p>
       <w:r>
         <w:separator/>
       </w:r>
     </w:p>
   </w:endnote>
-  <w:endnote w:type="continuationSeparator" w:id="0">
+  <w:endnote w:type="continuationSeparator" w:id="1">
     <w:p>
       <w:r>
         <w:continuationSeparator/>
@@ -52208,7 +51833,7 @@
 </file>
 
 <file path=word/footer1.xml><?xml version="1.0" encoding="utf-8"?>
-<w:ftr xmlns:wpc="http://schemas.microsoft.com/office/word/2010/wordprocessingCanvas" xmlns:mc="http://schemas.openxmlformats.org/markup-compatibility/2006" xmlns:o="urn:schemas-microsoft-com:office:office" xmlns:r="http://schemas.openxmlformats.org/officeDocument/2006/relationships" xmlns:m="http://schemas.openxmlformats.org/officeDocument/2006/math" xmlns:v="urn:schemas-microsoft-com:vml" xmlns:wp14="http://schemas.microsoft.com/office/word/2010/wordprocessingDrawing" xmlns:wp="http://schemas.openxmlformats.org/drawingml/2006/wordprocessingDrawing" xmlns:w10="urn:schemas-microsoft-com:office:word" xmlns:w="http://schemas.openxmlformats.org/wordprocessingml/2006/main" xmlns:w14="http://schemas.microsoft.com/office/word/2010/wordml" xmlns:w15="http://schemas.microsoft.com/office/word/2012/wordml" xmlns:wpg="http://schemas.microsoft.com/office/word/2010/wordprocessingGroup" xmlns:wpi="http://schemas.microsoft.com/office/word/2010/wordprocessingInk" xmlns:wne="http://schemas.microsoft.com/office/word/2006/wordml" xmlns:wps="http://schemas.microsoft.com/office/word/2010/wordprocessingShape" mc:Ignorable="w14 w15 wp14">
+<w:ftr xmlns:ve="http://schemas.openxmlformats.org/markup-compatibility/2006" xmlns:o="urn:schemas-microsoft-com:office:office" xmlns:r="http://schemas.openxmlformats.org/officeDocument/2006/relationships" xmlns:m="http://schemas.openxmlformats.org/officeDocument/2006/math" xmlns:v="urn:schemas-microsoft-com:vml" xmlns:wp="http://schemas.openxmlformats.org/drawingml/2006/wordprocessingDrawing" xmlns:w10="urn:schemas-microsoft-com:office:word" xmlns:w="http://schemas.openxmlformats.org/wordprocessingml/2006/main" xmlns:wne="http://schemas.microsoft.com/office/word/2006/wordml">
   <w:p>
     <w:pPr>
       <w:pStyle w:val="Footer"/>
@@ -52242,7 +51867,7 @@
       <w:rPr>
         <w:noProof/>
       </w:rPr>
-      <w:t>16/10/2016</w:t>
+      <w:t>17/10/2016</w:t>
     </w:r>
     <w:r>
       <w:fldChar w:fldCharType="end"/>
@@ -52257,9 +51882,6 @@
       <w:t>e</w:t>
     </w:r>
     <w:r>
-      <w:t xml:space="preserve"> </w:t>
-    </w:r>
-    <w:r>
       <w:fldChar w:fldCharType="begin"/>
     </w:r>
     <w:r>
@@ -52272,7 +51894,7 @@
       <w:rPr>
         <w:noProof/>
       </w:rPr>
-      <w:t>2</w:t>
+      <w:t>3</w:t>
     </w:r>
     <w:r>
       <w:fldChar w:fldCharType="end"/>
@@ -52303,7 +51925,7 @@
 </file>
 
 <file path=word/footer2.xml><?xml version="1.0" encoding="utf-8"?>
-<w:ftr xmlns:wpc="http://schemas.microsoft.com/office/word/2010/wordprocessingCanvas" xmlns:mc="http://schemas.openxmlformats.org/markup-compatibility/2006" xmlns:o="urn:schemas-microsoft-com:office:office" xmlns:r="http://schemas.openxmlformats.org/officeDocument/2006/relationships" xmlns:m="http://schemas.openxmlformats.org/officeDocument/2006/math" xmlns:v="urn:schemas-microsoft-com:vml" xmlns:wp14="http://schemas.microsoft.com/office/word/2010/wordprocessingDrawing" xmlns:wp="http://schemas.openxmlformats.org/drawingml/2006/wordprocessingDrawing" xmlns:w10="urn:schemas-microsoft-com:office:word" xmlns:w="http://schemas.openxmlformats.org/wordprocessingml/2006/main" xmlns:w14="http://schemas.microsoft.com/office/word/2010/wordml" xmlns:w15="http://schemas.microsoft.com/office/word/2012/wordml" xmlns:wpg="http://schemas.microsoft.com/office/word/2010/wordprocessingGroup" xmlns:wpi="http://schemas.microsoft.com/office/word/2010/wordprocessingInk" xmlns:wne="http://schemas.microsoft.com/office/word/2006/wordml" xmlns:wps="http://schemas.microsoft.com/office/word/2010/wordprocessingShape" mc:Ignorable="w14 w15 wp14">
+<w:ftr xmlns:ve="http://schemas.openxmlformats.org/markup-compatibility/2006" xmlns:o="urn:schemas-microsoft-com:office:office" xmlns:r="http://schemas.openxmlformats.org/officeDocument/2006/relationships" xmlns:m="http://schemas.openxmlformats.org/officeDocument/2006/math" xmlns:v="urn:schemas-microsoft-com:vml" xmlns:wp="http://schemas.openxmlformats.org/drawingml/2006/wordprocessingDrawing" xmlns:w10="urn:schemas-microsoft-com:office:word" xmlns:w="http://schemas.openxmlformats.org/wordprocessingml/2006/main" xmlns:wne="http://schemas.microsoft.com/office/word/2006/wordml">
   <w:p>
     <w:pPr>
       <w:pStyle w:val="Footer"/>
@@ -52337,7 +51959,7 @@
       <w:rPr>
         <w:noProof/>
       </w:rPr>
-      <w:t>16/10/2016</w:t>
+      <w:t>17/10/2016</w:t>
     </w:r>
     <w:r>
       <w:fldChar w:fldCharType="end"/>
@@ -52350,9 +51972,6 @@
     </w:r>
     <w:r>
       <w:t>e</w:t>
-    </w:r>
-    <w:r>
-      <w:t xml:space="preserve"> </w:t>
     </w:r>
     <w:r>
       <w:fldChar w:fldCharType="begin"/>
@@ -52398,15 +52017,15 @@
 </file>
 
 <file path=word/footnotes.xml><?xml version="1.0" encoding="utf-8"?>
-<w:footnotes xmlns:wpc="http://schemas.microsoft.com/office/word/2010/wordprocessingCanvas" xmlns:mc="http://schemas.openxmlformats.org/markup-compatibility/2006" xmlns:o="urn:schemas-microsoft-com:office:office" xmlns:r="http://schemas.openxmlformats.org/officeDocument/2006/relationships" xmlns:m="http://schemas.openxmlformats.org/officeDocument/2006/math" xmlns:v="urn:schemas-microsoft-com:vml" xmlns:wp14="http://schemas.microsoft.com/office/word/2010/wordprocessingDrawing" xmlns:wp="http://schemas.openxmlformats.org/drawingml/2006/wordprocessingDrawing" xmlns:w10="urn:schemas-microsoft-com:office:word" xmlns:w="http://schemas.openxmlformats.org/wordprocessingml/2006/main" xmlns:w14="http://schemas.microsoft.com/office/word/2010/wordml" xmlns:w15="http://schemas.microsoft.com/office/word/2012/wordml" xmlns:wpg="http://schemas.microsoft.com/office/word/2010/wordprocessingGroup" xmlns:wpi="http://schemas.microsoft.com/office/word/2010/wordprocessingInk" xmlns:wne="http://schemas.microsoft.com/office/word/2006/wordml" xmlns:wps="http://schemas.microsoft.com/office/word/2010/wordprocessingShape" mc:Ignorable="w14 w15 wp14">
-  <w:footnote w:type="separator" w:id="-1">
+<w:footnotes xmlns:ve="http://schemas.openxmlformats.org/markup-compatibility/2006" xmlns:o="urn:schemas-microsoft-com:office:office" xmlns:r="http://schemas.openxmlformats.org/officeDocument/2006/relationships" xmlns:m="http://schemas.openxmlformats.org/officeDocument/2006/math" xmlns:v="urn:schemas-microsoft-com:vml" xmlns:wp="http://schemas.openxmlformats.org/drawingml/2006/wordprocessingDrawing" xmlns:w10="urn:schemas-microsoft-com:office:word" xmlns:w="http://schemas.openxmlformats.org/wordprocessingml/2006/main" xmlns:wne="http://schemas.microsoft.com/office/word/2006/wordml">
+  <w:footnote w:type="separator" w:id="0">
     <w:p>
       <w:r>
         <w:separator/>
       </w:r>
     </w:p>
   </w:footnote>
-  <w:footnote w:type="continuationSeparator" w:id="0">
+  <w:footnote w:type="continuationSeparator" w:id="1">
     <w:p>
       <w:r>
         <w:continuationSeparator/>
@@ -52417,7 +52036,7 @@
 </file>
 
 <file path=word/header1.xml><?xml version="1.0" encoding="utf-8"?>
-<w:hdr xmlns:wpc="http://schemas.microsoft.com/office/word/2010/wordprocessingCanvas" xmlns:mc="http://schemas.openxmlformats.org/markup-compatibility/2006" xmlns:o="urn:schemas-microsoft-com:office:office" xmlns:r="http://schemas.openxmlformats.org/officeDocument/2006/relationships" xmlns:m="http://schemas.openxmlformats.org/officeDocument/2006/math" xmlns:v="urn:schemas-microsoft-com:vml" xmlns:wp14="http://schemas.microsoft.com/office/word/2010/wordprocessingDrawing" xmlns:wp="http://schemas.openxmlformats.org/drawingml/2006/wordprocessingDrawing" xmlns:w10="urn:schemas-microsoft-com:office:word" xmlns:w="http://schemas.openxmlformats.org/wordprocessingml/2006/main" xmlns:w14="http://schemas.microsoft.com/office/word/2010/wordml" xmlns:w15="http://schemas.microsoft.com/office/word/2012/wordml" xmlns:wpg="http://schemas.microsoft.com/office/word/2010/wordprocessingGroup" xmlns:wpi="http://schemas.microsoft.com/office/word/2010/wordprocessingInk" xmlns:wne="http://schemas.microsoft.com/office/word/2006/wordml" xmlns:wps="http://schemas.microsoft.com/office/word/2010/wordprocessingShape" mc:Ignorable="w14 w15 wp14">
+<w:hdr xmlns:ve="http://schemas.openxmlformats.org/markup-compatibility/2006" xmlns:o="urn:schemas-microsoft-com:office:office" xmlns:r="http://schemas.openxmlformats.org/officeDocument/2006/relationships" xmlns:m="http://schemas.openxmlformats.org/officeDocument/2006/math" xmlns:v="urn:schemas-microsoft-com:vml" xmlns:wp="http://schemas.openxmlformats.org/drawingml/2006/wordprocessingDrawing" xmlns:w10="urn:schemas-microsoft-com:office:word" xmlns:w="http://schemas.openxmlformats.org/wordprocessingml/2006/main" xmlns:wne="http://schemas.microsoft.com/office/word/2006/wordml">
   <w:p/>
   <w:p/>
   <w:p/>
@@ -52429,7 +52048,7 @@
 </file>
 
 <file path=word/header2.xml><?xml version="1.0" encoding="utf-8"?>
-<w:hdr xmlns:wpc="http://schemas.microsoft.com/office/word/2010/wordprocessingCanvas" xmlns:mc="http://schemas.openxmlformats.org/markup-compatibility/2006" xmlns:o="urn:schemas-microsoft-com:office:office" xmlns:r="http://schemas.openxmlformats.org/officeDocument/2006/relationships" xmlns:m="http://schemas.openxmlformats.org/officeDocument/2006/math" xmlns:v="urn:schemas-microsoft-com:vml" xmlns:wp14="http://schemas.microsoft.com/office/word/2010/wordprocessingDrawing" xmlns:wp="http://schemas.openxmlformats.org/drawingml/2006/wordprocessingDrawing" xmlns:w10="urn:schemas-microsoft-com:office:word" xmlns:w="http://schemas.openxmlformats.org/wordprocessingml/2006/main" xmlns:w14="http://schemas.microsoft.com/office/word/2010/wordml" xmlns:w15="http://schemas.microsoft.com/office/word/2012/wordml" xmlns:wpg="http://schemas.microsoft.com/office/word/2010/wordprocessingGroup" xmlns:wpi="http://schemas.microsoft.com/office/word/2010/wordprocessingInk" xmlns:wne="http://schemas.microsoft.com/office/word/2006/wordml" xmlns:wps="http://schemas.microsoft.com/office/word/2010/wordprocessingShape" mc:Ignorable="w14 w15 wp14">
+<w:hdr xmlns:ve="http://schemas.openxmlformats.org/markup-compatibility/2006" xmlns:o="urn:schemas-microsoft-com:office:office" xmlns:r="http://schemas.openxmlformats.org/officeDocument/2006/relationships" xmlns:m="http://schemas.openxmlformats.org/officeDocument/2006/math" xmlns:v="urn:schemas-microsoft-com:vml" xmlns:wp="http://schemas.openxmlformats.org/drawingml/2006/wordprocessingDrawing" xmlns:w10="urn:schemas-microsoft-com:office:word" xmlns:w="http://schemas.openxmlformats.org/wordprocessingml/2006/main" xmlns:wne="http://schemas.microsoft.com/office/word/2006/wordml">
   <w:p>
     <w:pPr>
       <w:pStyle w:val="Header"/>
@@ -52456,11 +52075,6 @@
     </w:r>
     <w:r>
       <w:tab/>
-    </w:r>
-    <w:r>
-      <w:t xml:space="preserve"> </w:t>
-    </w:r>
-    <w:r>
       <w:t>V</w:t>
     </w:r>
     <w:r>
@@ -52474,7 +52088,7 @@
 </file>
 
 <file path=word/numbering.xml><?xml version="1.0" encoding="utf-8"?>
-<w:numbering xmlns:wpc="http://schemas.microsoft.com/office/word/2010/wordprocessingCanvas" xmlns:mc="http://schemas.openxmlformats.org/markup-compatibility/2006" xmlns:o="urn:schemas-microsoft-com:office:office" xmlns:r="http://schemas.openxmlformats.org/officeDocument/2006/relationships" xmlns:m="http://schemas.openxmlformats.org/officeDocument/2006/math" xmlns:v="urn:schemas-microsoft-com:vml" xmlns:wp14="http://schemas.microsoft.com/office/word/2010/wordprocessingDrawing" xmlns:wp="http://schemas.openxmlformats.org/drawingml/2006/wordprocessingDrawing" xmlns:w10="urn:schemas-microsoft-com:office:word" xmlns:w="http://schemas.openxmlformats.org/wordprocessingml/2006/main" xmlns:w14="http://schemas.microsoft.com/office/word/2010/wordml" xmlns:w15="http://schemas.microsoft.com/office/word/2012/wordml" xmlns:wpg="http://schemas.microsoft.com/office/word/2010/wordprocessingGroup" xmlns:wpi="http://schemas.microsoft.com/office/word/2010/wordprocessingInk" xmlns:wne="http://schemas.microsoft.com/office/word/2006/wordml" xmlns:wps="http://schemas.microsoft.com/office/word/2010/wordprocessingShape" mc:Ignorable="w14 w15 wp14">
+<w:numbering xmlns:ve="http://schemas.openxmlformats.org/markup-compatibility/2006" xmlns:o="urn:schemas-microsoft-com:office:office" xmlns:r="http://schemas.openxmlformats.org/officeDocument/2006/relationships" xmlns:m="http://schemas.openxmlformats.org/officeDocument/2006/math" xmlns:v="urn:schemas-microsoft-com:vml" xmlns:wp="http://schemas.openxmlformats.org/drawingml/2006/wordprocessingDrawing" xmlns:w10="urn:schemas-microsoft-com:office:word" xmlns:w="http://schemas.openxmlformats.org/wordprocessingml/2006/main" xmlns:wne="http://schemas.microsoft.com/office/word/2006/wordml">
   <w:abstractNum w:abstractNumId="0">
     <w:nsid w:val="007F42F7"/>
     <w:multiLevelType w:val="hybridMultilevel"/>
@@ -55998,7 +55612,7 @@
 </file>
 
 <file path=word/styles.xml><?xml version="1.0" encoding="utf-8"?>
-<w:styles xmlns:mc="http://schemas.openxmlformats.org/markup-compatibility/2006" xmlns:r="http://schemas.openxmlformats.org/officeDocument/2006/relationships" xmlns:w="http://schemas.openxmlformats.org/wordprocessingml/2006/main" xmlns:w14="http://schemas.microsoft.com/office/word/2010/wordml" xmlns:w15="http://schemas.microsoft.com/office/word/2012/wordml" mc:Ignorable="w14 w15">
+<w:styles xmlns:r="http://schemas.openxmlformats.org/officeDocument/2006/relationships" xmlns:w="http://schemas.openxmlformats.org/wordprocessingml/2006/main">
   <w:docDefaults>
     <w:rPrDefault>
       <w:rPr>
@@ -56008,378 +55622,158 @@
     </w:rPrDefault>
     <w:pPrDefault/>
   </w:docDefaults>
-  <w:latentStyles w:defLockedState="0" w:defUIPriority="99" w:defSemiHidden="0" w:defUnhideWhenUsed="0" w:defQFormat="0" w:count="371">
-    <w:lsdException w:name="Normal" w:uiPriority="0" w:qFormat="1"/>
-    <w:lsdException w:name="heading 1" w:uiPriority="0" w:qFormat="1"/>
-    <w:lsdException w:name="heading 2" w:uiPriority="0" w:qFormat="1"/>
-    <w:lsdException w:name="heading 3" w:uiPriority="0" w:qFormat="1"/>
-    <w:lsdException w:name="heading 4" w:uiPriority="0" w:qFormat="1"/>
-    <w:lsdException w:name="heading 5" w:uiPriority="0" w:qFormat="1"/>
-    <w:lsdException w:name="heading 6" w:uiPriority="0" w:qFormat="1"/>
-    <w:lsdException w:name="heading 7" w:uiPriority="0" w:qFormat="1"/>
-    <w:lsdException w:name="heading 8" w:uiPriority="0" w:qFormat="1"/>
-    <w:lsdException w:name="heading 9" w:uiPriority="0" w:qFormat="1"/>
-    <w:lsdException w:name="index 1" w:semiHidden="1" w:unhideWhenUsed="1"/>
-    <w:lsdException w:name="index 2" w:semiHidden="1" w:unhideWhenUsed="1"/>
-    <w:lsdException w:name="index 3" w:semiHidden="1" w:uiPriority="0" w:unhideWhenUsed="1"/>
-    <w:lsdException w:name="index 4" w:semiHidden="1" w:unhideWhenUsed="1"/>
-    <w:lsdException w:name="index 5" w:semiHidden="1" w:unhideWhenUsed="1"/>
-    <w:lsdException w:name="index 6" w:semiHidden="1" w:unhideWhenUsed="1"/>
-    <w:lsdException w:name="index 7" w:semiHidden="1" w:unhideWhenUsed="1"/>
-    <w:lsdException w:name="index 8" w:semiHidden="1" w:unhideWhenUsed="1"/>
-    <w:lsdException w:name="index 9" w:semiHidden="1" w:unhideWhenUsed="1"/>
-    <w:lsdException w:name="toc 1" w:semiHidden="1" w:uiPriority="39" w:unhideWhenUsed="1" w:qFormat="1"/>
-    <w:lsdException w:name="toc 2" w:semiHidden="1" w:uiPriority="39" w:unhideWhenUsed="1" w:qFormat="1"/>
-    <w:lsdException w:name="toc 3" w:semiHidden="1" w:uiPriority="39" w:unhideWhenUsed="1" w:qFormat="1"/>
-    <w:lsdException w:name="toc 4" w:semiHidden="1" w:uiPriority="0" w:unhideWhenUsed="1"/>
-    <w:lsdException w:name="toc 5" w:semiHidden="1" w:uiPriority="0" w:unhideWhenUsed="1"/>
-    <w:lsdException w:name="toc 6" w:semiHidden="1" w:uiPriority="0" w:unhideWhenUsed="1"/>
-    <w:lsdException w:name="toc 7" w:semiHidden="1" w:uiPriority="0" w:unhideWhenUsed="1"/>
-    <w:lsdException w:name="toc 8" w:semiHidden="1" w:uiPriority="0" w:unhideWhenUsed="1"/>
-    <w:lsdException w:name="toc 9" w:semiHidden="1" w:uiPriority="0" w:unhideWhenUsed="1"/>
-    <w:lsdException w:name="Normal Indent" w:semiHidden="1" w:unhideWhenUsed="1"/>
-    <w:lsdException w:name="footnote text" w:semiHidden="1" w:uiPriority="0" w:unhideWhenUsed="1"/>
-    <w:lsdException w:name="annotation text" w:semiHidden="1" w:uiPriority="0" w:unhideWhenUsed="1"/>
-    <w:lsdException w:name="header" w:semiHidden="1" w:uiPriority="0" w:unhideWhenUsed="1"/>
-    <w:lsdException w:name="footer" w:semiHidden="1" w:uiPriority="0" w:unhideWhenUsed="1"/>
-    <w:lsdException w:name="index heading" w:semiHidden="1" w:unhideWhenUsed="1"/>
-    <w:lsdException w:name="caption" w:uiPriority="0" w:qFormat="1"/>
-    <w:lsdException w:name="table of figures" w:semiHidden="1" w:unhideWhenUsed="1"/>
-    <w:lsdException w:name="envelope address" w:semiHidden="1" w:unhideWhenUsed="1"/>
-    <w:lsdException w:name="envelope return" w:semiHidden="1" w:unhideWhenUsed="1"/>
-    <w:lsdException w:name="footnote reference" w:semiHidden="1" w:uiPriority="0" w:unhideWhenUsed="1"/>
-    <w:lsdException w:name="annotation reference" w:semiHidden="1" w:uiPriority="0" w:unhideWhenUsed="1"/>
-    <w:lsdException w:name="line number" w:semiHidden="1" w:unhideWhenUsed="1"/>
-    <w:lsdException w:name="page number" w:semiHidden="1" w:unhideWhenUsed="1"/>
-    <w:lsdException w:name="endnote reference" w:semiHidden="1" w:unhideWhenUsed="1"/>
-    <w:lsdException w:name="endnote text" w:semiHidden="1" w:unhideWhenUsed="1"/>
-    <w:lsdException w:name="table of authorities" w:semiHidden="1" w:unhideWhenUsed="1"/>
-    <w:lsdException w:name="macro" w:semiHidden="1" w:unhideWhenUsed="1"/>
-    <w:lsdException w:name="toa heading" w:semiHidden="1" w:unhideWhenUsed="1"/>
-    <w:lsdException w:name="List" w:semiHidden="1" w:unhideWhenUsed="1"/>
-    <w:lsdException w:name="List Bullet" w:semiHidden="1" w:unhideWhenUsed="1"/>
-    <w:lsdException w:name="List Number" w:semiHidden="1" w:unhideWhenUsed="1"/>
-    <w:lsdException w:name="List 2" w:semiHidden="1" w:unhideWhenUsed="1"/>
-    <w:lsdException w:name="List 3" w:semiHidden="1" w:unhideWhenUsed="1"/>
-    <w:lsdException w:name="List 4" w:semiHidden="1" w:unhideWhenUsed="1"/>
-    <w:lsdException w:name="List 5" w:semiHidden="1" w:unhideWhenUsed="1"/>
-    <w:lsdException w:name="List Bullet 2" w:semiHidden="1" w:unhideWhenUsed="1"/>
-    <w:lsdException w:name="List Bullet 3" w:semiHidden="1" w:unhideWhenUsed="1"/>
-    <w:lsdException w:name="List Bullet 4" w:semiHidden="1" w:unhideWhenUsed="1"/>
-    <w:lsdException w:name="List Bullet 5" w:semiHidden="1" w:unhideWhenUsed="1"/>
-    <w:lsdException w:name="List Number 2" w:semiHidden="1" w:unhideWhenUsed="1"/>
-    <w:lsdException w:name="List Number 3" w:semiHidden="1" w:unhideWhenUsed="1"/>
-    <w:lsdException w:name="List Number 4" w:semiHidden="1" w:unhideWhenUsed="1"/>
-    <w:lsdException w:name="List Number 5" w:semiHidden="1" w:unhideWhenUsed="1"/>
-    <w:lsdException w:name="Title" w:uiPriority="0" w:qFormat="1"/>
-    <w:lsdException w:name="Closing" w:semiHidden="1" w:unhideWhenUsed="1"/>
-    <w:lsdException w:name="Signature" w:semiHidden="1" w:unhideWhenUsed="1"/>
-    <w:lsdException w:name="Default Paragraph Font" w:semiHidden="1" w:uiPriority="1" w:unhideWhenUsed="1"/>
-    <w:lsdException w:name="Body Text" w:semiHidden="1" w:unhideWhenUsed="1"/>
-    <w:lsdException w:name="Body Text Indent" w:semiHidden="1" w:unhideWhenUsed="1"/>
-    <w:lsdException w:name="List Continue" w:semiHidden="1" w:unhideWhenUsed="1"/>
-    <w:lsdException w:name="List Continue 2" w:semiHidden="1" w:unhideWhenUsed="1"/>
-    <w:lsdException w:name="List Continue 3" w:semiHidden="1" w:unhideWhenUsed="1"/>
-    <w:lsdException w:name="List Continue 4" w:semiHidden="1" w:unhideWhenUsed="1"/>
-    <w:lsdException w:name="List Continue 5" w:semiHidden="1" w:unhideWhenUsed="1"/>
-    <w:lsdException w:name="Message Header" w:semiHidden="1" w:unhideWhenUsed="1"/>
-    <w:lsdException w:name="Subtitle" w:uiPriority="0" w:qFormat="1"/>
-    <w:lsdException w:name="Salutation" w:semiHidden="1" w:unhideWhenUsed="1"/>
-    <w:lsdException w:name="Date" w:semiHidden="1" w:unhideWhenUsed="1"/>
-    <w:lsdException w:name="Body Text First Indent" w:semiHidden="1" w:unhideWhenUsed="1"/>
-    <w:lsdException w:name="Body Text First Indent 2" w:semiHidden="1" w:unhideWhenUsed="1"/>
-    <w:lsdException w:name="Note Heading" w:semiHidden="1" w:unhideWhenUsed="1"/>
-    <w:lsdException w:name="Body Text 2" w:semiHidden="1" w:unhideWhenUsed="1"/>
-    <w:lsdException w:name="Body Text 3" w:semiHidden="1" w:unhideWhenUsed="1"/>
-    <w:lsdException w:name="Body Text Indent 2" w:semiHidden="1" w:unhideWhenUsed="1"/>
-    <w:lsdException w:name="Body Text Indent 3" w:semiHidden="1" w:unhideWhenUsed="1"/>
-    <w:lsdException w:name="Block Text" w:semiHidden="1" w:unhideWhenUsed="1"/>
-    <w:lsdException w:name="Hyperlink" w:semiHidden="1" w:unhideWhenUsed="1"/>
-    <w:lsdException w:name="FollowedHyperlink" w:semiHidden="1" w:uiPriority="0" w:unhideWhenUsed="1"/>
-    <w:lsdException w:name="Strong" w:uiPriority="0" w:qFormat="1"/>
-    <w:lsdException w:name="Emphasis" w:uiPriority="20" w:qFormat="1"/>
-    <w:lsdException w:name="Document Map" w:semiHidden="1" w:uiPriority="0" w:unhideWhenUsed="1"/>
-    <w:lsdException w:name="Plain Text" w:semiHidden="1" w:unhideWhenUsed="1"/>
-    <w:lsdException w:name="E-mail Signature" w:semiHidden="1" w:unhideWhenUsed="1"/>
-    <w:lsdException w:name="HTML Top of Form" w:semiHidden="1" w:unhideWhenUsed="1"/>
-    <w:lsdException w:name="HTML Bottom of Form" w:semiHidden="1" w:unhideWhenUsed="1"/>
-    <w:lsdException w:name="Normal (Web)" w:semiHidden="1" w:uiPriority="0" w:unhideWhenUsed="1"/>
-    <w:lsdException w:name="HTML Acronym" w:semiHidden="1" w:unhideWhenUsed="1"/>
-    <w:lsdException w:name="HTML Address" w:semiHidden="1" w:unhideWhenUsed="1"/>
-    <w:lsdException w:name="HTML Cite" w:semiHidden="1" w:unhideWhenUsed="1"/>
-    <w:lsdException w:name="HTML Code" w:semiHidden="1" w:unhideWhenUsed="1"/>
-    <w:lsdException w:name="HTML Definition" w:semiHidden="1" w:unhideWhenUsed="1"/>
-    <w:lsdException w:name="HTML Keyboard" w:semiHidden="1" w:unhideWhenUsed="1"/>
-    <w:lsdException w:name="HTML Preformatted" w:semiHidden="1" w:unhideWhenUsed="1"/>
-    <w:lsdException w:name="HTML Sample" w:semiHidden="1" w:unhideWhenUsed="1"/>
-    <w:lsdException w:name="HTML Typewriter" w:semiHidden="1" w:unhideWhenUsed="1"/>
-    <w:lsdException w:name="HTML Variable" w:semiHidden="1" w:unhideWhenUsed="1"/>
-    <w:lsdException w:name="Normal Table" w:semiHidden="1" w:unhideWhenUsed="1"/>
-    <w:lsdException w:name="annotation subject" w:semiHidden="1" w:uiPriority="0" w:unhideWhenUsed="1"/>
-    <w:lsdException w:name="No List" w:semiHidden="1" w:uiPriority="0" w:unhideWhenUsed="1"/>
-    <w:lsdException w:name="Outline List 1" w:semiHidden="1" w:unhideWhenUsed="1"/>
-    <w:lsdException w:name="Outline List 2" w:semiHidden="1" w:uiPriority="0" w:unhideWhenUsed="1"/>
-    <w:lsdException w:name="Outline List 3" w:semiHidden="1" w:unhideWhenUsed="1"/>
-    <w:lsdException w:name="Table Simple 1" w:semiHidden="1" w:unhideWhenUsed="1"/>
-    <w:lsdException w:name="Table Simple 2" w:semiHidden="1" w:unhideWhenUsed="1"/>
-    <w:lsdException w:name="Table Simple 3" w:semiHidden="1" w:unhideWhenUsed="1"/>
-    <w:lsdException w:name="Table Classic 1" w:semiHidden="1" w:unhideWhenUsed="1"/>
-    <w:lsdException w:name="Table Classic 2" w:semiHidden="1" w:unhideWhenUsed="1"/>
-    <w:lsdException w:name="Table Classic 3" w:semiHidden="1" w:unhideWhenUsed="1"/>
-    <w:lsdException w:name="Table Classic 4" w:semiHidden="1" w:unhideWhenUsed="1"/>
-    <w:lsdException w:name="Table Colorful 1" w:semiHidden="1" w:unhideWhenUsed="1"/>
-    <w:lsdException w:name="Table Colorful 2" w:semiHidden="1" w:unhideWhenUsed="1"/>
-    <w:lsdException w:name="Table Colorful 3" w:semiHidden="1" w:unhideWhenUsed="1"/>
-    <w:lsdException w:name="Table Columns 1" w:semiHidden="1" w:unhideWhenUsed="1"/>
-    <w:lsdException w:name="Table Columns 2" w:semiHidden="1" w:unhideWhenUsed="1"/>
-    <w:lsdException w:name="Table Columns 3" w:semiHidden="1" w:unhideWhenUsed="1"/>
-    <w:lsdException w:name="Table Columns 4" w:semiHidden="1" w:unhideWhenUsed="1"/>
-    <w:lsdException w:name="Table Columns 5" w:semiHidden="1" w:unhideWhenUsed="1"/>
-    <w:lsdException w:name="Table Grid 1" w:semiHidden="1" w:unhideWhenUsed="1"/>
-    <w:lsdException w:name="Table Grid 2" w:semiHidden="1" w:unhideWhenUsed="1"/>
-    <w:lsdException w:name="Table Grid 3" w:semiHidden="1" w:unhideWhenUsed="1"/>
-    <w:lsdException w:name="Table Grid 4" w:semiHidden="1" w:unhideWhenUsed="1"/>
-    <w:lsdException w:name="Table Grid 5" w:semiHidden="1" w:unhideWhenUsed="1"/>
-    <w:lsdException w:name="Table Grid 6" w:semiHidden="1" w:unhideWhenUsed="1"/>
-    <w:lsdException w:name="Table Grid 7" w:semiHidden="1" w:unhideWhenUsed="1"/>
-    <w:lsdException w:name="Table Grid 8" w:semiHidden="1" w:unhideWhenUsed="1"/>
-    <w:lsdException w:name="Table List 1" w:semiHidden="1" w:unhideWhenUsed="1"/>
-    <w:lsdException w:name="Table List 2" w:semiHidden="1" w:unhideWhenUsed="1"/>
-    <w:lsdException w:name="Table List 3" w:semiHidden="1" w:unhideWhenUsed="1"/>
-    <w:lsdException w:name="Table List 4" w:semiHidden="1" w:unhideWhenUsed="1"/>
-    <w:lsdException w:name="Table List 5" w:semiHidden="1" w:unhideWhenUsed="1"/>
-    <w:lsdException w:name="Table List 6" w:semiHidden="1" w:unhideWhenUsed="1"/>
-    <w:lsdException w:name="Table List 7" w:semiHidden="1" w:unhideWhenUsed="1"/>
-    <w:lsdException w:name="Table List 8" w:semiHidden="1" w:unhideWhenUsed="1"/>
-    <w:lsdException w:name="Table 3D effects 1" w:semiHidden="1" w:unhideWhenUsed="1"/>
-    <w:lsdException w:name="Table 3D effects 2" w:semiHidden="1" w:unhideWhenUsed="1"/>
-    <w:lsdException w:name="Table 3D effects 3" w:semiHidden="1" w:unhideWhenUsed="1"/>
-    <w:lsdException w:name="Table Contemporary" w:semiHidden="1" w:unhideWhenUsed="1"/>
-    <w:lsdException w:name="Table Elegant" w:semiHidden="1" w:unhideWhenUsed="1"/>
-    <w:lsdException w:name="Table Professional" w:semiHidden="1" w:unhideWhenUsed="1"/>
-    <w:lsdException w:name="Table Subtle 1" w:semiHidden="1" w:unhideWhenUsed="1"/>
-    <w:lsdException w:name="Table Subtle 2" w:semiHidden="1" w:unhideWhenUsed="1"/>
-    <w:lsdException w:name="Table Web 1" w:semiHidden="1" w:unhideWhenUsed="1"/>
-    <w:lsdException w:name="Table Web 2" w:semiHidden="1" w:unhideWhenUsed="1"/>
-    <w:lsdException w:name="Table Web 3" w:semiHidden="1" w:unhideWhenUsed="1"/>
-    <w:lsdException w:name="Balloon Text" w:semiHidden="1" w:uiPriority="0" w:unhideWhenUsed="1"/>
-    <w:lsdException w:name="Table Grid" w:uiPriority="0"/>
-    <w:lsdException w:name="Table Theme" w:semiHidden="1" w:unhideWhenUsed="1"/>
-    <w:lsdException w:name="Placeholder Text" w:semiHidden="1"/>
-    <w:lsdException w:name="No Spacing" w:uiPriority="1" w:qFormat="1"/>
-    <w:lsdException w:name="Light Shading" w:uiPriority="60"/>
-    <w:lsdException w:name="Light List" w:uiPriority="61"/>
-    <w:lsdException w:name="Light Grid" w:uiPriority="62"/>
-    <w:lsdException w:name="Medium Shading 1" w:uiPriority="63"/>
-    <w:lsdException w:name="Medium Shading 2" w:uiPriority="64"/>
-    <w:lsdException w:name="Medium List 1" w:uiPriority="65"/>
-    <w:lsdException w:name="Medium List 2" w:uiPriority="66"/>
-    <w:lsdException w:name="Medium Grid 1" w:uiPriority="67"/>
-    <w:lsdException w:name="Medium Grid 2" w:uiPriority="68"/>
-    <w:lsdException w:name="Medium Grid 3" w:uiPriority="69"/>
-    <w:lsdException w:name="Dark List" w:uiPriority="70"/>
-    <w:lsdException w:name="Colorful Shading" w:uiPriority="71"/>
-    <w:lsdException w:name="Colorful List" w:uiPriority="72"/>
-    <w:lsdException w:name="Colorful Grid" w:uiPriority="73"/>
-    <w:lsdException w:name="Light Shading Accent 1" w:uiPriority="60"/>
-    <w:lsdException w:name="Light List Accent 1" w:uiPriority="61"/>
-    <w:lsdException w:name="Light Grid Accent 1" w:uiPriority="62"/>
-    <w:lsdException w:name="Medium Shading 1 Accent 1" w:uiPriority="63"/>
-    <w:lsdException w:name="Medium Shading 2 Accent 1" w:uiPriority="64"/>
-    <w:lsdException w:name="Medium List 1 Accent 1" w:uiPriority="65"/>
-    <w:lsdException w:name="Revision" w:semiHidden="1"/>
-    <w:lsdException w:name="List Paragraph" w:uiPriority="34" w:qFormat="1"/>
-    <w:lsdException w:name="Quote" w:uiPriority="29" w:qFormat="1"/>
-    <w:lsdException w:name="Intense Quote" w:uiPriority="30" w:qFormat="1"/>
-    <w:lsdException w:name="Medium List 2 Accent 1" w:uiPriority="66"/>
-    <w:lsdException w:name="Medium Grid 1 Accent 1" w:uiPriority="67"/>
-    <w:lsdException w:name="Medium Grid 2 Accent 1" w:uiPriority="68"/>
-    <w:lsdException w:name="Medium Grid 3 Accent 1" w:uiPriority="69"/>
-    <w:lsdException w:name="Dark List Accent 1" w:uiPriority="70"/>
-    <w:lsdException w:name="Colorful Shading Accent 1" w:uiPriority="71"/>
-    <w:lsdException w:name="Colorful List Accent 1" w:uiPriority="72"/>
-    <w:lsdException w:name="Colorful Grid Accent 1" w:uiPriority="73"/>
-    <w:lsdException w:name="Light Shading Accent 2" w:uiPriority="60"/>
-    <w:lsdException w:name="Light List Accent 2" w:uiPriority="61"/>
-    <w:lsdException w:name="Light Grid Accent 2" w:uiPriority="62"/>
-    <w:lsdException w:name="Medium Shading 1 Accent 2" w:uiPriority="63"/>
-    <w:lsdException w:name="Medium Shading 2 Accent 2" w:uiPriority="64"/>
-    <w:lsdException w:name="Medium List 1 Accent 2" w:uiPriority="65"/>
-    <w:lsdException w:name="Medium List 2 Accent 2" w:uiPriority="66"/>
-    <w:lsdException w:name="Medium Grid 1 Accent 2" w:uiPriority="67"/>
-    <w:lsdException w:name="Medium Grid 2 Accent 2" w:uiPriority="68"/>
-    <w:lsdException w:name="Medium Grid 3 Accent 2" w:uiPriority="69"/>
-    <w:lsdException w:name="Dark List Accent 2" w:uiPriority="70"/>
-    <w:lsdException w:name="Colorful Shading Accent 2" w:uiPriority="71"/>
-    <w:lsdException w:name="Colorful List Accent 2" w:uiPriority="72"/>
-    <w:lsdException w:name="Colorful Grid Accent 2" w:uiPriority="73"/>
-    <w:lsdException w:name="Light Shading Accent 3" w:uiPriority="60"/>
-    <w:lsdException w:name="Light List Accent 3" w:uiPriority="61"/>
-    <w:lsdException w:name="Light Grid Accent 3" w:uiPriority="62"/>
-    <w:lsdException w:name="Medium Shading 1 Accent 3" w:uiPriority="63"/>
-    <w:lsdException w:name="Medium Shading 2 Accent 3" w:uiPriority="64"/>
-    <w:lsdException w:name="Medium List 1 Accent 3" w:uiPriority="65"/>
-    <w:lsdException w:name="Medium List 2 Accent 3" w:uiPriority="66"/>
-    <w:lsdException w:name="Medium Grid 1 Accent 3" w:uiPriority="67"/>
-    <w:lsdException w:name="Medium Grid 2 Accent 3" w:uiPriority="68"/>
-    <w:lsdException w:name="Medium Grid 3 Accent 3" w:uiPriority="69"/>
-    <w:lsdException w:name="Dark List Accent 3" w:uiPriority="70"/>
-    <w:lsdException w:name="Colorful Shading Accent 3" w:uiPriority="71"/>
-    <w:lsdException w:name="Colorful List Accent 3" w:uiPriority="72"/>
-    <w:lsdException w:name="Colorful Grid Accent 3" w:uiPriority="73"/>
-    <w:lsdException w:name="Light Shading Accent 4" w:uiPriority="60"/>
-    <w:lsdException w:name="Light List Accent 4" w:uiPriority="61"/>
-    <w:lsdException w:name="Light Grid Accent 4" w:uiPriority="62"/>
-    <w:lsdException w:name="Medium Shading 1 Accent 4" w:uiPriority="63"/>
-    <w:lsdException w:name="Medium Shading 2 Accent 4" w:uiPriority="64"/>
-    <w:lsdException w:name="Medium List 1 Accent 4" w:uiPriority="65"/>
-    <w:lsdException w:name="Medium List 2 Accent 4" w:uiPriority="66"/>
-    <w:lsdException w:name="Medium Grid 1 Accent 4" w:uiPriority="67"/>
-    <w:lsdException w:name="Medium Grid 2 Accent 4" w:uiPriority="68"/>
-    <w:lsdException w:name="Medium Grid 3 Accent 4" w:uiPriority="69"/>
-    <w:lsdException w:name="Dark List Accent 4" w:uiPriority="70"/>
-    <w:lsdException w:name="Colorful Shading Accent 4" w:uiPriority="71"/>
-    <w:lsdException w:name="Colorful List Accent 4" w:uiPriority="72"/>
-    <w:lsdException w:name="Colorful Grid Accent 4" w:uiPriority="73"/>
-    <w:lsdException w:name="Light Shading Accent 5" w:uiPriority="60"/>
-    <w:lsdException w:name="Light List Accent 5" w:uiPriority="61"/>
-    <w:lsdException w:name="Light Grid Accent 5" w:uiPriority="62"/>
-    <w:lsdException w:name="Medium Shading 1 Accent 5" w:uiPriority="63"/>
-    <w:lsdException w:name="Medium Shading 2 Accent 5" w:uiPriority="64"/>
-    <w:lsdException w:name="Medium List 1 Accent 5" w:uiPriority="65"/>
-    <w:lsdException w:name="Medium List 2 Accent 5" w:uiPriority="66"/>
-    <w:lsdException w:name="Medium Grid 1 Accent 5" w:uiPriority="67"/>
-    <w:lsdException w:name="Medium Grid 2 Accent 5" w:uiPriority="68"/>
-    <w:lsdException w:name="Medium Grid 3 Accent 5" w:uiPriority="69"/>
-    <w:lsdException w:name="Dark List Accent 5" w:uiPriority="70"/>
-    <w:lsdException w:name="Colorful Shading Accent 5" w:uiPriority="71"/>
-    <w:lsdException w:name="Colorful List Accent 5" w:uiPriority="72"/>
-    <w:lsdException w:name="Colorful Grid Accent 5" w:uiPriority="73"/>
-    <w:lsdException w:name="Light Shading Accent 6" w:uiPriority="60"/>
-    <w:lsdException w:name="Light List Accent 6" w:uiPriority="61"/>
-    <w:lsdException w:name="Light Grid Accent 6" w:uiPriority="62"/>
-    <w:lsdException w:name="Medium Shading 1 Accent 6" w:uiPriority="63"/>
-    <w:lsdException w:name="Medium Shading 2 Accent 6" w:uiPriority="64"/>
-    <w:lsdException w:name="Medium List 1 Accent 6" w:uiPriority="65"/>
-    <w:lsdException w:name="Medium List 2 Accent 6" w:uiPriority="66"/>
-    <w:lsdException w:name="Medium Grid 1 Accent 6" w:uiPriority="67"/>
-    <w:lsdException w:name="Medium Grid 2 Accent 6" w:uiPriority="68"/>
-    <w:lsdException w:name="Medium Grid 3 Accent 6" w:uiPriority="69"/>
-    <w:lsdException w:name="Dark List Accent 6" w:uiPriority="70"/>
-    <w:lsdException w:name="Colorful Shading Accent 6" w:uiPriority="71"/>
-    <w:lsdException w:name="Colorful List Accent 6" w:uiPriority="72"/>
-    <w:lsdException w:name="Colorful Grid Accent 6" w:uiPriority="73"/>
-    <w:lsdException w:name="Subtle Emphasis" w:uiPriority="19" w:qFormat="1"/>
-    <w:lsdException w:name="Intense Emphasis" w:uiPriority="21" w:qFormat="1"/>
-    <w:lsdException w:name="Subtle Reference" w:uiPriority="31" w:qFormat="1"/>
-    <w:lsdException w:name="Intense Reference" w:uiPriority="32" w:qFormat="1"/>
-    <w:lsdException w:name="Book Title" w:uiPriority="33" w:qFormat="1"/>
-    <w:lsdException w:name="Bibliography" w:semiHidden="1" w:uiPriority="37" w:unhideWhenUsed="1"/>
-    <w:lsdException w:name="TOC Heading" w:uiPriority="39" w:qFormat="1"/>
-    <w:lsdException w:name="Plain Table 1" w:uiPriority="41"/>
-    <w:lsdException w:name="Plain Table 2" w:uiPriority="42"/>
-    <w:lsdException w:name="Plain Table 3" w:uiPriority="43"/>
-    <w:lsdException w:name="Plain Table 4" w:uiPriority="44"/>
-    <w:lsdException w:name="Plain Table 5" w:uiPriority="45"/>
-    <w:lsdException w:name="Grid Table Light" w:uiPriority="40"/>
-    <w:lsdException w:name="Grid Table 1 Light" w:uiPriority="46"/>
-    <w:lsdException w:name="Grid Table 2" w:uiPriority="47"/>
-    <w:lsdException w:name="Grid Table 3" w:uiPriority="48"/>
-    <w:lsdException w:name="Grid Table 4" w:uiPriority="49"/>
-    <w:lsdException w:name="Grid Table 5 Dark" w:uiPriority="50"/>
-    <w:lsdException w:name="Grid Table 6 Colorful" w:uiPriority="51"/>
-    <w:lsdException w:name="Grid Table 7 Colorful" w:uiPriority="52"/>
-    <w:lsdException w:name="Grid Table 1 Light Accent 1" w:uiPriority="46"/>
-    <w:lsdException w:name="Grid Table 2 Accent 1" w:uiPriority="47"/>
-    <w:lsdException w:name="Grid Table 3 Accent 1" w:uiPriority="48"/>
-    <w:lsdException w:name="Grid Table 4 Accent 1" w:uiPriority="49"/>
-    <w:lsdException w:name="Grid Table 5 Dark Accent 1" w:uiPriority="50"/>
-    <w:lsdException w:name="Grid Table 6 Colorful Accent 1" w:uiPriority="51"/>
-    <w:lsdException w:name="Grid Table 7 Colorful Accent 1" w:uiPriority="52"/>
-    <w:lsdException w:name="Grid Table 1 Light Accent 2" w:uiPriority="46"/>
-    <w:lsdException w:name="Grid Table 2 Accent 2" w:uiPriority="47"/>
-    <w:lsdException w:name="Grid Table 3 Accent 2" w:uiPriority="48"/>
-    <w:lsdException w:name="Grid Table 4 Accent 2" w:uiPriority="49"/>
-    <w:lsdException w:name="Grid Table 5 Dark Accent 2" w:uiPriority="50"/>
-    <w:lsdException w:name="Grid Table 6 Colorful Accent 2" w:uiPriority="51"/>
-    <w:lsdException w:name="Grid Table 7 Colorful Accent 2" w:uiPriority="52"/>
-    <w:lsdException w:name="Grid Table 1 Light Accent 3" w:uiPriority="46"/>
-    <w:lsdException w:name="Grid Table 2 Accent 3" w:uiPriority="47"/>
-    <w:lsdException w:name="Grid Table 3 Accent 3" w:uiPriority="48"/>
-    <w:lsdException w:name="Grid Table 4 Accent 3" w:uiPriority="49"/>
-    <w:lsdException w:name="Grid Table 5 Dark Accent 3" w:uiPriority="50"/>
-    <w:lsdException w:name="Grid Table 6 Colorful Accent 3" w:uiPriority="51"/>
-    <w:lsdException w:name="Grid Table 7 Colorful Accent 3" w:uiPriority="52"/>
-    <w:lsdException w:name="Grid Table 1 Light Accent 4" w:uiPriority="46"/>
-    <w:lsdException w:name="Grid Table 2 Accent 4" w:uiPriority="47"/>
-    <w:lsdException w:name="Grid Table 3 Accent 4" w:uiPriority="48"/>
-    <w:lsdException w:name="Grid Table 4 Accent 4" w:uiPriority="49"/>
-    <w:lsdException w:name="Grid Table 5 Dark Accent 4" w:uiPriority="50"/>
-    <w:lsdException w:name="Grid Table 6 Colorful Accent 4" w:uiPriority="51"/>
-    <w:lsdException w:name="Grid Table 7 Colorful Accent 4" w:uiPriority="52"/>
-    <w:lsdException w:name="Grid Table 1 Light Accent 5" w:uiPriority="46"/>
-    <w:lsdException w:name="Grid Table 2 Accent 5" w:uiPriority="47"/>
-    <w:lsdException w:name="Grid Table 3 Accent 5" w:uiPriority="48"/>
-    <w:lsdException w:name="Grid Table 4 Accent 5" w:uiPriority="49"/>
-    <w:lsdException w:name="Grid Table 5 Dark Accent 5" w:uiPriority="50"/>
-    <w:lsdException w:name="Grid Table 6 Colorful Accent 5" w:uiPriority="51"/>
-    <w:lsdException w:name="Grid Table 7 Colorful Accent 5" w:uiPriority="52"/>
-    <w:lsdException w:name="Grid Table 1 Light Accent 6" w:uiPriority="46"/>
-    <w:lsdException w:name="Grid Table 2 Accent 6" w:uiPriority="47"/>
-    <w:lsdException w:name="Grid Table 3 Accent 6" w:uiPriority="48"/>
-    <w:lsdException w:name="Grid Table 4 Accent 6" w:uiPriority="49"/>
-    <w:lsdException w:name="Grid Table 5 Dark Accent 6" w:uiPriority="50"/>
-    <w:lsdException w:name="Grid Table 6 Colorful Accent 6" w:uiPriority="51"/>
-    <w:lsdException w:name="Grid Table 7 Colorful Accent 6" w:uiPriority="52"/>
-    <w:lsdException w:name="List Table 1 Light" w:uiPriority="46"/>
-    <w:lsdException w:name="List Table 2" w:uiPriority="47"/>
-    <w:lsdException w:name="List Table 3" w:uiPriority="48"/>
-    <w:lsdException w:name="List Table 4" w:uiPriority="49"/>
-    <w:lsdException w:name="List Table 5 Dark" w:uiPriority="50"/>
-    <w:lsdException w:name="List Table 6 Colorful" w:uiPriority="51"/>
-    <w:lsdException w:name="List Table 7 Colorful" w:uiPriority="52"/>
-    <w:lsdException w:name="List Table 1 Light Accent 1" w:uiPriority="46"/>
-    <w:lsdException w:name="List Table 2 Accent 1" w:uiPriority="47"/>
-    <w:lsdException w:name="List Table 3 Accent 1" w:uiPriority="48"/>
-    <w:lsdException w:name="List Table 4 Accent 1" w:uiPriority="49"/>
-    <w:lsdException w:name="List Table 5 Dark Accent 1" w:uiPriority="50"/>
-    <w:lsdException w:name="List Table 6 Colorful Accent 1" w:uiPriority="51"/>
-    <w:lsdException w:name="List Table 7 Colorful Accent 1" w:uiPriority="52"/>
-    <w:lsdException w:name="List Table 1 Light Accent 2" w:uiPriority="46"/>
-    <w:lsdException w:name="List Table 2 Accent 2" w:uiPriority="47"/>
-    <w:lsdException w:name="List Table 3 Accent 2" w:uiPriority="48"/>
-    <w:lsdException w:name="List Table 4 Accent 2" w:uiPriority="49"/>
-    <w:lsdException w:name="List Table 5 Dark Accent 2" w:uiPriority="50"/>
-    <w:lsdException w:name="List Table 6 Colorful Accent 2" w:uiPriority="51"/>
-    <w:lsdException w:name="List Table 7 Colorful Accent 2" w:uiPriority="52"/>
-    <w:lsdException w:name="List Table 1 Light Accent 3" w:uiPriority="46"/>
-    <w:lsdException w:name="List Table 2 Accent 3" w:uiPriority="47"/>
-    <w:lsdException w:name="List Table 3 Accent 3" w:uiPriority="48"/>
-    <w:lsdException w:name="List Table 4 Accent 3" w:uiPriority="49"/>
-    <w:lsdException w:name="List Table 5 Dark Accent 3" w:uiPriority="50"/>
-    <w:lsdException w:name="List Table 6 Colorful Accent 3" w:uiPriority="51"/>
-    <w:lsdException w:name="List Table 7 Colorful Accent 3" w:uiPriority="52"/>
-    <w:lsdException w:name="List Table 1 Light Accent 4" w:uiPriority="46"/>
-    <w:lsdException w:name="List Table 2 Accent 4" w:uiPriority="47"/>
-    <w:lsdException w:name="List Table 3 Accent 4" w:uiPriority="48"/>
-    <w:lsdException w:name="List Table 4 Accent 4" w:uiPriority="49"/>
-    <w:lsdException w:name="List Table 5 Dark Accent 4" w:uiPriority="50"/>
-    <w:lsdException w:name="List Table 6 Colorful Accent 4" w:uiPriority="51"/>
-    <w:lsdException w:name="List Table 7 Colorful Accent 4" w:uiPriority="52"/>
-    <w:lsdException w:name="List Table 1 Light Accent 5" w:uiPriority="46"/>
-    <w:lsdException w:name="List Table 2 Accent 5" w:uiPriority="47"/>
-    <w:lsdException w:name="List Table 3 Accent 5" w:uiPriority="48"/>
-    <w:lsdException w:name="List Table 4 Accent 5" w:uiPriority="49"/>
-    <w:lsdException w:name="List Table 5 Dark Accent 5" w:uiPriority="50"/>
-    <w:lsdException w:name="List Table 6 Colorful Accent 5" w:uiPriority="51"/>
-    <w:lsdException w:name="List Table 7 Colorful Accent 5" w:uiPriority="52"/>
-    <w:lsdException w:name="List Table 1 Light Accent 6" w:uiPriority="46"/>
-    <w:lsdException w:name="List Table 2 Accent 6" w:uiPriority="47"/>
-    <w:lsdException w:name="List Table 3 Accent 6" w:uiPriority="48"/>
-    <w:lsdException w:name="List Table 4 Accent 6" w:uiPriority="49"/>
-    <w:lsdException w:name="List Table 5 Dark Accent 6" w:uiPriority="50"/>
-    <w:lsdException w:name="List Table 6 Colorful Accent 6" w:uiPriority="51"/>
-    <w:lsdException w:name="List Table 7 Colorful Accent 6" w:uiPriority="52"/>
+  <w:latentStyles w:defLockedState="0" w:defUIPriority="99" w:defSemiHidden="1" w:defUnhideWhenUsed="1" w:defQFormat="0" w:count="267">
+    <w:lsdException w:name="Normal" w:semiHidden="0" w:uiPriority="0" w:unhideWhenUsed="0" w:qFormat="1"/>
+    <w:lsdException w:name="heading 1" w:semiHidden="0" w:uiPriority="0" w:unhideWhenUsed="0" w:qFormat="1"/>
+    <w:lsdException w:name="heading 2" w:semiHidden="0" w:uiPriority="0" w:unhideWhenUsed="0" w:qFormat="1"/>
+    <w:lsdException w:name="heading 3" w:semiHidden="0" w:uiPriority="0" w:unhideWhenUsed="0" w:qFormat="1"/>
+    <w:lsdException w:name="heading 4" w:semiHidden="0" w:uiPriority="0" w:unhideWhenUsed="0" w:qFormat="1"/>
+    <w:lsdException w:name="heading 5" w:semiHidden="0" w:uiPriority="0" w:unhideWhenUsed="0" w:qFormat="1"/>
+    <w:lsdException w:name="heading 6" w:semiHidden="0" w:uiPriority="0" w:unhideWhenUsed="0" w:qFormat="1"/>
+    <w:lsdException w:name="heading 7" w:semiHidden="0" w:uiPriority="0" w:unhideWhenUsed="0" w:qFormat="1"/>
+    <w:lsdException w:name="heading 8" w:semiHidden="0" w:uiPriority="0" w:unhideWhenUsed="0" w:qFormat="1"/>
+    <w:lsdException w:name="heading 9" w:semiHidden="0" w:uiPriority="0" w:unhideWhenUsed="0" w:qFormat="1"/>
+    <w:lsdException w:name="index 3" w:uiPriority="0"/>
+    <w:lsdException w:name="toc 1" w:uiPriority="39" w:qFormat="1"/>
+    <w:lsdException w:name="toc 2" w:uiPriority="39" w:qFormat="1"/>
+    <w:lsdException w:name="toc 3" w:uiPriority="39" w:qFormat="1"/>
+    <w:lsdException w:name="toc 4" w:uiPriority="0"/>
+    <w:lsdException w:name="toc 5" w:uiPriority="0"/>
+    <w:lsdException w:name="toc 6" w:uiPriority="0"/>
+    <w:lsdException w:name="toc 7" w:uiPriority="0"/>
+    <w:lsdException w:name="toc 8" w:uiPriority="0"/>
+    <w:lsdException w:name="toc 9" w:uiPriority="0"/>
+    <w:lsdException w:name="footnote text" w:uiPriority="0"/>
+    <w:lsdException w:name="annotation text" w:uiPriority="0"/>
+    <w:lsdException w:name="header" w:uiPriority="0"/>
+    <w:lsdException w:name="footer" w:uiPriority="0"/>
+    <w:lsdException w:name="caption" w:semiHidden="0" w:uiPriority="0" w:unhideWhenUsed="0" w:qFormat="1"/>
+    <w:lsdException w:name="footnote reference" w:uiPriority="0"/>
+    <w:lsdException w:name="annotation reference" w:uiPriority="0"/>
+    <w:lsdException w:name="Title" w:semiHidden="0" w:uiPriority="0" w:unhideWhenUsed="0" w:qFormat="1"/>
+    <w:lsdException w:name="Default Paragraph Font" w:uiPriority="1"/>
+    <w:lsdException w:name="Subtitle" w:semiHidden="0" w:uiPriority="0" w:unhideWhenUsed="0" w:qFormat="1"/>
+    <w:lsdException w:name="FollowedHyperlink" w:uiPriority="0"/>
+    <w:lsdException w:name="Strong" w:semiHidden="0" w:uiPriority="0" w:unhideWhenUsed="0" w:qFormat="1"/>
+    <w:lsdException w:name="Emphasis" w:semiHidden="0" w:uiPriority="20" w:unhideWhenUsed="0" w:qFormat="1"/>
+    <w:lsdException w:name="Document Map" w:uiPriority="0"/>
+    <w:lsdException w:name="Normal (Web)" w:uiPriority="0"/>
+    <w:lsdException w:name="annotation subject" w:uiPriority="0"/>
+    <w:lsdException w:name="No List" w:uiPriority="0"/>
+    <w:lsdException w:name="Outline List 2" w:uiPriority="0"/>
+    <w:lsdException w:name="Balloon Text" w:uiPriority="0"/>
+    <w:lsdException w:name="Table Grid" w:semiHidden="0" w:uiPriority="0" w:unhideWhenUsed="0"/>
+    <w:lsdException w:name="Placeholder Text" w:unhideWhenUsed="0"/>
+    <w:lsdException w:name="No Spacing" w:semiHidden="0" w:uiPriority="1" w:unhideWhenUsed="0" w:qFormat="1"/>
+    <w:lsdException w:name="Light Shading" w:semiHidden="0" w:uiPriority="60" w:unhideWhenUsed="0"/>
+    <w:lsdException w:name="Light List" w:semiHidden="0" w:uiPriority="61" w:unhideWhenUsed="0"/>
+    <w:lsdException w:name="Light Grid" w:semiHidden="0" w:uiPriority="62" w:unhideWhenUsed="0"/>
+    <w:lsdException w:name="Medium Shading 1" w:semiHidden="0" w:uiPriority="63" w:unhideWhenUsed="0"/>
+    <w:lsdException w:name="Medium Shading 2" w:semiHidden="0" w:uiPriority="64" w:unhideWhenUsed="0"/>
+    <w:lsdException w:name="Medium List 1" w:semiHidden="0" w:uiPriority="65" w:unhideWhenUsed="0"/>
+    <w:lsdException w:name="Medium List 2" w:semiHidden="0" w:uiPriority="66" w:unhideWhenUsed="0"/>
+    <w:lsdException w:name="Medium Grid 1" w:semiHidden="0" w:uiPriority="67" w:unhideWhenUsed="0"/>
+    <w:lsdException w:name="Medium Grid 2" w:semiHidden="0" w:uiPriority="68" w:unhideWhenUsed="0"/>
+    <w:lsdException w:name="Medium Grid 3" w:semiHidden="0" w:uiPriority="69" w:unhideWhenUsed="0"/>
+    <w:lsdException w:name="Dark List" w:semiHidden="0" w:uiPriority="70" w:unhideWhenUsed="0"/>
+    <w:lsdException w:name="Colorful Shading" w:semiHidden="0" w:uiPriority="71" w:unhideWhenUsed="0"/>
+    <w:lsdException w:name="Colorful List" w:semiHidden="0" w:uiPriority="72" w:unhideWhenUsed="0"/>
+    <w:lsdException w:name="Colorful Grid" w:semiHidden="0" w:uiPriority="73" w:unhideWhenUsed="0"/>
+    <w:lsdException w:name="Light Shading Accent 1" w:semiHidden="0" w:uiPriority="60" w:unhideWhenUsed="0"/>
+    <w:lsdException w:name="Light List Accent 1" w:semiHidden="0" w:uiPriority="61" w:unhideWhenUsed="0"/>
+    <w:lsdException w:name="Light Grid Accent 1" w:semiHidden="0" w:uiPriority="62" w:unhideWhenUsed="0"/>
+    <w:lsdException w:name="Medium Shading 1 Accent 1" w:semiHidden="0" w:uiPriority="63" w:unhideWhenUsed="0"/>
+    <w:lsdException w:name="Medium Shading 2 Accent 1" w:semiHidden="0" w:uiPriority="64" w:unhideWhenUsed="0"/>
+    <w:lsdException w:name="Medium List 1 Accent 1" w:semiHidden="0" w:uiPriority="65" w:unhideWhenUsed="0"/>
+    <w:lsdException w:name="Revision" w:unhideWhenUsed="0"/>
+    <w:lsdException w:name="List Paragraph" w:semiHidden="0" w:uiPriority="34" w:unhideWhenUsed="0" w:qFormat="1"/>
+    <w:lsdException w:name="Quote" w:semiHidden="0" w:uiPriority="29" w:unhideWhenUsed="0" w:qFormat="1"/>
+    <w:lsdException w:name="Intense Quote" w:semiHidden="0" w:uiPriority="30" w:unhideWhenUsed="0" w:qFormat="1"/>
+    <w:lsdException w:name="Medium List 2 Accent 1" w:semiHidden="0" w:uiPriority="66" w:unhideWhenUsed="0"/>
+    <w:lsdException w:name="Medium Grid 1 Accent 1" w:semiHidden="0" w:uiPriority="67" w:unhideWhenUsed="0"/>
+    <w:lsdException w:name="Medium Grid 2 Accent 1" w:semiHidden="0" w:uiPriority="68" w:unhideWhenUsed="0"/>
+    <w:lsdException w:name="Medium Grid 3 Accent 1" w:semiHidden="0" w:uiPriority="69" w:unhideWhenUsed="0"/>
+    <w:lsdException w:name="Dark List Accent 1" w:semiHidden="0" w:uiPriority="70" w:unhideWhenUsed="0"/>
+    <w:lsdException w:name="Colorful Shading Accent 1" w:semiHidden="0" w:uiPriority="71" w:unhideWhenUsed="0"/>
+    <w:lsdException w:name="Colorful List Accent 1" w:semiHidden="0" w:uiPriority="72" w:unhideWhenUsed="0"/>
+    <w:lsdException w:name="Colorful Grid Accent 1" w:semiHidden="0" w:uiPriority="73" w:unhideWhenUsed="0"/>
+    <w:lsdException w:name="Light Shading Accent 2" w:semiHidden="0" w:uiPriority="60" w:unhideWhenUsed="0"/>
+    <w:lsdException w:name="Light List Accent 2" w:semiHidden="0" w:uiPriority="61" w:unhideWhenUsed="0"/>
+    <w:lsdException w:name="Light Grid Accent 2" w:semiHidden="0" w:uiPriority="62" w:unhideWhenUsed="0"/>
+    <w:lsdException w:name="Medium Shading 1 Accent 2" w:semiHidden="0" w:uiPriority="63" w:unhideWhenUsed="0"/>
+    <w:lsdException w:name="Medium Shading 2 Accent 2" w:semiHidden="0" w:uiPriority="64" w:unhideWhenUsed="0"/>
+    <w:lsdException w:name="Medium List 1 Accent 2" w:semiHidden="0" w:uiPriority="65" w:unhideWhenUsed="0"/>
+    <w:lsdException w:name="Medium List 2 Accent 2" w:semiHidden="0" w:uiPriority="66" w:unhideWhenUsed="0"/>
+    <w:lsdException w:name="Medium Grid 1 Accent 2" w:semiHidden="0" w:uiPriority="67" w:unhideWhenUsed="0"/>
+    <w:lsdException w:name="Medium Grid 2 Accent 2" w:semiHidden="0" w:uiPriority="68" w:unhideWhenUsed="0"/>
+    <w:lsdException w:name="Medium Grid 3 Accent 2" w:semiHidden="0" w:uiPriority="69" w:unhideWhenUsed="0"/>
+    <w:lsdException w:name="Dark List Accent 2" w:semiHidden="0" w:uiPriority="70" w:unhideWhenUsed="0"/>
+    <w:lsdException w:name="Colorful Shading Accent 2" w:semiHidden="0" w:uiPriority="71" w:unhideWhenUsed="0"/>
+    <w:lsdException w:name="Colorful List Accent 2" w:semiHidden="0" w:uiPriority="72" w:unhideWhenUsed="0"/>
+    <w:lsdException w:name="Colorful Grid Accent 2" w:semiHidden="0" w:uiPriority="73" w:unhideWhenUsed="0"/>
+    <w:lsdException w:name="Light Shading Accent 3" w:semiHidden="0" w:uiPriority="60" w:unhideWhenUsed="0"/>
+    <w:lsdException w:name="Light List Accent 3" w:semiHidden="0" w:uiPriority="61" w:unhideWhenUsed="0"/>
+    <w:lsdException w:name="Light Grid Accent 3" w:semiHidden="0" w:uiPriority="62" w:unhideWhenUsed="0"/>
+    <w:lsdException w:name="Medium Shading 1 Accent 3" w:semiHidden="0" w:uiPriority="63" w:unhideWhenUsed="0"/>
+    <w:lsdException w:name="Medium Shading 2 Accent 3" w:semiHidden="0" w:uiPriority="64" w:unhideWhenUsed="0"/>
+    <w:lsdException w:name="Medium List 1 Accent 3" w:semiHidden="0" w:uiPriority="65" w:unhideWhenUsed="0"/>
+    <w:lsdException w:name="Medium List 2 Accent 3" w:semiHidden="0" w:uiPriority="66" w:unhideWhenUsed="0"/>
+    <w:lsdException w:name="Medium Grid 1 Accent 3" w:semiHidden="0" w:uiPriority="67" w:unhideWhenUsed="0"/>
+    <w:lsdException w:name="Medium Grid 2 Accent 3" w:semiHidden="0" w:uiPriority="68" w:unhideWhenUsed="0"/>
+    <w:lsdException w:name="Medium Grid 3 Accent 3" w:semiHidden="0" w:uiPriority="69" w:unhideWhenUsed="0"/>
+    <w:lsdException w:name="Dark List Accent 3" w:semiHidden="0" w:uiPriority="70" w:unhideWhenUsed="0"/>
+    <w:lsdException w:name="Colorful Shading Accent 3" w:semiHidden="0" w:uiPriority="71" w:unhideWhenUsed="0"/>
+    <w:lsdException w:name="Colorful List Accent 3" w:semiHidden="0" w:uiPriority="72" w:unhideWhenUsed="0"/>
+    <w:lsdException w:name="Colorful Grid Accent 3" w:semiHidden="0" w:uiPriority="73" w:unhideWhenUsed="0"/>
+    <w:lsdException w:name="Light Shading Accent 4" w:semiHidden="0" w:uiPriority="60" w:unhideWhenUsed="0"/>
+    <w:lsdException w:name="Light List Accent 4" w:semiHidden="0" w:uiPriority="61" w:unhideWhenUsed="0"/>
+    <w:lsdException w:name="Light Grid Accent 4" w:semiHidden="0" w:uiPriority="62" w:unhideWhenUsed="0"/>
+    <w:lsdException w:name="Medium Shading 1 Accent 4" w:semiHidden="0" w:uiPriority="63" w:unhideWhenUsed="0"/>
+    <w:lsdException w:name="Medium Shading 2 Accent 4" w:semiHidden="0" w:uiPriority="64" w:unhideWhenUsed="0"/>
+    <w:lsdException w:name="Medium List 1 Accent 4" w:semiHidden="0" w:uiPriority="65" w:unhideWhenUsed="0"/>
+    <w:lsdException w:name="Medium List 2 Accent 4" w:semiHidden="0" w:uiPriority="66" w:unhideWhenUsed="0"/>
+    <w:lsdException w:name="Medium Grid 1 Accent 4" w:semiHidden="0" w:uiPriority="67" w:unhideWhenUsed="0"/>
+    <w:lsdException w:name="Medium Grid 2 Accent 4" w:semiHidden="0" w:uiPriority="68" w:unhideWhenUsed="0"/>
+    <w:lsdException w:name="Medium Grid 3 Accent 4" w:semiHidden="0" w:uiPriority="69" w:unhideWhenUsed="0"/>
+    <w:lsdException w:name="Dark List Accent 4" w:semiHidden="0" w:uiPriority="70" w:unhideWhenUsed="0"/>
+    <w:lsdException w:name="Colorful Shading Accent 4" w:semiHidden="0" w:uiPriority="71" w:unhideWhenUsed="0"/>
+    <w:lsdException w:name="Colorful List Accent 4" w:semiHidden="0" w:uiPriority="72" w:unhideWhenUsed="0"/>
+    <w:lsdException w:name="Colorful Grid Accent 4" w:semiHidden="0" w:uiPriority="73" w:unhideWhenUsed="0"/>
+    <w:lsdException w:name="Light Shading Accent 5" w:semiHidden="0" w:uiPriority="60" w:unhideWhenUsed="0"/>
+    <w:lsdException w:name="Light List Accent 5" w:semiHidden="0" w:uiPriority="61" w:unhideWhenUsed="0"/>
+    <w:lsdException w:name="Light Grid Accent 5" w:semiHidden="0" w:uiPriority="62" w:unhideWhenUsed="0"/>
+    <w:lsdException w:name="Medium Shading 1 Accent 5" w:semiHidden="0" w:uiPriority="63" w:unhideWhenUsed="0"/>
+    <w:lsdException w:name="Medium Shading 2 Accent 5" w:semiHidden="0" w:uiPriority="64" w:unhideWhenUsed="0"/>
+    <w:lsdException w:name="Medium List 1 Accent 5" w:semiHidden="0" w:uiPriority="65" w:unhideWhenUsed="0"/>
+    <w:lsdException w:name="Medium List 2 Accent 5" w:semiHidden="0" w:uiPriority="66" w:unhideWhenUsed="0"/>
+    <w:lsdException w:name="Medium Grid 1 Accent 5" w:semiHidden="0" w:uiPriority="67" w:unhideWhenUsed="0"/>
+    <w:lsdException w:name="Medium Grid 2 Accent 5" w:semiHidden="0" w:uiPriority="68" w:unhideWhenUsed="0"/>
+    <w:lsdException w:name="Medium Grid 3 Accent 5" w:semiHidden="0" w:uiPriority="69" w:unhideWhenUsed="0"/>
+    <w:lsdException w:name="Dark List Accent 5" w:semiHidden="0" w:uiPriority="70" w:unhideWhenUsed="0"/>
+    <w:lsdException w:name="Colorful Shading Accent 5" w:semiHidden="0" w:uiPriority="71" w:unhideWhenUsed="0"/>
+    <w:lsdException w:name="Colorful List Accent 5" w:semiHidden="0" w:uiPriority="72" w:unhideWhenUsed="0"/>
+    <w:lsdException w:name="Colorful Grid Accent 5" w:semiHidden="0" w:uiPriority="73" w:unhideWhenUsed="0"/>
+    <w:lsdException w:name="Light Shading Accent 6" w:semiHidden="0" w:uiPriority="60" w:unhideWhenUsed="0"/>
+    <w:lsdException w:name="Light List Accent 6" w:semiHidden="0" w:uiPriority="61" w:unhideWhenUsed="0"/>
+    <w:lsdException w:name="Light Grid Accent 6" w:semiHidden="0" w:uiPriority="62" w:unhideWhenUsed="0"/>
+    <w:lsdException w:name="Medium Shading 1 Accent 6" w:semiHidden="0" w:uiPriority="63" w:unhideWhenUsed="0"/>
+    <w:lsdException w:name="Medium Shading 2 Accent 6" w:semiHidden="0" w:uiPriority="64" w:unhideWhenUsed="0"/>
+    <w:lsdException w:name="Medium List 1 Accent 6" w:semiHidden="0" w:uiPriority="65" w:unhideWhenUsed="0"/>
+    <w:lsdException w:name="Medium List 2 Accent 6" w:semiHidden="0" w:uiPriority="66" w:unhideWhenUsed="0"/>
+    <w:lsdException w:name="Medium Grid 1 Accent 6" w:semiHidden="0" w:uiPriority="67" w:unhideWhenUsed="0"/>
+    <w:lsdException w:name="Medium Grid 2 Accent 6" w:semiHidden="0" w:uiPriority="68" w:unhideWhenUsed="0"/>
+    <w:lsdException w:name="Medium Grid 3 Accent 6" w:semiHidden="0" w:uiPriority="69" w:unhideWhenUsed="0"/>
+    <w:lsdException w:name="Dark List Accent 6" w:semiHidden="0" w:uiPriority="70" w:unhideWhenUsed="0"/>
+    <w:lsdException w:name="Colorful Shading Accent 6" w:semiHidden="0" w:uiPriority="71" w:unhideWhenUsed="0"/>
+    <w:lsdException w:name="Colorful List Accent 6" w:semiHidden="0" w:uiPriority="72" w:unhideWhenUsed="0"/>
+    <w:lsdException w:name="Colorful Grid Accent 6" w:semiHidden="0" w:uiPriority="73" w:unhideWhenUsed="0"/>
+    <w:lsdException w:name="Subtle Emphasis" w:semiHidden="0" w:uiPriority="19" w:unhideWhenUsed="0" w:qFormat="1"/>
+    <w:lsdException w:name="Intense Emphasis" w:semiHidden="0" w:uiPriority="21" w:unhideWhenUsed="0" w:qFormat="1"/>
+    <w:lsdException w:name="Subtle Reference" w:semiHidden="0" w:uiPriority="31" w:unhideWhenUsed="0" w:qFormat="1"/>
+    <w:lsdException w:name="Intense Reference" w:semiHidden="0" w:uiPriority="32" w:unhideWhenUsed="0" w:qFormat="1"/>
+    <w:lsdException w:name="Book Title" w:semiHidden="0" w:uiPriority="33" w:unhideWhenUsed="0" w:qFormat="1"/>
+    <w:lsdException w:name="Bibliography" w:uiPriority="37"/>
+    <w:lsdException w:name="TOC Heading" w:semiHidden="0" w:uiPriority="39" w:unhideWhenUsed="0" w:qFormat="1"/>
   </w:latentStyles>
   <w:style w:type="paragraph" w:default="1" w:styleId="Normal">
     <w:name w:val="Normal"/>
@@ -56604,6 +55998,7 @@
     <w:uiPriority w:val="99"/>
     <w:semiHidden/>
     <w:unhideWhenUsed/>
+    <w:qFormat/>
     <w:tblPr>
       <w:tblInd w:w="0" w:type="dxa"/>
       <w:tblCellMar>
@@ -56829,6 +56224,7 @@
       <w:spacing w:before="240" w:after="240"/>
     </w:pPr>
     <w:tblPr>
+      <w:tblInd w:w="0" w:type="dxa"/>
       <w:tblBorders>
         <w:top w:val="single" w:sz="4" w:space="0" w:color="auto"/>
         <w:left w:val="single" w:sz="4" w:space="0" w:color="auto"/>
@@ -56837,6 +56233,12 @@
         <w:insideH w:val="single" w:sz="4" w:space="0" w:color="auto"/>
         <w:insideV w:val="single" w:sz="4" w:space="0" w:color="auto"/>
       </w:tblBorders>
+      <w:tblCellMar>
+        <w:top w:w="0" w:type="dxa"/>
+        <w:left w:w="108" w:type="dxa"/>
+        <w:bottom w:w="0" w:type="dxa"/>
+        <w:right w:w="108" w:type="dxa"/>
+      </w:tblCellMar>
     </w:tblPr>
   </w:style>
   <w:style w:type="paragraph" w:styleId="FootnoteText">
@@ -57614,7 +57016,7 @@
   <a:extraClrSchemeLst/>
   <a:extLst>
     <a:ext uri="{05A4C25C-085E-4340-85A3-A5531E510DB2}">
-      <thm15:themeFamily xmlns:thm15="http://schemas.microsoft.com/office/thememl/2012/main" name="Office Theme" id="{62F939B6-93AF-4DB8-9C6B-D6C7DFDC589F}" vid="{4A3C46E8-61CC-4603-A589-7422A47A8E4A}"/>
+      <thm15:themeFamily xmlns:thm15="http://schemas.microsoft.com/office/thememl/2012/main" xmlns="" name="Office Theme" id="{62F939B6-93AF-4DB8-9C6B-D6C7DFDC589F}" vid="{4A3C46E8-61CC-4603-A589-7422A47A8E4A}"/>
     </a:ext>
   </a:extLst>
 </a:theme>

</xml_diff>